<commit_message>
changed calcs in report
</commit_message>
<xml_diff>
--- a/Lin_Rohner_lab4/Lin_Rohner_lab4.docx
+++ b/Lin_Rohner_lab4/Lin_Rohner_lab4.docx
@@ -651,15 +651,7 @@
             <w:szCs w:val="22"/>
             <w:lang w:val="en-US"/>
           </w:rPr>
-          <m:t>=53.</m:t>
-        </m:r>
-        <m:r>
-          <w:rPr>
-            <w:sz w:val="22"/>
-            <w:szCs w:val="22"/>
-            <w:lang w:val="en-US"/>
-          </w:rPr>
-          <m:t>8</m:t>
+          <m:t>=53.8</m:t>
         </m:r>
         <m:f>
           <m:fPr>
@@ -1453,16 +1445,7 @@
             <w:szCs w:val="22"/>
             <w:lang w:eastAsia="zh-CN"/>
           </w:rPr>
-          <m:t xml:space="preserve"> </m:t>
-        </m:r>
-        <m:r>
-          <w:rPr>
-            <w:rFonts w:ascii="Cambria Math" w:hAnsi="Cambria Math"/>
-            <w:sz w:val="22"/>
-            <w:szCs w:val="22"/>
-            <w:lang w:eastAsia="zh-CN"/>
-          </w:rPr>
-          <m:t xml:space="preserve">= </m:t>
+          <m:t xml:space="preserve"> = </m:t>
         </m:r>
         <m:sSub>
           <m:sSubPr>
@@ -1528,7 +1511,25 @@
                 <w:szCs w:val="22"/>
                 <w:lang w:eastAsia="zh-CN"/>
               </w:rPr>
-              <m:t xml:space="preserve">0.0137A*53.8 </m:t>
+              <m:t>0.0137A*</m:t>
+            </m:r>
+            <m:r>
+              <w:rPr>
+                <w:rFonts w:ascii="Cambria Math" w:hAnsi="Cambria Math"/>
+                <w:sz w:val="22"/>
+                <w:szCs w:val="22"/>
+                <w:lang w:eastAsia="zh-CN"/>
+              </w:rPr>
+              <m:t>0.053</m:t>
+            </m:r>
+            <m:r>
+              <w:rPr>
+                <w:rFonts w:ascii="Cambria Math" w:hAnsi="Cambria Math"/>
+                <w:sz w:val="22"/>
+                <w:szCs w:val="22"/>
+                <w:lang w:eastAsia="zh-CN"/>
+              </w:rPr>
+              <m:t xml:space="preserve">8 </m:t>
             </m:r>
             <m:f>
               <m:fPr>
@@ -1550,7 +1551,7 @@
                     <w:szCs w:val="22"/>
                     <w:lang w:eastAsia="zh-CN"/>
                   </w:rPr>
-                  <m:t>mNm</m:t>
+                  <m:t>Nm</m:t>
                 </m:r>
               </m:num>
               <m:den>
@@ -1576,6 +1577,50 @@
               </w:rPr>
               <m:t>8450rpm</m:t>
             </m:r>
+            <m:r>
+              <w:rPr>
+                <w:rFonts w:ascii="Cambria Math" w:hAnsi="Cambria Math"/>
+                <w:sz w:val="22"/>
+                <w:szCs w:val="22"/>
+                <w:lang w:eastAsia="zh-CN"/>
+              </w:rPr>
+              <m:t>*2π/60</m:t>
+            </m:r>
+            <m:f>
+              <m:fPr>
+                <m:ctrlPr>
+                  <w:rPr>
+                    <w:rFonts w:ascii="Cambria Math" w:hAnsi="Cambria Math"/>
+                    <w:i/>
+                    <w:sz w:val="22"/>
+                    <w:szCs w:val="22"/>
+                    <w:lang w:eastAsia="zh-CN"/>
+                  </w:rPr>
+                </m:ctrlPr>
+              </m:fPr>
+              <m:num>
+                <m:r>
+                  <w:rPr>
+                    <w:rFonts w:ascii="Cambria Math" w:hAnsi="Cambria Math"/>
+                    <w:sz w:val="22"/>
+                    <w:szCs w:val="22"/>
+                    <w:lang w:eastAsia="zh-CN"/>
+                  </w:rPr>
+                  <m:t>rad</m:t>
+                </m:r>
+              </m:num>
+              <m:den>
+                <m:r>
+                  <w:rPr>
+                    <w:rFonts w:ascii="Cambria Math" w:hAnsi="Cambria Math"/>
+                    <w:sz w:val="22"/>
+                    <w:szCs w:val="22"/>
+                    <w:lang w:eastAsia="zh-CN"/>
+                  </w:rPr>
+                  <m:t>s</m:t>
+                </m:r>
+              </m:den>
+            </m:f>
           </m:den>
         </m:f>
         <m:r>
@@ -1585,7 +1630,16 @@
             <w:szCs w:val="22"/>
             <w:lang w:eastAsia="zh-CN"/>
           </w:rPr>
-          <m:t>=0.000087226</m:t>
+          <m:t>=0.0000</m:t>
+        </m:r>
+        <m:r>
+          <w:rPr>
+            <w:rFonts w:ascii="Cambria Math" w:hAnsi="Cambria Math"/>
+            <w:sz w:val="22"/>
+            <w:szCs w:val="22"/>
+            <w:lang w:eastAsia="zh-CN"/>
+          </w:rPr>
+          <m:t>00833</m:t>
         </m:r>
         <m:f>
           <m:fPr>
@@ -1607,7 +1661,16 @@
                 <w:szCs w:val="22"/>
                 <w:lang w:eastAsia="zh-CN"/>
               </w:rPr>
-              <m:t>mNm</m:t>
+              <m:t>Nm</m:t>
+            </m:r>
+            <m:r>
+              <w:rPr>
+                <w:rFonts w:ascii="Cambria Math" w:hAnsi="Cambria Math"/>
+                <w:sz w:val="22"/>
+                <w:szCs w:val="22"/>
+                <w:lang w:eastAsia="zh-CN"/>
+              </w:rPr>
+              <m:t>*s</m:t>
             </m:r>
           </m:num>
           <m:den>
@@ -1618,7 +1681,7 @@
                 <w:szCs w:val="22"/>
                 <w:lang w:eastAsia="zh-CN"/>
               </w:rPr>
-              <m:t>rpm</m:t>
+              <m:t>rad</m:t>
             </m:r>
           </m:den>
         </m:f>
@@ -1931,7 +1994,16 @@
             <w:szCs w:val="22"/>
             <w:lang w:eastAsia="zh-CN"/>
           </w:rPr>
-          <m:t>=0+ 0.000087226</m:t>
+          <m:t>=0+ 0.0000</m:t>
+        </m:r>
+        <m:r>
+          <w:rPr>
+            <w:rFonts w:ascii="Cambria Math" w:hAnsi="Cambria Math"/>
+            <w:sz w:val="22"/>
+            <w:szCs w:val="22"/>
+            <w:lang w:eastAsia="zh-CN"/>
+          </w:rPr>
+          <m:t>00833</m:t>
         </m:r>
         <m:f>
           <m:fPr>
@@ -1953,7 +2025,16 @@
                 <w:szCs w:val="22"/>
                 <w:lang w:eastAsia="zh-CN"/>
               </w:rPr>
-              <m:t>mNm</m:t>
+              <m:t>Nm</m:t>
+            </m:r>
+            <m:r>
+              <w:rPr>
+                <w:rFonts w:ascii="Cambria Math" w:hAnsi="Cambria Math"/>
+                <w:sz w:val="22"/>
+                <w:szCs w:val="22"/>
+                <w:lang w:eastAsia="zh-CN"/>
+              </w:rPr>
+              <m:t>*s</m:t>
             </m:r>
           </m:num>
           <m:den>
@@ -1964,7 +2045,7 @@
                 <w:szCs w:val="22"/>
                 <w:lang w:eastAsia="zh-CN"/>
               </w:rPr>
-              <m:t>rpm</m:t>
+              <m:t>rad</m:t>
             </m:r>
           </m:den>
         </m:f>
@@ -2063,7 +2144,7 @@
             <w:szCs w:val="22"/>
             <w:lang w:eastAsia="zh-CN"/>
           </w:rPr>
-          <m:t>=0.0265</m:t>
+          <m:t>=0.000253</m:t>
         </m:r>
         <m:f>
           <m:fPr>
@@ -2085,7 +2166,16 @@
                 <w:szCs w:val="22"/>
                 <w:lang w:eastAsia="zh-CN"/>
               </w:rPr>
-              <m:t>mNm</m:t>
+              <m:t>Nm</m:t>
+            </m:r>
+            <m:r>
+              <w:rPr>
+                <w:rFonts w:ascii="Cambria Math" w:hAnsi="Cambria Math"/>
+                <w:sz w:val="22"/>
+                <w:szCs w:val="22"/>
+                <w:lang w:eastAsia="zh-CN"/>
+              </w:rPr>
+              <m:t>*s</m:t>
             </m:r>
           </m:num>
           <m:den>
@@ -2096,7 +2186,7 @@
                 <w:szCs w:val="22"/>
                 <w:lang w:eastAsia="zh-CN"/>
               </w:rPr>
-              <m:t>rpm</m:t>
+              <m:t>rad</m:t>
             </m:r>
           </m:den>
         </m:f>
@@ -3106,7 +3196,7 @@
   <a:extraClrSchemeLst/>
   <a:extLst>
     <a:ext uri="{05A4C25C-085E-4340-85A3-A5531E510DB2}">
-      <thm15:themeFamily xmlns:thm15="http://schemas.microsoft.com/office/thememl/2012/main" xmlns="" name="Office Theme" id="{62F939B6-93AF-4DB8-9C6B-D6C7DFDC589F}" vid="{4A3C46E8-61CC-4603-A589-7422A47A8E4A}"/>
+      <thm15:themeFamily xmlns="" xmlns:thm15="http://schemas.microsoft.com/office/thememl/2012/main" name="Office Theme" id="{62F939B6-93AF-4DB8-9C6B-D6C7DFDC589F}" vid="{4A3C46E8-61CC-4603-A589-7422A47A8E4A}"/>
     </a:ext>
   </a:extLst>
 </a:theme>

</xml_diff>

<commit_message>
re-recorded 2a and changed report part for 2a
</commit_message>
<xml_diff>
--- a/Lin_Rohner_lab4/Lin_Rohner_lab4.docx
+++ b/Lin_Rohner_lab4/Lin_Rohner_lab4.docx
@@ -651,7 +651,23 @@
             <w:szCs w:val="22"/>
             <w:lang w:val="en-US"/>
           </w:rPr>
-          <m:t>=53.8</m:t>
+          <m:t>=</m:t>
+        </m:r>
+        <m:r>
+          <w:rPr>
+            <w:sz w:val="22"/>
+            <w:szCs w:val="22"/>
+            <w:lang w:val="en-US"/>
+          </w:rPr>
+          <m:t>0.053</m:t>
+        </m:r>
+        <m:r>
+          <w:rPr>
+            <w:sz w:val="22"/>
+            <w:szCs w:val="22"/>
+            <w:lang w:val="en-US"/>
+          </w:rPr>
+          <m:t>8</m:t>
         </m:r>
         <m:f>
           <m:fPr>
@@ -671,7 +687,7 @@
                 <w:szCs w:val="22"/>
                 <w:lang w:val="en-US"/>
               </w:rPr>
-              <m:t>mNm</m:t>
+              <m:t>Nm</m:t>
             </m:r>
           </m:num>
           <m:den>
@@ -731,7 +747,15 @@
             <w:szCs w:val="22"/>
             <w:lang w:val="en-US"/>
           </w:rPr>
-          <m:t>=938.372</m:t>
+          <m:t>=</m:t>
+        </m:r>
+        <m:r>
+          <w:rPr>
+            <w:sz w:val="22"/>
+            <w:szCs w:val="22"/>
+            <w:lang w:val="en-US"/>
+          </w:rPr>
+          <m:t>0.938</m:t>
         </m:r>
         <m:f>
           <m:fPr>
@@ -751,7 +775,7 @@
                 <w:szCs w:val="22"/>
                 <w:lang w:val="en-US"/>
               </w:rPr>
-              <m:t>mNm</m:t>
+              <m:t>Nm</m:t>
             </m:r>
           </m:num>
           <m:den>
@@ -804,6 +828,13 @@
                 <w:szCs w:val="22"/>
               </w:rPr>
             </w:pPr>
+            <w:r>
+              <w:rPr>
+                <w:sz w:val="22"/>
+                <w:szCs w:val="22"/>
+              </w:rPr>
+              <w:t xml:space="preserve">Motor </w:t>
+            </w:r>
             <w:proofErr w:type="spellStart"/>
             <w:r>
               <w:rPr>
@@ -818,15 +849,17 @@
                 <w:sz w:val="22"/>
                 <w:szCs w:val="22"/>
               </w:rPr>
-              <w:t xml:space="preserve"> torque c</w:t>
-            </w:r>
-            <w:r>
-              <w:rPr>
-                <w:sz w:val="22"/>
-                <w:szCs w:val="22"/>
-              </w:rPr>
-              <w:t>lockwise</w:t>
-            </w:r>
+              <w:t xml:space="preserve"> torque </w:t>
+            </w:r>
+            <w:proofErr w:type="spellStart"/>
+            <w:r>
+              <w:rPr>
+                <w:sz w:val="22"/>
+                <w:szCs w:val="22"/>
+              </w:rPr>
+              <w:t>ccw</w:t>
+            </w:r>
+            <w:proofErr w:type="spellEnd"/>
             <w:r>
               <w:rPr>
                 <w:sz w:val="22"/>
@@ -856,6 +889,13 @@
                 <w:szCs w:val="22"/>
               </w:rPr>
             </w:pPr>
+            <w:r>
+              <w:rPr>
+                <w:sz w:val="22"/>
+                <w:szCs w:val="22"/>
+              </w:rPr>
+              <w:t xml:space="preserve">Motor </w:t>
+            </w:r>
             <w:proofErr w:type="spellStart"/>
             <w:r>
               <w:rPr>
@@ -870,15 +910,17 @@
                 <w:sz w:val="22"/>
                 <w:szCs w:val="22"/>
               </w:rPr>
-              <w:t xml:space="preserve"> torque c</w:t>
-            </w:r>
-            <w:r>
-              <w:rPr>
-                <w:sz w:val="22"/>
-                <w:szCs w:val="22"/>
-              </w:rPr>
-              <w:t>ounter-clockwise</w:t>
-            </w:r>
+              <w:t xml:space="preserve"> torque </w:t>
+            </w:r>
+            <w:proofErr w:type="spellStart"/>
+            <w:r>
+              <w:rPr>
+                <w:sz w:val="22"/>
+                <w:szCs w:val="22"/>
+              </w:rPr>
+              <w:t>cw</w:t>
+            </w:r>
+            <w:proofErr w:type="spellEnd"/>
             <w:r>
               <w:rPr>
                 <w:sz w:val="22"/>
@@ -928,7 +970,7 @@
                 <w:sz w:val="22"/>
                 <w:szCs w:val="22"/>
               </w:rPr>
-              <w:t>0.027</w:t>
+              <w:t>0.0</w:t>
             </w:r>
             <w:r>
               <w:rPr>
@@ -936,7 +978,7 @@
                 <w:sz w:val="22"/>
                 <w:szCs w:val="22"/>
               </w:rPr>
-              <w:t>457</w:t>
+              <w:t>3952</w:t>
             </w:r>
           </w:p>
         </w:tc>
@@ -958,14 +1000,14 @@
                 <w:sz w:val="22"/>
                 <w:szCs w:val="22"/>
               </w:rPr>
-              <w:t>0.032</w:t>
-            </w:r>
-            <w:r>
-              <w:rPr>
-                <w:sz w:val="22"/>
-                <w:szCs w:val="22"/>
-              </w:rPr>
-              <w:t>857</w:t>
+              <w:t>0.0</w:t>
+            </w:r>
+            <w:r>
+              <w:rPr>
+                <w:sz w:val="22"/>
+                <w:szCs w:val="22"/>
+              </w:rPr>
+              <w:t>2216</w:t>
             </w:r>
           </w:p>
         </w:tc>
@@ -999,7 +1041,7 @@
                 <w:sz w:val="22"/>
                 <w:szCs w:val="22"/>
               </w:rPr>
-              <w:t>0.043</w:t>
+              <w:t>0.0</w:t>
             </w:r>
             <w:r>
               <w:rPr>
@@ -1007,7 +1049,7 @@
                 <w:sz w:val="22"/>
                 <w:szCs w:val="22"/>
               </w:rPr>
-              <w:t>540</w:t>
+              <w:t>3148</w:t>
             </w:r>
           </w:p>
         </w:tc>
@@ -1030,14 +1072,14 @@
                 <w:sz w:val="22"/>
                 <w:szCs w:val="22"/>
               </w:rPr>
-              <w:t>0.036</w:t>
-            </w:r>
-            <w:r>
-              <w:rPr>
-                <w:sz w:val="22"/>
-                <w:szCs w:val="22"/>
-              </w:rPr>
-              <w:t>878</w:t>
+              <w:t>0.0</w:t>
+            </w:r>
+            <w:r>
+              <w:rPr>
+                <w:sz w:val="22"/>
+                <w:szCs w:val="22"/>
+              </w:rPr>
+              <w:t>1788</w:t>
             </w:r>
           </w:p>
         </w:tc>
@@ -1074,7 +1116,7 @@
                 <w:sz w:val="22"/>
                 <w:szCs w:val="22"/>
               </w:rPr>
-              <w:t>0.031</w:t>
+              <w:t>0.</w:t>
             </w:r>
             <w:r>
               <w:rPr>
@@ -1082,7 +1124,7 @@
                 <w:sz w:val="22"/>
                 <w:szCs w:val="22"/>
               </w:rPr>
-              <w:t>478</w:t>
+              <w:t>02746</w:t>
             </w:r>
           </w:p>
         </w:tc>
@@ -1111,7 +1153,14 @@
                 <w:sz w:val="22"/>
                 <w:szCs w:val="22"/>
               </w:rPr>
-              <w:t>24815</w:t>
+              <w:t>2</w:t>
+            </w:r>
+            <w:r>
+              <w:rPr>
+                <w:sz w:val="22"/>
+                <w:szCs w:val="22"/>
+              </w:rPr>
+              <w:t>216</w:t>
             </w:r>
           </w:p>
         </w:tc>
@@ -1145,7 +1194,7 @@
                 <w:sz w:val="22"/>
                 <w:szCs w:val="22"/>
               </w:rPr>
-              <w:t>0.067</w:t>
+              <w:t>0.</w:t>
             </w:r>
             <w:r>
               <w:rPr>
@@ -1153,7 +1202,7 @@
                 <w:sz w:val="22"/>
                 <w:szCs w:val="22"/>
               </w:rPr>
-              <w:t>666</w:t>
+              <w:t>03148</w:t>
             </w:r>
           </w:p>
         </w:tc>
@@ -1175,14 +1224,14 @@
                 <w:sz w:val="22"/>
                 <w:szCs w:val="22"/>
               </w:rPr>
-              <w:t>0.065</w:t>
-            </w:r>
-            <w:r>
-              <w:rPr>
-                <w:sz w:val="22"/>
-                <w:szCs w:val="22"/>
-              </w:rPr>
-              <w:t>024</w:t>
+              <w:t>0.0</w:t>
+            </w:r>
+            <w:r>
+              <w:rPr>
+                <w:sz w:val="22"/>
+                <w:szCs w:val="22"/>
+              </w:rPr>
+              <w:t>1359</w:t>
             </w:r>
           </w:p>
         </w:tc>
@@ -1219,7 +1268,7 @@
                 <w:sz w:val="22"/>
                 <w:szCs w:val="22"/>
               </w:rPr>
-              <w:t>0.027</w:t>
+              <w:t>0.</w:t>
             </w:r>
             <w:r>
               <w:rPr>
@@ -1227,7 +1276,7 @@
                 <w:sz w:val="22"/>
                 <w:szCs w:val="22"/>
               </w:rPr>
-              <w:t>457</w:t>
+              <w:t>02926</w:t>
             </w:r>
           </w:p>
         </w:tc>
@@ -1249,14 +1298,14 @@
                 <w:sz w:val="22"/>
                 <w:szCs w:val="22"/>
               </w:rPr>
-              <w:t>0.016</w:t>
-            </w:r>
-            <w:r>
-              <w:rPr>
-                <w:sz w:val="22"/>
-                <w:szCs w:val="22"/>
-              </w:rPr>
-              <w:t>773</w:t>
+              <w:t>0.</w:t>
+            </w:r>
+            <w:r>
+              <w:rPr>
+                <w:sz w:val="22"/>
+                <w:szCs w:val="22"/>
+              </w:rPr>
+              <w:t>00930</w:t>
             </w:r>
           </w:p>
         </w:tc>
@@ -1294,14 +1343,14 @@
                 <w:sz w:val="22"/>
                 <w:szCs w:val="22"/>
               </w:rPr>
-              <w:t>0.039</w:t>
-            </w:r>
-            <w:r>
-              <w:rPr>
-                <w:sz w:val="22"/>
-                <w:szCs w:val="22"/>
-              </w:rPr>
-              <w:t>520</w:t>
+              <w:t>0.03</w:t>
+            </w:r>
+            <w:r>
+              <w:rPr>
+                <w:sz w:val="22"/>
+                <w:szCs w:val="22"/>
+              </w:rPr>
+              <w:t>304</w:t>
             </w:r>
           </w:p>
         </w:tc>
@@ -1341,7 +1390,7 @@
                 <w:sz w:val="22"/>
                 <w:szCs w:val="22"/>
               </w:rPr>
-              <w:t>0.035</w:t>
+              <w:t>0.</w:t>
             </w:r>
             <w:r>
               <w:rPr>
@@ -1349,7 +1398,7 @@
                 <w:sz w:val="22"/>
                 <w:szCs w:val="22"/>
               </w:rPr>
-              <w:t>269</w:t>
+              <w:t>01702</w:t>
             </w:r>
           </w:p>
         </w:tc>
@@ -1614,25 +1663,7 @@
                 <w:szCs w:val="22"/>
                 <w:lang w:eastAsia="zh-CN"/>
               </w:rPr>
-              <m:t>0.0137A*</m:t>
-            </m:r>
-            <m:r>
-              <w:rPr>
-                <w:rFonts w:ascii="Cambria Math" w:hAnsi="Cambria Math"/>
-                <w:sz w:val="22"/>
-                <w:szCs w:val="22"/>
-                <w:lang w:eastAsia="zh-CN"/>
-              </w:rPr>
-              <m:t>0.053</m:t>
-            </m:r>
-            <m:r>
-              <w:rPr>
-                <w:rFonts w:ascii="Cambria Math" w:hAnsi="Cambria Math"/>
-                <w:sz w:val="22"/>
-                <w:szCs w:val="22"/>
-                <w:lang w:eastAsia="zh-CN"/>
-              </w:rPr>
-              <m:t xml:space="preserve">8 </m:t>
+              <m:t xml:space="preserve">0.0137A*0.0538 </m:t>
             </m:r>
             <m:f>
               <m:fPr>
@@ -1678,16 +1709,7 @@
                 <w:szCs w:val="22"/>
                 <w:lang w:eastAsia="zh-CN"/>
               </w:rPr>
-              <m:t>8450rpm</m:t>
-            </m:r>
-            <m:r>
-              <w:rPr>
-                <w:rFonts w:ascii="Cambria Math" w:hAnsi="Cambria Math"/>
-                <w:sz w:val="22"/>
-                <w:szCs w:val="22"/>
-                <w:lang w:eastAsia="zh-CN"/>
-              </w:rPr>
-              <m:t>*2π/60</m:t>
+              <m:t>8450rpm*2π/60</m:t>
             </m:r>
             <m:f>
               <m:fPr>
@@ -1733,16 +1755,7 @@
             <w:szCs w:val="22"/>
             <w:lang w:eastAsia="zh-CN"/>
           </w:rPr>
-          <m:t>=0.0000</m:t>
-        </m:r>
-        <m:r>
-          <w:rPr>
-            <w:rFonts w:ascii="Cambria Math" w:hAnsi="Cambria Math"/>
-            <w:sz w:val="22"/>
-            <w:szCs w:val="22"/>
-            <w:lang w:eastAsia="zh-CN"/>
-          </w:rPr>
-          <m:t>00833</m:t>
+          <m:t>=0.000000833</m:t>
         </m:r>
         <m:f>
           <m:fPr>
@@ -1764,16 +1777,7 @@
                 <w:szCs w:val="22"/>
                 <w:lang w:eastAsia="zh-CN"/>
               </w:rPr>
-              <m:t>Nm</m:t>
-            </m:r>
-            <m:r>
-              <w:rPr>
-                <w:rFonts w:ascii="Cambria Math" w:hAnsi="Cambria Math"/>
-                <w:sz w:val="22"/>
-                <w:szCs w:val="22"/>
-                <w:lang w:eastAsia="zh-CN"/>
-              </w:rPr>
-              <m:t>*s</m:t>
+              <m:t>Nm*s</m:t>
             </m:r>
           </m:num>
           <m:den>
@@ -2097,16 +2101,7 @@
             <w:szCs w:val="22"/>
             <w:lang w:eastAsia="zh-CN"/>
           </w:rPr>
-          <m:t>=0+ 0.0000</m:t>
-        </m:r>
-        <m:r>
-          <w:rPr>
-            <w:rFonts w:ascii="Cambria Math" w:hAnsi="Cambria Math"/>
-            <w:sz w:val="22"/>
-            <w:szCs w:val="22"/>
-            <w:lang w:eastAsia="zh-CN"/>
-          </w:rPr>
-          <m:t>00833</m:t>
+          <m:t>=0+ 0.000000833</m:t>
         </m:r>
         <m:f>
           <m:fPr>
@@ -2128,16 +2123,7 @@
                 <w:szCs w:val="22"/>
                 <w:lang w:eastAsia="zh-CN"/>
               </w:rPr>
-              <m:t>Nm</m:t>
-            </m:r>
-            <m:r>
-              <w:rPr>
-                <w:rFonts w:ascii="Cambria Math" w:hAnsi="Cambria Math"/>
-                <w:sz w:val="22"/>
-                <w:szCs w:val="22"/>
-                <w:lang w:eastAsia="zh-CN"/>
-              </w:rPr>
-              <m:t>*s</m:t>
+              <m:t>Nm*s</m:t>
             </m:r>
           </m:num>
           <m:den>
@@ -2269,16 +2255,7 @@
                 <w:szCs w:val="22"/>
                 <w:lang w:eastAsia="zh-CN"/>
               </w:rPr>
-              <m:t>Nm</m:t>
-            </m:r>
-            <m:r>
-              <w:rPr>
-                <w:rFonts w:ascii="Cambria Math" w:hAnsi="Cambria Math"/>
-                <w:sz w:val="22"/>
-                <w:szCs w:val="22"/>
-                <w:lang w:eastAsia="zh-CN"/>
-              </w:rPr>
-              <m:t>*s</m:t>
+              <m:t>Nm*s</m:t>
             </m:r>
           </m:num>
           <m:den>
@@ -3299,7 +3276,7 @@
   <a:extraClrSchemeLst/>
   <a:extLst>
     <a:ext uri="{05A4C25C-085E-4340-85A3-A5531E510DB2}">
-      <thm15:themeFamily xmlns="" xmlns:thm15="http://schemas.microsoft.com/office/thememl/2012/main" name="Office Theme" id="{62F939B6-93AF-4DB8-9C6B-D6C7DFDC589F}" vid="{4A3C46E8-61CC-4603-A589-7422A47A8E4A}"/>
+      <thm15:themeFamily xmlns:thm15="http://schemas.microsoft.com/office/thememl/2012/main" xmlns="" name="Office Theme" id="{62F939B6-93AF-4DB8-9C6B-D6C7DFDC589F}" vid="{4A3C46E8-61CC-4603-A589-7422A47A8E4A}"/>
     </a:ext>
   </a:extLst>
 </a:theme>

</xml_diff>

<commit_message>
updated, don't know why it's not working
</commit_message>
<xml_diff>
--- a/Lin_Rohner_lab4/Lin_Rohner_lab4.docx
+++ b/Lin_Rohner_lab4/Lin_Rohner_lab4.docx
@@ -1,6 +1,6 @@
 
 <file path=word/document.xml><?xml version="1.0" encoding="utf-8"?>
-<w:document xmlns:ve="http://schemas.openxmlformats.org/markup-compatibility/2006" xmlns:o="urn:schemas-microsoft-com:office:office" xmlns:r="http://schemas.openxmlformats.org/officeDocument/2006/relationships" xmlns:m="http://schemas.openxmlformats.org/officeDocument/2006/math" xmlns:v="urn:schemas-microsoft-com:vml" xmlns:wp="http://schemas.openxmlformats.org/drawingml/2006/wordprocessingDrawing" xmlns:w10="urn:schemas-microsoft-com:office:word" xmlns:w="http://schemas.openxmlformats.org/wordprocessingml/2006/main" xmlns:wne="http://schemas.microsoft.com/office/word/2006/wordml">
+<w:document xmlns:wpc="http://schemas.microsoft.com/office/word/2010/wordprocessingCanvas" xmlns:cx="http://schemas.microsoft.com/office/drawing/2014/chartex" xmlns:cx1="http://schemas.microsoft.com/office/drawing/2015/9/8/chartex" xmlns:cx2="http://schemas.microsoft.com/office/drawing/2015/10/21/chartex" xmlns:cx3="http://schemas.microsoft.com/office/drawing/2016/5/9/chartex" xmlns:cx4="http://schemas.microsoft.com/office/drawing/2016/5/10/chartex" xmlns:cx5="http://schemas.microsoft.com/office/drawing/2016/5/11/chartex" xmlns:cx6="http://schemas.microsoft.com/office/drawing/2016/5/12/chartex" xmlns:cx7="http://schemas.microsoft.com/office/drawing/2016/5/13/chartex" xmlns:cx8="http://schemas.microsoft.com/office/drawing/2016/5/14/chartex" xmlns:mc="http://schemas.openxmlformats.org/markup-compatibility/2006" xmlns:aink="http://schemas.microsoft.com/office/drawing/2016/ink" xmlns:am3d="http://schemas.microsoft.com/office/drawing/2017/model3d" xmlns:o="urn:schemas-microsoft-com:office:office" xmlns:r="http://schemas.openxmlformats.org/officeDocument/2006/relationships" xmlns:m="http://schemas.openxmlformats.org/officeDocument/2006/math" xmlns:v="urn:schemas-microsoft-com:vml" xmlns:wp14="http://schemas.microsoft.com/office/word/2010/wordprocessingDrawing" xmlns:wp="http://schemas.openxmlformats.org/drawingml/2006/wordprocessingDrawing" xmlns:w10="urn:schemas-microsoft-com:office:word" xmlns:w="http://schemas.openxmlformats.org/wordprocessingml/2006/main" xmlns:w14="http://schemas.microsoft.com/office/word/2010/wordml" xmlns:w15="http://schemas.microsoft.com/office/word/2012/wordml" xmlns:w16cex="http://schemas.microsoft.com/office/word/2018/wordml/cex" xmlns:w16cid="http://schemas.microsoft.com/office/word/2016/wordml/cid" xmlns:w16="http://schemas.microsoft.com/office/word/2018/wordml" xmlns:w16sdtdh="http://schemas.microsoft.com/office/word/2020/wordml/sdtdatahash" xmlns:w16se="http://schemas.microsoft.com/office/word/2015/wordml/symex" xmlns:wpg="http://schemas.microsoft.com/office/word/2010/wordprocessingGroup" xmlns:wpi="http://schemas.microsoft.com/office/word/2010/wordprocessingInk" xmlns:wne="http://schemas.microsoft.com/office/word/2006/wordml" xmlns:wps="http://schemas.microsoft.com/office/word/2010/wordprocessingShape" mc:Ignorable="w14 w15 w16se w16cid w16 w16cex w16sdtdh wp14">
   <w:body>
     <w:p/>
     <w:p>
@@ -108,23 +108,7 @@
           <w:sz w:val="22"/>
           <w:szCs w:val="22"/>
         </w:rPr>
-        <w:t xml:space="preserve">To identify the </w:t>
-      </w:r>
-      <w:proofErr w:type="spellStart"/>
-      <w:r>
-        <w:rPr>
-          <w:sz w:val="22"/>
-          <w:szCs w:val="22"/>
-        </w:rPr>
-        <w:t>stiction</w:t>
-      </w:r>
-      <w:proofErr w:type="spellEnd"/>
-      <w:r>
-        <w:rPr>
-          <w:sz w:val="22"/>
-          <w:szCs w:val="22"/>
-        </w:rPr>
-        <w:t xml:space="preserve"> torque</w:t>
+        <w:t>To identify the stiction torque</w:t>
       </w:r>
       <w:r>
         <w:rPr>
@@ -161,7 +145,6 @@
         </w:rPr>
         <w:t xml:space="preserve"> (</w:t>
       </w:r>
-      <w:proofErr w:type="spellStart"/>
       <w:r>
         <w:rPr>
           <w:rFonts w:cstheme="minorHAnsi"/>
@@ -175,15 +158,7 @@
           <w:sz w:val="22"/>
           <w:szCs w:val="22"/>
         </w:rPr>
-        <w:t>x</w:t>
-      </w:r>
-      <w:proofErr w:type="spellEnd"/>
-      <w:r>
-        <w:rPr>
-          <w:sz w:val="22"/>
-          <w:szCs w:val="22"/>
-        </w:rPr>
-        <w:t xml:space="preserve"> &gt; sensor noise, 0.616°)</w:t>
+        <w:t>x &gt; sensor noise, 0.616°)</w:t>
       </w:r>
       <w:r>
         <w:rPr>
@@ -197,23 +172,7 @@
           <w:sz w:val="22"/>
           <w:szCs w:val="22"/>
         </w:rPr>
-        <w:t xml:space="preserve"> This </w:t>
-      </w:r>
-      <w:proofErr w:type="spellStart"/>
-      <w:r>
-        <w:rPr>
-          <w:sz w:val="22"/>
-          <w:szCs w:val="22"/>
-        </w:rPr>
-        <w:t>stiction</w:t>
-      </w:r>
-      <w:proofErr w:type="spellEnd"/>
-      <w:r>
-        <w:rPr>
-          <w:sz w:val="22"/>
-          <w:szCs w:val="22"/>
-        </w:rPr>
-        <w:t xml:space="preserve"> motor current </w:t>
+        <w:t xml:space="preserve"> This stiction motor current </w:t>
       </w:r>
       <w:r>
         <w:rPr>
@@ -227,23 +186,7 @@
           <w:sz w:val="22"/>
           <w:szCs w:val="22"/>
         </w:rPr>
-        <w:t xml:space="preserve"> being recorded 5 times for each spinning direction of the motor and the mean </w:t>
-      </w:r>
-      <w:proofErr w:type="spellStart"/>
-      <w:r>
-        <w:rPr>
-          <w:sz w:val="22"/>
-          <w:szCs w:val="22"/>
-        </w:rPr>
-        <w:t>stiction</w:t>
-      </w:r>
-      <w:proofErr w:type="spellEnd"/>
-      <w:r>
-        <w:rPr>
-          <w:sz w:val="22"/>
-          <w:szCs w:val="22"/>
-        </w:rPr>
-        <w:t xml:space="preserve"> torque </w:t>
+        <w:t xml:space="preserve"> being recorded 5 times for each spinning direction of the motor and the mean stiction torque </w:t>
       </w:r>
       <w:r>
         <w:rPr>
@@ -651,23 +594,7 @@
             <w:szCs w:val="22"/>
             <w:lang w:val="en-US"/>
           </w:rPr>
-          <m:t>=</m:t>
-        </m:r>
-        <m:r>
-          <w:rPr>
-            <w:sz w:val="22"/>
-            <w:szCs w:val="22"/>
-            <w:lang w:val="en-US"/>
-          </w:rPr>
-          <m:t>0.053</m:t>
-        </m:r>
-        <m:r>
-          <w:rPr>
-            <w:sz w:val="22"/>
-            <w:szCs w:val="22"/>
-            <w:lang w:val="en-US"/>
-          </w:rPr>
-          <m:t>8</m:t>
+          <m:t>=0.0538</m:t>
         </m:r>
         <m:f>
           <m:fPr>
@@ -747,15 +674,7 @@
             <w:szCs w:val="22"/>
             <w:lang w:val="en-US"/>
           </w:rPr>
-          <m:t>=</m:t>
-        </m:r>
-        <m:r>
-          <w:rPr>
-            <w:sz w:val="22"/>
-            <w:szCs w:val="22"/>
-            <w:lang w:val="en-US"/>
-          </w:rPr>
-          <m:t>0.938</m:t>
+          <m:t>=0.938</m:t>
         </m:r>
         <m:f>
           <m:fPr>
@@ -803,9 +722,9 @@
     </w:p>
     <w:tbl>
       <w:tblPr>
-        <w:tblStyle w:val="HelleSchattierung"/>
+        <w:tblStyle w:val="ab"/>
         <w:tblW w:w="0" w:type="auto"/>
-        <w:tblLook w:val="04A0"/>
+        <w:tblLook w:val="04A0" w:firstRow="1" w:lastRow="0" w:firstColumn="1" w:lastColumn="0" w:noHBand="0" w:noVBand="1"/>
       </w:tblPr>
       <w:tblGrid>
         <w:gridCol w:w="3312"/>
@@ -813,11 +732,11 @@
       </w:tblGrid>
       <w:tr>
         <w:trPr>
-          <w:cnfStyle w:val="100000000000"/>
+          <w:cnfStyle w:val="100000000000" w:firstRow="1" w:lastRow="0" w:firstColumn="0" w:lastColumn="0" w:oddVBand="0" w:evenVBand="0" w:oddHBand="0" w:evenHBand="0" w:firstRowFirstColumn="0" w:firstRowLastColumn="0" w:lastRowFirstColumn="0" w:lastRowLastColumn="0"/>
         </w:trPr>
         <w:tc>
           <w:tcPr>
-            <w:cnfStyle w:val="001000000000"/>
+            <w:cnfStyle w:val="001000000000" w:firstRow="0" w:lastRow="0" w:firstColumn="1" w:lastColumn="0" w:oddVBand="0" w:evenVBand="0" w:oddHBand="0" w:evenHBand="0" w:firstRowFirstColumn="0" w:firstRowLastColumn="0" w:lastRowFirstColumn="0" w:lastRowLastColumn="0"/>
             <w:tcW w:w="3312" w:type="dxa"/>
           </w:tcPr>
           <w:p>
@@ -833,46 +752,44 @@
                 <w:sz w:val="22"/>
                 <w:szCs w:val="22"/>
               </w:rPr>
-              <w:t xml:space="preserve">Motor </w:t>
-            </w:r>
-            <w:proofErr w:type="spellStart"/>
-            <w:r>
-              <w:rPr>
-                <w:sz w:val="22"/>
-                <w:szCs w:val="22"/>
-              </w:rPr>
-              <w:t>Stiction</w:t>
-            </w:r>
-            <w:proofErr w:type="spellEnd"/>
-            <w:r>
-              <w:rPr>
-                <w:sz w:val="22"/>
-                <w:szCs w:val="22"/>
-              </w:rPr>
-              <w:t xml:space="preserve"> torque </w:t>
-            </w:r>
-            <w:proofErr w:type="spellStart"/>
-            <w:r>
-              <w:rPr>
-                <w:sz w:val="22"/>
-                <w:szCs w:val="22"/>
-              </w:rPr>
-              <w:t>ccw</w:t>
-            </w:r>
-            <w:proofErr w:type="spellEnd"/>
-            <w:r>
-              <w:rPr>
-                <w:sz w:val="22"/>
-                <w:szCs w:val="22"/>
-              </w:rPr>
-              <w:t xml:space="preserve"> [</w:t>
-            </w:r>
-            <w:r>
-              <w:rPr>
-                <w:sz w:val="22"/>
-                <w:szCs w:val="22"/>
-              </w:rPr>
-              <w:t>Nm]</w:t>
+              <w:t>C</w:t>
+            </w:r>
+            <w:r>
+              <w:rPr>
+                <w:rFonts w:hint="eastAsia"/>
+                <w:sz w:val="22"/>
+                <w:szCs w:val="22"/>
+                <w:lang w:eastAsia="zh-CN"/>
+              </w:rPr>
+              <w:t>urrent</w:t>
+            </w:r>
+            <w:r>
+              <w:rPr>
+                <w:sz w:val="22"/>
+                <w:szCs w:val="22"/>
+              </w:rPr>
+              <w:t xml:space="preserve"> start to move</w:t>
+            </w:r>
+            <w:r>
+              <w:rPr>
+                <w:sz w:val="22"/>
+                <w:szCs w:val="22"/>
+              </w:rPr>
+              <w:t xml:space="preserve"> ccw [</w:t>
+            </w:r>
+            <w:r>
+              <w:rPr>
+                <w:sz w:val="22"/>
+                <w:szCs w:val="22"/>
+              </w:rPr>
+              <w:t>A</w:t>
+            </w:r>
+            <w:r>
+              <w:rPr>
+                <w:sz w:val="22"/>
+                <w:szCs w:val="22"/>
+              </w:rPr>
+              <w:t>]</w:t>
             </w:r>
           </w:p>
         </w:tc>
@@ -883,7 +800,7 @@
           <w:p>
             <w:pPr>
               <w:jc w:val="right"/>
-              <w:cnfStyle w:val="100000000000"/>
+              <w:cnfStyle w:val="100000000000" w:firstRow="1" w:lastRow="0" w:firstColumn="0" w:lastColumn="0" w:oddVBand="0" w:evenVBand="0" w:oddHBand="0" w:evenHBand="0" w:firstRowFirstColumn="0" w:firstRowLastColumn="0" w:lastRowFirstColumn="0" w:lastRowLastColumn="0"/>
               <w:rPr>
                 <w:sz w:val="22"/>
                 <w:szCs w:val="22"/>
@@ -894,57 +811,32 @@
                 <w:sz w:val="22"/>
                 <w:szCs w:val="22"/>
               </w:rPr>
-              <w:t xml:space="preserve">Motor </w:t>
-            </w:r>
-            <w:proofErr w:type="spellStart"/>
-            <w:r>
-              <w:rPr>
-                <w:sz w:val="22"/>
-                <w:szCs w:val="22"/>
-              </w:rPr>
-              <w:t>Stiction</w:t>
-            </w:r>
-            <w:proofErr w:type="spellEnd"/>
-            <w:r>
-              <w:rPr>
-                <w:sz w:val="22"/>
-                <w:szCs w:val="22"/>
-              </w:rPr>
-              <w:t xml:space="preserve"> torque </w:t>
-            </w:r>
-            <w:proofErr w:type="spellStart"/>
-            <w:r>
-              <w:rPr>
-                <w:sz w:val="22"/>
-                <w:szCs w:val="22"/>
-              </w:rPr>
-              <w:t>cw</w:t>
-            </w:r>
-            <w:proofErr w:type="spellEnd"/>
-            <w:r>
-              <w:rPr>
-                <w:sz w:val="22"/>
-                <w:szCs w:val="22"/>
-              </w:rPr>
-              <w:t xml:space="preserve"> [</w:t>
-            </w:r>
-            <w:r>
-              <w:rPr>
-                <w:sz w:val="22"/>
-                <w:szCs w:val="22"/>
-              </w:rPr>
-              <w:t>Nm]</w:t>
+              <w:t>Motor Stiction torque cw [</w:t>
+            </w:r>
+            <w:r>
+              <w:rPr>
+                <w:sz w:val="22"/>
+                <w:szCs w:val="22"/>
+              </w:rPr>
+              <w:t>A</w:t>
+            </w:r>
+            <w:r>
+              <w:rPr>
+                <w:sz w:val="22"/>
+                <w:szCs w:val="22"/>
+              </w:rPr>
+              <w:t>]</w:t>
             </w:r>
           </w:p>
         </w:tc>
       </w:tr>
       <w:tr>
         <w:trPr>
-          <w:cnfStyle w:val="000000100000"/>
+          <w:cnfStyle w:val="000000100000" w:firstRow="0" w:lastRow="0" w:firstColumn="0" w:lastColumn="0" w:oddVBand="0" w:evenVBand="0" w:oddHBand="1" w:evenHBand="0" w:firstRowFirstColumn="0" w:firstRowLastColumn="0" w:lastRowFirstColumn="0" w:lastRowLastColumn="0"/>
         </w:trPr>
         <w:tc>
           <w:tcPr>
-            <w:cnfStyle w:val="001000000000"/>
+            <w:cnfStyle w:val="001000000000" w:firstRow="0" w:lastRow="0" w:firstColumn="1" w:lastColumn="0" w:oddVBand="0" w:evenVBand="0" w:oddHBand="0" w:evenHBand="0" w:firstRowFirstColumn="0" w:firstRowLastColumn="0" w:lastRowFirstColumn="0" w:lastRowLastColumn="0"/>
             <w:tcW w:w="3312" w:type="dxa"/>
           </w:tcPr>
           <w:p>
@@ -962,23 +854,7 @@
                 <w:sz w:val="22"/>
                 <w:szCs w:val="22"/>
               </w:rPr>
-              <w:t>-</w:t>
-            </w:r>
-            <w:r>
-              <w:rPr>
-                <w:b w:val="0"/>
-                <w:sz w:val="22"/>
-                <w:szCs w:val="22"/>
-              </w:rPr>
-              <w:t>0.0</w:t>
-            </w:r>
-            <w:r>
-              <w:rPr>
-                <w:b w:val="0"/>
-                <w:sz w:val="22"/>
-                <w:szCs w:val="22"/>
-              </w:rPr>
-              <w:t>3952</w:t>
+              <w:t>-0.025703</w:t>
             </w:r>
           </w:p>
         </w:tc>
@@ -989,7 +865,7 @@
           <w:p>
             <w:pPr>
               <w:jc w:val="right"/>
-              <w:cnfStyle w:val="000000100000"/>
+              <w:cnfStyle w:val="000000100000" w:firstRow="0" w:lastRow="0" w:firstColumn="0" w:lastColumn="0" w:oddVBand="0" w:evenVBand="0" w:oddHBand="1" w:evenHBand="0" w:firstRowFirstColumn="0" w:firstRowLastColumn="0" w:lastRowFirstColumn="0" w:lastRowLastColumn="0"/>
               <w:rPr>
                 <w:sz w:val="22"/>
                 <w:szCs w:val="22"/>
@@ -1000,14 +876,7 @@
                 <w:sz w:val="22"/>
                 <w:szCs w:val="22"/>
               </w:rPr>
-              <w:t>0.0</w:t>
-            </w:r>
-            <w:r>
-              <w:rPr>
-                <w:sz w:val="22"/>
-                <w:szCs w:val="22"/>
-              </w:rPr>
-              <w:t>2216</w:t>
+              <w:t>0.012862</w:t>
             </w:r>
           </w:p>
         </w:tc>
@@ -1015,7 +884,7 @@
       <w:tr>
         <w:tc>
           <w:tcPr>
-            <w:cnfStyle w:val="001000000000"/>
+            <w:cnfStyle w:val="001000000000" w:firstRow="0" w:lastRow="0" w:firstColumn="1" w:lastColumn="0" w:oddVBand="0" w:evenVBand="0" w:oddHBand="0" w:evenHBand="0" w:firstRowFirstColumn="0" w:firstRowLastColumn="0" w:lastRowFirstColumn="0" w:lastRowLastColumn="0"/>
             <w:tcW w:w="3312" w:type="dxa"/>
           </w:tcPr>
           <w:p>
@@ -1033,23 +902,7 @@
                 <w:sz w:val="22"/>
                 <w:szCs w:val="22"/>
               </w:rPr>
-              <w:t>-</w:t>
-            </w:r>
-            <w:r>
-              <w:rPr>
-                <w:b w:val="0"/>
-                <w:sz w:val="22"/>
-                <w:szCs w:val="22"/>
-              </w:rPr>
-              <w:t>0.0</w:t>
-            </w:r>
-            <w:r>
-              <w:rPr>
-                <w:b w:val="0"/>
-                <w:sz w:val="22"/>
-                <w:szCs w:val="22"/>
-              </w:rPr>
-              <w:t>3148</w:t>
+              <w:t>-0.025703</w:t>
             </w:r>
           </w:p>
         </w:tc>
@@ -1061,7 +914,7 @@
             <w:pPr>
               <w:ind w:firstLine="720"/>
               <w:jc w:val="right"/>
-              <w:cnfStyle w:val="000000000000"/>
+              <w:cnfStyle w:val="000000000000" w:firstRow="0" w:lastRow="0" w:firstColumn="0" w:lastColumn="0" w:oddVBand="0" w:evenVBand="0" w:oddHBand="0" w:evenHBand="0" w:firstRowFirstColumn="0" w:firstRowLastColumn="0" w:lastRowFirstColumn="0" w:lastRowLastColumn="0"/>
               <w:rPr>
                 <w:sz w:val="22"/>
                 <w:szCs w:val="22"/>
@@ -1072,25 +925,18 @@
                 <w:sz w:val="22"/>
                 <w:szCs w:val="22"/>
               </w:rPr>
-              <w:t>0.0</w:t>
-            </w:r>
-            <w:r>
-              <w:rPr>
-                <w:sz w:val="22"/>
-                <w:szCs w:val="22"/>
-              </w:rPr>
-              <w:t>1788</w:t>
+              <w:t>0.008577</w:t>
             </w:r>
           </w:p>
         </w:tc>
       </w:tr>
       <w:tr>
         <w:trPr>
-          <w:cnfStyle w:val="000000100000"/>
+          <w:cnfStyle w:val="000000100000" w:firstRow="0" w:lastRow="0" w:firstColumn="0" w:lastColumn="0" w:oddVBand="0" w:evenVBand="0" w:oddHBand="1" w:evenHBand="0" w:firstRowFirstColumn="0" w:firstRowLastColumn="0" w:lastRowFirstColumn="0" w:lastRowLastColumn="0"/>
         </w:trPr>
         <w:tc>
           <w:tcPr>
-            <w:cnfStyle w:val="001000000000"/>
+            <w:cnfStyle w:val="001000000000" w:firstRow="0" w:lastRow="0" w:firstColumn="1" w:lastColumn="0" w:oddVBand="0" w:evenVBand="0" w:oddHBand="0" w:evenHBand="0" w:firstRowFirstColumn="0" w:firstRowLastColumn="0" w:lastRowFirstColumn="0" w:lastRowLastColumn="0"/>
             <w:tcW w:w="3312" w:type="dxa"/>
           </w:tcPr>
           <w:p>
@@ -1108,23 +954,7 @@
                 <w:sz w:val="22"/>
                 <w:szCs w:val="22"/>
               </w:rPr>
-              <w:t>-</w:t>
-            </w:r>
-            <w:r>
-              <w:rPr>
-                <w:b w:val="0"/>
-                <w:sz w:val="22"/>
-                <w:szCs w:val="22"/>
-              </w:rPr>
-              <w:t>0.</w:t>
-            </w:r>
-            <w:r>
-              <w:rPr>
-                <w:b w:val="0"/>
-                <w:sz w:val="22"/>
-                <w:szCs w:val="22"/>
-              </w:rPr>
-              <w:t>02746</w:t>
+              <w:t>-0.025703</w:t>
             </w:r>
           </w:p>
         </w:tc>
@@ -1135,7 +965,7 @@
           <w:p>
             <w:pPr>
               <w:jc w:val="right"/>
-              <w:cnfStyle w:val="000000100000"/>
+              <w:cnfStyle w:val="000000100000" w:firstRow="0" w:lastRow="0" w:firstColumn="0" w:lastColumn="0" w:oddVBand="0" w:evenVBand="0" w:oddHBand="1" w:evenHBand="0" w:firstRowFirstColumn="0" w:firstRowLastColumn="0" w:lastRowFirstColumn="0" w:lastRowLastColumn="0"/>
               <w:rPr>
                 <w:sz w:val="22"/>
                 <w:szCs w:val="22"/>
@@ -1146,21 +976,7 @@
                 <w:sz w:val="22"/>
                 <w:szCs w:val="22"/>
               </w:rPr>
-              <w:t>0.0</w:t>
-            </w:r>
-            <w:r>
-              <w:rPr>
-                <w:sz w:val="22"/>
-                <w:szCs w:val="22"/>
-              </w:rPr>
-              <w:t>2</w:t>
-            </w:r>
-            <w:r>
-              <w:rPr>
-                <w:sz w:val="22"/>
-                <w:szCs w:val="22"/>
-              </w:rPr>
-              <w:t>216</w:t>
+              <w:t>0.008577</w:t>
             </w:r>
           </w:p>
         </w:tc>
@@ -1168,7 +984,7 @@
       <w:tr>
         <w:tc>
           <w:tcPr>
-            <w:cnfStyle w:val="001000000000"/>
+            <w:cnfStyle w:val="001000000000" w:firstRow="0" w:lastRow="0" w:firstColumn="1" w:lastColumn="0" w:oddVBand="0" w:evenVBand="0" w:oddHBand="0" w:evenHBand="0" w:firstRowFirstColumn="0" w:firstRowLastColumn="0" w:lastRowFirstColumn="0" w:lastRowLastColumn="0"/>
             <w:tcW w:w="3312" w:type="dxa"/>
           </w:tcPr>
           <w:p>
@@ -1186,23 +1002,7 @@
                 <w:sz w:val="22"/>
                 <w:szCs w:val="22"/>
               </w:rPr>
-              <w:t>-</w:t>
-            </w:r>
-            <w:r>
-              <w:rPr>
-                <w:b w:val="0"/>
-                <w:sz w:val="22"/>
-                <w:szCs w:val="22"/>
-              </w:rPr>
-              <w:t>0.</w:t>
-            </w:r>
-            <w:r>
-              <w:rPr>
-                <w:b w:val="0"/>
-                <w:sz w:val="22"/>
-                <w:szCs w:val="22"/>
-              </w:rPr>
-              <w:t>03148</w:t>
+              <w:t>-0.021418</w:t>
             </w:r>
           </w:p>
         </w:tc>
@@ -1213,7 +1013,7 @@
           <w:p>
             <w:pPr>
               <w:jc w:val="right"/>
-              <w:cnfStyle w:val="000000000000"/>
+              <w:cnfStyle w:val="000000000000" w:firstRow="0" w:lastRow="0" w:firstColumn="0" w:lastColumn="0" w:oddVBand="0" w:evenVBand="0" w:oddHBand="0" w:evenHBand="0" w:firstRowFirstColumn="0" w:firstRowLastColumn="0" w:lastRowFirstColumn="0" w:lastRowLastColumn="0"/>
               <w:rPr>
                 <w:sz w:val="22"/>
                 <w:szCs w:val="22"/>
@@ -1224,25 +1024,18 @@
                 <w:sz w:val="22"/>
                 <w:szCs w:val="22"/>
               </w:rPr>
-              <w:t>0.0</w:t>
-            </w:r>
-            <w:r>
-              <w:rPr>
-                <w:sz w:val="22"/>
-                <w:szCs w:val="22"/>
-              </w:rPr>
-              <w:t>1359</w:t>
+              <w:t>0.012862</w:t>
             </w:r>
           </w:p>
         </w:tc>
       </w:tr>
       <w:tr>
         <w:trPr>
-          <w:cnfStyle w:val="000000100000"/>
+          <w:cnfStyle w:val="000000100000" w:firstRow="0" w:lastRow="0" w:firstColumn="0" w:lastColumn="0" w:oddVBand="0" w:evenVBand="0" w:oddHBand="1" w:evenHBand="0" w:firstRowFirstColumn="0" w:firstRowLastColumn="0" w:lastRowFirstColumn="0" w:lastRowLastColumn="0"/>
         </w:trPr>
         <w:tc>
           <w:tcPr>
-            <w:cnfStyle w:val="001000000000"/>
+            <w:cnfStyle w:val="001000000000" w:firstRow="0" w:lastRow="0" w:firstColumn="1" w:lastColumn="0" w:oddVBand="0" w:evenVBand="0" w:oddHBand="0" w:evenHBand="0" w:firstRowFirstColumn="0" w:firstRowLastColumn="0" w:lastRowFirstColumn="0" w:lastRowLastColumn="0"/>
             <w:tcW w:w="3312" w:type="dxa"/>
           </w:tcPr>
           <w:p>
@@ -1260,23 +1053,7 @@
                 <w:sz w:val="22"/>
                 <w:szCs w:val="22"/>
               </w:rPr>
-              <w:t>-</w:t>
-            </w:r>
-            <w:r>
-              <w:rPr>
-                <w:b w:val="0"/>
-                <w:sz w:val="22"/>
-                <w:szCs w:val="22"/>
-              </w:rPr>
-              <w:t>0.</w:t>
-            </w:r>
-            <w:r>
-              <w:rPr>
-                <w:b w:val="0"/>
-                <w:sz w:val="22"/>
-                <w:szCs w:val="22"/>
-              </w:rPr>
-              <w:t>02926</w:t>
+              <w:t>-0.021418</w:t>
             </w:r>
           </w:p>
         </w:tc>
@@ -1287,7 +1064,7 @@
           <w:p>
             <w:pPr>
               <w:jc w:val="right"/>
-              <w:cnfStyle w:val="000000100000"/>
+              <w:cnfStyle w:val="000000100000" w:firstRow="0" w:lastRow="0" w:firstColumn="0" w:lastColumn="0" w:oddVBand="0" w:evenVBand="0" w:oddHBand="1" w:evenHBand="0" w:firstRowFirstColumn="0" w:firstRowLastColumn="0" w:lastRowFirstColumn="0" w:lastRowLastColumn="0"/>
               <w:rPr>
                 <w:sz w:val="22"/>
                 <w:szCs w:val="22"/>
@@ -1298,14 +1075,7 @@
                 <w:sz w:val="22"/>
                 <w:szCs w:val="22"/>
               </w:rPr>
-              <w:t>0.</w:t>
-            </w:r>
-            <w:r>
-              <w:rPr>
-                <w:sz w:val="22"/>
-                <w:szCs w:val="22"/>
-              </w:rPr>
-              <w:t>00930</w:t>
+              <w:t>0.008577</w:t>
             </w:r>
           </w:p>
         </w:tc>
@@ -1313,7 +1083,7 @@
       <w:tr>
         <w:tc>
           <w:tcPr>
-            <w:cnfStyle w:val="001000000000"/>
+            <w:cnfStyle w:val="001000000000" w:firstRow="0" w:lastRow="0" w:firstColumn="1" w:lastColumn="0" w:oddVBand="0" w:evenVBand="0" w:oddHBand="0" w:evenHBand="0" w:firstRowFirstColumn="0" w:firstRowLastColumn="0" w:lastRowFirstColumn="0" w:lastRowLastColumn="0"/>
             <w:tcW w:w="3312" w:type="dxa"/>
           </w:tcPr>
           <w:p>
@@ -1343,14 +1113,7 @@
                 <w:sz w:val="22"/>
                 <w:szCs w:val="22"/>
               </w:rPr>
-              <w:t>0.03</w:t>
-            </w:r>
-            <w:r>
-              <w:rPr>
-                <w:sz w:val="22"/>
-                <w:szCs w:val="22"/>
-              </w:rPr>
-              <w:t>304</w:t>
+              <w:t>0.023989</w:t>
             </w:r>
           </w:p>
         </w:tc>
@@ -1361,7 +1124,7 @@
           <w:p>
             <w:pPr>
               <w:jc w:val="right"/>
-              <w:cnfStyle w:val="000000000000"/>
+              <w:cnfStyle w:val="000000000000" w:firstRow="0" w:lastRow="0" w:firstColumn="0" w:lastColumn="0" w:oddVBand="0" w:evenVBand="0" w:oddHBand="0" w:evenHBand="0" w:firstRowFirstColumn="0" w:firstRowLastColumn="0" w:lastRowFirstColumn="0" w:lastRowLastColumn="0"/>
               <w:rPr>
                 <w:b/>
                 <w:sz w:val="22"/>
@@ -1382,6 +1145,588 @@
                 <w:sz w:val="22"/>
                 <w:szCs w:val="22"/>
               </w:rPr>
+              <w:t xml:space="preserve"> 0.</w:t>
+            </w:r>
+            <w:r>
+              <w:rPr>
+                <w:b/>
+                <w:sz w:val="22"/>
+                <w:szCs w:val="22"/>
+              </w:rPr>
+              <w:t>010291</w:t>
+            </w:r>
+          </w:p>
+        </w:tc>
+      </w:tr>
+    </w:tbl>
+    <w:p>
+      <w:pPr>
+        <w:pStyle w:val="Default"/>
+        <w:rPr>
+          <w:sz w:val="22"/>
+          <w:szCs w:val="22"/>
+          <w:lang w:val="en-US"/>
+        </w:rPr>
+      </w:pPr>
+    </w:p>
+    <w:tbl>
+      <w:tblPr>
+        <w:tblStyle w:val="ab"/>
+        <w:tblW w:w="0" w:type="auto"/>
+        <w:tblLook w:val="04A0" w:firstRow="1" w:lastRow="0" w:firstColumn="1" w:lastColumn="0" w:noHBand="0" w:noVBand="1"/>
+      </w:tblPr>
+      <w:tblGrid>
+        <w:gridCol w:w="3312"/>
+        <w:gridCol w:w="4091"/>
+      </w:tblGrid>
+      <w:tr>
+        <w:trPr>
+          <w:cnfStyle w:val="100000000000" w:firstRow="1" w:lastRow="0" w:firstColumn="0" w:lastColumn="0" w:oddVBand="0" w:evenVBand="0" w:oddHBand="0" w:evenHBand="0" w:firstRowFirstColumn="0" w:firstRowLastColumn="0" w:lastRowFirstColumn="0" w:lastRowLastColumn="0"/>
+        </w:trPr>
+        <w:tc>
+          <w:tcPr>
+            <w:cnfStyle w:val="001000000000" w:firstRow="0" w:lastRow="0" w:firstColumn="1" w:lastColumn="0" w:oddVBand="0" w:evenVBand="0" w:oddHBand="0" w:evenHBand="0" w:firstRowFirstColumn="0" w:firstRowLastColumn="0" w:lastRowFirstColumn="0" w:lastRowLastColumn="0"/>
+            <w:tcW w:w="3312" w:type="dxa"/>
+          </w:tcPr>
+          <w:p>
+            <w:pPr>
+              <w:jc w:val="right"/>
+              <w:rPr>
+                <w:sz w:val="22"/>
+                <w:szCs w:val="22"/>
+              </w:rPr>
+            </w:pPr>
+            <w:r>
+              <w:rPr>
+                <w:sz w:val="22"/>
+                <w:szCs w:val="22"/>
+              </w:rPr>
+              <w:t xml:space="preserve">Motor </w:t>
+            </w:r>
+            <w:r>
+              <w:rPr>
+                <w:sz w:val="22"/>
+                <w:szCs w:val="22"/>
+              </w:rPr>
+              <w:t xml:space="preserve">Stiction torque </w:t>
+            </w:r>
+            <w:r>
+              <w:rPr>
+                <w:sz w:val="22"/>
+                <w:szCs w:val="22"/>
+              </w:rPr>
+              <w:t>ccw</w:t>
+            </w:r>
+            <w:r>
+              <w:rPr>
+                <w:sz w:val="22"/>
+                <w:szCs w:val="22"/>
+              </w:rPr>
+              <w:t xml:space="preserve"> [</w:t>
+            </w:r>
+            <w:r>
+              <w:rPr>
+                <w:sz w:val="22"/>
+                <w:szCs w:val="22"/>
+              </w:rPr>
+              <w:t>Nm]</w:t>
+            </w:r>
+          </w:p>
+        </w:tc>
+        <w:tc>
+          <w:tcPr>
+            <w:tcW w:w="4091" w:type="dxa"/>
+          </w:tcPr>
+          <w:p>
+            <w:pPr>
+              <w:jc w:val="right"/>
+              <w:cnfStyle w:val="100000000000" w:firstRow="1" w:lastRow="0" w:firstColumn="0" w:lastColumn="0" w:oddVBand="0" w:evenVBand="0" w:oddHBand="0" w:evenHBand="0" w:firstRowFirstColumn="0" w:firstRowLastColumn="0" w:lastRowFirstColumn="0" w:lastRowLastColumn="0"/>
+              <w:rPr>
+                <w:sz w:val="22"/>
+                <w:szCs w:val="22"/>
+              </w:rPr>
+            </w:pPr>
+            <w:r>
+              <w:rPr>
+                <w:sz w:val="22"/>
+                <w:szCs w:val="22"/>
+              </w:rPr>
+              <w:t xml:space="preserve">Motor </w:t>
+            </w:r>
+            <w:r>
+              <w:rPr>
+                <w:sz w:val="22"/>
+                <w:szCs w:val="22"/>
+              </w:rPr>
+              <w:t xml:space="preserve">Stiction torque </w:t>
+            </w:r>
+            <w:r>
+              <w:rPr>
+                <w:sz w:val="22"/>
+                <w:szCs w:val="22"/>
+              </w:rPr>
+              <w:t>cw</w:t>
+            </w:r>
+            <w:r>
+              <w:rPr>
+                <w:sz w:val="22"/>
+                <w:szCs w:val="22"/>
+              </w:rPr>
+              <w:t xml:space="preserve"> [</w:t>
+            </w:r>
+            <w:r>
+              <w:rPr>
+                <w:sz w:val="22"/>
+                <w:szCs w:val="22"/>
+              </w:rPr>
+              <w:t>Nm]</w:t>
+            </w:r>
+          </w:p>
+        </w:tc>
+      </w:tr>
+      <w:tr>
+        <w:trPr>
+          <w:cnfStyle w:val="000000100000" w:firstRow="0" w:lastRow="0" w:firstColumn="0" w:lastColumn="0" w:oddVBand="0" w:evenVBand="0" w:oddHBand="1" w:evenHBand="0" w:firstRowFirstColumn="0" w:firstRowLastColumn="0" w:lastRowFirstColumn="0" w:lastRowLastColumn="0"/>
+        </w:trPr>
+        <w:tc>
+          <w:tcPr>
+            <w:cnfStyle w:val="001000000000" w:firstRow="0" w:lastRow="0" w:firstColumn="1" w:lastColumn="0" w:oddVBand="0" w:evenVBand="0" w:oddHBand="0" w:evenHBand="0" w:firstRowFirstColumn="0" w:firstRowLastColumn="0" w:lastRowFirstColumn="0" w:lastRowLastColumn="0"/>
+            <w:tcW w:w="3312" w:type="dxa"/>
+          </w:tcPr>
+          <w:p>
+            <w:pPr>
+              <w:jc w:val="right"/>
+              <w:rPr>
+                <w:b w:val="0"/>
+                <w:sz w:val="22"/>
+                <w:szCs w:val="22"/>
+              </w:rPr>
+            </w:pPr>
+            <w:r>
+              <w:rPr>
+                <w:b w:val="0"/>
+                <w:sz w:val="22"/>
+                <w:szCs w:val="22"/>
+              </w:rPr>
+              <w:t>-</w:t>
+            </w:r>
+            <w:r>
+              <w:rPr>
+                <w:b w:val="0"/>
+                <w:sz w:val="22"/>
+                <w:szCs w:val="22"/>
+              </w:rPr>
+              <w:t>0.024109</w:t>
+            </w:r>
+          </w:p>
+        </w:tc>
+        <w:tc>
+          <w:tcPr>
+            <w:tcW w:w="4091" w:type="dxa"/>
+          </w:tcPr>
+          <w:p>
+            <w:pPr>
+              <w:jc w:val="right"/>
+              <w:cnfStyle w:val="000000100000" w:firstRow="0" w:lastRow="0" w:firstColumn="0" w:lastColumn="0" w:oddVBand="0" w:evenVBand="0" w:oddHBand="1" w:evenHBand="0" w:firstRowFirstColumn="0" w:firstRowLastColumn="0" w:lastRowFirstColumn="0" w:lastRowLastColumn="0"/>
+              <w:rPr>
+                <w:sz w:val="22"/>
+                <w:szCs w:val="22"/>
+              </w:rPr>
+            </w:pPr>
+            <w:r>
+              <w:rPr>
+                <w:sz w:val="22"/>
+                <w:szCs w:val="22"/>
+              </w:rPr>
+              <w:t>0.0</w:t>
+            </w:r>
+            <w:r>
+              <w:rPr>
+                <w:sz w:val="22"/>
+                <w:szCs w:val="22"/>
+              </w:rPr>
+              <w:t>12065</w:t>
+            </w:r>
+          </w:p>
+        </w:tc>
+      </w:tr>
+      <w:tr>
+        <w:tc>
+          <w:tcPr>
+            <w:cnfStyle w:val="001000000000" w:firstRow="0" w:lastRow="0" w:firstColumn="1" w:lastColumn="0" w:oddVBand="0" w:evenVBand="0" w:oddHBand="0" w:evenHBand="0" w:firstRowFirstColumn="0" w:firstRowLastColumn="0" w:lastRowFirstColumn="0" w:lastRowLastColumn="0"/>
+            <w:tcW w:w="3312" w:type="dxa"/>
+          </w:tcPr>
+          <w:p>
+            <w:pPr>
+              <w:jc w:val="right"/>
+              <w:rPr>
+                <w:b w:val="0"/>
+                <w:sz w:val="22"/>
+                <w:szCs w:val="22"/>
+              </w:rPr>
+            </w:pPr>
+            <w:r>
+              <w:rPr>
+                <w:b w:val="0"/>
+                <w:sz w:val="22"/>
+                <w:szCs w:val="22"/>
+              </w:rPr>
+              <w:t>-</w:t>
+            </w:r>
+            <w:r>
+              <w:rPr>
+                <w:b w:val="0"/>
+                <w:sz w:val="22"/>
+                <w:szCs w:val="22"/>
+              </w:rPr>
+              <w:t>0.024109</w:t>
+            </w:r>
+          </w:p>
+        </w:tc>
+        <w:tc>
+          <w:tcPr>
+            <w:tcW w:w="4091" w:type="dxa"/>
+          </w:tcPr>
+          <w:p>
+            <w:pPr>
+              <w:ind w:firstLine="720"/>
+              <w:jc w:val="right"/>
+              <w:cnfStyle w:val="000000000000" w:firstRow="0" w:lastRow="0" w:firstColumn="0" w:lastColumn="0" w:oddVBand="0" w:evenVBand="0" w:oddHBand="0" w:evenHBand="0" w:firstRowFirstColumn="0" w:firstRowLastColumn="0" w:lastRowFirstColumn="0" w:lastRowLastColumn="0"/>
+              <w:rPr>
+                <w:sz w:val="22"/>
+                <w:szCs w:val="22"/>
+              </w:rPr>
+            </w:pPr>
+            <w:r>
+              <w:rPr>
+                <w:sz w:val="22"/>
+                <w:szCs w:val="22"/>
+              </w:rPr>
+              <w:t>0.0</w:t>
+            </w:r>
+            <w:r>
+              <w:rPr>
+                <w:sz w:val="22"/>
+                <w:szCs w:val="22"/>
+              </w:rPr>
+              <w:t>08045</w:t>
+            </w:r>
+          </w:p>
+        </w:tc>
+      </w:tr>
+      <w:tr>
+        <w:trPr>
+          <w:cnfStyle w:val="000000100000" w:firstRow="0" w:lastRow="0" w:firstColumn="0" w:lastColumn="0" w:oddVBand="0" w:evenVBand="0" w:oddHBand="1" w:evenHBand="0" w:firstRowFirstColumn="0" w:firstRowLastColumn="0" w:lastRowFirstColumn="0" w:lastRowLastColumn="0"/>
+        </w:trPr>
+        <w:tc>
+          <w:tcPr>
+            <w:cnfStyle w:val="001000000000" w:firstRow="0" w:lastRow="0" w:firstColumn="1" w:lastColumn="0" w:oddVBand="0" w:evenVBand="0" w:oddHBand="0" w:evenHBand="0" w:firstRowFirstColumn="0" w:firstRowLastColumn="0" w:lastRowFirstColumn="0" w:lastRowLastColumn="0"/>
+            <w:tcW w:w="3312" w:type="dxa"/>
+          </w:tcPr>
+          <w:p>
+            <w:pPr>
+              <w:jc w:val="right"/>
+              <w:rPr>
+                <w:b w:val="0"/>
+                <w:sz w:val="22"/>
+                <w:szCs w:val="22"/>
+              </w:rPr>
+            </w:pPr>
+            <w:r>
+              <w:rPr>
+                <w:b w:val="0"/>
+                <w:sz w:val="22"/>
+                <w:szCs w:val="22"/>
+              </w:rPr>
+              <w:t>-</w:t>
+            </w:r>
+            <w:r>
+              <w:rPr>
+                <w:b w:val="0"/>
+                <w:sz w:val="22"/>
+                <w:szCs w:val="22"/>
+              </w:rPr>
+              <w:t>0.024109</w:t>
+            </w:r>
+          </w:p>
+        </w:tc>
+        <w:tc>
+          <w:tcPr>
+            <w:tcW w:w="4091" w:type="dxa"/>
+          </w:tcPr>
+          <w:p>
+            <w:pPr>
+              <w:jc w:val="right"/>
+              <w:cnfStyle w:val="000000100000" w:firstRow="0" w:lastRow="0" w:firstColumn="0" w:lastColumn="0" w:oddVBand="0" w:evenVBand="0" w:oddHBand="1" w:evenHBand="0" w:firstRowFirstColumn="0" w:firstRowLastColumn="0" w:lastRowFirstColumn="0" w:lastRowLastColumn="0"/>
+              <w:rPr>
+                <w:sz w:val="22"/>
+                <w:szCs w:val="22"/>
+              </w:rPr>
+            </w:pPr>
+            <w:r>
+              <w:rPr>
+                <w:sz w:val="22"/>
+                <w:szCs w:val="22"/>
+              </w:rPr>
+              <w:t>0.0</w:t>
+            </w:r>
+            <w:r>
+              <w:rPr>
+                <w:sz w:val="22"/>
+                <w:szCs w:val="22"/>
+              </w:rPr>
+              <w:t>08045</w:t>
+            </w:r>
+          </w:p>
+        </w:tc>
+      </w:tr>
+      <w:tr>
+        <w:tc>
+          <w:tcPr>
+            <w:cnfStyle w:val="001000000000" w:firstRow="0" w:lastRow="0" w:firstColumn="1" w:lastColumn="0" w:oddVBand="0" w:evenVBand="0" w:oddHBand="0" w:evenHBand="0" w:firstRowFirstColumn="0" w:firstRowLastColumn="0" w:lastRowFirstColumn="0" w:lastRowLastColumn="0"/>
+            <w:tcW w:w="3312" w:type="dxa"/>
+          </w:tcPr>
+          <w:p>
+            <w:pPr>
+              <w:jc w:val="right"/>
+              <w:rPr>
+                <w:b w:val="0"/>
+                <w:sz w:val="22"/>
+                <w:szCs w:val="22"/>
+              </w:rPr>
+            </w:pPr>
+            <w:r>
+              <w:rPr>
+                <w:b w:val="0"/>
+                <w:sz w:val="22"/>
+                <w:szCs w:val="22"/>
+              </w:rPr>
+              <w:t>-</w:t>
+            </w:r>
+            <w:r>
+              <w:rPr>
+                <w:b w:val="0"/>
+                <w:sz w:val="22"/>
+                <w:szCs w:val="22"/>
+              </w:rPr>
+              <w:t>0.</w:t>
+            </w:r>
+            <w:r>
+              <w:rPr>
+                <w:b w:val="0"/>
+                <w:sz w:val="22"/>
+                <w:szCs w:val="22"/>
+              </w:rPr>
+              <w:t>0</w:t>
+            </w:r>
+            <w:r>
+              <w:rPr>
+                <w:b w:val="0"/>
+                <w:sz w:val="22"/>
+                <w:szCs w:val="22"/>
+              </w:rPr>
+              <w:t>20090</w:t>
+            </w:r>
+          </w:p>
+        </w:tc>
+        <w:tc>
+          <w:tcPr>
+            <w:tcW w:w="4091" w:type="dxa"/>
+          </w:tcPr>
+          <w:p>
+            <w:pPr>
+              <w:jc w:val="right"/>
+              <w:cnfStyle w:val="000000000000" w:firstRow="0" w:lastRow="0" w:firstColumn="0" w:lastColumn="0" w:oddVBand="0" w:evenVBand="0" w:oddHBand="0" w:evenHBand="0" w:firstRowFirstColumn="0" w:firstRowLastColumn="0" w:lastRowFirstColumn="0" w:lastRowLastColumn="0"/>
+              <w:rPr>
+                <w:sz w:val="22"/>
+                <w:szCs w:val="22"/>
+              </w:rPr>
+            </w:pPr>
+            <w:r>
+              <w:rPr>
+                <w:sz w:val="22"/>
+                <w:szCs w:val="22"/>
+              </w:rPr>
+              <w:t>0.0</w:t>
+            </w:r>
+            <w:r>
+              <w:rPr>
+                <w:sz w:val="22"/>
+                <w:szCs w:val="22"/>
+              </w:rPr>
+              <w:t>1</w:t>
+            </w:r>
+            <w:r>
+              <w:rPr>
+                <w:sz w:val="22"/>
+                <w:szCs w:val="22"/>
+              </w:rPr>
+              <w:t>2065</w:t>
+            </w:r>
+          </w:p>
+        </w:tc>
+      </w:tr>
+      <w:tr>
+        <w:trPr>
+          <w:cnfStyle w:val="000000100000" w:firstRow="0" w:lastRow="0" w:firstColumn="0" w:lastColumn="0" w:oddVBand="0" w:evenVBand="0" w:oddHBand="1" w:evenHBand="0" w:firstRowFirstColumn="0" w:firstRowLastColumn="0" w:lastRowFirstColumn="0" w:lastRowLastColumn="0"/>
+        </w:trPr>
+        <w:tc>
+          <w:tcPr>
+            <w:cnfStyle w:val="001000000000" w:firstRow="0" w:lastRow="0" w:firstColumn="1" w:lastColumn="0" w:oddVBand="0" w:evenVBand="0" w:oddHBand="0" w:evenHBand="0" w:firstRowFirstColumn="0" w:firstRowLastColumn="0" w:lastRowFirstColumn="0" w:lastRowLastColumn="0"/>
+            <w:tcW w:w="3312" w:type="dxa"/>
+          </w:tcPr>
+          <w:p>
+            <w:pPr>
+              <w:jc w:val="right"/>
+              <w:rPr>
+                <w:b w:val="0"/>
+                <w:sz w:val="22"/>
+                <w:szCs w:val="22"/>
+              </w:rPr>
+            </w:pPr>
+            <w:r>
+              <w:rPr>
+                <w:b w:val="0"/>
+                <w:sz w:val="22"/>
+                <w:szCs w:val="22"/>
+              </w:rPr>
+              <w:t>-</w:t>
+            </w:r>
+            <w:r>
+              <w:rPr>
+                <w:b w:val="0"/>
+                <w:sz w:val="22"/>
+                <w:szCs w:val="22"/>
+              </w:rPr>
+              <w:t>0.</w:t>
+            </w:r>
+            <w:r>
+              <w:rPr>
+                <w:b w:val="0"/>
+                <w:sz w:val="22"/>
+                <w:szCs w:val="22"/>
+              </w:rPr>
+              <w:t>02</w:t>
+            </w:r>
+            <w:r>
+              <w:rPr>
+                <w:b w:val="0"/>
+                <w:sz w:val="22"/>
+                <w:szCs w:val="22"/>
+              </w:rPr>
+              <w:t>0090</w:t>
+            </w:r>
+          </w:p>
+        </w:tc>
+        <w:tc>
+          <w:tcPr>
+            <w:tcW w:w="4091" w:type="dxa"/>
+          </w:tcPr>
+          <w:p>
+            <w:pPr>
+              <w:jc w:val="right"/>
+              <w:cnfStyle w:val="000000100000" w:firstRow="0" w:lastRow="0" w:firstColumn="0" w:lastColumn="0" w:oddVBand="0" w:evenVBand="0" w:oddHBand="1" w:evenHBand="0" w:firstRowFirstColumn="0" w:firstRowLastColumn="0" w:lastRowFirstColumn="0" w:lastRowLastColumn="0"/>
+              <w:rPr>
+                <w:sz w:val="22"/>
+                <w:szCs w:val="22"/>
+              </w:rPr>
+            </w:pPr>
+            <w:r>
+              <w:rPr>
+                <w:sz w:val="22"/>
+                <w:szCs w:val="22"/>
+              </w:rPr>
+              <w:t>0.</w:t>
+            </w:r>
+            <w:r>
+              <w:rPr>
+                <w:sz w:val="22"/>
+                <w:szCs w:val="22"/>
+              </w:rPr>
+              <w:t>00</w:t>
+            </w:r>
+            <w:r>
+              <w:rPr>
+                <w:sz w:val="22"/>
+                <w:szCs w:val="22"/>
+              </w:rPr>
+              <w:t>8045</w:t>
+            </w:r>
+          </w:p>
+        </w:tc>
+      </w:tr>
+      <w:tr>
+        <w:tc>
+          <w:tcPr>
+            <w:cnfStyle w:val="001000000000" w:firstRow="0" w:lastRow="0" w:firstColumn="1" w:lastColumn="0" w:oddVBand="0" w:evenVBand="0" w:oddHBand="0" w:evenHBand="0" w:firstRowFirstColumn="0" w:firstRowLastColumn="0" w:lastRowFirstColumn="0" w:lastRowLastColumn="0"/>
+            <w:tcW w:w="3312" w:type="dxa"/>
+          </w:tcPr>
+          <w:p>
+            <w:pPr>
+              <w:jc w:val="right"/>
+              <w:rPr>
+                <w:sz w:val="22"/>
+                <w:szCs w:val="22"/>
+              </w:rPr>
+            </w:pPr>
+            <w:r>
+              <w:rPr>
+                <w:sz w:val="22"/>
+                <w:szCs w:val="22"/>
+              </w:rPr>
+              <w:t>Mean:</w:t>
+            </w:r>
+            <w:r>
+              <w:rPr>
+                <w:sz w:val="22"/>
+                <w:szCs w:val="22"/>
+              </w:rPr>
+              <w:t xml:space="preserve"> -</w:t>
+            </w:r>
+            <w:r>
+              <w:rPr>
+                <w:sz w:val="22"/>
+                <w:szCs w:val="22"/>
+              </w:rPr>
+              <w:t>0.0</w:t>
+            </w:r>
+            <w:r>
+              <w:rPr>
+                <w:sz w:val="22"/>
+                <w:szCs w:val="22"/>
+              </w:rPr>
+              <w:t>22501</w:t>
+            </w:r>
+          </w:p>
+        </w:tc>
+        <w:tc>
+          <w:tcPr>
+            <w:tcW w:w="4091" w:type="dxa"/>
+          </w:tcPr>
+          <w:p>
+            <w:pPr>
+              <w:jc w:val="right"/>
+              <w:cnfStyle w:val="000000000000" w:firstRow="0" w:lastRow="0" w:firstColumn="0" w:lastColumn="0" w:oddVBand="0" w:evenVBand="0" w:oddHBand="0" w:evenHBand="0" w:firstRowFirstColumn="0" w:firstRowLastColumn="0" w:lastRowFirstColumn="0" w:lastRowLastColumn="0"/>
+              <w:rPr>
+                <w:b/>
+                <w:sz w:val="22"/>
+                <w:szCs w:val="22"/>
+              </w:rPr>
+            </w:pPr>
+            <w:r>
+              <w:rPr>
+                <w:b/>
+                <w:sz w:val="22"/>
+                <w:szCs w:val="22"/>
+              </w:rPr>
+              <w:t>Mean:</w:t>
+            </w:r>
+            <w:r>
+              <w:rPr>
+                <w:b/>
+                <w:sz w:val="22"/>
+                <w:szCs w:val="22"/>
+              </w:rPr>
               <w:t xml:space="preserve"> </w:t>
             </w:r>
             <w:r>
@@ -1398,7 +1743,15 @@
                 <w:sz w:val="22"/>
                 <w:szCs w:val="22"/>
               </w:rPr>
-              <w:t>01702</w:t>
+              <w:t>0</w:t>
+            </w:r>
+            <w:r>
+              <w:rPr>
+                <w:b/>
+                <w:sz w:val="22"/>
+                <w:szCs w:val="22"/>
+              </w:rPr>
+              <w:t>096531</w:t>
             </w:r>
           </w:p>
         </w:tc>
@@ -2332,7 +2685,7 @@
 </file>
 
 <file path=word/endnotes.xml><?xml version="1.0" encoding="utf-8"?>
-<w:endnotes xmlns:ve="http://schemas.openxmlformats.org/markup-compatibility/2006" xmlns:o="urn:schemas-microsoft-com:office:office" xmlns:r="http://schemas.openxmlformats.org/officeDocument/2006/relationships" xmlns:m="http://schemas.openxmlformats.org/officeDocument/2006/math" xmlns:v="urn:schemas-microsoft-com:vml" xmlns:wp="http://schemas.openxmlformats.org/drawingml/2006/wordprocessingDrawing" xmlns:w10="urn:schemas-microsoft-com:office:word" xmlns:w="http://schemas.openxmlformats.org/wordprocessingml/2006/main" xmlns:wne="http://schemas.microsoft.com/office/word/2006/wordml">
+<w:endnotes xmlns:wpc="http://schemas.microsoft.com/office/word/2010/wordprocessingCanvas" xmlns:cx="http://schemas.microsoft.com/office/drawing/2014/chartex" xmlns:cx1="http://schemas.microsoft.com/office/drawing/2015/9/8/chartex" xmlns:cx2="http://schemas.microsoft.com/office/drawing/2015/10/21/chartex" xmlns:cx3="http://schemas.microsoft.com/office/drawing/2016/5/9/chartex" xmlns:cx4="http://schemas.microsoft.com/office/drawing/2016/5/10/chartex" xmlns:cx5="http://schemas.microsoft.com/office/drawing/2016/5/11/chartex" xmlns:cx6="http://schemas.microsoft.com/office/drawing/2016/5/12/chartex" xmlns:cx7="http://schemas.microsoft.com/office/drawing/2016/5/13/chartex" xmlns:cx8="http://schemas.microsoft.com/office/drawing/2016/5/14/chartex" xmlns:mc="http://schemas.openxmlformats.org/markup-compatibility/2006" xmlns:aink="http://schemas.microsoft.com/office/drawing/2016/ink" xmlns:am3d="http://schemas.microsoft.com/office/drawing/2017/model3d" xmlns:o="urn:schemas-microsoft-com:office:office" xmlns:r="http://schemas.openxmlformats.org/officeDocument/2006/relationships" xmlns:m="http://schemas.openxmlformats.org/officeDocument/2006/math" xmlns:v="urn:schemas-microsoft-com:vml" xmlns:wp14="http://schemas.microsoft.com/office/word/2010/wordprocessingDrawing" xmlns:wp="http://schemas.openxmlformats.org/drawingml/2006/wordprocessingDrawing" xmlns:w10="urn:schemas-microsoft-com:office:word" xmlns:w="http://schemas.openxmlformats.org/wordprocessingml/2006/main" xmlns:w14="http://schemas.microsoft.com/office/word/2010/wordml" xmlns:w15="http://schemas.microsoft.com/office/word/2012/wordml" xmlns:w16cex="http://schemas.microsoft.com/office/word/2018/wordml/cex" xmlns:w16cid="http://schemas.microsoft.com/office/word/2016/wordml/cid" xmlns:w16="http://schemas.microsoft.com/office/word/2018/wordml" xmlns:w16sdtdh="http://schemas.microsoft.com/office/word/2020/wordml/sdtdatahash" xmlns:w16se="http://schemas.microsoft.com/office/word/2015/wordml/symex" xmlns:wpg="http://schemas.microsoft.com/office/word/2010/wordprocessingGroup" xmlns:wpi="http://schemas.microsoft.com/office/word/2010/wordprocessingInk" xmlns:wne="http://schemas.microsoft.com/office/word/2006/wordml" xmlns:wps="http://schemas.microsoft.com/office/word/2010/wordprocessingShape" mc:Ignorable="w14 w15 w16se w16cid w16 w16cex w16sdtdh wp14">
   <w:endnote w:type="separator" w:id="-1">
     <w:p>
       <w:r>
@@ -2351,10 +2704,10 @@
 </file>
 
 <file path=word/footer1.xml><?xml version="1.0" encoding="utf-8"?>
-<w:ftr xmlns:ve="http://schemas.openxmlformats.org/markup-compatibility/2006" xmlns:o="urn:schemas-microsoft-com:office:office" xmlns:r="http://schemas.openxmlformats.org/officeDocument/2006/relationships" xmlns:m="http://schemas.openxmlformats.org/officeDocument/2006/math" xmlns:v="urn:schemas-microsoft-com:vml" xmlns:wp="http://schemas.openxmlformats.org/drawingml/2006/wordprocessingDrawing" xmlns:w10="urn:schemas-microsoft-com:office:word" xmlns:w="http://schemas.openxmlformats.org/wordprocessingml/2006/main" xmlns:wne="http://schemas.microsoft.com/office/word/2006/wordml">
+<w:ftr xmlns:wpc="http://schemas.microsoft.com/office/word/2010/wordprocessingCanvas" xmlns:cx="http://schemas.microsoft.com/office/drawing/2014/chartex" xmlns:cx1="http://schemas.microsoft.com/office/drawing/2015/9/8/chartex" xmlns:cx2="http://schemas.microsoft.com/office/drawing/2015/10/21/chartex" xmlns:cx3="http://schemas.microsoft.com/office/drawing/2016/5/9/chartex" xmlns:cx4="http://schemas.microsoft.com/office/drawing/2016/5/10/chartex" xmlns:cx5="http://schemas.microsoft.com/office/drawing/2016/5/11/chartex" xmlns:cx6="http://schemas.microsoft.com/office/drawing/2016/5/12/chartex" xmlns:cx7="http://schemas.microsoft.com/office/drawing/2016/5/13/chartex" xmlns:cx8="http://schemas.microsoft.com/office/drawing/2016/5/14/chartex" xmlns:mc="http://schemas.openxmlformats.org/markup-compatibility/2006" xmlns:aink="http://schemas.microsoft.com/office/drawing/2016/ink" xmlns:am3d="http://schemas.microsoft.com/office/drawing/2017/model3d" xmlns:o="urn:schemas-microsoft-com:office:office" xmlns:r="http://schemas.openxmlformats.org/officeDocument/2006/relationships" xmlns:m="http://schemas.openxmlformats.org/officeDocument/2006/math" xmlns:v="urn:schemas-microsoft-com:vml" xmlns:wp14="http://schemas.microsoft.com/office/word/2010/wordprocessingDrawing" xmlns:wp="http://schemas.openxmlformats.org/drawingml/2006/wordprocessingDrawing" xmlns:w10="urn:schemas-microsoft-com:office:word" xmlns:w="http://schemas.openxmlformats.org/wordprocessingml/2006/main" xmlns:w14="http://schemas.microsoft.com/office/word/2010/wordml" xmlns:w15="http://schemas.microsoft.com/office/word/2012/wordml" xmlns:w16cex="http://schemas.microsoft.com/office/word/2018/wordml/cex" xmlns:w16cid="http://schemas.microsoft.com/office/word/2016/wordml/cid" xmlns:w16="http://schemas.microsoft.com/office/word/2018/wordml" xmlns:w16sdtdh="http://schemas.microsoft.com/office/word/2020/wordml/sdtdatahash" xmlns:w16se="http://schemas.microsoft.com/office/word/2015/wordml/symex" xmlns:wpg="http://schemas.microsoft.com/office/word/2010/wordprocessingGroup" xmlns:wpi="http://schemas.microsoft.com/office/word/2010/wordprocessingInk" xmlns:wne="http://schemas.microsoft.com/office/word/2006/wordml" xmlns:wps="http://schemas.microsoft.com/office/word/2010/wordprocessingShape" mc:Ignorable="w14 w15 w16se w16cid w16 w16cex w16sdtdh wp14">
   <w:p>
     <w:pPr>
-      <w:pStyle w:val="Fuzeile"/>
+      <w:pStyle w:val="a5"/>
       <w:rPr>
         <w:color w:val="3B3838" w:themeColor="background2" w:themeShade="40"/>
         <w:sz w:val="20"/>
@@ -2442,23 +2795,39 @@
       </w:rPr>
       <w:t xml:space="preserve"> / </w:t>
     </w:r>
-    <w:fldSimple w:instr=" NUMPAGES  \* MERGEFORMAT ">
-      <w:r>
-        <w:rPr>
-          <w:noProof/>
-          <w:color w:val="3B3838" w:themeColor="background2" w:themeShade="40"/>
-          <w:sz w:val="20"/>
-          <w:szCs w:val="20"/>
-        </w:rPr>
-        <w:t>1</w:t>
-      </w:r>
-    </w:fldSimple>
+    <w:r>
+      <w:fldChar w:fldCharType="begin"/>
+    </w:r>
+    <w:r>
+      <w:instrText xml:space="preserve"> NUMPAGES  \* MERGEFORMAT </w:instrText>
+    </w:r>
+    <w:r>
+      <w:fldChar w:fldCharType="separate"/>
+    </w:r>
+    <w:r>
+      <w:rPr>
+        <w:noProof/>
+        <w:color w:val="3B3838" w:themeColor="background2" w:themeShade="40"/>
+        <w:sz w:val="20"/>
+        <w:szCs w:val="20"/>
+      </w:rPr>
+      <w:t>1</w:t>
+    </w:r>
+    <w:r>
+      <w:rPr>
+        <w:noProof/>
+        <w:color w:val="3B3838" w:themeColor="background2" w:themeShade="40"/>
+        <w:sz w:val="20"/>
+        <w:szCs w:val="20"/>
+      </w:rPr>
+      <w:fldChar w:fldCharType="end"/>
+    </w:r>
   </w:p>
 </w:ftr>
 </file>
 
 <file path=word/footnotes.xml><?xml version="1.0" encoding="utf-8"?>
-<w:footnotes xmlns:ve="http://schemas.openxmlformats.org/markup-compatibility/2006" xmlns:o="urn:schemas-microsoft-com:office:office" xmlns:r="http://schemas.openxmlformats.org/officeDocument/2006/relationships" xmlns:m="http://schemas.openxmlformats.org/officeDocument/2006/math" xmlns:v="urn:schemas-microsoft-com:vml" xmlns:wp="http://schemas.openxmlformats.org/drawingml/2006/wordprocessingDrawing" xmlns:w10="urn:schemas-microsoft-com:office:word" xmlns:w="http://schemas.openxmlformats.org/wordprocessingml/2006/main" xmlns:wne="http://schemas.microsoft.com/office/word/2006/wordml">
+<w:footnotes xmlns:wpc="http://schemas.microsoft.com/office/word/2010/wordprocessingCanvas" xmlns:cx="http://schemas.microsoft.com/office/drawing/2014/chartex" xmlns:cx1="http://schemas.microsoft.com/office/drawing/2015/9/8/chartex" xmlns:cx2="http://schemas.microsoft.com/office/drawing/2015/10/21/chartex" xmlns:cx3="http://schemas.microsoft.com/office/drawing/2016/5/9/chartex" xmlns:cx4="http://schemas.microsoft.com/office/drawing/2016/5/10/chartex" xmlns:cx5="http://schemas.microsoft.com/office/drawing/2016/5/11/chartex" xmlns:cx6="http://schemas.microsoft.com/office/drawing/2016/5/12/chartex" xmlns:cx7="http://schemas.microsoft.com/office/drawing/2016/5/13/chartex" xmlns:cx8="http://schemas.microsoft.com/office/drawing/2016/5/14/chartex" xmlns:mc="http://schemas.openxmlformats.org/markup-compatibility/2006" xmlns:aink="http://schemas.microsoft.com/office/drawing/2016/ink" xmlns:am3d="http://schemas.microsoft.com/office/drawing/2017/model3d" xmlns:o="urn:schemas-microsoft-com:office:office" xmlns:r="http://schemas.openxmlformats.org/officeDocument/2006/relationships" xmlns:m="http://schemas.openxmlformats.org/officeDocument/2006/math" xmlns:v="urn:schemas-microsoft-com:vml" xmlns:wp14="http://schemas.microsoft.com/office/word/2010/wordprocessingDrawing" xmlns:wp="http://schemas.openxmlformats.org/drawingml/2006/wordprocessingDrawing" xmlns:w10="urn:schemas-microsoft-com:office:word" xmlns:w="http://schemas.openxmlformats.org/wordprocessingml/2006/main" xmlns:w14="http://schemas.microsoft.com/office/word/2010/wordml" xmlns:w15="http://schemas.microsoft.com/office/word/2012/wordml" xmlns:w16cex="http://schemas.microsoft.com/office/word/2018/wordml/cex" xmlns:w16cid="http://schemas.microsoft.com/office/word/2016/wordml/cid" xmlns:w16="http://schemas.microsoft.com/office/word/2018/wordml" xmlns:w16sdtdh="http://schemas.microsoft.com/office/word/2020/wordml/sdtdatahash" xmlns:w16se="http://schemas.microsoft.com/office/word/2015/wordml/symex" xmlns:wpg="http://schemas.microsoft.com/office/word/2010/wordprocessingGroup" xmlns:wpi="http://schemas.microsoft.com/office/word/2010/wordprocessingInk" xmlns:wne="http://schemas.microsoft.com/office/word/2006/wordml" xmlns:wps="http://schemas.microsoft.com/office/word/2010/wordprocessingShape" mc:Ignorable="w14 w15 w16se w16cid w16 w16cex w16sdtdh wp14">
   <w:footnote w:type="separator" w:id="-1">
     <w:p>
       <w:r>
@@ -2477,10 +2846,10 @@
 </file>
 
 <file path=word/header1.xml><?xml version="1.0" encoding="utf-8"?>
-<w:hdr xmlns:ve="http://schemas.openxmlformats.org/markup-compatibility/2006" xmlns:o="urn:schemas-microsoft-com:office:office" xmlns:r="http://schemas.openxmlformats.org/officeDocument/2006/relationships" xmlns:m="http://schemas.openxmlformats.org/officeDocument/2006/math" xmlns:v="urn:schemas-microsoft-com:vml" xmlns:wp="http://schemas.openxmlformats.org/drawingml/2006/wordprocessingDrawing" xmlns:w10="urn:schemas-microsoft-com:office:word" xmlns:w="http://schemas.openxmlformats.org/wordprocessingml/2006/main" xmlns:wne="http://schemas.microsoft.com/office/word/2006/wordml">
+<w:hdr xmlns:wpc="http://schemas.microsoft.com/office/word/2010/wordprocessingCanvas" xmlns:cx="http://schemas.microsoft.com/office/drawing/2014/chartex" xmlns:cx1="http://schemas.microsoft.com/office/drawing/2015/9/8/chartex" xmlns:cx2="http://schemas.microsoft.com/office/drawing/2015/10/21/chartex" xmlns:cx3="http://schemas.microsoft.com/office/drawing/2016/5/9/chartex" xmlns:cx4="http://schemas.microsoft.com/office/drawing/2016/5/10/chartex" xmlns:cx5="http://schemas.microsoft.com/office/drawing/2016/5/11/chartex" xmlns:cx6="http://schemas.microsoft.com/office/drawing/2016/5/12/chartex" xmlns:cx7="http://schemas.microsoft.com/office/drawing/2016/5/13/chartex" xmlns:cx8="http://schemas.microsoft.com/office/drawing/2016/5/14/chartex" xmlns:mc="http://schemas.openxmlformats.org/markup-compatibility/2006" xmlns:aink="http://schemas.microsoft.com/office/drawing/2016/ink" xmlns:am3d="http://schemas.microsoft.com/office/drawing/2017/model3d" xmlns:o="urn:schemas-microsoft-com:office:office" xmlns:r="http://schemas.openxmlformats.org/officeDocument/2006/relationships" xmlns:m="http://schemas.openxmlformats.org/officeDocument/2006/math" xmlns:v="urn:schemas-microsoft-com:vml" xmlns:wp14="http://schemas.microsoft.com/office/word/2010/wordprocessingDrawing" xmlns:wp="http://schemas.openxmlformats.org/drawingml/2006/wordprocessingDrawing" xmlns:w10="urn:schemas-microsoft-com:office:word" xmlns:w="http://schemas.openxmlformats.org/wordprocessingml/2006/main" xmlns:w14="http://schemas.microsoft.com/office/word/2010/wordml" xmlns:w15="http://schemas.microsoft.com/office/word/2012/wordml" xmlns:w16cex="http://schemas.microsoft.com/office/word/2018/wordml/cex" xmlns:w16cid="http://schemas.microsoft.com/office/word/2016/wordml/cid" xmlns:w16="http://schemas.microsoft.com/office/word/2018/wordml" xmlns:w16sdtdh="http://schemas.microsoft.com/office/word/2020/wordml/sdtdatahash" xmlns:w16se="http://schemas.microsoft.com/office/word/2015/wordml/symex" xmlns:wpg="http://schemas.microsoft.com/office/word/2010/wordprocessingGroup" xmlns:wpi="http://schemas.microsoft.com/office/word/2010/wordprocessingInk" xmlns:wne="http://schemas.microsoft.com/office/word/2006/wordml" xmlns:wps="http://schemas.microsoft.com/office/word/2010/wordprocessingShape" mc:Ignorable="w14 w15 w16se w16cid w16 w16cex w16sdtdh wp14">
   <w:p>
     <w:pPr>
-      <w:pStyle w:val="Kopfzeile"/>
+      <w:pStyle w:val="a3"/>
       <w:rPr>
         <w:color w:val="3B3838" w:themeColor="background2" w:themeShade="40"/>
         <w:sz w:val="20"/>
@@ -2541,50 +2910,14 @@
         <w:sz w:val="20"/>
         <w:szCs w:val="20"/>
       </w:rPr>
-      <w:t xml:space="preserve">Ramon </w:t>
-    </w:r>
-    <w:proofErr w:type="spellStart"/>
-    <w:r>
-      <w:rPr>
-        <w:color w:val="3B3838" w:themeColor="background2" w:themeShade="40"/>
-        <w:sz w:val="20"/>
-        <w:szCs w:val="20"/>
-      </w:rPr>
-      <w:t>Rohner</w:t>
-    </w:r>
-    <w:proofErr w:type="spellEnd"/>
-    <w:r>
-      <w:rPr>
-        <w:color w:val="3B3838" w:themeColor="background2" w:themeShade="40"/>
-        <w:sz w:val="20"/>
-        <w:szCs w:val="20"/>
-      </w:rPr>
-      <w:t xml:space="preserve">, </w:t>
-    </w:r>
-    <w:proofErr w:type="spellStart"/>
-    <w:r>
-      <w:rPr>
-        <w:color w:val="3B3838" w:themeColor="background2" w:themeShade="40"/>
-        <w:sz w:val="20"/>
-        <w:szCs w:val="20"/>
-      </w:rPr>
-      <w:t>Xiaowei</w:t>
-    </w:r>
-    <w:proofErr w:type="spellEnd"/>
-    <w:r>
-      <w:rPr>
-        <w:color w:val="3B3838" w:themeColor="background2" w:themeShade="40"/>
-        <w:sz w:val="20"/>
-        <w:szCs w:val="20"/>
-      </w:rPr>
-      <w:t xml:space="preserve"> Lin</w:t>
+      <w:t>Ramon Rohner, Xiaowei Lin</w:t>
     </w:r>
   </w:p>
 </w:hdr>
 </file>
 
 <file path=word/styles.xml><?xml version="1.0" encoding="utf-8"?>
-<w:styles xmlns:r="http://schemas.openxmlformats.org/officeDocument/2006/relationships" xmlns:w="http://schemas.openxmlformats.org/wordprocessingml/2006/main">
+<w:styles xmlns:mc="http://schemas.openxmlformats.org/markup-compatibility/2006" xmlns:r="http://schemas.openxmlformats.org/officeDocument/2006/relationships" xmlns:w="http://schemas.openxmlformats.org/wordprocessingml/2006/main" xmlns:w14="http://schemas.microsoft.com/office/word/2010/wordml" xmlns:w15="http://schemas.microsoft.com/office/word/2012/wordml" xmlns:w16cex="http://schemas.microsoft.com/office/word/2018/wordml/cex" xmlns:w16cid="http://schemas.microsoft.com/office/word/2016/wordml/cid" xmlns:w16="http://schemas.microsoft.com/office/word/2018/wordml" xmlns:w16sdtdh="http://schemas.microsoft.com/office/word/2020/wordml/sdtdatahash" xmlns:w16se="http://schemas.microsoft.com/office/word/2015/wordml/symex" mc:Ignorable="w14 w15 w16se w16cid w16 w16cex w16sdtdh">
   <w:docDefaults>
     <w:rPrDefault>
       <w:rPr>
@@ -2596,162 +2929,400 @@
     </w:rPrDefault>
     <w:pPrDefault/>
   </w:docDefaults>
-  <w:latentStyles w:defLockedState="0" w:defUIPriority="99" w:defSemiHidden="1" w:defUnhideWhenUsed="1" w:defQFormat="0" w:count="267">
-    <w:lsdException w:name="Normal" w:semiHidden="0" w:uiPriority="0" w:unhideWhenUsed="0" w:qFormat="1"/>
-    <w:lsdException w:name="heading 1" w:semiHidden="0" w:uiPriority="9" w:unhideWhenUsed="0" w:qFormat="1"/>
-    <w:lsdException w:name="heading 2" w:uiPriority="9" w:qFormat="1"/>
-    <w:lsdException w:name="heading 3" w:uiPriority="9" w:qFormat="1"/>
-    <w:lsdException w:name="heading 4" w:uiPriority="9" w:qFormat="1"/>
-    <w:lsdException w:name="heading 5" w:uiPriority="9" w:qFormat="1"/>
-    <w:lsdException w:name="heading 6" w:uiPriority="9" w:qFormat="1"/>
-    <w:lsdException w:name="heading 7" w:uiPriority="9" w:qFormat="1"/>
-    <w:lsdException w:name="heading 8" w:uiPriority="9" w:qFormat="1"/>
-    <w:lsdException w:name="heading 9" w:uiPriority="9" w:qFormat="1"/>
-    <w:lsdException w:name="toc 1" w:uiPriority="39"/>
-    <w:lsdException w:name="toc 2" w:uiPriority="39"/>
-    <w:lsdException w:name="toc 3" w:uiPriority="39"/>
-    <w:lsdException w:name="toc 4" w:uiPriority="39"/>
-    <w:lsdException w:name="toc 5" w:uiPriority="39"/>
-    <w:lsdException w:name="toc 6" w:uiPriority="39"/>
-    <w:lsdException w:name="toc 7" w:uiPriority="39"/>
-    <w:lsdException w:name="toc 8" w:uiPriority="39"/>
-    <w:lsdException w:name="toc 9" w:uiPriority="39"/>
-    <w:lsdException w:name="caption" w:uiPriority="35" w:qFormat="1"/>
-    <w:lsdException w:name="Title" w:semiHidden="0" w:uiPriority="10" w:unhideWhenUsed="0" w:qFormat="1"/>
-    <w:lsdException w:name="Default Paragraph Font" w:uiPriority="1"/>
-    <w:lsdException w:name="Subtitle" w:semiHidden="0" w:uiPriority="11" w:unhideWhenUsed="0" w:qFormat="1"/>
-    <w:lsdException w:name="Strong" w:semiHidden="0" w:uiPriority="22" w:unhideWhenUsed="0" w:qFormat="1"/>
-    <w:lsdException w:name="Emphasis" w:semiHidden="0" w:uiPriority="20" w:unhideWhenUsed="0" w:qFormat="1"/>
-    <w:lsdException w:name="Table Grid" w:semiHidden="0" w:uiPriority="39" w:unhideWhenUsed="0"/>
-    <w:lsdException w:name="Placeholder Text" w:unhideWhenUsed="0"/>
-    <w:lsdException w:name="No Spacing" w:semiHidden="0" w:uiPriority="1" w:unhideWhenUsed="0" w:qFormat="1"/>
-    <w:lsdException w:name="Light Shading" w:semiHidden="0" w:uiPriority="60" w:unhideWhenUsed="0"/>
-    <w:lsdException w:name="Light List" w:semiHidden="0" w:uiPriority="61" w:unhideWhenUsed="0"/>
-    <w:lsdException w:name="Light Grid" w:semiHidden="0" w:uiPriority="62" w:unhideWhenUsed="0"/>
-    <w:lsdException w:name="Medium Shading 1" w:semiHidden="0" w:uiPriority="63" w:unhideWhenUsed="0"/>
-    <w:lsdException w:name="Medium Shading 2" w:semiHidden="0" w:uiPriority="64" w:unhideWhenUsed="0"/>
-    <w:lsdException w:name="Medium List 1" w:semiHidden="0" w:uiPriority="65" w:unhideWhenUsed="0"/>
-    <w:lsdException w:name="Medium List 2" w:semiHidden="0" w:uiPriority="66" w:unhideWhenUsed="0"/>
-    <w:lsdException w:name="Medium Grid 1" w:semiHidden="0" w:uiPriority="67" w:unhideWhenUsed="0"/>
-    <w:lsdException w:name="Medium Grid 2" w:semiHidden="0" w:uiPriority="68" w:unhideWhenUsed="0"/>
-    <w:lsdException w:name="Medium Grid 3" w:semiHidden="0" w:uiPriority="69" w:unhideWhenUsed="0"/>
-    <w:lsdException w:name="Dark List" w:semiHidden="0" w:uiPriority="70" w:unhideWhenUsed="0"/>
-    <w:lsdException w:name="Colorful Shading" w:semiHidden="0" w:uiPriority="71" w:unhideWhenUsed="0"/>
-    <w:lsdException w:name="Colorful List" w:semiHidden="0" w:uiPriority="72" w:unhideWhenUsed="0"/>
-    <w:lsdException w:name="Colorful Grid" w:semiHidden="0" w:uiPriority="73" w:unhideWhenUsed="0"/>
-    <w:lsdException w:name="Light Shading Accent 1" w:semiHidden="0" w:uiPriority="60" w:unhideWhenUsed="0"/>
-    <w:lsdException w:name="Light List Accent 1" w:semiHidden="0" w:uiPriority="61" w:unhideWhenUsed="0"/>
-    <w:lsdException w:name="Light Grid Accent 1" w:semiHidden="0" w:uiPriority="62" w:unhideWhenUsed="0"/>
-    <w:lsdException w:name="Medium Shading 1 Accent 1" w:semiHidden="0" w:uiPriority="63" w:unhideWhenUsed="0"/>
-    <w:lsdException w:name="Medium Shading 2 Accent 1" w:semiHidden="0" w:uiPriority="64" w:unhideWhenUsed="0"/>
-    <w:lsdException w:name="Medium List 1 Accent 1" w:semiHidden="0" w:uiPriority="65" w:unhideWhenUsed="0"/>
-    <w:lsdException w:name="Revision" w:unhideWhenUsed="0"/>
-    <w:lsdException w:name="List Paragraph" w:semiHidden="0" w:uiPriority="34" w:unhideWhenUsed="0" w:qFormat="1"/>
-    <w:lsdException w:name="Quote" w:semiHidden="0" w:uiPriority="29" w:unhideWhenUsed="0" w:qFormat="1"/>
-    <w:lsdException w:name="Intense Quote" w:semiHidden="0" w:uiPriority="30" w:unhideWhenUsed="0" w:qFormat="1"/>
-    <w:lsdException w:name="Medium List 2 Accent 1" w:semiHidden="0" w:uiPriority="66" w:unhideWhenUsed="0"/>
-    <w:lsdException w:name="Medium Grid 1 Accent 1" w:semiHidden="0" w:uiPriority="67" w:unhideWhenUsed="0"/>
-    <w:lsdException w:name="Medium Grid 2 Accent 1" w:semiHidden="0" w:uiPriority="68" w:unhideWhenUsed="0"/>
-    <w:lsdException w:name="Medium Grid 3 Accent 1" w:semiHidden="0" w:uiPriority="69" w:unhideWhenUsed="0"/>
-    <w:lsdException w:name="Dark List Accent 1" w:semiHidden="0" w:uiPriority="70" w:unhideWhenUsed="0"/>
-    <w:lsdException w:name="Colorful Shading Accent 1" w:semiHidden="0" w:uiPriority="71" w:unhideWhenUsed="0"/>
-    <w:lsdException w:name="Colorful List Accent 1" w:semiHidden="0" w:uiPriority="72" w:unhideWhenUsed="0"/>
-    <w:lsdException w:name="Colorful Grid Accent 1" w:semiHidden="0" w:uiPriority="73" w:unhideWhenUsed="0"/>
-    <w:lsdException w:name="Light Shading Accent 2" w:semiHidden="0" w:uiPriority="60" w:unhideWhenUsed="0"/>
-    <w:lsdException w:name="Light List Accent 2" w:semiHidden="0" w:uiPriority="61" w:unhideWhenUsed="0"/>
-    <w:lsdException w:name="Light Grid Accent 2" w:semiHidden="0" w:uiPriority="62" w:unhideWhenUsed="0"/>
-    <w:lsdException w:name="Medium Shading 1 Accent 2" w:semiHidden="0" w:uiPriority="63" w:unhideWhenUsed="0"/>
-    <w:lsdException w:name="Medium Shading 2 Accent 2" w:semiHidden="0" w:uiPriority="64" w:unhideWhenUsed="0"/>
-    <w:lsdException w:name="Medium List 1 Accent 2" w:semiHidden="0" w:uiPriority="65" w:unhideWhenUsed="0"/>
-    <w:lsdException w:name="Medium List 2 Accent 2" w:semiHidden="0" w:uiPriority="66" w:unhideWhenUsed="0"/>
-    <w:lsdException w:name="Medium Grid 1 Accent 2" w:semiHidden="0" w:uiPriority="67" w:unhideWhenUsed="0"/>
-    <w:lsdException w:name="Medium Grid 2 Accent 2" w:semiHidden="0" w:uiPriority="68" w:unhideWhenUsed="0"/>
-    <w:lsdException w:name="Medium Grid 3 Accent 2" w:semiHidden="0" w:uiPriority="69" w:unhideWhenUsed="0"/>
-    <w:lsdException w:name="Dark List Accent 2" w:semiHidden="0" w:uiPriority="70" w:unhideWhenUsed="0"/>
-    <w:lsdException w:name="Colorful Shading Accent 2" w:semiHidden="0" w:uiPriority="71" w:unhideWhenUsed="0"/>
-    <w:lsdException w:name="Colorful List Accent 2" w:semiHidden="0" w:uiPriority="72" w:unhideWhenUsed="0"/>
-    <w:lsdException w:name="Colorful Grid Accent 2" w:semiHidden="0" w:uiPriority="73" w:unhideWhenUsed="0"/>
-    <w:lsdException w:name="Light Shading Accent 3" w:semiHidden="0" w:uiPriority="60" w:unhideWhenUsed="0"/>
-    <w:lsdException w:name="Light List Accent 3" w:semiHidden="0" w:uiPriority="61" w:unhideWhenUsed="0"/>
-    <w:lsdException w:name="Light Grid Accent 3" w:semiHidden="0" w:uiPriority="62" w:unhideWhenUsed="0"/>
-    <w:lsdException w:name="Medium Shading 1 Accent 3" w:semiHidden="0" w:uiPriority="63" w:unhideWhenUsed="0"/>
-    <w:lsdException w:name="Medium Shading 2 Accent 3" w:semiHidden="0" w:uiPriority="64" w:unhideWhenUsed="0"/>
-    <w:lsdException w:name="Medium List 1 Accent 3" w:semiHidden="0" w:uiPriority="65" w:unhideWhenUsed="0"/>
-    <w:lsdException w:name="Medium List 2 Accent 3" w:semiHidden="0" w:uiPriority="66" w:unhideWhenUsed="0"/>
-    <w:lsdException w:name="Medium Grid 1 Accent 3" w:semiHidden="0" w:uiPriority="67" w:unhideWhenUsed="0"/>
-    <w:lsdException w:name="Medium Grid 2 Accent 3" w:semiHidden="0" w:uiPriority="68" w:unhideWhenUsed="0"/>
-    <w:lsdException w:name="Medium Grid 3 Accent 3" w:semiHidden="0" w:uiPriority="69" w:unhideWhenUsed="0"/>
-    <w:lsdException w:name="Dark List Accent 3" w:semiHidden="0" w:uiPriority="70" w:unhideWhenUsed="0"/>
-    <w:lsdException w:name="Colorful Shading Accent 3" w:semiHidden="0" w:uiPriority="71" w:unhideWhenUsed="0"/>
-    <w:lsdException w:name="Colorful List Accent 3" w:semiHidden="0" w:uiPriority="72" w:unhideWhenUsed="0"/>
-    <w:lsdException w:name="Colorful Grid Accent 3" w:semiHidden="0" w:uiPriority="73" w:unhideWhenUsed="0"/>
-    <w:lsdException w:name="Light Shading Accent 4" w:semiHidden="0" w:uiPriority="60" w:unhideWhenUsed="0"/>
-    <w:lsdException w:name="Light List Accent 4" w:semiHidden="0" w:uiPriority="61" w:unhideWhenUsed="0"/>
-    <w:lsdException w:name="Light Grid Accent 4" w:semiHidden="0" w:uiPriority="62" w:unhideWhenUsed="0"/>
-    <w:lsdException w:name="Medium Shading 1 Accent 4" w:semiHidden="0" w:uiPriority="63" w:unhideWhenUsed="0"/>
-    <w:lsdException w:name="Medium Shading 2 Accent 4" w:semiHidden="0" w:uiPriority="64" w:unhideWhenUsed="0"/>
-    <w:lsdException w:name="Medium List 1 Accent 4" w:semiHidden="0" w:uiPriority="65" w:unhideWhenUsed="0"/>
-    <w:lsdException w:name="Medium List 2 Accent 4" w:semiHidden="0" w:uiPriority="66" w:unhideWhenUsed="0"/>
-    <w:lsdException w:name="Medium Grid 1 Accent 4" w:semiHidden="0" w:uiPriority="67" w:unhideWhenUsed="0"/>
-    <w:lsdException w:name="Medium Grid 2 Accent 4" w:semiHidden="0" w:uiPriority="68" w:unhideWhenUsed="0"/>
-    <w:lsdException w:name="Medium Grid 3 Accent 4" w:semiHidden="0" w:uiPriority="69" w:unhideWhenUsed="0"/>
-    <w:lsdException w:name="Dark List Accent 4" w:semiHidden="0" w:uiPriority="70" w:unhideWhenUsed="0"/>
-    <w:lsdException w:name="Colorful Shading Accent 4" w:semiHidden="0" w:uiPriority="71" w:unhideWhenUsed="0"/>
-    <w:lsdException w:name="Colorful List Accent 4" w:semiHidden="0" w:uiPriority="72" w:unhideWhenUsed="0"/>
-    <w:lsdException w:name="Colorful Grid Accent 4" w:semiHidden="0" w:uiPriority="73" w:unhideWhenUsed="0"/>
-    <w:lsdException w:name="Light Shading Accent 5" w:semiHidden="0" w:uiPriority="60" w:unhideWhenUsed="0"/>
-    <w:lsdException w:name="Light List Accent 5" w:semiHidden="0" w:uiPriority="61" w:unhideWhenUsed="0"/>
-    <w:lsdException w:name="Light Grid Accent 5" w:semiHidden="0" w:uiPriority="62" w:unhideWhenUsed="0"/>
-    <w:lsdException w:name="Medium Shading 1 Accent 5" w:semiHidden="0" w:uiPriority="63" w:unhideWhenUsed="0"/>
-    <w:lsdException w:name="Medium Shading 2 Accent 5" w:semiHidden="0" w:uiPriority="64" w:unhideWhenUsed="0"/>
-    <w:lsdException w:name="Medium List 1 Accent 5" w:semiHidden="0" w:uiPriority="65" w:unhideWhenUsed="0"/>
-    <w:lsdException w:name="Medium List 2 Accent 5" w:semiHidden="0" w:uiPriority="66" w:unhideWhenUsed="0"/>
-    <w:lsdException w:name="Medium Grid 1 Accent 5" w:semiHidden="0" w:uiPriority="67" w:unhideWhenUsed="0"/>
-    <w:lsdException w:name="Medium Grid 2 Accent 5" w:semiHidden="0" w:uiPriority="68" w:unhideWhenUsed="0"/>
-    <w:lsdException w:name="Medium Grid 3 Accent 5" w:semiHidden="0" w:uiPriority="69" w:unhideWhenUsed="0"/>
-    <w:lsdException w:name="Dark List Accent 5" w:semiHidden="0" w:uiPriority="70" w:unhideWhenUsed="0"/>
-    <w:lsdException w:name="Colorful Shading Accent 5" w:semiHidden="0" w:uiPriority="71" w:unhideWhenUsed="0"/>
-    <w:lsdException w:name="Colorful List Accent 5" w:semiHidden="0" w:uiPriority="72" w:unhideWhenUsed="0"/>
-    <w:lsdException w:name="Colorful Grid Accent 5" w:semiHidden="0" w:uiPriority="73" w:unhideWhenUsed="0"/>
-    <w:lsdException w:name="Light Shading Accent 6" w:semiHidden="0" w:uiPriority="60" w:unhideWhenUsed="0"/>
-    <w:lsdException w:name="Light List Accent 6" w:semiHidden="0" w:uiPriority="61" w:unhideWhenUsed="0"/>
-    <w:lsdException w:name="Light Grid Accent 6" w:semiHidden="0" w:uiPriority="62" w:unhideWhenUsed="0"/>
-    <w:lsdException w:name="Medium Shading 1 Accent 6" w:semiHidden="0" w:uiPriority="63" w:unhideWhenUsed="0"/>
-    <w:lsdException w:name="Medium Shading 2 Accent 6" w:semiHidden="0" w:uiPriority="64" w:unhideWhenUsed="0"/>
-    <w:lsdException w:name="Medium List 1 Accent 6" w:semiHidden="0" w:uiPriority="65" w:unhideWhenUsed="0"/>
-    <w:lsdException w:name="Medium List 2 Accent 6" w:semiHidden="0" w:uiPriority="66" w:unhideWhenUsed="0"/>
-    <w:lsdException w:name="Medium Grid 1 Accent 6" w:semiHidden="0" w:uiPriority="67" w:unhideWhenUsed="0"/>
-    <w:lsdException w:name="Medium Grid 2 Accent 6" w:semiHidden="0" w:uiPriority="68" w:unhideWhenUsed="0"/>
-    <w:lsdException w:name="Medium Grid 3 Accent 6" w:semiHidden="0" w:uiPriority="69" w:unhideWhenUsed="0"/>
-    <w:lsdException w:name="Dark List Accent 6" w:semiHidden="0" w:uiPriority="70" w:unhideWhenUsed="0"/>
-    <w:lsdException w:name="Colorful Shading Accent 6" w:semiHidden="0" w:uiPriority="71" w:unhideWhenUsed="0"/>
-    <w:lsdException w:name="Colorful List Accent 6" w:semiHidden="0" w:uiPriority="72" w:unhideWhenUsed="0"/>
-    <w:lsdException w:name="Colorful Grid Accent 6" w:semiHidden="0" w:uiPriority="73" w:unhideWhenUsed="0"/>
-    <w:lsdException w:name="Subtle Emphasis" w:semiHidden="0" w:uiPriority="19" w:unhideWhenUsed="0" w:qFormat="1"/>
-    <w:lsdException w:name="Intense Emphasis" w:semiHidden="0" w:uiPriority="21" w:unhideWhenUsed="0" w:qFormat="1"/>
-    <w:lsdException w:name="Subtle Reference" w:semiHidden="0" w:uiPriority="31" w:unhideWhenUsed="0" w:qFormat="1"/>
-    <w:lsdException w:name="Intense Reference" w:semiHidden="0" w:uiPriority="32" w:unhideWhenUsed="0" w:qFormat="1"/>
-    <w:lsdException w:name="Book Title" w:semiHidden="0" w:uiPriority="33" w:unhideWhenUsed="0" w:qFormat="1"/>
-    <w:lsdException w:name="Bibliography" w:uiPriority="37"/>
-    <w:lsdException w:name="TOC Heading" w:uiPriority="39" w:qFormat="1"/>
+  <w:latentStyles w:defLockedState="0" w:defUIPriority="99" w:defSemiHidden="0" w:defUnhideWhenUsed="0" w:defQFormat="0" w:count="376">
+    <w:lsdException w:name="Normal" w:uiPriority="0" w:qFormat="1"/>
+    <w:lsdException w:name="heading 1" w:uiPriority="9" w:qFormat="1"/>
+    <w:lsdException w:name="heading 2" w:semiHidden="1" w:uiPriority="9" w:unhideWhenUsed="1" w:qFormat="1"/>
+    <w:lsdException w:name="heading 3" w:semiHidden="1" w:uiPriority="9" w:unhideWhenUsed="1" w:qFormat="1"/>
+    <w:lsdException w:name="heading 4" w:semiHidden="1" w:uiPriority="9" w:unhideWhenUsed="1" w:qFormat="1"/>
+    <w:lsdException w:name="heading 5" w:semiHidden="1" w:uiPriority="9" w:unhideWhenUsed="1" w:qFormat="1"/>
+    <w:lsdException w:name="heading 6" w:semiHidden="1" w:uiPriority="9" w:unhideWhenUsed="1" w:qFormat="1"/>
+    <w:lsdException w:name="heading 7" w:semiHidden="1" w:uiPriority="9" w:unhideWhenUsed="1" w:qFormat="1"/>
+    <w:lsdException w:name="heading 8" w:semiHidden="1" w:uiPriority="9" w:unhideWhenUsed="1" w:qFormat="1"/>
+    <w:lsdException w:name="heading 9" w:semiHidden="1" w:uiPriority="9" w:unhideWhenUsed="1" w:qFormat="1"/>
+    <w:lsdException w:name="index 1" w:semiHidden="1" w:unhideWhenUsed="1"/>
+    <w:lsdException w:name="index 2" w:semiHidden="1" w:unhideWhenUsed="1"/>
+    <w:lsdException w:name="index 3" w:semiHidden="1" w:unhideWhenUsed="1"/>
+    <w:lsdException w:name="index 4" w:semiHidden="1" w:unhideWhenUsed="1"/>
+    <w:lsdException w:name="index 5" w:semiHidden="1" w:unhideWhenUsed="1"/>
+    <w:lsdException w:name="index 6" w:semiHidden="1" w:unhideWhenUsed="1"/>
+    <w:lsdException w:name="index 7" w:semiHidden="1" w:unhideWhenUsed="1"/>
+    <w:lsdException w:name="index 8" w:semiHidden="1" w:unhideWhenUsed="1"/>
+    <w:lsdException w:name="index 9" w:semiHidden="1" w:unhideWhenUsed="1"/>
+    <w:lsdException w:name="toc 1" w:semiHidden="1" w:uiPriority="39" w:unhideWhenUsed="1"/>
+    <w:lsdException w:name="toc 2" w:semiHidden="1" w:uiPriority="39" w:unhideWhenUsed="1"/>
+    <w:lsdException w:name="toc 3" w:semiHidden="1" w:uiPriority="39" w:unhideWhenUsed="1"/>
+    <w:lsdException w:name="toc 4" w:semiHidden="1" w:uiPriority="39" w:unhideWhenUsed="1"/>
+    <w:lsdException w:name="toc 5" w:semiHidden="1" w:uiPriority="39" w:unhideWhenUsed="1"/>
+    <w:lsdException w:name="toc 6" w:semiHidden="1" w:uiPriority="39" w:unhideWhenUsed="1"/>
+    <w:lsdException w:name="toc 7" w:semiHidden="1" w:uiPriority="39" w:unhideWhenUsed="1"/>
+    <w:lsdException w:name="toc 8" w:semiHidden="1" w:uiPriority="39" w:unhideWhenUsed="1"/>
+    <w:lsdException w:name="toc 9" w:semiHidden="1" w:uiPriority="39" w:unhideWhenUsed="1"/>
+    <w:lsdException w:name="Normal Indent" w:semiHidden="1" w:unhideWhenUsed="1"/>
+    <w:lsdException w:name="footnote text" w:semiHidden="1" w:unhideWhenUsed="1"/>
+    <w:lsdException w:name="annotation text" w:semiHidden="1" w:unhideWhenUsed="1"/>
+    <w:lsdException w:name="header" w:semiHidden="1" w:unhideWhenUsed="1"/>
+    <w:lsdException w:name="footer" w:semiHidden="1" w:unhideWhenUsed="1"/>
+    <w:lsdException w:name="index heading" w:semiHidden="1" w:unhideWhenUsed="1"/>
+    <w:lsdException w:name="caption" w:semiHidden="1" w:uiPriority="35" w:unhideWhenUsed="1" w:qFormat="1"/>
+    <w:lsdException w:name="table of figures" w:semiHidden="1" w:unhideWhenUsed="1"/>
+    <w:lsdException w:name="envelope address" w:semiHidden="1" w:unhideWhenUsed="1"/>
+    <w:lsdException w:name="envelope return" w:semiHidden="1" w:unhideWhenUsed="1"/>
+    <w:lsdException w:name="footnote reference" w:semiHidden="1" w:unhideWhenUsed="1"/>
+    <w:lsdException w:name="annotation reference" w:semiHidden="1" w:unhideWhenUsed="1"/>
+    <w:lsdException w:name="line number" w:semiHidden="1" w:unhideWhenUsed="1"/>
+    <w:lsdException w:name="page number" w:semiHidden="1" w:unhideWhenUsed="1"/>
+    <w:lsdException w:name="endnote reference" w:semiHidden="1" w:unhideWhenUsed="1"/>
+    <w:lsdException w:name="endnote text" w:semiHidden="1" w:unhideWhenUsed="1"/>
+    <w:lsdException w:name="table of authorities" w:semiHidden="1" w:unhideWhenUsed="1"/>
+    <w:lsdException w:name="macro" w:semiHidden="1" w:unhideWhenUsed="1"/>
+    <w:lsdException w:name="toa heading" w:semiHidden="1" w:unhideWhenUsed="1"/>
+    <w:lsdException w:name="List" w:semiHidden="1" w:unhideWhenUsed="1"/>
+    <w:lsdException w:name="List Bullet" w:semiHidden="1" w:unhideWhenUsed="1"/>
+    <w:lsdException w:name="List Number" w:semiHidden="1" w:unhideWhenUsed="1"/>
+    <w:lsdException w:name="List 2" w:semiHidden="1" w:unhideWhenUsed="1"/>
+    <w:lsdException w:name="List 3" w:semiHidden="1" w:unhideWhenUsed="1"/>
+    <w:lsdException w:name="List 4" w:semiHidden="1" w:unhideWhenUsed="1"/>
+    <w:lsdException w:name="List 5" w:semiHidden="1" w:unhideWhenUsed="1"/>
+    <w:lsdException w:name="List Bullet 2" w:semiHidden="1" w:unhideWhenUsed="1"/>
+    <w:lsdException w:name="List Bullet 3" w:semiHidden="1" w:unhideWhenUsed="1"/>
+    <w:lsdException w:name="List Bullet 4" w:semiHidden="1" w:unhideWhenUsed="1"/>
+    <w:lsdException w:name="List Bullet 5" w:semiHidden="1" w:unhideWhenUsed="1"/>
+    <w:lsdException w:name="List Number 2" w:semiHidden="1" w:unhideWhenUsed="1"/>
+    <w:lsdException w:name="List Number 3" w:semiHidden="1" w:unhideWhenUsed="1"/>
+    <w:lsdException w:name="List Number 4" w:semiHidden="1" w:unhideWhenUsed="1"/>
+    <w:lsdException w:name="List Number 5" w:semiHidden="1" w:unhideWhenUsed="1"/>
+    <w:lsdException w:name="Title" w:uiPriority="10" w:qFormat="1"/>
+    <w:lsdException w:name="Closing" w:semiHidden="1" w:unhideWhenUsed="1"/>
+    <w:lsdException w:name="Signature" w:semiHidden="1" w:unhideWhenUsed="1"/>
+    <w:lsdException w:name="Default Paragraph Font" w:semiHidden="1" w:uiPriority="1" w:unhideWhenUsed="1"/>
+    <w:lsdException w:name="Body Text" w:semiHidden="1" w:unhideWhenUsed="1"/>
+    <w:lsdException w:name="Body Text Indent" w:semiHidden="1" w:unhideWhenUsed="1"/>
+    <w:lsdException w:name="List Continue" w:semiHidden="1" w:unhideWhenUsed="1"/>
+    <w:lsdException w:name="List Continue 2" w:semiHidden="1" w:unhideWhenUsed="1"/>
+    <w:lsdException w:name="List Continue 3" w:semiHidden="1" w:unhideWhenUsed="1"/>
+    <w:lsdException w:name="List Continue 4" w:semiHidden="1" w:unhideWhenUsed="1"/>
+    <w:lsdException w:name="List Continue 5" w:semiHidden="1" w:unhideWhenUsed="1"/>
+    <w:lsdException w:name="Message Header" w:semiHidden="1" w:unhideWhenUsed="1"/>
+    <w:lsdException w:name="Subtitle" w:uiPriority="11" w:qFormat="1"/>
+    <w:lsdException w:name="Salutation" w:semiHidden="1" w:unhideWhenUsed="1"/>
+    <w:lsdException w:name="Date" w:semiHidden="1" w:unhideWhenUsed="1"/>
+    <w:lsdException w:name="Body Text First Indent" w:semiHidden="1" w:unhideWhenUsed="1"/>
+    <w:lsdException w:name="Body Text First Indent 2" w:semiHidden="1" w:unhideWhenUsed="1"/>
+    <w:lsdException w:name="Note Heading" w:semiHidden="1" w:unhideWhenUsed="1"/>
+    <w:lsdException w:name="Body Text 2" w:semiHidden="1" w:unhideWhenUsed="1"/>
+    <w:lsdException w:name="Body Text 3" w:semiHidden="1" w:unhideWhenUsed="1"/>
+    <w:lsdException w:name="Body Text Indent 2" w:semiHidden="1" w:unhideWhenUsed="1"/>
+    <w:lsdException w:name="Body Text Indent 3" w:semiHidden="1" w:unhideWhenUsed="1"/>
+    <w:lsdException w:name="Block Text" w:semiHidden="1" w:unhideWhenUsed="1"/>
+    <w:lsdException w:name="Hyperlink" w:semiHidden="1" w:unhideWhenUsed="1"/>
+    <w:lsdException w:name="FollowedHyperlink" w:semiHidden="1" w:unhideWhenUsed="1"/>
+    <w:lsdException w:name="Strong" w:uiPriority="22" w:qFormat="1"/>
+    <w:lsdException w:name="Emphasis" w:uiPriority="20" w:qFormat="1"/>
+    <w:lsdException w:name="Document Map" w:semiHidden="1" w:unhideWhenUsed="1"/>
+    <w:lsdException w:name="Plain Text" w:semiHidden="1" w:unhideWhenUsed="1"/>
+    <w:lsdException w:name="E-mail Signature" w:semiHidden="1" w:unhideWhenUsed="1"/>
+    <w:lsdException w:name="HTML Top of Form" w:semiHidden="1" w:unhideWhenUsed="1"/>
+    <w:lsdException w:name="HTML Bottom of Form" w:semiHidden="1" w:unhideWhenUsed="1"/>
+    <w:lsdException w:name="Normal (Web)" w:semiHidden="1" w:unhideWhenUsed="1"/>
+    <w:lsdException w:name="HTML Acronym" w:semiHidden="1" w:unhideWhenUsed="1"/>
+    <w:lsdException w:name="HTML Address" w:semiHidden="1" w:unhideWhenUsed="1"/>
+    <w:lsdException w:name="HTML Cite" w:semiHidden="1" w:unhideWhenUsed="1"/>
+    <w:lsdException w:name="HTML Code" w:semiHidden="1" w:unhideWhenUsed="1"/>
+    <w:lsdException w:name="HTML Definition" w:semiHidden="1" w:unhideWhenUsed="1"/>
+    <w:lsdException w:name="HTML Keyboard" w:semiHidden="1" w:unhideWhenUsed="1"/>
+    <w:lsdException w:name="HTML Preformatted" w:semiHidden="1" w:unhideWhenUsed="1"/>
+    <w:lsdException w:name="HTML Sample" w:semiHidden="1" w:unhideWhenUsed="1"/>
+    <w:lsdException w:name="HTML Typewriter" w:semiHidden="1" w:unhideWhenUsed="1"/>
+    <w:lsdException w:name="HTML Variable" w:semiHidden="1" w:unhideWhenUsed="1"/>
+    <w:lsdException w:name="Normal Table" w:semiHidden="1" w:unhideWhenUsed="1"/>
+    <w:lsdException w:name="annotation subject" w:semiHidden="1" w:unhideWhenUsed="1"/>
+    <w:lsdException w:name="No List" w:semiHidden="1" w:unhideWhenUsed="1"/>
+    <w:lsdException w:name="Outline List 1" w:semiHidden="1" w:unhideWhenUsed="1"/>
+    <w:lsdException w:name="Outline List 2" w:semiHidden="1" w:unhideWhenUsed="1"/>
+    <w:lsdException w:name="Outline List 3" w:semiHidden="1" w:unhideWhenUsed="1"/>
+    <w:lsdException w:name="Table Simple 1" w:semiHidden="1" w:unhideWhenUsed="1"/>
+    <w:lsdException w:name="Table Simple 2" w:semiHidden="1" w:unhideWhenUsed="1"/>
+    <w:lsdException w:name="Table Simple 3" w:semiHidden="1" w:unhideWhenUsed="1"/>
+    <w:lsdException w:name="Table Classic 1" w:semiHidden="1" w:unhideWhenUsed="1"/>
+    <w:lsdException w:name="Table Classic 2" w:semiHidden="1" w:unhideWhenUsed="1"/>
+    <w:lsdException w:name="Table Classic 3" w:semiHidden="1" w:unhideWhenUsed="1"/>
+    <w:lsdException w:name="Table Classic 4" w:semiHidden="1" w:unhideWhenUsed="1"/>
+    <w:lsdException w:name="Table Colorful 1" w:semiHidden="1" w:unhideWhenUsed="1"/>
+    <w:lsdException w:name="Table Colorful 2" w:semiHidden="1" w:unhideWhenUsed="1"/>
+    <w:lsdException w:name="Table Colorful 3" w:semiHidden="1" w:unhideWhenUsed="1"/>
+    <w:lsdException w:name="Table Columns 1" w:semiHidden="1" w:unhideWhenUsed="1"/>
+    <w:lsdException w:name="Table Columns 2" w:semiHidden="1" w:unhideWhenUsed="1"/>
+    <w:lsdException w:name="Table Columns 3" w:semiHidden="1" w:unhideWhenUsed="1"/>
+    <w:lsdException w:name="Table Columns 4" w:semiHidden="1" w:unhideWhenUsed="1"/>
+    <w:lsdException w:name="Table Columns 5" w:semiHidden="1" w:unhideWhenUsed="1"/>
+    <w:lsdException w:name="Table Grid 1" w:semiHidden="1" w:unhideWhenUsed="1"/>
+    <w:lsdException w:name="Table Grid 2" w:semiHidden="1" w:unhideWhenUsed="1"/>
+    <w:lsdException w:name="Table Grid 3" w:semiHidden="1" w:unhideWhenUsed="1"/>
+    <w:lsdException w:name="Table Grid 4" w:semiHidden="1" w:unhideWhenUsed="1"/>
+    <w:lsdException w:name="Table Grid 5" w:semiHidden="1" w:unhideWhenUsed="1"/>
+    <w:lsdException w:name="Table Grid 6" w:semiHidden="1" w:unhideWhenUsed="1"/>
+    <w:lsdException w:name="Table Grid 7" w:semiHidden="1" w:unhideWhenUsed="1"/>
+    <w:lsdException w:name="Table Grid 8" w:semiHidden="1" w:unhideWhenUsed="1"/>
+    <w:lsdException w:name="Table List 1" w:semiHidden="1" w:unhideWhenUsed="1"/>
+    <w:lsdException w:name="Table List 2" w:semiHidden="1" w:unhideWhenUsed="1"/>
+    <w:lsdException w:name="Table List 3" w:semiHidden="1" w:unhideWhenUsed="1"/>
+    <w:lsdException w:name="Table List 4" w:semiHidden="1" w:unhideWhenUsed="1"/>
+    <w:lsdException w:name="Table List 5" w:semiHidden="1" w:unhideWhenUsed="1"/>
+    <w:lsdException w:name="Table List 6" w:semiHidden="1" w:unhideWhenUsed="1"/>
+    <w:lsdException w:name="Table List 7" w:semiHidden="1" w:unhideWhenUsed="1"/>
+    <w:lsdException w:name="Table List 8" w:semiHidden="1" w:unhideWhenUsed="1"/>
+    <w:lsdException w:name="Table 3D effects 1" w:semiHidden="1" w:unhideWhenUsed="1"/>
+    <w:lsdException w:name="Table 3D effects 2" w:semiHidden="1" w:unhideWhenUsed="1"/>
+    <w:lsdException w:name="Table 3D effects 3" w:semiHidden="1" w:unhideWhenUsed="1"/>
+    <w:lsdException w:name="Table Contemporary" w:semiHidden="1" w:unhideWhenUsed="1"/>
+    <w:lsdException w:name="Table Elegant" w:semiHidden="1" w:unhideWhenUsed="1"/>
+    <w:lsdException w:name="Table Professional" w:semiHidden="1" w:unhideWhenUsed="1"/>
+    <w:lsdException w:name="Table Subtle 1" w:semiHidden="1" w:unhideWhenUsed="1"/>
+    <w:lsdException w:name="Table Subtle 2" w:semiHidden="1" w:unhideWhenUsed="1"/>
+    <w:lsdException w:name="Table Web 1" w:semiHidden="1" w:unhideWhenUsed="1"/>
+    <w:lsdException w:name="Table Web 2" w:semiHidden="1" w:unhideWhenUsed="1"/>
+    <w:lsdException w:name="Table Web 3" w:semiHidden="1" w:unhideWhenUsed="1"/>
+    <w:lsdException w:name="Balloon Text" w:semiHidden="1" w:unhideWhenUsed="1"/>
+    <w:lsdException w:name="Table Grid" w:semiHidden="1" w:uiPriority="39" w:unhideWhenUsed="1"/>
+    <w:lsdException w:name="Table Theme" w:semiHidden="1" w:unhideWhenUsed="1"/>
+    <w:lsdException w:name="Placeholder Text" w:semiHidden="1"/>
+    <w:lsdException w:name="No Spacing" w:uiPriority="1" w:qFormat="1"/>
+    <w:lsdException w:name="Light Shading" w:uiPriority="60"/>
+    <w:lsdException w:name="Light List" w:uiPriority="61"/>
+    <w:lsdException w:name="Light Grid" w:uiPriority="62"/>
+    <w:lsdException w:name="Medium Shading 1" w:uiPriority="63"/>
+    <w:lsdException w:name="Medium Shading 2" w:uiPriority="64"/>
+    <w:lsdException w:name="Medium List 1" w:uiPriority="65"/>
+    <w:lsdException w:name="Medium List 2" w:uiPriority="66"/>
+    <w:lsdException w:name="Medium Grid 1" w:uiPriority="67"/>
+    <w:lsdException w:name="Medium Grid 2" w:uiPriority="68"/>
+    <w:lsdException w:name="Medium Grid 3" w:uiPriority="69"/>
+    <w:lsdException w:name="Dark List" w:uiPriority="70"/>
+    <w:lsdException w:name="Colorful Shading" w:uiPriority="71"/>
+    <w:lsdException w:name="Colorful List" w:uiPriority="72"/>
+    <w:lsdException w:name="Colorful Grid" w:uiPriority="73"/>
+    <w:lsdException w:name="Light Shading Accent 1" w:uiPriority="60"/>
+    <w:lsdException w:name="Light List Accent 1" w:uiPriority="61"/>
+    <w:lsdException w:name="Light Grid Accent 1" w:uiPriority="62"/>
+    <w:lsdException w:name="Medium Shading 1 Accent 1" w:uiPriority="63"/>
+    <w:lsdException w:name="Medium Shading 2 Accent 1" w:uiPriority="64"/>
+    <w:lsdException w:name="Medium List 1 Accent 1" w:uiPriority="65"/>
+    <w:lsdException w:name="Revision" w:semiHidden="1"/>
+    <w:lsdException w:name="List Paragraph" w:uiPriority="34" w:qFormat="1"/>
+    <w:lsdException w:name="Quote" w:uiPriority="29" w:qFormat="1"/>
+    <w:lsdException w:name="Intense Quote" w:uiPriority="30" w:qFormat="1"/>
+    <w:lsdException w:name="Medium List 2 Accent 1" w:uiPriority="66"/>
+    <w:lsdException w:name="Medium Grid 1 Accent 1" w:uiPriority="67"/>
+    <w:lsdException w:name="Medium Grid 2 Accent 1" w:uiPriority="68"/>
+    <w:lsdException w:name="Medium Grid 3 Accent 1" w:uiPriority="69"/>
+    <w:lsdException w:name="Dark List Accent 1" w:uiPriority="70"/>
+    <w:lsdException w:name="Colorful Shading Accent 1" w:uiPriority="71"/>
+    <w:lsdException w:name="Colorful List Accent 1" w:uiPriority="72"/>
+    <w:lsdException w:name="Colorful Grid Accent 1" w:uiPriority="73"/>
+    <w:lsdException w:name="Light Shading Accent 2" w:uiPriority="60"/>
+    <w:lsdException w:name="Light List Accent 2" w:uiPriority="61"/>
+    <w:lsdException w:name="Light Grid Accent 2" w:uiPriority="62"/>
+    <w:lsdException w:name="Medium Shading 1 Accent 2" w:uiPriority="63"/>
+    <w:lsdException w:name="Medium Shading 2 Accent 2" w:uiPriority="64"/>
+    <w:lsdException w:name="Medium List 1 Accent 2" w:uiPriority="65"/>
+    <w:lsdException w:name="Medium List 2 Accent 2" w:uiPriority="66"/>
+    <w:lsdException w:name="Medium Grid 1 Accent 2" w:uiPriority="67"/>
+    <w:lsdException w:name="Medium Grid 2 Accent 2" w:uiPriority="68"/>
+    <w:lsdException w:name="Medium Grid 3 Accent 2" w:uiPriority="69"/>
+    <w:lsdException w:name="Dark List Accent 2" w:uiPriority="70"/>
+    <w:lsdException w:name="Colorful Shading Accent 2" w:uiPriority="71"/>
+    <w:lsdException w:name="Colorful List Accent 2" w:uiPriority="72"/>
+    <w:lsdException w:name="Colorful Grid Accent 2" w:uiPriority="73"/>
+    <w:lsdException w:name="Light Shading Accent 3" w:uiPriority="60"/>
+    <w:lsdException w:name="Light List Accent 3" w:uiPriority="61"/>
+    <w:lsdException w:name="Light Grid Accent 3" w:uiPriority="62"/>
+    <w:lsdException w:name="Medium Shading 1 Accent 3" w:uiPriority="63"/>
+    <w:lsdException w:name="Medium Shading 2 Accent 3" w:uiPriority="64"/>
+    <w:lsdException w:name="Medium List 1 Accent 3" w:uiPriority="65"/>
+    <w:lsdException w:name="Medium List 2 Accent 3" w:uiPriority="66"/>
+    <w:lsdException w:name="Medium Grid 1 Accent 3" w:uiPriority="67"/>
+    <w:lsdException w:name="Medium Grid 2 Accent 3" w:uiPriority="68"/>
+    <w:lsdException w:name="Medium Grid 3 Accent 3" w:uiPriority="69"/>
+    <w:lsdException w:name="Dark List Accent 3" w:uiPriority="70"/>
+    <w:lsdException w:name="Colorful Shading Accent 3" w:uiPriority="71"/>
+    <w:lsdException w:name="Colorful List Accent 3" w:uiPriority="72"/>
+    <w:lsdException w:name="Colorful Grid Accent 3" w:uiPriority="73"/>
+    <w:lsdException w:name="Light Shading Accent 4" w:uiPriority="60"/>
+    <w:lsdException w:name="Light List Accent 4" w:uiPriority="61"/>
+    <w:lsdException w:name="Light Grid Accent 4" w:uiPriority="62"/>
+    <w:lsdException w:name="Medium Shading 1 Accent 4" w:uiPriority="63"/>
+    <w:lsdException w:name="Medium Shading 2 Accent 4" w:uiPriority="64"/>
+    <w:lsdException w:name="Medium List 1 Accent 4" w:uiPriority="65"/>
+    <w:lsdException w:name="Medium List 2 Accent 4" w:uiPriority="66"/>
+    <w:lsdException w:name="Medium Grid 1 Accent 4" w:uiPriority="67"/>
+    <w:lsdException w:name="Medium Grid 2 Accent 4" w:uiPriority="68"/>
+    <w:lsdException w:name="Medium Grid 3 Accent 4" w:uiPriority="69"/>
+    <w:lsdException w:name="Dark List Accent 4" w:uiPriority="70"/>
+    <w:lsdException w:name="Colorful Shading Accent 4" w:uiPriority="71"/>
+    <w:lsdException w:name="Colorful List Accent 4" w:uiPriority="72"/>
+    <w:lsdException w:name="Colorful Grid Accent 4" w:uiPriority="73"/>
+    <w:lsdException w:name="Light Shading Accent 5" w:uiPriority="60"/>
+    <w:lsdException w:name="Light List Accent 5" w:uiPriority="61"/>
+    <w:lsdException w:name="Light Grid Accent 5" w:uiPriority="62"/>
+    <w:lsdException w:name="Medium Shading 1 Accent 5" w:uiPriority="63"/>
+    <w:lsdException w:name="Medium Shading 2 Accent 5" w:uiPriority="64"/>
+    <w:lsdException w:name="Medium List 1 Accent 5" w:uiPriority="65"/>
+    <w:lsdException w:name="Medium List 2 Accent 5" w:uiPriority="66"/>
+    <w:lsdException w:name="Medium Grid 1 Accent 5" w:uiPriority="67"/>
+    <w:lsdException w:name="Medium Grid 2 Accent 5" w:uiPriority="68"/>
+    <w:lsdException w:name="Medium Grid 3 Accent 5" w:uiPriority="69"/>
+    <w:lsdException w:name="Dark List Accent 5" w:uiPriority="70"/>
+    <w:lsdException w:name="Colorful Shading Accent 5" w:uiPriority="71"/>
+    <w:lsdException w:name="Colorful List Accent 5" w:uiPriority="72"/>
+    <w:lsdException w:name="Colorful Grid Accent 5" w:uiPriority="73"/>
+    <w:lsdException w:name="Light Shading Accent 6" w:uiPriority="60"/>
+    <w:lsdException w:name="Light List Accent 6" w:uiPriority="61"/>
+    <w:lsdException w:name="Light Grid Accent 6" w:uiPriority="62"/>
+    <w:lsdException w:name="Medium Shading 1 Accent 6" w:uiPriority="63"/>
+    <w:lsdException w:name="Medium Shading 2 Accent 6" w:uiPriority="64"/>
+    <w:lsdException w:name="Medium List 1 Accent 6" w:uiPriority="65"/>
+    <w:lsdException w:name="Medium List 2 Accent 6" w:uiPriority="66"/>
+    <w:lsdException w:name="Medium Grid 1 Accent 6" w:uiPriority="67"/>
+    <w:lsdException w:name="Medium Grid 2 Accent 6" w:uiPriority="68"/>
+    <w:lsdException w:name="Medium Grid 3 Accent 6" w:uiPriority="69"/>
+    <w:lsdException w:name="Dark List Accent 6" w:uiPriority="70"/>
+    <w:lsdException w:name="Colorful Shading Accent 6" w:uiPriority="71"/>
+    <w:lsdException w:name="Colorful List Accent 6" w:uiPriority="72"/>
+    <w:lsdException w:name="Colorful Grid Accent 6" w:uiPriority="73"/>
+    <w:lsdException w:name="Subtle Emphasis" w:uiPriority="19" w:qFormat="1"/>
+    <w:lsdException w:name="Intense Emphasis" w:uiPriority="21" w:qFormat="1"/>
+    <w:lsdException w:name="Subtle Reference" w:uiPriority="31" w:qFormat="1"/>
+    <w:lsdException w:name="Intense Reference" w:uiPriority="32" w:qFormat="1"/>
+    <w:lsdException w:name="Book Title" w:uiPriority="33" w:qFormat="1"/>
+    <w:lsdException w:name="Bibliography" w:semiHidden="1" w:uiPriority="37" w:unhideWhenUsed="1"/>
+    <w:lsdException w:name="TOC Heading" w:semiHidden="1" w:uiPriority="39" w:unhideWhenUsed="1" w:qFormat="1"/>
+    <w:lsdException w:name="Plain Table 1" w:uiPriority="41"/>
+    <w:lsdException w:name="Plain Table 2" w:uiPriority="42"/>
+    <w:lsdException w:name="Plain Table 3" w:uiPriority="43"/>
+    <w:lsdException w:name="Plain Table 4" w:uiPriority="44"/>
+    <w:lsdException w:name="Plain Table 5" w:uiPriority="45"/>
+    <w:lsdException w:name="Grid Table Light" w:uiPriority="40"/>
+    <w:lsdException w:name="Grid Table 1 Light" w:uiPriority="46"/>
+    <w:lsdException w:name="Grid Table 2" w:uiPriority="47"/>
+    <w:lsdException w:name="Grid Table 3" w:uiPriority="48"/>
+    <w:lsdException w:name="Grid Table 4" w:uiPriority="49"/>
+    <w:lsdException w:name="Grid Table 5 Dark" w:uiPriority="50"/>
+    <w:lsdException w:name="Grid Table 6 Colorful" w:uiPriority="51"/>
+    <w:lsdException w:name="Grid Table 7 Colorful" w:uiPriority="52"/>
+    <w:lsdException w:name="Grid Table 1 Light Accent 1" w:uiPriority="46"/>
+    <w:lsdException w:name="Grid Table 2 Accent 1" w:uiPriority="47"/>
+    <w:lsdException w:name="Grid Table 3 Accent 1" w:uiPriority="48"/>
+    <w:lsdException w:name="Grid Table 4 Accent 1" w:uiPriority="49"/>
+    <w:lsdException w:name="Grid Table 5 Dark Accent 1" w:uiPriority="50"/>
+    <w:lsdException w:name="Grid Table 6 Colorful Accent 1" w:uiPriority="51"/>
+    <w:lsdException w:name="Grid Table 7 Colorful Accent 1" w:uiPriority="52"/>
+    <w:lsdException w:name="Grid Table 1 Light Accent 2" w:uiPriority="46"/>
+    <w:lsdException w:name="Grid Table 2 Accent 2" w:uiPriority="47"/>
+    <w:lsdException w:name="Grid Table 3 Accent 2" w:uiPriority="48"/>
+    <w:lsdException w:name="Grid Table 4 Accent 2" w:uiPriority="49"/>
+    <w:lsdException w:name="Grid Table 5 Dark Accent 2" w:uiPriority="50"/>
+    <w:lsdException w:name="Grid Table 6 Colorful Accent 2" w:uiPriority="51"/>
+    <w:lsdException w:name="Grid Table 7 Colorful Accent 2" w:uiPriority="52"/>
+    <w:lsdException w:name="Grid Table 1 Light Accent 3" w:uiPriority="46"/>
+    <w:lsdException w:name="Grid Table 2 Accent 3" w:uiPriority="47"/>
+    <w:lsdException w:name="Grid Table 3 Accent 3" w:uiPriority="48"/>
+    <w:lsdException w:name="Grid Table 4 Accent 3" w:uiPriority="49"/>
+    <w:lsdException w:name="Grid Table 5 Dark Accent 3" w:uiPriority="50"/>
+    <w:lsdException w:name="Grid Table 6 Colorful Accent 3" w:uiPriority="51"/>
+    <w:lsdException w:name="Grid Table 7 Colorful Accent 3" w:uiPriority="52"/>
+    <w:lsdException w:name="Grid Table 1 Light Accent 4" w:uiPriority="46"/>
+    <w:lsdException w:name="Grid Table 2 Accent 4" w:uiPriority="47"/>
+    <w:lsdException w:name="Grid Table 3 Accent 4" w:uiPriority="48"/>
+    <w:lsdException w:name="Grid Table 4 Accent 4" w:uiPriority="49"/>
+    <w:lsdException w:name="Grid Table 5 Dark Accent 4" w:uiPriority="50"/>
+    <w:lsdException w:name="Grid Table 6 Colorful Accent 4" w:uiPriority="51"/>
+    <w:lsdException w:name="Grid Table 7 Colorful Accent 4" w:uiPriority="52"/>
+    <w:lsdException w:name="Grid Table 1 Light Accent 5" w:uiPriority="46"/>
+    <w:lsdException w:name="Grid Table 2 Accent 5" w:uiPriority="47"/>
+    <w:lsdException w:name="Grid Table 3 Accent 5" w:uiPriority="48"/>
+    <w:lsdException w:name="Grid Table 4 Accent 5" w:uiPriority="49"/>
+    <w:lsdException w:name="Grid Table 5 Dark Accent 5" w:uiPriority="50"/>
+    <w:lsdException w:name="Grid Table 6 Colorful Accent 5" w:uiPriority="51"/>
+    <w:lsdException w:name="Grid Table 7 Colorful Accent 5" w:uiPriority="52"/>
+    <w:lsdException w:name="Grid Table 1 Light Accent 6" w:uiPriority="46"/>
+    <w:lsdException w:name="Grid Table 2 Accent 6" w:uiPriority="47"/>
+    <w:lsdException w:name="Grid Table 3 Accent 6" w:uiPriority="48"/>
+    <w:lsdException w:name="Grid Table 4 Accent 6" w:uiPriority="49"/>
+    <w:lsdException w:name="Grid Table 5 Dark Accent 6" w:uiPriority="50"/>
+    <w:lsdException w:name="Grid Table 6 Colorful Accent 6" w:uiPriority="51"/>
+    <w:lsdException w:name="Grid Table 7 Colorful Accent 6" w:uiPriority="52"/>
+    <w:lsdException w:name="List Table 1 Light" w:uiPriority="46"/>
+    <w:lsdException w:name="List Table 2" w:uiPriority="47"/>
+    <w:lsdException w:name="List Table 3" w:uiPriority="48"/>
+    <w:lsdException w:name="List Table 4" w:uiPriority="49"/>
+    <w:lsdException w:name="List Table 5 Dark" w:uiPriority="50"/>
+    <w:lsdException w:name="List Table 6 Colorful" w:uiPriority="51"/>
+    <w:lsdException w:name="List Table 7 Colorful" w:uiPriority="52"/>
+    <w:lsdException w:name="List Table 1 Light Accent 1" w:uiPriority="46"/>
+    <w:lsdException w:name="List Table 2 Accent 1" w:uiPriority="47"/>
+    <w:lsdException w:name="List Table 3 Accent 1" w:uiPriority="48"/>
+    <w:lsdException w:name="List Table 4 Accent 1" w:uiPriority="49"/>
+    <w:lsdException w:name="List Table 5 Dark Accent 1" w:uiPriority="50"/>
+    <w:lsdException w:name="List Table 6 Colorful Accent 1" w:uiPriority="51"/>
+    <w:lsdException w:name="List Table 7 Colorful Accent 1" w:uiPriority="52"/>
+    <w:lsdException w:name="List Table 1 Light Accent 2" w:uiPriority="46"/>
+    <w:lsdException w:name="List Table 2 Accent 2" w:uiPriority="47"/>
+    <w:lsdException w:name="List Table 3 Accent 2" w:uiPriority="48"/>
+    <w:lsdException w:name="List Table 4 Accent 2" w:uiPriority="49"/>
+    <w:lsdException w:name="List Table 5 Dark Accent 2" w:uiPriority="50"/>
+    <w:lsdException w:name="List Table 6 Colorful Accent 2" w:uiPriority="51"/>
+    <w:lsdException w:name="List Table 7 Colorful Accent 2" w:uiPriority="52"/>
+    <w:lsdException w:name="List Table 1 Light Accent 3" w:uiPriority="46"/>
+    <w:lsdException w:name="List Table 2 Accent 3" w:uiPriority="47"/>
+    <w:lsdException w:name="List Table 3 Accent 3" w:uiPriority="48"/>
+    <w:lsdException w:name="List Table 4 Accent 3" w:uiPriority="49"/>
+    <w:lsdException w:name="List Table 5 Dark Accent 3" w:uiPriority="50"/>
+    <w:lsdException w:name="List Table 6 Colorful Accent 3" w:uiPriority="51"/>
+    <w:lsdException w:name="List Table 7 Colorful Accent 3" w:uiPriority="52"/>
+    <w:lsdException w:name="List Table 1 Light Accent 4" w:uiPriority="46"/>
+    <w:lsdException w:name="List Table 2 Accent 4" w:uiPriority="47"/>
+    <w:lsdException w:name="List Table 3 Accent 4" w:uiPriority="48"/>
+    <w:lsdException w:name="List Table 4 Accent 4" w:uiPriority="49"/>
+    <w:lsdException w:name="List Table 5 Dark Accent 4" w:uiPriority="50"/>
+    <w:lsdException w:name="List Table 6 Colorful Accent 4" w:uiPriority="51"/>
+    <w:lsdException w:name="List Table 7 Colorful Accent 4" w:uiPriority="52"/>
+    <w:lsdException w:name="List Table 1 Light Accent 5" w:uiPriority="46"/>
+    <w:lsdException w:name="List Table 2 Accent 5" w:uiPriority="47"/>
+    <w:lsdException w:name="List Table 3 Accent 5" w:uiPriority="48"/>
+    <w:lsdException w:name="List Table 4 Accent 5" w:uiPriority="49"/>
+    <w:lsdException w:name="List Table 5 Dark Accent 5" w:uiPriority="50"/>
+    <w:lsdException w:name="List Table 6 Colorful Accent 5" w:uiPriority="51"/>
+    <w:lsdException w:name="List Table 7 Colorful Accent 5" w:uiPriority="52"/>
+    <w:lsdException w:name="List Table 1 Light Accent 6" w:uiPriority="46"/>
+    <w:lsdException w:name="List Table 2 Accent 6" w:uiPriority="47"/>
+    <w:lsdException w:name="List Table 3 Accent 6" w:uiPriority="48"/>
+    <w:lsdException w:name="List Table 4 Accent 6" w:uiPriority="49"/>
+    <w:lsdException w:name="List Table 5 Dark Accent 6" w:uiPriority="50"/>
+    <w:lsdException w:name="List Table 6 Colorful Accent 6" w:uiPriority="51"/>
+    <w:lsdException w:name="List Table 7 Colorful Accent 6" w:uiPriority="52"/>
+    <w:lsdException w:name="Mention" w:semiHidden="1" w:unhideWhenUsed="1"/>
+    <w:lsdException w:name="Smart Hyperlink" w:semiHidden="1" w:unhideWhenUsed="1"/>
+    <w:lsdException w:name="Hashtag" w:semiHidden="1" w:unhideWhenUsed="1"/>
+    <w:lsdException w:name="Unresolved Mention" w:semiHidden="1" w:unhideWhenUsed="1"/>
+    <w:lsdException w:name="Smart Link" w:semiHidden="1" w:unhideWhenUsed="1"/>
   </w:latentStyles>
-  <w:style w:type="paragraph" w:default="1" w:styleId="Standard">
+  <w:style w:type="paragraph" w:default="1" w:styleId="a">
     <w:name w:val="Normal"/>
     <w:qFormat/>
     <w:rsid w:val="00460898"/>
   </w:style>
-  <w:style w:type="character" w:default="1" w:styleId="Absatz-Standardschriftart">
+  <w:style w:type="character" w:default="1" w:styleId="a0">
     <w:name w:val="Default Paragraph Font"/>
     <w:uiPriority w:val="1"/>
     <w:semiHidden/>
     <w:unhideWhenUsed/>
   </w:style>
-  <w:style w:type="table" w:default="1" w:styleId="NormaleTabelle">
+  <w:style w:type="table" w:default="1" w:styleId="a1">
     <w:name w:val="Normal Table"/>
     <w:uiPriority w:val="99"/>
     <w:semiHidden/>
     <w:unhideWhenUsed/>
-    <w:qFormat/>
     <w:tblPr>
       <w:tblInd w:w="0" w:type="dxa"/>
       <w:tblCellMar>
@@ -2762,16 +3333,16 @@
       </w:tblCellMar>
     </w:tblPr>
   </w:style>
-  <w:style w:type="numbering" w:default="1" w:styleId="KeineListe">
+  <w:style w:type="numbering" w:default="1" w:styleId="a2">
     <w:name w:val="No List"/>
     <w:uiPriority w:val="99"/>
     <w:semiHidden/>
     <w:unhideWhenUsed/>
   </w:style>
-  <w:style w:type="paragraph" w:styleId="Kopfzeile">
+  <w:style w:type="paragraph" w:styleId="a3">
     <w:name w:val="header"/>
-    <w:basedOn w:val="Standard"/>
-    <w:link w:val="KopfzeileZchn"/>
+    <w:basedOn w:val="a"/>
+    <w:link w:val="a4"/>
     <w:uiPriority w:val="99"/>
     <w:unhideWhenUsed/>
     <w:rsid w:val="00C7113A"/>
@@ -2782,17 +3353,17 @@
       </w:tabs>
     </w:pPr>
   </w:style>
-  <w:style w:type="character" w:customStyle="1" w:styleId="KopfzeileZchn">
-    <w:name w:val="Kopfzeile Zchn"/>
-    <w:basedOn w:val="Absatz-Standardschriftart"/>
-    <w:link w:val="Kopfzeile"/>
+  <w:style w:type="character" w:customStyle="1" w:styleId="a4">
+    <w:name w:val="页眉 字符"/>
+    <w:basedOn w:val="a0"/>
+    <w:link w:val="a3"/>
     <w:uiPriority w:val="99"/>
     <w:rsid w:val="00C7113A"/>
   </w:style>
-  <w:style w:type="paragraph" w:styleId="Fuzeile">
+  <w:style w:type="paragraph" w:styleId="a5">
     <w:name w:val="footer"/>
-    <w:basedOn w:val="Standard"/>
-    <w:link w:val="FuzeileZchn"/>
+    <w:basedOn w:val="a"/>
+    <w:link w:val="a6"/>
     <w:uiPriority w:val="99"/>
     <w:unhideWhenUsed/>
     <w:rsid w:val="00C7113A"/>
@@ -2803,16 +3374,16 @@
       </w:tabs>
     </w:pPr>
   </w:style>
-  <w:style w:type="character" w:customStyle="1" w:styleId="FuzeileZchn">
-    <w:name w:val="Fußzeile Zchn"/>
-    <w:basedOn w:val="Absatz-Standardschriftart"/>
-    <w:link w:val="Fuzeile"/>
+  <w:style w:type="character" w:customStyle="1" w:styleId="a6">
+    <w:name w:val="页脚 字符"/>
+    <w:basedOn w:val="a0"/>
+    <w:link w:val="a5"/>
     <w:uiPriority w:val="99"/>
     <w:rsid w:val="00C7113A"/>
   </w:style>
-  <w:style w:type="character" w:styleId="Platzhaltertext">
+  <w:style w:type="character" w:styleId="a7">
     <w:name w:val="Placeholder Text"/>
-    <w:basedOn w:val="Absatz-Standardschriftart"/>
+    <w:basedOn w:val="a0"/>
     <w:uiPriority w:val="99"/>
     <w:semiHidden/>
     <w:rsid w:val="00430D60"/>
@@ -2820,13 +3391,12 @@
       <w:color w:val="808080"/>
     </w:rPr>
   </w:style>
-  <w:style w:type="table" w:styleId="Tabellengitternetz">
+  <w:style w:type="table" w:styleId="a8">
     <w:name w:val="Table Grid"/>
-    <w:basedOn w:val="NormaleTabelle"/>
+    <w:basedOn w:val="a1"/>
     <w:uiPriority w:val="39"/>
     <w:rsid w:val="00514D61"/>
     <w:tblPr>
-      <w:tblInd w:w="0" w:type="dxa"/>
       <w:tblBorders>
         <w:top w:val="single" w:sz="4" w:space="0" w:color="auto"/>
         <w:left w:val="single" w:sz="4" w:space="0" w:color="auto"/>
@@ -2835,18 +3405,12 @@
         <w:insideH w:val="single" w:sz="4" w:space="0" w:color="auto"/>
         <w:insideV w:val="single" w:sz="4" w:space="0" w:color="auto"/>
       </w:tblBorders>
-      <w:tblCellMar>
-        <w:top w:w="0" w:type="dxa"/>
-        <w:left w:w="108" w:type="dxa"/>
-        <w:bottom w:w="0" w:type="dxa"/>
-        <w:right w:w="108" w:type="dxa"/>
-      </w:tblCellMar>
     </w:tblPr>
   </w:style>
-  <w:style w:type="paragraph" w:styleId="Sprechblasentext">
+  <w:style w:type="paragraph" w:styleId="a9">
     <w:name w:val="Balloon Text"/>
-    <w:basedOn w:val="Standard"/>
-    <w:link w:val="SprechblasentextZchn"/>
+    <w:basedOn w:val="a"/>
+    <w:link w:val="aa"/>
     <w:uiPriority w:val="99"/>
     <w:semiHidden/>
     <w:unhideWhenUsed/>
@@ -2857,10 +3421,10 @@
       <w:szCs w:val="16"/>
     </w:rPr>
   </w:style>
-  <w:style w:type="character" w:customStyle="1" w:styleId="SprechblasentextZchn">
-    <w:name w:val="Sprechblasentext Zchn"/>
-    <w:basedOn w:val="Absatz-Standardschriftart"/>
-    <w:link w:val="Sprechblasentext"/>
+  <w:style w:type="character" w:customStyle="1" w:styleId="aa">
+    <w:name w:val="批注框文本 字符"/>
+    <w:basedOn w:val="a0"/>
+    <w:link w:val="a9"/>
     <w:uiPriority w:val="99"/>
     <w:semiHidden/>
     <w:rsid w:val="00CC6E83"/>
@@ -2870,9 +3434,9 @@
       <w:szCs w:val="16"/>
     </w:rPr>
   </w:style>
-  <w:style w:type="table" w:styleId="HelleSchattierung">
+  <w:style w:type="table" w:styleId="ab">
     <w:name w:val="Light Shading"/>
-    <w:basedOn w:val="NormaleTabelle"/>
+    <w:basedOn w:val="a1"/>
     <w:uiPriority w:val="60"/>
     <w:rsid w:val="00817620"/>
     <w:rPr>
@@ -2881,17 +3445,10 @@
     <w:tblPr>
       <w:tblStyleRowBandSize w:val="1"/>
       <w:tblStyleColBandSize w:val="1"/>
-      <w:tblInd w:w="0" w:type="dxa"/>
       <w:tblBorders>
         <w:top w:val="single" w:sz="8" w:space="0" w:color="000000" w:themeColor="text1"/>
         <w:bottom w:val="single" w:sz="8" w:space="0" w:color="000000" w:themeColor="text1"/>
       </w:tblBorders>
-      <w:tblCellMar>
-        <w:top w:w="0" w:type="dxa"/>
-        <w:left w:w="108" w:type="dxa"/>
-        <w:bottom w:w="0" w:type="dxa"/>
-        <w:right w:w="108" w:type="dxa"/>
-      </w:tblCellMar>
     </w:tblPr>
     <w:tblStylePr w:type="firstRow">
       <w:pPr>
@@ -3276,7 +3833,7 @@
   <a:extraClrSchemeLst/>
   <a:extLst>
     <a:ext uri="{05A4C25C-085E-4340-85A3-A5531E510DB2}">
-      <thm15:themeFamily xmlns:thm15="http://schemas.microsoft.com/office/thememl/2012/main" xmlns="" name="Office Theme" id="{62F939B6-93AF-4DB8-9C6B-D6C7DFDC589F}" vid="{4A3C46E8-61CC-4603-A589-7422A47A8E4A}"/>
+      <thm15:themeFamily xmlns:thm15="http://schemas.microsoft.com/office/thememl/2012/main" name="Office Theme" id="{62F939B6-93AF-4DB8-9C6B-D6C7DFDC589F}" vid="{4A3C46E8-61CC-4603-A589-7422A47A8E4A}"/>
     </a:ext>
   </a:extLst>
 </a:theme>

</xml_diff>

<commit_message>
lab4A reported updated with the new stiction values
</commit_message>
<xml_diff>
--- a/Lin_Rohner_lab4/Lin_Rohner_lab4.docx
+++ b/Lin_Rohner_lab4/Lin_Rohner_lab4.docx
@@ -62,15 +62,7 @@
       <w:pPr>
         <w:jc w:val="both"/>
         <w:rPr>
-          <w:sz w:val="22"/>
-          <w:szCs w:val="22"/>
-        </w:rPr>
-      </w:pPr>
-    </w:p>
-    <w:p>
-      <w:pPr>
-        <w:jc w:val="both"/>
-        <w:rPr>
+          <w:rFonts w:hint="eastAsia"/>
           <w:sz w:val="28"/>
           <w:szCs w:val="28"/>
           <w:lang w:eastAsia="zh-CN"/>
@@ -84,16 +76,6 @@
         </w:rPr>
         <w:t>System identification</w:t>
       </w:r>
-    </w:p>
-    <w:p>
-      <w:pPr>
-        <w:jc w:val="both"/>
-        <w:rPr>
-          <w:sz w:val="28"/>
-          <w:szCs w:val="28"/>
-          <w:lang w:eastAsia="zh-CN"/>
-        </w:rPr>
-      </w:pPr>
     </w:p>
     <w:p>
       <w:pPr>
@@ -733,11 +715,12 @@
       <w:tblPr>
         <w:tblStyle w:val="ab"/>
         <w:tblW w:w="0" w:type="auto"/>
+        <w:tblInd w:w="108" w:type="dxa"/>
         <w:tblLook w:val="04A0" w:firstRow="1" w:lastRow="0" w:firstColumn="1" w:lastColumn="0" w:noHBand="0" w:noVBand="1"/>
       </w:tblPr>
       <w:tblGrid>
-        <w:gridCol w:w="3794"/>
-        <w:gridCol w:w="4394"/>
+        <w:gridCol w:w="4536"/>
+        <w:gridCol w:w="4536"/>
       </w:tblGrid>
       <w:tr>
         <w:trPr>
@@ -746,7 +729,7 @@
         <w:tc>
           <w:tcPr>
             <w:cnfStyle w:val="001000000000" w:firstRow="0" w:lastRow="0" w:firstColumn="1" w:lastColumn="0" w:oddVBand="0" w:evenVBand="0" w:oddHBand="0" w:evenHBand="0" w:firstRowFirstColumn="0" w:firstRowLastColumn="0" w:lastRowFirstColumn="0" w:lastRowLastColumn="0"/>
-            <w:tcW w:w="3794" w:type="dxa"/>
+            <w:tcW w:w="4536" w:type="dxa"/>
           </w:tcPr>
           <w:p>
             <w:pPr>
@@ -776,8 +759,47 @@
               <w:rPr>
                 <w:sz w:val="22"/>
                 <w:szCs w:val="22"/>
-              </w:rPr>
-              <w:t xml:space="preserve"> start to move </w:t>
+                <w:lang w:eastAsia="zh-CN"/>
+              </w:rPr>
+              <w:t xml:space="preserve"> </w:t>
+            </w:r>
+            <w:r>
+              <w:rPr>
+                <w:rFonts w:hint="eastAsia"/>
+                <w:sz w:val="22"/>
+                <w:szCs w:val="22"/>
+                <w:lang w:eastAsia="zh-CN"/>
+              </w:rPr>
+              <w:t>needed</w:t>
+            </w:r>
+            <w:r>
+              <w:rPr>
+                <w:sz w:val="22"/>
+                <w:szCs w:val="22"/>
+                <w:lang w:eastAsia="zh-CN"/>
+              </w:rPr>
+              <w:t xml:space="preserve"> to</w:t>
+            </w:r>
+            <w:r>
+              <w:rPr>
+                <w:sz w:val="22"/>
+                <w:szCs w:val="22"/>
+              </w:rPr>
+              <w:t xml:space="preserve"> start mov</w:t>
+            </w:r>
+            <w:r>
+              <w:rPr>
+                <w:sz w:val="22"/>
+                <w:szCs w:val="22"/>
+              </w:rPr>
+              <w:t>ing</w:t>
+            </w:r>
+            <w:r>
+              <w:rPr>
+                <w:sz w:val="22"/>
+                <w:szCs w:val="22"/>
+              </w:rPr>
+              <w:t xml:space="preserve"> </w:t>
             </w:r>
             <w:proofErr w:type="spellStart"/>
             <w:r>
@@ -822,7 +844,7 @@
         </w:tc>
         <w:tc>
           <w:tcPr>
-            <w:tcW w:w="4394" w:type="dxa"/>
+            <w:tcW w:w="4536" w:type="dxa"/>
           </w:tcPr>
           <w:p>
             <w:pPr>
@@ -838,7 +860,14 @@
                 <w:sz w:val="22"/>
                 <w:szCs w:val="22"/>
               </w:rPr>
-              <w:t>Current start to move</w:t>
+              <w:t>Current needed to start</w:t>
+            </w:r>
+            <w:r>
+              <w:rPr>
+                <w:sz w:val="22"/>
+                <w:szCs w:val="22"/>
+              </w:rPr>
+              <w:t xml:space="preserve"> move</w:t>
             </w:r>
             <w:r>
               <w:rPr>
@@ -915,15 +944,17 @@
         <w:tc>
           <w:tcPr>
             <w:cnfStyle w:val="001000000000" w:firstRow="0" w:lastRow="0" w:firstColumn="1" w:lastColumn="0" w:oddVBand="0" w:evenVBand="0" w:oddHBand="0" w:evenHBand="0" w:firstRowFirstColumn="0" w:firstRowLastColumn="0" w:lastRowFirstColumn="0" w:lastRowLastColumn="0"/>
-            <w:tcW w:w="3794" w:type="dxa"/>
+            <w:tcW w:w="4536" w:type="dxa"/>
           </w:tcPr>
           <w:p>
             <w:pPr>
               <w:jc w:val="right"/>
               <w:rPr>
+                <w:rFonts w:hint="eastAsia"/>
                 <w:b w:val="0"/>
                 <w:sz w:val="22"/>
                 <w:szCs w:val="22"/>
+                <w:lang w:eastAsia="zh-CN"/>
               </w:rPr>
             </w:pPr>
             <w:r>
@@ -932,13 +963,13 @@
                 <w:sz w:val="22"/>
                 <w:szCs w:val="22"/>
               </w:rPr>
-              <w:t>-0.021418</w:t>
+              <w:t>-0.017133</w:t>
             </w:r>
           </w:p>
         </w:tc>
         <w:tc>
           <w:tcPr>
-            <w:tcW w:w="4394" w:type="dxa"/>
+            <w:tcW w:w="4536" w:type="dxa"/>
           </w:tcPr>
           <w:p>
             <w:pPr>
@@ -954,7 +985,7 @@
                 <w:sz w:val="22"/>
                 <w:szCs w:val="22"/>
               </w:rPr>
-              <w:t>0.012862</w:t>
+              <w:t>0.008577</w:t>
             </w:r>
           </w:p>
         </w:tc>
@@ -963,15 +994,17 @@
         <w:tc>
           <w:tcPr>
             <w:cnfStyle w:val="001000000000" w:firstRow="0" w:lastRow="0" w:firstColumn="1" w:lastColumn="0" w:oddVBand="0" w:evenVBand="0" w:oddHBand="0" w:evenHBand="0" w:firstRowFirstColumn="0" w:firstRowLastColumn="0" w:lastRowFirstColumn="0" w:lastRowLastColumn="0"/>
-            <w:tcW w:w="3794" w:type="dxa"/>
+            <w:tcW w:w="4536" w:type="dxa"/>
           </w:tcPr>
           <w:p>
             <w:pPr>
               <w:jc w:val="right"/>
               <w:rPr>
+                <w:rFonts w:hint="eastAsia"/>
                 <w:b w:val="0"/>
                 <w:sz w:val="22"/>
                 <w:szCs w:val="22"/>
+                <w:lang w:eastAsia="zh-CN"/>
               </w:rPr>
             </w:pPr>
             <w:r>
@@ -980,13 +1013,13 @@
                 <w:sz w:val="22"/>
                 <w:szCs w:val="22"/>
               </w:rPr>
-              <w:t>-0.025703</w:t>
+              <w:t>-0.017133</w:t>
             </w:r>
           </w:p>
         </w:tc>
         <w:tc>
           <w:tcPr>
-            <w:tcW w:w="4394" w:type="dxa"/>
+            <w:tcW w:w="4536" w:type="dxa"/>
           </w:tcPr>
           <w:p>
             <w:pPr>
@@ -1003,7 +1036,7 @@
                 <w:sz w:val="22"/>
                 <w:szCs w:val="22"/>
               </w:rPr>
-              <w:t>0.008577</w:t>
+              <w:t>0.012862</w:t>
             </w:r>
           </w:p>
         </w:tc>
@@ -1015,7 +1048,7 @@
         <w:tc>
           <w:tcPr>
             <w:cnfStyle w:val="001000000000" w:firstRow="0" w:lastRow="0" w:firstColumn="1" w:lastColumn="0" w:oddVBand="0" w:evenVBand="0" w:oddHBand="0" w:evenHBand="0" w:firstRowFirstColumn="0" w:firstRowLastColumn="0" w:lastRowFirstColumn="0" w:lastRowLastColumn="0"/>
-            <w:tcW w:w="3794" w:type="dxa"/>
+            <w:tcW w:w="4536" w:type="dxa"/>
           </w:tcPr>
           <w:p>
             <w:pPr>
@@ -1032,13 +1065,13 @@
                 <w:sz w:val="22"/>
                 <w:szCs w:val="22"/>
               </w:rPr>
-              <w:t>-0.025703</w:t>
+              <w:t>-0.017133</w:t>
             </w:r>
           </w:p>
         </w:tc>
         <w:tc>
           <w:tcPr>
-            <w:tcW w:w="4394" w:type="dxa"/>
+            <w:tcW w:w="4536" w:type="dxa"/>
           </w:tcPr>
           <w:p>
             <w:pPr>
@@ -1054,7 +1087,7 @@
                 <w:sz w:val="22"/>
                 <w:szCs w:val="22"/>
               </w:rPr>
-              <w:t>0.008577</w:t>
+              <w:t>0.012862</w:t>
             </w:r>
           </w:p>
         </w:tc>
@@ -1063,7 +1096,7 @@
         <w:tc>
           <w:tcPr>
             <w:cnfStyle w:val="001000000000" w:firstRow="0" w:lastRow="0" w:firstColumn="1" w:lastColumn="0" w:oddVBand="0" w:evenVBand="0" w:oddHBand="0" w:evenHBand="0" w:firstRowFirstColumn="0" w:firstRowLastColumn="0" w:lastRowFirstColumn="0" w:lastRowLastColumn="0"/>
-            <w:tcW w:w="3794" w:type="dxa"/>
+            <w:tcW w:w="4536" w:type="dxa"/>
           </w:tcPr>
           <w:p>
             <w:pPr>
@@ -1080,13 +1113,13 @@
                 <w:sz w:val="22"/>
                 <w:szCs w:val="22"/>
               </w:rPr>
-              <w:t>-0.021418</w:t>
+              <w:t>-0.017133</w:t>
             </w:r>
           </w:p>
         </w:tc>
         <w:tc>
           <w:tcPr>
-            <w:tcW w:w="4394" w:type="dxa"/>
+            <w:tcW w:w="4536" w:type="dxa"/>
           </w:tcPr>
           <w:p>
             <w:pPr>
@@ -1102,7 +1135,7 @@
                 <w:sz w:val="22"/>
                 <w:szCs w:val="22"/>
               </w:rPr>
-              <w:t>0.012862</w:t>
+              <w:t>0.017147</w:t>
             </w:r>
           </w:p>
         </w:tc>
@@ -1114,7 +1147,7 @@
         <w:tc>
           <w:tcPr>
             <w:cnfStyle w:val="001000000000" w:firstRow="0" w:lastRow="0" w:firstColumn="1" w:lastColumn="0" w:oddVBand="0" w:evenVBand="0" w:oddHBand="0" w:evenHBand="0" w:firstRowFirstColumn="0" w:firstRowLastColumn="0" w:lastRowFirstColumn="0" w:lastRowLastColumn="0"/>
-            <w:tcW w:w="3794" w:type="dxa"/>
+            <w:tcW w:w="4536" w:type="dxa"/>
           </w:tcPr>
           <w:p>
             <w:pPr>
@@ -1137,7 +1170,7 @@
         </w:tc>
         <w:tc>
           <w:tcPr>
-            <w:tcW w:w="4394" w:type="dxa"/>
+            <w:tcW w:w="4536" w:type="dxa"/>
           </w:tcPr>
           <w:p>
             <w:pPr>
@@ -1153,7 +1186,7 @@
                 <w:sz w:val="22"/>
                 <w:szCs w:val="22"/>
               </w:rPr>
-              <w:t>0.008577</w:t>
+              <w:t>0.017147</w:t>
             </w:r>
           </w:p>
         </w:tc>
@@ -1162,7 +1195,7 @@
         <w:tc>
           <w:tcPr>
             <w:cnfStyle w:val="001000000000" w:firstRow="0" w:lastRow="0" w:firstColumn="1" w:lastColumn="0" w:oddVBand="0" w:evenVBand="0" w:oddHBand="0" w:evenHBand="0" w:firstRowFirstColumn="0" w:firstRowLastColumn="0" w:lastRowFirstColumn="0" w:lastRowLastColumn="0"/>
-            <w:tcW w:w="3794" w:type="dxa"/>
+            <w:tcW w:w="4536" w:type="dxa"/>
           </w:tcPr>
           <w:p>
             <w:pPr>
@@ -1191,13 +1224,27 @@
                 <w:sz w:val="22"/>
                 <w:szCs w:val="22"/>
               </w:rPr>
-              <w:t>0.023989</w:t>
+              <w:t>0.0</w:t>
+            </w:r>
+            <w:r>
+              <w:rPr>
+                <w:sz w:val="22"/>
+                <w:szCs w:val="22"/>
+              </w:rPr>
+              <w:t>1799</w:t>
+            </w:r>
+            <w:r>
+              <w:rPr>
+                <w:sz w:val="22"/>
+                <w:szCs w:val="22"/>
+              </w:rPr>
+              <w:t>0</w:t>
             </w:r>
           </w:p>
         </w:tc>
         <w:tc>
           <w:tcPr>
-            <w:tcW w:w="4394" w:type="dxa"/>
+            <w:tcW w:w="4536" w:type="dxa"/>
           </w:tcPr>
           <w:p>
             <w:pPr>
@@ -1231,7 +1278,15 @@
                 <w:sz w:val="22"/>
                 <w:szCs w:val="22"/>
               </w:rPr>
-              <w:t>010291</w:t>
+              <w:t>0</w:t>
+            </w:r>
+            <w:r>
+              <w:rPr>
+                <w:b/>
+                <w:sz w:val="22"/>
+                <w:szCs w:val="22"/>
+              </w:rPr>
+              <w:t>13719</w:t>
             </w:r>
           </w:p>
         </w:tc>
@@ -1251,11 +1306,12 @@
       <w:tblPr>
         <w:tblStyle w:val="ab"/>
         <w:tblW w:w="0" w:type="auto"/>
+        <w:tblInd w:w="108" w:type="dxa"/>
         <w:tblLook w:val="04A0" w:firstRow="1" w:lastRow="0" w:firstColumn="1" w:lastColumn="0" w:noHBand="0" w:noVBand="1"/>
       </w:tblPr>
       <w:tblGrid>
-        <w:gridCol w:w="3936"/>
-        <w:gridCol w:w="4252"/>
+        <w:gridCol w:w="4536"/>
+        <w:gridCol w:w="4536"/>
       </w:tblGrid>
       <w:tr>
         <w:trPr>
@@ -1264,12 +1320,15 @@
         <w:tc>
           <w:tcPr>
             <w:cnfStyle w:val="001000000000" w:firstRow="0" w:lastRow="0" w:firstColumn="1" w:lastColumn="0" w:oddVBand="0" w:evenVBand="0" w:oddHBand="0" w:evenHBand="0" w:firstRowFirstColumn="0" w:firstRowLastColumn="0" w:lastRowFirstColumn="0" w:lastRowLastColumn="0"/>
-            <w:tcW w:w="3936" w:type="dxa"/>
+            <w:tcW w:w="4536" w:type="dxa"/>
           </w:tcPr>
           <w:p>
             <w:pPr>
+              <w:wordWrap w:val="0"/>
               <w:jc w:val="right"/>
               <w:rPr>
+                <w:b w:val="0"/>
+                <w:bCs w:val="0"/>
                 <w:sz w:val="22"/>
                 <w:szCs w:val="22"/>
               </w:rPr>
@@ -1279,15 +1338,40 @@
                 <w:sz w:val="22"/>
                 <w:szCs w:val="22"/>
               </w:rPr>
-              <w:t xml:space="preserve">Motor </w:t>
-            </w:r>
-            <w:r>
-              <w:rPr>
-                <w:sz w:val="22"/>
-                <w:szCs w:val="22"/>
-              </w:rPr>
-              <w:t xml:space="preserve">Stiction torque </w:t>
-            </w:r>
+              <w:t>Motor</w:t>
+            </w:r>
+            <w:r>
+              <w:rPr>
+                <w:sz w:val="22"/>
+                <w:szCs w:val="22"/>
+              </w:rPr>
+              <w:t xml:space="preserve"> torque</w:t>
+            </w:r>
+            <w:r>
+              <w:rPr>
+                <w:sz w:val="22"/>
+                <w:szCs w:val="22"/>
+              </w:rPr>
+              <w:t xml:space="preserve"> needed to start moving</w:t>
+            </w:r>
+            <w:r>
+              <w:rPr>
+                <w:sz w:val="22"/>
+                <w:szCs w:val="22"/>
+              </w:rPr>
+              <w:t xml:space="preserve"> </w:t>
+            </w:r>
+          </w:p>
+          <w:p>
+            <w:pPr>
+              <w:jc w:val="right"/>
+              <w:rPr>
+                <w:b w:val="0"/>
+                <w:bCs w:val="0"/>
+                <w:sz w:val="22"/>
+                <w:szCs w:val="22"/>
+              </w:rPr>
+            </w:pPr>
             <w:proofErr w:type="spellStart"/>
             <w:r>
               <w:rPr>
@@ -1336,13 +1420,15 @@
         </w:tc>
         <w:tc>
           <w:tcPr>
-            <w:tcW w:w="4252" w:type="dxa"/>
+            <w:tcW w:w="4536" w:type="dxa"/>
           </w:tcPr>
           <w:p>
             <w:pPr>
               <w:jc w:val="right"/>
               <w:cnfStyle w:val="100000000000" w:firstRow="1" w:lastRow="0" w:firstColumn="0" w:lastColumn="0" w:oddVBand="0" w:evenVBand="0" w:oddHBand="0" w:evenHBand="0" w:firstRowFirstColumn="0" w:firstRowLastColumn="0" w:lastRowFirstColumn="0" w:lastRowLastColumn="0"/>
               <w:rPr>
+                <w:b w:val="0"/>
+                <w:bCs w:val="0"/>
                 <w:sz w:val="22"/>
                 <w:szCs w:val="22"/>
               </w:rPr>
@@ -1359,8 +1445,25 @@
                 <w:sz w:val="22"/>
                 <w:szCs w:val="22"/>
               </w:rPr>
-              <w:t xml:space="preserve">Stiction torque </w:t>
-            </w:r>
+              <w:t>torque</w:t>
+            </w:r>
+            <w:r>
+              <w:rPr>
+                <w:sz w:val="22"/>
+                <w:szCs w:val="22"/>
+              </w:rPr>
+              <w:t xml:space="preserve"> needed to start moving</w:t>
+            </w:r>
+          </w:p>
+          <w:p>
+            <w:pPr>
+              <w:jc w:val="right"/>
+              <w:cnfStyle w:val="100000000000" w:firstRow="1" w:lastRow="0" w:firstColumn="0" w:lastColumn="0" w:oddVBand="0" w:evenVBand="0" w:oddHBand="0" w:evenHBand="0" w:firstRowFirstColumn="0" w:firstRowLastColumn="0" w:lastRowFirstColumn="0" w:lastRowLastColumn="0"/>
+              <w:rPr>
+                <w:sz w:val="22"/>
+                <w:szCs w:val="22"/>
+              </w:rPr>
+            </w:pPr>
             <w:proofErr w:type="spellStart"/>
             <w:r>
               <w:rPr>
@@ -1422,7 +1525,7 @@
         <w:tc>
           <w:tcPr>
             <w:cnfStyle w:val="001000000000" w:firstRow="0" w:lastRow="0" w:firstColumn="1" w:lastColumn="0" w:oddVBand="0" w:evenVBand="0" w:oddHBand="0" w:evenHBand="0" w:firstRowFirstColumn="0" w:firstRowLastColumn="0" w:lastRowFirstColumn="0" w:lastRowLastColumn="0"/>
-            <w:tcW w:w="3936" w:type="dxa"/>
+            <w:tcW w:w="4536" w:type="dxa"/>
           </w:tcPr>
           <w:p>
             <w:pPr>
@@ -1447,13 +1550,21 @@
                 <w:sz w:val="22"/>
                 <w:szCs w:val="22"/>
               </w:rPr>
-              <w:t>0.024109</w:t>
+              <w:t>0.0</w:t>
+            </w:r>
+            <w:r>
+              <w:rPr>
+                <w:b w:val="0"/>
+                <w:sz w:val="22"/>
+                <w:szCs w:val="22"/>
+              </w:rPr>
+              <w:t>16071</w:t>
             </w:r>
           </w:p>
         </w:tc>
         <w:tc>
           <w:tcPr>
-            <w:tcW w:w="4252" w:type="dxa"/>
+            <w:tcW w:w="4536" w:type="dxa"/>
           </w:tcPr>
           <w:p>
             <w:pPr>
@@ -1476,7 +1587,7 @@
                 <w:sz w:val="22"/>
                 <w:szCs w:val="22"/>
               </w:rPr>
-              <w:t>12065</w:t>
+              <w:t>08045</w:t>
             </w:r>
           </w:p>
         </w:tc>
@@ -1485,7 +1596,7 @@
         <w:tc>
           <w:tcPr>
             <w:cnfStyle w:val="001000000000" w:firstRow="0" w:lastRow="0" w:firstColumn="1" w:lastColumn="0" w:oddVBand="0" w:evenVBand="0" w:oddHBand="0" w:evenHBand="0" w:firstRowFirstColumn="0" w:firstRowLastColumn="0" w:lastRowFirstColumn="0" w:lastRowLastColumn="0"/>
-            <w:tcW w:w="3936" w:type="dxa"/>
+            <w:tcW w:w="4536" w:type="dxa"/>
           </w:tcPr>
           <w:p>
             <w:pPr>
@@ -1510,13 +1621,21 @@
                 <w:sz w:val="22"/>
                 <w:szCs w:val="22"/>
               </w:rPr>
-              <w:t>0.024109</w:t>
+              <w:t>0.</w:t>
+            </w:r>
+            <w:r>
+              <w:rPr>
+                <w:b w:val="0"/>
+                <w:sz w:val="22"/>
+                <w:szCs w:val="22"/>
+              </w:rPr>
+              <w:t>016071</w:t>
             </w:r>
           </w:p>
         </w:tc>
         <w:tc>
           <w:tcPr>
-            <w:tcW w:w="4252" w:type="dxa"/>
+            <w:tcW w:w="4536" w:type="dxa"/>
           </w:tcPr>
           <w:p>
             <w:pPr>
@@ -1540,7 +1659,7 @@
                 <w:sz w:val="22"/>
                 <w:szCs w:val="22"/>
               </w:rPr>
-              <w:t>08045</w:t>
+              <w:t>12065</w:t>
             </w:r>
           </w:p>
         </w:tc>
@@ -1552,7 +1671,7 @@
         <w:tc>
           <w:tcPr>
             <w:cnfStyle w:val="001000000000" w:firstRow="0" w:lastRow="0" w:firstColumn="1" w:lastColumn="0" w:oddVBand="0" w:evenVBand="0" w:oddHBand="0" w:evenHBand="0" w:firstRowFirstColumn="0" w:firstRowLastColumn="0" w:lastRowFirstColumn="0" w:lastRowLastColumn="0"/>
-            <w:tcW w:w="3936" w:type="dxa"/>
+            <w:tcW w:w="4536" w:type="dxa"/>
           </w:tcPr>
           <w:p>
             <w:pPr>
@@ -1577,13 +1696,21 @@
                 <w:sz w:val="22"/>
                 <w:szCs w:val="22"/>
               </w:rPr>
-              <w:t>0.024109</w:t>
+              <w:t>0.</w:t>
+            </w:r>
+            <w:r>
+              <w:rPr>
+                <w:b w:val="0"/>
+                <w:sz w:val="22"/>
+                <w:szCs w:val="22"/>
+              </w:rPr>
+              <w:t>016071</w:t>
             </w:r>
           </w:p>
         </w:tc>
         <w:tc>
           <w:tcPr>
-            <w:tcW w:w="4252" w:type="dxa"/>
+            <w:tcW w:w="4536" w:type="dxa"/>
           </w:tcPr>
           <w:p>
             <w:pPr>
@@ -1606,7 +1733,7 @@
                 <w:sz w:val="22"/>
                 <w:szCs w:val="22"/>
               </w:rPr>
-              <w:t>08045</w:t>
+              <w:t>12065</w:t>
             </w:r>
           </w:p>
         </w:tc>
@@ -1615,7 +1742,7 @@
         <w:tc>
           <w:tcPr>
             <w:cnfStyle w:val="001000000000" w:firstRow="0" w:lastRow="0" w:firstColumn="1" w:lastColumn="0" w:oddVBand="0" w:evenVBand="0" w:oddHBand="0" w:evenHBand="0" w:firstRowFirstColumn="0" w:firstRowLastColumn="0" w:lastRowFirstColumn="0" w:lastRowLastColumn="0"/>
-            <w:tcW w:w="3936" w:type="dxa"/>
+            <w:tcW w:w="4536" w:type="dxa"/>
           </w:tcPr>
           <w:p>
             <w:pPr>
@@ -1648,21 +1775,13 @@
                 <w:sz w:val="22"/>
                 <w:szCs w:val="22"/>
               </w:rPr>
-              <w:t>0</w:t>
-            </w:r>
-            <w:r>
-              <w:rPr>
-                <w:b w:val="0"/>
-                <w:sz w:val="22"/>
-                <w:szCs w:val="22"/>
-              </w:rPr>
-              <w:t>20090</w:t>
+              <w:t>016071</w:t>
             </w:r>
           </w:p>
         </w:tc>
         <w:tc>
           <w:tcPr>
-            <w:tcW w:w="4252" w:type="dxa"/>
+            <w:tcW w:w="4536" w:type="dxa"/>
           </w:tcPr>
           <w:p>
             <w:pPr>
@@ -1685,14 +1804,7 @@
                 <w:sz w:val="22"/>
                 <w:szCs w:val="22"/>
               </w:rPr>
-              <w:t>1</w:t>
-            </w:r>
-            <w:r>
-              <w:rPr>
-                <w:sz w:val="22"/>
-                <w:szCs w:val="22"/>
-              </w:rPr>
-              <w:t>2065</w:t>
+              <w:t>16083</w:t>
             </w:r>
           </w:p>
         </w:tc>
@@ -1704,7 +1816,7 @@
         <w:tc>
           <w:tcPr>
             <w:cnfStyle w:val="001000000000" w:firstRow="0" w:lastRow="0" w:firstColumn="1" w:lastColumn="0" w:oddVBand="0" w:evenVBand="0" w:oddHBand="0" w:evenHBand="0" w:firstRowFirstColumn="0" w:firstRowLastColumn="0" w:lastRowFirstColumn="0" w:lastRowLastColumn="0"/>
-            <w:tcW w:w="3936" w:type="dxa"/>
+            <w:tcW w:w="4536" w:type="dxa"/>
           </w:tcPr>
           <w:p>
             <w:pPr>
@@ -1751,7 +1863,7 @@
         </w:tc>
         <w:tc>
           <w:tcPr>
-            <w:tcW w:w="4252" w:type="dxa"/>
+            <w:tcW w:w="4536" w:type="dxa"/>
           </w:tcPr>
           <w:p>
             <w:pPr>
@@ -1774,14 +1886,14 @@
                 <w:sz w:val="22"/>
                 <w:szCs w:val="22"/>
               </w:rPr>
-              <w:t>00</w:t>
-            </w:r>
-            <w:r>
-              <w:rPr>
-                <w:sz w:val="22"/>
-                <w:szCs w:val="22"/>
-              </w:rPr>
-              <w:t>8045</w:t>
+              <w:t>0</w:t>
+            </w:r>
+            <w:r>
+              <w:rPr>
+                <w:sz w:val="22"/>
+                <w:szCs w:val="22"/>
+              </w:rPr>
+              <w:t>16083</w:t>
             </w:r>
           </w:p>
         </w:tc>
@@ -1790,7 +1902,7 @@
         <w:tc>
           <w:tcPr>
             <w:cnfStyle w:val="001000000000" w:firstRow="0" w:lastRow="0" w:firstColumn="1" w:lastColumn="0" w:oddVBand="0" w:evenVBand="0" w:oddHBand="0" w:evenHBand="0" w:firstRowFirstColumn="0" w:firstRowLastColumn="0" w:lastRowFirstColumn="0" w:lastRowLastColumn="0"/>
-            <w:tcW w:w="3936" w:type="dxa"/>
+            <w:tcW w:w="4536" w:type="dxa"/>
           </w:tcPr>
           <w:p>
             <w:pPr>
@@ -1819,20 +1931,20 @@
                 <w:sz w:val="22"/>
                 <w:szCs w:val="22"/>
               </w:rPr>
-              <w:t>0.0</w:t>
-            </w:r>
-            <w:r>
-              <w:rPr>
-                <w:sz w:val="22"/>
-                <w:szCs w:val="22"/>
-              </w:rPr>
-              <w:t>22501</w:t>
+              <w:t>0.</w:t>
+            </w:r>
+            <w:r>
+              <w:rPr>
+                <w:sz w:val="22"/>
+                <w:szCs w:val="22"/>
+              </w:rPr>
+              <w:t>016875</w:t>
             </w:r>
           </w:p>
         </w:tc>
         <w:tc>
           <w:tcPr>
-            <w:tcW w:w="4252" w:type="dxa"/>
+            <w:tcW w:w="4536" w:type="dxa"/>
           </w:tcPr>
           <w:p>
             <w:pPr>
@@ -1882,7 +1994,7 @@
                 <w:sz w:val="22"/>
                 <w:szCs w:val="22"/>
               </w:rPr>
-              <w:t>096531</w:t>
+              <w:t>12868</w:t>
             </w:r>
           </w:p>
         </w:tc>
@@ -1912,7 +2024,23 @@
           <w:sz w:val="22"/>
           <w:szCs w:val="22"/>
         </w:rPr>
-        <w:t>Damping</w:t>
+        <w:t>Motor d</w:t>
+      </w:r>
+      <w:r>
+        <w:rPr>
+          <w:b/>
+          <w:sz w:val="22"/>
+          <w:szCs w:val="22"/>
+        </w:rPr>
+        <w:t>amping</w:t>
+      </w:r>
+      <w:r>
+        <w:rPr>
+          <w:b/>
+          <w:sz w:val="22"/>
+          <w:szCs w:val="22"/>
+        </w:rPr>
+        <w:t xml:space="preserve"> coefficient</w:t>
       </w:r>
       <w:r>
         <w:rPr>
@@ -2309,7 +2437,16 @@
           <w:szCs w:val="22"/>
           <w:lang w:eastAsia="zh-CN"/>
         </w:rPr>
-        <w:t>Relative to the paddle axis:</w:t>
+        <w:t>Damping coefficient r</w:t>
+      </w:r>
+      <w:r>
+        <w:rPr>
+          <w:b/>
+          <w:sz w:val="22"/>
+          <w:szCs w:val="22"/>
+          <w:lang w:eastAsia="zh-CN"/>
+        </w:rPr>
+        <w:t>elative to the paddle axis:</w:t>
       </w:r>
     </w:p>
     <w:p>
@@ -2319,6 +2456,7 @@
         </w:tabs>
         <w:jc w:val="both"/>
         <w:rPr>
+          <w:rFonts w:hint="eastAsia"/>
           <w:sz w:val="22"/>
           <w:szCs w:val="22"/>
           <w:lang w:eastAsia="zh-CN"/>
@@ -2764,48 +2902,9 @@
         <w:t xml:space="preserve"> </w:t>
       </w:r>
     </w:p>
-    <w:p>
-      <w:pPr>
-        <w:tabs>
-          <w:tab w:val="left" w:pos="5760"/>
-        </w:tabs>
-        <w:jc w:val="both"/>
-        <w:rPr>
-          <w:sz w:val="22"/>
-          <w:szCs w:val="22"/>
-          <w:lang w:eastAsia="zh-CN"/>
-        </w:rPr>
-      </w:pPr>
-    </w:p>
-    <w:p>
-      <w:pPr>
-        <w:tabs>
-          <w:tab w:val="left" w:pos="5760"/>
-        </w:tabs>
-        <w:jc w:val="both"/>
-        <w:rPr>
-          <w:sz w:val="22"/>
-          <w:szCs w:val="22"/>
-          <w:lang w:eastAsia="zh-CN"/>
-        </w:rPr>
-      </w:pPr>
-    </w:p>
-    <w:p>
-      <w:pPr>
-        <w:tabs>
-          <w:tab w:val="left" w:pos="5760"/>
-        </w:tabs>
-        <w:jc w:val="both"/>
-        <w:rPr>
-          <w:sz w:val="22"/>
-          <w:szCs w:val="22"/>
-          <w:lang w:eastAsia="zh-CN"/>
-        </w:rPr>
-      </w:pPr>
-    </w:p>
     <w:sectPr>
-      <w:headerReference w:type="default" r:id="rId6"/>
-      <w:footerReference w:type="default" r:id="rId7"/>
+      <w:headerReference w:type="default" r:id="rId7"/>
+      <w:footerReference w:type="default" r:id="rId8"/>
       <w:pgSz w:w="11906" w:h="16838"/>
       <w:pgMar w:top="1440" w:right="1440" w:bottom="1440" w:left="1440" w:header="708" w:footer="708" w:gutter="0"/>
       <w:cols w:space="708"/>
@@ -2926,17 +3025,33 @@
       </w:rPr>
       <w:t xml:space="preserve"> / </w:t>
     </w:r>
-    <w:fldSimple w:instr=" NUMPAGES  \* MERGEFORMAT ">
-      <w:r>
-        <w:rPr>
-          <w:noProof/>
-          <w:color w:val="3B3838" w:themeColor="background2" w:themeShade="40"/>
-          <w:sz w:val="20"/>
-          <w:szCs w:val="20"/>
-        </w:rPr>
-        <w:t>1</w:t>
-      </w:r>
-    </w:fldSimple>
+    <w:r>
+      <w:fldChar w:fldCharType="begin"/>
+    </w:r>
+    <w:r>
+      <w:instrText xml:space="preserve"> NUMPAGES  \* MERGEFORMAT </w:instrText>
+    </w:r>
+    <w:r>
+      <w:fldChar w:fldCharType="separate"/>
+    </w:r>
+    <w:r>
+      <w:rPr>
+        <w:noProof/>
+        <w:color w:val="3B3838" w:themeColor="background2" w:themeShade="40"/>
+        <w:sz w:val="20"/>
+        <w:szCs w:val="20"/>
+      </w:rPr>
+      <w:t>1</w:t>
+    </w:r>
+    <w:r>
+      <w:rPr>
+        <w:noProof/>
+        <w:color w:val="3B3838" w:themeColor="background2" w:themeShade="40"/>
+        <w:sz w:val="20"/>
+        <w:szCs w:val="20"/>
+      </w:rPr>
+      <w:fldChar w:fldCharType="end"/>
+    </w:r>
   </w:p>
 </w:ftr>
 </file>
@@ -3970,4 +4085,16 @@
     </a:ext>
   </a:extLst>
 </a:theme>
+</file>
+
+<file path=customXml/item1.xml><?xml version="1.0" encoding="utf-8"?>
+<b:Sources xmlns:b="http://schemas.openxmlformats.org/officeDocument/2006/bibliography" xmlns="http://schemas.openxmlformats.org/officeDocument/2006/bibliography" SelectedStyle="\APASixthEditionOfficeOnline.xsl" StyleName="APA" Version="6"/>
+</file>
+
+<file path=customXml/itemProps1.xml><?xml version="1.0" encoding="utf-8"?>
+<ds:datastoreItem xmlns:ds="http://schemas.openxmlformats.org/officeDocument/2006/customXml" ds:itemID="{B42679B1-3F16-41B1-9FC4-7A55266CB248}">
+  <ds:schemaRefs>
+    <ds:schemaRef ds:uri="http://schemas.openxmlformats.org/officeDocument/2006/bibliography"/>
+  </ds:schemaRefs>
+</ds:datastoreItem>
 </file>
</xml_diff>

<commit_message>
lab4 completed with report
</commit_message>
<xml_diff>
--- a/Lin_Rohner_lab4/Lin_Rohner_lab4.docx
+++ b/Lin_Rohner_lab4/Lin_Rohner_lab4.docx
@@ -1,8 +1,7 @@
 
 <file path=word/document.xml><?xml version="1.0" encoding="utf-8"?>
-<w:document xmlns:ve="http://schemas.openxmlformats.org/markup-compatibility/2006" xmlns:o="urn:schemas-microsoft-com:office:office" xmlns:r="http://schemas.openxmlformats.org/officeDocument/2006/relationships" xmlns:m="http://schemas.openxmlformats.org/officeDocument/2006/math" xmlns:v="urn:schemas-microsoft-com:vml" xmlns:wp="http://schemas.openxmlformats.org/drawingml/2006/wordprocessingDrawing" xmlns:w10="urn:schemas-microsoft-com:office:word" xmlns:w="http://schemas.openxmlformats.org/wordprocessingml/2006/main" xmlns:wne="http://schemas.microsoft.com/office/word/2006/wordml">
+<w:document xmlns:wpc="http://schemas.microsoft.com/office/word/2010/wordprocessingCanvas" xmlns:cx="http://schemas.microsoft.com/office/drawing/2014/chartex" xmlns:cx1="http://schemas.microsoft.com/office/drawing/2015/9/8/chartex" xmlns:cx2="http://schemas.microsoft.com/office/drawing/2015/10/21/chartex" xmlns:cx3="http://schemas.microsoft.com/office/drawing/2016/5/9/chartex" xmlns:cx4="http://schemas.microsoft.com/office/drawing/2016/5/10/chartex" xmlns:cx5="http://schemas.microsoft.com/office/drawing/2016/5/11/chartex" xmlns:cx6="http://schemas.microsoft.com/office/drawing/2016/5/12/chartex" xmlns:cx7="http://schemas.microsoft.com/office/drawing/2016/5/13/chartex" xmlns:cx8="http://schemas.microsoft.com/office/drawing/2016/5/14/chartex" xmlns:mc="http://schemas.openxmlformats.org/markup-compatibility/2006" xmlns:aink="http://schemas.microsoft.com/office/drawing/2016/ink" xmlns:am3d="http://schemas.microsoft.com/office/drawing/2017/model3d" xmlns:o="urn:schemas-microsoft-com:office:office" xmlns:r="http://schemas.openxmlformats.org/officeDocument/2006/relationships" xmlns:m="http://schemas.openxmlformats.org/officeDocument/2006/math" xmlns:v="urn:schemas-microsoft-com:vml" xmlns:wp14="http://schemas.microsoft.com/office/word/2010/wordprocessingDrawing" xmlns:wp="http://schemas.openxmlformats.org/drawingml/2006/wordprocessingDrawing" xmlns:w10="urn:schemas-microsoft-com:office:word" xmlns:w="http://schemas.openxmlformats.org/wordprocessingml/2006/main" xmlns:w14="http://schemas.microsoft.com/office/word/2010/wordml" xmlns:w15="http://schemas.microsoft.com/office/word/2012/wordml" xmlns:w16cex="http://schemas.microsoft.com/office/word/2018/wordml/cex" xmlns:w16cid="http://schemas.microsoft.com/office/word/2016/wordml/cid" xmlns:w16="http://schemas.microsoft.com/office/word/2018/wordml" xmlns:w16sdtdh="http://schemas.microsoft.com/office/word/2020/wordml/sdtdatahash" xmlns:w16se="http://schemas.microsoft.com/office/word/2015/wordml/symex" xmlns:wpg="http://schemas.microsoft.com/office/word/2010/wordprocessingGroup" xmlns:wpi="http://schemas.microsoft.com/office/word/2010/wordprocessingInk" xmlns:wne="http://schemas.microsoft.com/office/word/2006/wordml" xmlns:wps="http://schemas.microsoft.com/office/word/2010/wordprocessingShape" mc:Ignorable="w14 w15 w16se w16cid w16 w16cex w16sdtdh wp14">
   <w:body>
-    <w:p/>
     <w:p>
       <w:pPr>
         <w:jc w:val="center"/>
@@ -62,6 +61,8 @@
       <w:pPr>
         <w:jc w:val="both"/>
         <w:rPr>
+          <w:b/>
+          <w:bCs/>
           <w:sz w:val="28"/>
           <w:szCs w:val="28"/>
           <w:lang w:eastAsia="zh-CN"/>
@@ -69,6 +70,8 @@
       </w:pPr>
       <w:r>
         <w:rPr>
+          <w:b/>
+          <w:bCs/>
           <w:sz w:val="28"/>
           <w:szCs w:val="28"/>
           <w:lang w:eastAsia="zh-CN"/>
@@ -220,7 +223,6 @@
       <w:pPr>
         <w:pStyle w:val="Default"/>
         <w:rPr>
-          <w:rFonts w:hint="eastAsia"/>
           <w:sz w:val="22"/>
           <w:szCs w:val="22"/>
           <w:lang w:val="en-US"/>
@@ -406,7 +408,6 @@
       <w:pPr>
         <w:pStyle w:val="Default"/>
         <w:rPr>
-          <w:rFonts w:hint="eastAsia"/>
           <w:sz w:val="22"/>
           <w:szCs w:val="22"/>
           <w:lang w:val="en-US"/>
@@ -706,7 +707,6 @@
       <w:pPr>
         <w:pStyle w:val="Default"/>
         <w:rPr>
-          <w:rFonts w:hint="eastAsia"/>
           <w:sz w:val="22"/>
           <w:szCs w:val="22"/>
           <w:lang w:val="en-US"/>
@@ -715,10 +715,10 @@
     </w:p>
     <w:tbl>
       <w:tblPr>
-        <w:tblStyle w:val="HelleSchattierung"/>
+        <w:tblStyle w:val="LightShading1"/>
         <w:tblW w:w="0" w:type="auto"/>
         <w:tblInd w:w="108" w:type="dxa"/>
-        <w:tblLook w:val="04A0"/>
+        <w:tblLook w:val="04A0" w:firstRow="1" w:lastRow="0" w:firstColumn="1" w:lastColumn="0" w:noHBand="0" w:noVBand="1"/>
       </w:tblPr>
       <w:tblGrid>
         <w:gridCol w:w="4536"/>
@@ -726,11 +726,11 @@
       </w:tblGrid>
       <w:tr>
         <w:trPr>
-          <w:cnfStyle w:val="100000000000"/>
+          <w:cnfStyle w:val="100000000000" w:firstRow="1" w:lastRow="0" w:firstColumn="0" w:lastColumn="0" w:oddVBand="0" w:evenVBand="0" w:oddHBand="0" w:evenHBand="0" w:firstRowFirstColumn="0" w:firstRowLastColumn="0" w:lastRowFirstColumn="0" w:lastRowLastColumn="0"/>
         </w:trPr>
         <w:tc>
           <w:tcPr>
-            <w:cnfStyle w:val="001000000000"/>
+            <w:cnfStyle w:val="001000000000" w:firstRow="0" w:lastRow="0" w:firstColumn="1" w:lastColumn="0" w:oddVBand="0" w:evenVBand="0" w:oddHBand="0" w:evenHBand="0" w:firstRowFirstColumn="0" w:firstRowLastColumn="0" w:lastRowFirstColumn="0" w:lastRowLastColumn="0"/>
             <w:tcW w:w="4536" w:type="dxa"/>
           </w:tcPr>
           <w:p>
@@ -851,7 +851,7 @@
           <w:p>
             <w:pPr>
               <w:jc w:val="right"/>
-              <w:cnfStyle w:val="100000000000"/>
+              <w:cnfStyle w:val="100000000000" w:firstRow="1" w:lastRow="0" w:firstColumn="0" w:lastColumn="0" w:oddVBand="0" w:evenVBand="0" w:oddHBand="0" w:evenHBand="0" w:firstRowFirstColumn="0" w:firstRowLastColumn="0" w:lastRowFirstColumn="0" w:lastRowLastColumn="0"/>
               <w:rPr>
                 <w:sz w:val="22"/>
                 <w:szCs w:val="22"/>
@@ -941,11 +941,11 @@
       </w:tr>
       <w:tr>
         <w:trPr>
-          <w:cnfStyle w:val="000000100000"/>
+          <w:cnfStyle w:val="000000100000" w:firstRow="0" w:lastRow="0" w:firstColumn="0" w:lastColumn="0" w:oddVBand="0" w:evenVBand="0" w:oddHBand="1" w:evenHBand="0" w:firstRowFirstColumn="0" w:firstRowLastColumn="0" w:lastRowFirstColumn="0" w:lastRowLastColumn="0"/>
         </w:trPr>
         <w:tc>
           <w:tcPr>
-            <w:cnfStyle w:val="001000000000"/>
+            <w:cnfStyle w:val="001000000000" w:firstRow="0" w:lastRow="0" w:firstColumn="1" w:lastColumn="0" w:oddVBand="0" w:evenVBand="0" w:oddHBand="0" w:evenHBand="0" w:firstRowFirstColumn="0" w:firstRowLastColumn="0" w:lastRowFirstColumn="0" w:lastRowLastColumn="0"/>
             <w:tcW w:w="4536" w:type="dxa"/>
           </w:tcPr>
           <w:p>
@@ -975,7 +975,7 @@
           <w:p>
             <w:pPr>
               <w:jc w:val="right"/>
-              <w:cnfStyle w:val="000000100000"/>
+              <w:cnfStyle w:val="000000100000" w:firstRow="0" w:lastRow="0" w:firstColumn="0" w:lastColumn="0" w:oddVBand="0" w:evenVBand="0" w:oddHBand="1" w:evenHBand="0" w:firstRowFirstColumn="0" w:firstRowLastColumn="0" w:lastRowFirstColumn="0" w:lastRowLastColumn="0"/>
               <w:rPr>
                 <w:sz w:val="22"/>
                 <w:szCs w:val="22"/>
@@ -994,7 +994,7 @@
       <w:tr>
         <w:tc>
           <w:tcPr>
-            <w:cnfStyle w:val="001000000000"/>
+            <w:cnfStyle w:val="001000000000" w:firstRow="0" w:lastRow="0" w:firstColumn="1" w:lastColumn="0" w:oddVBand="0" w:evenVBand="0" w:oddHBand="0" w:evenHBand="0" w:firstRowFirstColumn="0" w:firstRowLastColumn="0" w:lastRowFirstColumn="0" w:lastRowLastColumn="0"/>
             <w:tcW w:w="4536" w:type="dxa"/>
           </w:tcPr>
           <w:p>
@@ -1025,7 +1025,7 @@
             <w:pPr>
               <w:ind w:firstLine="720"/>
               <w:jc w:val="right"/>
-              <w:cnfStyle w:val="000000000000"/>
+              <w:cnfStyle w:val="000000000000" w:firstRow="0" w:lastRow="0" w:firstColumn="0" w:lastColumn="0" w:oddVBand="0" w:evenVBand="0" w:oddHBand="0" w:evenHBand="0" w:firstRowFirstColumn="0" w:firstRowLastColumn="0" w:lastRowFirstColumn="0" w:lastRowLastColumn="0"/>
               <w:rPr>
                 <w:sz w:val="22"/>
                 <w:szCs w:val="22"/>
@@ -1043,11 +1043,11 @@
       </w:tr>
       <w:tr>
         <w:trPr>
-          <w:cnfStyle w:val="000000100000"/>
+          <w:cnfStyle w:val="000000100000" w:firstRow="0" w:lastRow="0" w:firstColumn="0" w:lastColumn="0" w:oddVBand="0" w:evenVBand="0" w:oddHBand="1" w:evenHBand="0" w:firstRowFirstColumn="0" w:firstRowLastColumn="0" w:lastRowFirstColumn="0" w:lastRowLastColumn="0"/>
         </w:trPr>
         <w:tc>
           <w:tcPr>
-            <w:cnfStyle w:val="001000000000"/>
+            <w:cnfStyle w:val="001000000000" w:firstRow="0" w:lastRow="0" w:firstColumn="1" w:lastColumn="0" w:oddVBand="0" w:evenVBand="0" w:oddHBand="0" w:evenHBand="0" w:firstRowFirstColumn="0" w:firstRowLastColumn="0" w:lastRowFirstColumn="0" w:lastRowLastColumn="0"/>
             <w:tcW w:w="4536" w:type="dxa"/>
           </w:tcPr>
           <w:p>
@@ -1076,7 +1076,7 @@
           <w:p>
             <w:pPr>
               <w:jc w:val="right"/>
-              <w:cnfStyle w:val="000000100000"/>
+              <w:cnfStyle w:val="000000100000" w:firstRow="0" w:lastRow="0" w:firstColumn="0" w:lastColumn="0" w:oddVBand="0" w:evenVBand="0" w:oddHBand="1" w:evenHBand="0" w:firstRowFirstColumn="0" w:firstRowLastColumn="0" w:lastRowFirstColumn="0" w:lastRowLastColumn="0"/>
               <w:rPr>
                 <w:sz w:val="22"/>
                 <w:szCs w:val="22"/>
@@ -1095,7 +1095,7 @@
       <w:tr>
         <w:tc>
           <w:tcPr>
-            <w:cnfStyle w:val="001000000000"/>
+            <w:cnfStyle w:val="001000000000" w:firstRow="0" w:lastRow="0" w:firstColumn="1" w:lastColumn="0" w:oddVBand="0" w:evenVBand="0" w:oddHBand="0" w:evenHBand="0" w:firstRowFirstColumn="0" w:firstRowLastColumn="0" w:lastRowFirstColumn="0" w:lastRowLastColumn="0"/>
             <w:tcW w:w="4536" w:type="dxa"/>
           </w:tcPr>
           <w:p>
@@ -1124,7 +1124,7 @@
           <w:p>
             <w:pPr>
               <w:jc w:val="right"/>
-              <w:cnfStyle w:val="000000000000"/>
+              <w:cnfStyle w:val="000000000000" w:firstRow="0" w:lastRow="0" w:firstColumn="0" w:lastColumn="0" w:oddVBand="0" w:evenVBand="0" w:oddHBand="0" w:evenHBand="0" w:firstRowFirstColumn="0" w:firstRowLastColumn="0" w:lastRowFirstColumn="0" w:lastRowLastColumn="0"/>
               <w:rPr>
                 <w:sz w:val="22"/>
                 <w:szCs w:val="22"/>
@@ -1142,11 +1142,11 @@
       </w:tr>
       <w:tr>
         <w:trPr>
-          <w:cnfStyle w:val="000000100000"/>
+          <w:cnfStyle w:val="000000100000" w:firstRow="0" w:lastRow="0" w:firstColumn="0" w:lastColumn="0" w:oddVBand="0" w:evenVBand="0" w:oddHBand="1" w:evenHBand="0" w:firstRowFirstColumn="0" w:firstRowLastColumn="0" w:lastRowFirstColumn="0" w:lastRowLastColumn="0"/>
         </w:trPr>
         <w:tc>
           <w:tcPr>
-            <w:cnfStyle w:val="001000000000"/>
+            <w:cnfStyle w:val="001000000000" w:firstRow="0" w:lastRow="0" w:firstColumn="1" w:lastColumn="0" w:oddVBand="0" w:evenVBand="0" w:oddHBand="0" w:evenHBand="0" w:firstRowFirstColumn="0" w:firstRowLastColumn="0" w:lastRowFirstColumn="0" w:lastRowLastColumn="0"/>
             <w:tcW w:w="4536" w:type="dxa"/>
           </w:tcPr>
           <w:p>
@@ -1175,7 +1175,7 @@
           <w:p>
             <w:pPr>
               <w:jc w:val="right"/>
-              <w:cnfStyle w:val="000000100000"/>
+              <w:cnfStyle w:val="000000100000" w:firstRow="0" w:lastRow="0" w:firstColumn="0" w:lastColumn="0" w:oddVBand="0" w:evenVBand="0" w:oddHBand="1" w:evenHBand="0" w:firstRowFirstColumn="0" w:firstRowLastColumn="0" w:lastRowFirstColumn="0" w:lastRowLastColumn="0"/>
               <w:rPr>
                 <w:sz w:val="22"/>
                 <w:szCs w:val="22"/>
@@ -1194,7 +1194,7 @@
       <w:tr>
         <w:tc>
           <w:tcPr>
-            <w:cnfStyle w:val="001000000000"/>
+            <w:cnfStyle w:val="001000000000" w:firstRow="0" w:lastRow="0" w:firstColumn="1" w:lastColumn="0" w:oddVBand="0" w:evenVBand="0" w:oddHBand="0" w:evenHBand="0" w:firstRowFirstColumn="0" w:firstRowLastColumn="0" w:lastRowFirstColumn="0" w:lastRowLastColumn="0"/>
             <w:tcW w:w="4536" w:type="dxa"/>
           </w:tcPr>
           <w:p>
@@ -1249,7 +1249,7 @@
           <w:p>
             <w:pPr>
               <w:jc w:val="right"/>
-              <w:cnfStyle w:val="000000000000"/>
+              <w:cnfStyle w:val="000000000000" w:firstRow="0" w:lastRow="0" w:firstColumn="0" w:lastColumn="0" w:oddVBand="0" w:evenVBand="0" w:oddHBand="0" w:evenHBand="0" w:firstRowFirstColumn="0" w:firstRowLastColumn="0" w:lastRowFirstColumn="0" w:lastRowLastColumn="0"/>
               <w:rPr>
                 <w:b/>
                 <w:sz w:val="22"/>
@@ -1296,7 +1296,6 @@
       <w:pPr>
         <w:pStyle w:val="Default"/>
         <w:rPr>
-          <w:rFonts w:hint="eastAsia"/>
           <w:sz w:val="22"/>
           <w:szCs w:val="22"/>
           <w:lang w:val="en-US"/>
@@ -1305,10 +1304,10 @@
     </w:p>
     <w:tbl>
       <w:tblPr>
-        <w:tblStyle w:val="HelleSchattierung"/>
+        <w:tblStyle w:val="LightShading1"/>
         <w:tblW w:w="0" w:type="auto"/>
         <w:tblInd w:w="108" w:type="dxa"/>
-        <w:tblLook w:val="04A0"/>
+        <w:tblLook w:val="04A0" w:firstRow="1" w:lastRow="0" w:firstColumn="1" w:lastColumn="0" w:noHBand="0" w:noVBand="1"/>
       </w:tblPr>
       <w:tblGrid>
         <w:gridCol w:w="4536"/>
@@ -1316,11 +1315,11 @@
       </w:tblGrid>
       <w:tr>
         <w:trPr>
-          <w:cnfStyle w:val="100000000000"/>
+          <w:cnfStyle w:val="100000000000" w:firstRow="1" w:lastRow="0" w:firstColumn="0" w:lastColumn="0" w:oddVBand="0" w:evenVBand="0" w:oddHBand="0" w:evenHBand="0" w:firstRowFirstColumn="0" w:firstRowLastColumn="0" w:lastRowFirstColumn="0" w:lastRowLastColumn="0"/>
         </w:trPr>
         <w:tc>
           <w:tcPr>
-            <w:cnfStyle w:val="001000000000"/>
+            <w:cnfStyle w:val="001000000000" w:firstRow="0" w:lastRow="0" w:firstColumn="1" w:lastColumn="0" w:oddVBand="0" w:evenVBand="0" w:oddHBand="0" w:evenHBand="0" w:firstRowFirstColumn="0" w:firstRowLastColumn="0" w:lastRowFirstColumn="0" w:lastRowLastColumn="0"/>
             <w:tcW w:w="4536" w:type="dxa"/>
           </w:tcPr>
           <w:p>
@@ -1426,7 +1425,7 @@
           <w:p>
             <w:pPr>
               <w:jc w:val="right"/>
-              <w:cnfStyle w:val="100000000000"/>
+              <w:cnfStyle w:val="100000000000" w:firstRow="1" w:lastRow="0" w:firstColumn="0" w:lastColumn="0" w:oddVBand="0" w:evenVBand="0" w:oddHBand="0" w:evenHBand="0" w:firstRowFirstColumn="0" w:firstRowLastColumn="0" w:lastRowFirstColumn="0" w:lastRowLastColumn="0"/>
               <w:rPr>
                 <w:b w:val="0"/>
                 <w:bCs w:val="0"/>
@@ -1459,7 +1458,7 @@
           <w:p>
             <w:pPr>
               <w:jc w:val="right"/>
-              <w:cnfStyle w:val="100000000000"/>
+              <w:cnfStyle w:val="100000000000" w:firstRow="1" w:lastRow="0" w:firstColumn="0" w:lastColumn="0" w:oddVBand="0" w:evenVBand="0" w:oddHBand="0" w:evenHBand="0" w:firstRowFirstColumn="0" w:firstRowLastColumn="0" w:lastRowFirstColumn="0" w:lastRowLastColumn="0"/>
               <w:rPr>
                 <w:sz w:val="22"/>
                 <w:szCs w:val="22"/>
@@ -1521,11 +1520,11 @@
       </w:tr>
       <w:tr>
         <w:trPr>
-          <w:cnfStyle w:val="000000100000"/>
+          <w:cnfStyle w:val="000000100000" w:firstRow="0" w:lastRow="0" w:firstColumn="0" w:lastColumn="0" w:oddVBand="0" w:evenVBand="0" w:oddHBand="1" w:evenHBand="0" w:firstRowFirstColumn="0" w:firstRowLastColumn="0" w:lastRowFirstColumn="0" w:lastRowLastColumn="0"/>
         </w:trPr>
         <w:tc>
           <w:tcPr>
-            <w:cnfStyle w:val="001000000000"/>
+            <w:cnfStyle w:val="001000000000" w:firstRow="0" w:lastRow="0" w:firstColumn="1" w:lastColumn="0" w:oddVBand="0" w:evenVBand="0" w:oddHBand="0" w:evenHBand="0" w:firstRowFirstColumn="0" w:firstRowLastColumn="0" w:lastRowFirstColumn="0" w:lastRowLastColumn="0"/>
             <w:tcW w:w="4536" w:type="dxa"/>
           </w:tcPr>
           <w:p>
@@ -1570,7 +1569,7 @@
           <w:p>
             <w:pPr>
               <w:jc w:val="right"/>
-              <w:cnfStyle w:val="000000100000"/>
+              <w:cnfStyle w:val="000000100000" w:firstRow="0" w:lastRow="0" w:firstColumn="0" w:lastColumn="0" w:oddVBand="0" w:evenVBand="0" w:oddHBand="1" w:evenHBand="0" w:firstRowFirstColumn="0" w:firstRowLastColumn="0" w:lastRowFirstColumn="0" w:lastRowLastColumn="0"/>
               <w:rPr>
                 <w:sz w:val="22"/>
                 <w:szCs w:val="22"/>
@@ -1596,7 +1595,7 @@
       <w:tr>
         <w:tc>
           <w:tcPr>
-            <w:cnfStyle w:val="001000000000"/>
+            <w:cnfStyle w:val="001000000000" w:firstRow="0" w:lastRow="0" w:firstColumn="1" w:lastColumn="0" w:oddVBand="0" w:evenVBand="0" w:oddHBand="0" w:evenHBand="0" w:firstRowFirstColumn="0" w:firstRowLastColumn="0" w:lastRowFirstColumn="0" w:lastRowLastColumn="0"/>
             <w:tcW w:w="4536" w:type="dxa"/>
           </w:tcPr>
           <w:p>
@@ -1642,7 +1641,7 @@
             <w:pPr>
               <w:ind w:firstLine="720"/>
               <w:jc w:val="right"/>
-              <w:cnfStyle w:val="000000000000"/>
+              <w:cnfStyle w:val="000000000000" w:firstRow="0" w:lastRow="0" w:firstColumn="0" w:lastColumn="0" w:oddVBand="0" w:evenVBand="0" w:oddHBand="0" w:evenHBand="0" w:firstRowFirstColumn="0" w:firstRowLastColumn="0" w:lastRowFirstColumn="0" w:lastRowLastColumn="0"/>
               <w:rPr>
                 <w:sz w:val="22"/>
                 <w:szCs w:val="22"/>
@@ -1667,11 +1666,11 @@
       </w:tr>
       <w:tr>
         <w:trPr>
-          <w:cnfStyle w:val="000000100000"/>
+          <w:cnfStyle w:val="000000100000" w:firstRow="0" w:lastRow="0" w:firstColumn="0" w:lastColumn="0" w:oddVBand="0" w:evenVBand="0" w:oddHBand="1" w:evenHBand="0" w:firstRowFirstColumn="0" w:firstRowLastColumn="0" w:lastRowFirstColumn="0" w:lastRowLastColumn="0"/>
         </w:trPr>
         <w:tc>
           <w:tcPr>
-            <w:cnfStyle w:val="001000000000"/>
+            <w:cnfStyle w:val="001000000000" w:firstRow="0" w:lastRow="0" w:firstColumn="1" w:lastColumn="0" w:oddVBand="0" w:evenVBand="0" w:oddHBand="0" w:evenHBand="0" w:firstRowFirstColumn="0" w:firstRowLastColumn="0" w:lastRowFirstColumn="0" w:lastRowLastColumn="0"/>
             <w:tcW w:w="4536" w:type="dxa"/>
           </w:tcPr>
           <w:p>
@@ -1716,7 +1715,7 @@
           <w:p>
             <w:pPr>
               <w:jc w:val="right"/>
-              <w:cnfStyle w:val="000000100000"/>
+              <w:cnfStyle w:val="000000100000" w:firstRow="0" w:lastRow="0" w:firstColumn="0" w:lastColumn="0" w:oddVBand="0" w:evenVBand="0" w:oddHBand="1" w:evenHBand="0" w:firstRowFirstColumn="0" w:firstRowLastColumn="0" w:lastRowFirstColumn="0" w:lastRowLastColumn="0"/>
               <w:rPr>
                 <w:sz w:val="22"/>
                 <w:szCs w:val="22"/>
@@ -1742,7 +1741,7 @@
       <w:tr>
         <w:tc>
           <w:tcPr>
-            <w:cnfStyle w:val="001000000000"/>
+            <w:cnfStyle w:val="001000000000" w:firstRow="0" w:lastRow="0" w:firstColumn="1" w:lastColumn="0" w:oddVBand="0" w:evenVBand="0" w:oddHBand="0" w:evenHBand="0" w:firstRowFirstColumn="0" w:firstRowLastColumn="0" w:lastRowFirstColumn="0" w:lastRowLastColumn="0"/>
             <w:tcW w:w="4536" w:type="dxa"/>
           </w:tcPr>
           <w:p>
@@ -1787,7 +1786,7 @@
           <w:p>
             <w:pPr>
               <w:jc w:val="right"/>
-              <w:cnfStyle w:val="000000000000"/>
+              <w:cnfStyle w:val="000000000000" w:firstRow="0" w:lastRow="0" w:firstColumn="0" w:lastColumn="0" w:oddVBand="0" w:evenVBand="0" w:oddHBand="0" w:evenHBand="0" w:firstRowFirstColumn="0" w:firstRowLastColumn="0" w:lastRowFirstColumn="0" w:lastRowLastColumn="0"/>
               <w:rPr>
                 <w:sz w:val="22"/>
                 <w:szCs w:val="22"/>
@@ -1812,11 +1811,11 @@
       </w:tr>
       <w:tr>
         <w:trPr>
-          <w:cnfStyle w:val="000000100000"/>
+          <w:cnfStyle w:val="000000100000" w:firstRow="0" w:lastRow="0" w:firstColumn="0" w:lastColumn="0" w:oddVBand="0" w:evenVBand="0" w:oddHBand="1" w:evenHBand="0" w:firstRowFirstColumn="0" w:firstRowLastColumn="0" w:lastRowFirstColumn="0" w:lastRowLastColumn="0"/>
         </w:trPr>
         <w:tc>
           <w:tcPr>
-            <w:cnfStyle w:val="001000000000"/>
+            <w:cnfStyle w:val="001000000000" w:firstRow="0" w:lastRow="0" w:firstColumn="1" w:lastColumn="0" w:oddVBand="0" w:evenVBand="0" w:oddHBand="0" w:evenHBand="0" w:firstRowFirstColumn="0" w:firstRowLastColumn="0" w:lastRowFirstColumn="0" w:lastRowLastColumn="0"/>
             <w:tcW w:w="4536" w:type="dxa"/>
           </w:tcPr>
           <w:p>
@@ -1869,7 +1868,7 @@
           <w:p>
             <w:pPr>
               <w:jc w:val="right"/>
-              <w:cnfStyle w:val="000000100000"/>
+              <w:cnfStyle w:val="000000100000" w:firstRow="0" w:lastRow="0" w:firstColumn="0" w:lastColumn="0" w:oddVBand="0" w:evenVBand="0" w:oddHBand="1" w:evenHBand="0" w:firstRowFirstColumn="0" w:firstRowLastColumn="0" w:lastRowFirstColumn="0" w:lastRowLastColumn="0"/>
               <w:rPr>
                 <w:sz w:val="22"/>
                 <w:szCs w:val="22"/>
@@ -1902,7 +1901,7 @@
       <w:tr>
         <w:tc>
           <w:tcPr>
-            <w:cnfStyle w:val="001000000000"/>
+            <w:cnfStyle w:val="001000000000" w:firstRow="0" w:lastRow="0" w:firstColumn="1" w:lastColumn="0" w:oddVBand="0" w:evenVBand="0" w:oddHBand="0" w:evenHBand="0" w:firstRowFirstColumn="0" w:firstRowLastColumn="0" w:lastRowFirstColumn="0" w:lastRowLastColumn="0"/>
             <w:tcW w:w="4536" w:type="dxa"/>
           </w:tcPr>
           <w:p>
@@ -1950,7 +1949,7 @@
           <w:p>
             <w:pPr>
               <w:jc w:val="right"/>
-              <w:cnfStyle w:val="000000000000"/>
+              <w:cnfStyle w:val="000000000000" w:firstRow="0" w:lastRow="0" w:firstColumn="0" w:lastColumn="0" w:oddVBand="0" w:evenVBand="0" w:oddHBand="0" w:evenHBand="0" w:firstRowFirstColumn="0" w:firstRowLastColumn="0" w:lastRowFirstColumn="0" w:lastRowLastColumn="0"/>
               <w:rPr>
                 <w:b/>
                 <w:sz w:val="22"/>
@@ -2005,6 +2004,7 @@
       <w:pPr>
         <w:jc w:val="both"/>
         <w:rPr>
+          <w:b/>
           <w:sz w:val="22"/>
           <w:szCs w:val="22"/>
         </w:rPr>
@@ -2413,6 +2413,7 @@
           <w:tab w:val="left" w:pos="5760"/>
         </w:tabs>
         <w:rPr>
+          <w:rFonts w:hint="eastAsia"/>
           <w:sz w:val="22"/>
           <w:szCs w:val="22"/>
           <w:lang w:eastAsia="zh-CN"/>
@@ -2909,6 +2910,7 @@
         </w:tabs>
         <w:jc w:val="both"/>
         <w:rPr>
+          <w:rFonts w:hint="eastAsia"/>
           <w:sz w:val="22"/>
           <w:szCs w:val="22"/>
           <w:lang w:eastAsia="zh-CN"/>
@@ -2923,30 +2925,42 @@
         <w:jc w:val="both"/>
         <w:rPr>
           <w:b/>
-          <w:sz w:val="22"/>
-          <w:szCs w:val="22"/>
-          <w:lang w:eastAsia="zh-CN"/>
-        </w:rPr>
-      </w:pPr>
-      <w:proofErr w:type="spellStart"/>
-      <w:r>
-        <w:rPr>
+          <w:bCs/>
+          <w:sz w:val="22"/>
+          <w:szCs w:val="22"/>
+          <w:lang w:eastAsia="zh-CN"/>
+        </w:rPr>
+      </w:pPr>
+      <w:r>
+        <w:rPr>
+          <w:rFonts w:hint="eastAsia"/>
           <w:b/>
-          <w:sz w:val="22"/>
-          <w:szCs w:val="22"/>
-          <w:lang w:eastAsia="zh-CN"/>
-        </w:rPr>
-        <w:t>Stiction</w:t>
-      </w:r>
-      <w:proofErr w:type="spellEnd"/>
+          <w:bCs/>
+          <w:sz w:val="22"/>
+          <w:szCs w:val="22"/>
+          <w:lang w:eastAsia="zh-CN"/>
+        </w:rPr>
+        <w:t>E</w:t>
+      </w:r>
       <w:r>
         <w:rPr>
           <w:b/>
-          <w:sz w:val="22"/>
-          <w:szCs w:val="22"/>
-          <w:lang w:eastAsia="zh-CN"/>
-        </w:rPr>
-        <w:t>:</w:t>
+          <w:bCs/>
+          <w:sz w:val="22"/>
+          <w:szCs w:val="22"/>
+          <w:lang w:eastAsia="zh-CN"/>
+        </w:rPr>
+        <w:t>xplanation for</w:t>
+      </w:r>
+      <w:r>
+        <w:rPr>
+          <w:b/>
+          <w:bCs/>
+          <w:sz w:val="22"/>
+          <w:szCs w:val="22"/>
+          <w:lang w:eastAsia="zh-CN"/>
+        </w:rPr>
+        <w:t xml:space="preserve"> stiction, Coulomb friction, and viscous friction</w:t>
       </w:r>
     </w:p>
     <w:p>
@@ -2956,11 +2970,120 @@
         </w:tabs>
         <w:jc w:val="both"/>
         <w:rPr>
-          <w:sz w:val="22"/>
-          <w:szCs w:val="22"/>
-          <w:lang w:eastAsia="zh-CN"/>
-        </w:rPr>
-      </w:pPr>
+          <w:b/>
+          <w:sz w:val="22"/>
+          <w:szCs w:val="22"/>
+          <w:lang w:eastAsia="zh-CN"/>
+        </w:rPr>
+      </w:pPr>
+      <w:r>
+        <w:rPr>
+          <w:bCs/>
+          <w:sz w:val="22"/>
+          <w:szCs w:val="22"/>
+          <w:lang w:eastAsia="zh-CN"/>
+        </w:rPr>
+        <w:t>Stiction</w:t>
+      </w:r>
+      <w:r>
+        <w:rPr>
+          <w:b/>
+          <w:sz w:val="22"/>
+          <w:szCs w:val="22"/>
+          <w:lang w:eastAsia="zh-CN"/>
+        </w:rPr>
+        <w:t>:</w:t>
+      </w:r>
+      <w:r>
+        <w:rPr>
+          <w:rFonts w:hint="eastAsia"/>
+          <w:b/>
+          <w:sz w:val="22"/>
+          <w:szCs w:val="22"/>
+          <w:lang w:eastAsia="zh-CN"/>
+        </w:rPr>
+        <w:t xml:space="preserve"> </w:t>
+      </w:r>
+      <w:r>
+        <w:rPr>
+          <w:sz w:val="22"/>
+          <w:szCs w:val="22"/>
+          <w:lang w:eastAsia="zh-CN"/>
+        </w:rPr>
+        <w:t xml:space="preserve">Stiction is </w:t>
+      </w:r>
+      <w:r>
+        <w:rPr>
+          <w:sz w:val="22"/>
+          <w:szCs w:val="22"/>
+          <w:lang w:eastAsia="zh-CN"/>
+        </w:rPr>
+        <w:t>the</w:t>
+      </w:r>
+      <w:r>
+        <w:rPr>
+          <w:sz w:val="22"/>
+          <w:szCs w:val="22"/>
+          <w:lang w:eastAsia="zh-CN"/>
+        </w:rPr>
+        <w:t xml:space="preserve"> breakaway force that an object needs to overcome to </w:t>
+      </w:r>
+      <w:r>
+        <w:rPr>
+          <w:sz w:val="22"/>
+          <w:szCs w:val="22"/>
+          <w:lang w:eastAsia="zh-CN"/>
+        </w:rPr>
+        <w:t xml:space="preserve">enable </w:t>
+      </w:r>
+      <w:r>
+        <w:rPr>
+          <w:sz w:val="22"/>
+          <w:szCs w:val="22"/>
+          <w:lang w:eastAsia="zh-CN"/>
+        </w:rPr>
+        <w:t>mo</w:t>
+      </w:r>
+      <w:r>
+        <w:rPr>
+          <w:sz w:val="22"/>
+          <w:szCs w:val="22"/>
+          <w:lang w:eastAsia="zh-CN"/>
+        </w:rPr>
+        <w:t>tion</w:t>
+      </w:r>
+      <w:r>
+        <w:rPr>
+          <w:sz w:val="22"/>
+          <w:szCs w:val="22"/>
+          <w:lang w:eastAsia="zh-CN"/>
+        </w:rPr>
+        <w:t>. It counteract</w:t>
+      </w:r>
+      <w:r>
+        <w:rPr>
+          <w:sz w:val="22"/>
+          <w:szCs w:val="22"/>
+          <w:lang w:eastAsia="zh-CN"/>
+        </w:rPr>
+        <w:t>s</w:t>
+      </w:r>
+      <w:r>
+        <w:rPr>
+          <w:sz w:val="22"/>
+          <w:szCs w:val="22"/>
+          <w:lang w:eastAsia="zh-CN"/>
+        </w:rPr>
+        <w:t xml:space="preserve"> external forces below a certain level and thus prevents an object from moving.</w:t>
+      </w:r>
+      <w:r>
+        <w:rPr>
+          <w:sz w:val="22"/>
+          <w:szCs w:val="22"/>
+          <w:lang w:eastAsia="zh-CN"/>
+        </w:rPr>
+        <w:t xml:space="preserve"> It’s proportional to the normal force and the stiction coefficient.</w:t>
+      </w:r>
     </w:p>
     <w:p>
       <w:pPr>
@@ -2969,6 +3092,7 @@
         </w:tabs>
         <w:jc w:val="both"/>
         <w:rPr>
+          <w:bCs/>
           <w:sz w:val="22"/>
           <w:szCs w:val="22"/>
           <w:lang w:eastAsia="zh-CN"/>
@@ -2982,20 +3106,63 @@
         </w:tabs>
         <w:jc w:val="both"/>
         <w:rPr>
-          <w:b/>
-          <w:sz w:val="22"/>
-          <w:szCs w:val="22"/>
-          <w:lang w:eastAsia="zh-CN"/>
-        </w:rPr>
-      </w:pPr>
-      <w:r>
-        <w:rPr>
-          <w:b/>
+          <w:bCs/>
+          <w:sz w:val="22"/>
+          <w:szCs w:val="22"/>
+          <w:lang w:eastAsia="zh-CN"/>
+        </w:rPr>
+      </w:pPr>
+      <w:r>
+        <w:rPr>
+          <w:bCs/>
           <w:sz w:val="22"/>
           <w:szCs w:val="22"/>
           <w:lang w:eastAsia="zh-CN"/>
         </w:rPr>
         <w:t>Coulomb friction:</w:t>
+      </w:r>
+      <w:r>
+        <w:rPr>
+          <w:rFonts w:hint="eastAsia"/>
+          <w:bCs/>
+          <w:sz w:val="22"/>
+          <w:szCs w:val="22"/>
+          <w:lang w:eastAsia="zh-CN"/>
+        </w:rPr>
+        <w:t xml:space="preserve"> </w:t>
+      </w:r>
+      <w:r>
+        <w:rPr>
+          <w:sz w:val="22"/>
+          <w:szCs w:val="22"/>
+          <w:lang w:eastAsia="zh-CN"/>
+        </w:rPr>
+        <w:t xml:space="preserve">Coulomb friction is a constant friction </w:t>
+      </w:r>
+      <w:r>
+        <w:rPr>
+          <w:sz w:val="22"/>
+          <w:szCs w:val="22"/>
+          <w:lang w:eastAsia="zh-CN"/>
+        </w:rPr>
+        <w:t>whose direction depends on the direction of the velocity. The value depends on the normal force and friction coefficient between two surfaces</w:t>
+      </w:r>
+      <w:r>
+        <w:rPr>
+          <w:rFonts w:hint="eastAsia"/>
+          <w:sz w:val="22"/>
+          <w:szCs w:val="22"/>
+          <w:lang w:eastAsia="zh-CN"/>
+        </w:rPr>
+        <w:t>,</w:t>
+      </w:r>
+      <w:r>
+        <w:rPr>
+          <w:sz w:val="22"/>
+          <w:szCs w:val="22"/>
+          <w:lang w:eastAsia="zh-CN"/>
+        </w:rPr>
+        <w:t xml:space="preserve"> but not on velocity.</w:t>
       </w:r>
     </w:p>
     <w:p>
@@ -3005,6 +3172,7 @@
         </w:tabs>
         <w:jc w:val="both"/>
         <w:rPr>
+          <w:bCs/>
           <w:sz w:val="22"/>
           <w:szCs w:val="22"/>
           <w:lang w:eastAsia="zh-CN"/>
@@ -3018,11 +3186,56 @@
         </w:tabs>
         <w:jc w:val="both"/>
         <w:rPr>
-          <w:sz w:val="22"/>
-          <w:szCs w:val="22"/>
-          <w:lang w:eastAsia="zh-CN"/>
-        </w:rPr>
-      </w:pPr>
+          <w:rFonts w:hint="eastAsia"/>
+          <w:bCs/>
+          <w:sz w:val="22"/>
+          <w:szCs w:val="22"/>
+          <w:lang w:eastAsia="zh-CN"/>
+        </w:rPr>
+      </w:pPr>
+      <w:r>
+        <w:rPr>
+          <w:bCs/>
+          <w:sz w:val="22"/>
+          <w:szCs w:val="22"/>
+          <w:lang w:eastAsia="zh-CN"/>
+        </w:rPr>
+        <w:t>Viscous friction:</w:t>
+      </w:r>
+      <w:r>
+        <w:rPr>
+          <w:rFonts w:hint="eastAsia"/>
+          <w:bCs/>
+          <w:sz w:val="22"/>
+          <w:szCs w:val="22"/>
+          <w:lang w:eastAsia="zh-CN"/>
+        </w:rPr>
+        <w:t xml:space="preserve"> </w:t>
+      </w:r>
+      <w:r>
+        <w:rPr>
+          <w:sz w:val="22"/>
+          <w:szCs w:val="22"/>
+          <w:lang w:eastAsia="zh-CN"/>
+        </w:rPr>
+        <w:t xml:space="preserve">The viscous friction </w:t>
+      </w:r>
+      <w:r>
+        <w:rPr>
+          <w:sz w:val="22"/>
+          <w:szCs w:val="22"/>
+          <w:lang w:eastAsia="zh-CN"/>
+        </w:rPr>
+        <w:t>is velocity dependent friction, depending on viscous friction coefficient and the velocity.</w:t>
+      </w:r>
+      <w:r>
+        <w:rPr>
+          <w:sz w:val="22"/>
+          <w:szCs w:val="22"/>
+          <w:lang w:eastAsia="zh-CN"/>
+        </w:rPr>
+        <w:t xml:space="preserve"> Its direction depends on the velocity too.</w:t>
+      </w:r>
     </w:p>
     <w:p>
       <w:pPr>
@@ -3032,6 +3245,7 @@
         <w:jc w:val="both"/>
         <w:rPr>
           <w:b/>
+          <w:bCs/>
           <w:sz w:val="22"/>
           <w:szCs w:val="22"/>
           <w:lang w:eastAsia="zh-CN"/>
@@ -3040,11 +3254,13 @@
       <w:r>
         <w:rPr>
           <w:b/>
-          <w:sz w:val="22"/>
-          <w:szCs w:val="22"/>
-          <w:lang w:eastAsia="zh-CN"/>
-        </w:rPr>
-        <w:t>Viscous friction:</w:t>
+          <w:bCs/>
+          <w:sz w:val="22"/>
+          <w:szCs w:val="22"/>
+          <w:lang w:eastAsia="zh-CN"/>
+        </w:rPr>
+        <w:lastRenderedPageBreak/>
+        <w:t>Observations</w:t>
       </w:r>
     </w:p>
     <w:p>
@@ -3054,11 +3270,238 @@
         </w:tabs>
         <w:jc w:val="both"/>
         <w:rPr>
-          <w:sz w:val="22"/>
-          <w:szCs w:val="22"/>
-          <w:lang w:eastAsia="zh-CN"/>
-        </w:rPr>
-      </w:pPr>
+          <w:bCs/>
+          <w:sz w:val="22"/>
+          <w:szCs w:val="22"/>
+          <w:lang w:eastAsia="zh-CN"/>
+        </w:rPr>
+      </w:pPr>
+      <w:r>
+        <w:rPr>
+          <w:bCs/>
+          <w:sz w:val="22"/>
+          <w:szCs w:val="22"/>
+          <w:lang w:eastAsia="zh-CN"/>
+        </w:rPr>
+        <w:t xml:space="preserve">Our </w:t>
+      </w:r>
+      <w:r>
+        <w:rPr>
+          <w:bCs/>
+          <w:sz w:val="22"/>
+          <w:szCs w:val="22"/>
+          <w:lang w:eastAsia="zh-CN"/>
+        </w:rPr>
+        <w:t>paddle</w:t>
+      </w:r>
+      <w:r>
+        <w:rPr>
+          <w:bCs/>
+          <w:sz w:val="22"/>
+          <w:szCs w:val="22"/>
+          <w:lang w:eastAsia="zh-CN"/>
+        </w:rPr>
+        <w:t>s gravity compensation itself does work a</w:t>
+      </w:r>
+      <w:r>
+        <w:rPr>
+          <w:bCs/>
+          <w:sz w:val="22"/>
+          <w:szCs w:val="22"/>
+          <w:lang w:eastAsia="zh-CN"/>
+        </w:rPr>
+        <w:t>s</w:t>
+      </w:r>
+      <w:r>
+        <w:rPr>
+          <w:bCs/>
+          <w:sz w:val="22"/>
+          <w:szCs w:val="22"/>
+          <w:lang w:eastAsia="zh-CN"/>
+        </w:rPr>
+        <w:t xml:space="preserve"> it should. </w:t>
+      </w:r>
+      <w:r>
+        <w:rPr>
+          <w:bCs/>
+          <w:sz w:val="22"/>
+          <w:szCs w:val="22"/>
+          <w:lang w:eastAsia="zh-CN"/>
+        </w:rPr>
+        <w:t>Adding the friction compensation does lead to a</w:t>
+      </w:r>
+      <w:r>
+        <w:rPr>
+          <w:rFonts w:hint="eastAsia"/>
+          <w:bCs/>
+          <w:sz w:val="22"/>
+          <w:szCs w:val="22"/>
+          <w:lang w:eastAsia="zh-CN"/>
+        </w:rPr>
+        <w:t>n</w:t>
+      </w:r>
+      <w:r>
+        <w:rPr>
+          <w:bCs/>
+          <w:sz w:val="22"/>
+          <w:szCs w:val="22"/>
+          <w:lang w:eastAsia="zh-CN"/>
+        </w:rPr>
+        <w:t xml:space="preserve"> overcompensation to both directions. The </w:t>
+      </w:r>
+      <w:r>
+        <w:rPr>
+          <w:bCs/>
+          <w:sz w:val="22"/>
+          <w:szCs w:val="22"/>
+          <w:lang w:eastAsia="zh-CN"/>
+        </w:rPr>
+        <w:t>paddle</w:t>
+      </w:r>
+      <w:r>
+        <w:rPr>
+          <w:bCs/>
+          <w:sz w:val="22"/>
+          <w:szCs w:val="22"/>
+          <w:lang w:eastAsia="zh-CN"/>
+        </w:rPr>
+        <w:t xml:space="preserve"> oscillates over its </w:t>
+      </w:r>
+      <w:r>
+        <w:rPr>
+          <w:bCs/>
+          <w:sz w:val="22"/>
+          <w:szCs w:val="22"/>
+          <w:lang w:eastAsia="zh-CN"/>
+        </w:rPr>
+        <w:t>w</w:t>
+      </w:r>
+      <w:r>
+        <w:rPr>
+          <w:bCs/>
+          <w:sz w:val="22"/>
+          <w:szCs w:val="22"/>
+          <w:lang w:eastAsia="zh-CN"/>
+        </w:rPr>
+        <w:t xml:space="preserve">hole ROM. We then reduced the compensation by a factor of 1.15 to get the behavior we had tried to implement before. In that case we got a slightly asymmetric </w:t>
+      </w:r>
+      <w:r>
+        <w:rPr>
+          <w:bCs/>
+          <w:sz w:val="22"/>
+          <w:szCs w:val="22"/>
+          <w:lang w:eastAsia="zh-CN"/>
+        </w:rPr>
+        <w:t>paddle</w:t>
+      </w:r>
+      <w:r>
+        <w:rPr>
+          <w:bCs/>
+          <w:sz w:val="22"/>
+          <w:szCs w:val="22"/>
+          <w:lang w:eastAsia="zh-CN"/>
+        </w:rPr>
+        <w:t xml:space="preserve"> behavior. </w:t>
+      </w:r>
+      <w:r>
+        <w:rPr>
+          <w:bCs/>
+          <w:sz w:val="22"/>
+          <w:szCs w:val="22"/>
+          <w:lang w:eastAsia="zh-CN"/>
+        </w:rPr>
+        <w:t>There are several reasons</w:t>
+      </w:r>
+      <w:r>
+        <w:rPr>
+          <w:bCs/>
+          <w:sz w:val="22"/>
+          <w:szCs w:val="22"/>
+          <w:lang w:eastAsia="zh-CN"/>
+        </w:rPr>
+        <w:t xml:space="preserve"> for that</w:t>
+      </w:r>
+      <w:r>
+        <w:rPr>
+          <w:bCs/>
+          <w:sz w:val="22"/>
+          <w:szCs w:val="22"/>
+          <w:lang w:eastAsia="zh-CN"/>
+        </w:rPr>
+        <w:t xml:space="preserve"> behavior. One</w:t>
+      </w:r>
+      <w:r>
+        <w:rPr>
+          <w:bCs/>
+          <w:sz w:val="22"/>
+          <w:szCs w:val="22"/>
+          <w:lang w:eastAsia="zh-CN"/>
+        </w:rPr>
+        <w:t xml:space="preserve"> could be </w:t>
+      </w:r>
+      <w:r>
+        <w:rPr>
+          <w:bCs/>
+          <w:sz w:val="22"/>
+          <w:szCs w:val="22"/>
+          <w:lang w:eastAsia="zh-CN"/>
+        </w:rPr>
+        <w:t>a calibration issue as our position measurement recorded by the hall sensor is a bit off.</w:t>
+      </w:r>
+      <w:r>
+        <w:rPr>
+          <w:bCs/>
+          <w:sz w:val="22"/>
+          <w:szCs w:val="22"/>
+          <w:lang w:eastAsia="zh-CN"/>
+        </w:rPr>
+        <w:t xml:space="preserve"> Moreover, the stiction on different direction is different. In our case, the paddle usually stops when the it moves to its extreme counterclockwise</w:t>
+      </w:r>
+      <w:r>
+        <w:rPr>
+          <w:bCs/>
+          <w:sz w:val="22"/>
+          <w:szCs w:val="22"/>
+          <w:lang w:eastAsia="zh-CN"/>
+        </w:rPr>
+        <w:t xml:space="preserve"> position</w:t>
+      </w:r>
+      <w:r>
+        <w:rPr>
+          <w:bCs/>
+          <w:sz w:val="22"/>
+          <w:szCs w:val="22"/>
+          <w:lang w:eastAsia="zh-CN"/>
+        </w:rPr>
+        <w:t>. That’s because the stiction in the counterclockwise direction is bigger, and the gravity cannot</w:t>
+      </w:r>
+      <w:r>
+        <w:rPr>
+          <w:bCs/>
+          <w:sz w:val="22"/>
+          <w:szCs w:val="22"/>
+          <w:lang w:eastAsia="zh-CN"/>
+        </w:rPr>
+        <w:t xml:space="preserve"> overcome this stiction to move the paddle back to its zero position, so the paddle usually stops </w:t>
+      </w:r>
+      <w:r>
+        <w:rPr>
+          <w:bCs/>
+          <w:sz w:val="22"/>
+          <w:szCs w:val="22"/>
+          <w:lang w:eastAsia="zh-CN"/>
+        </w:rPr>
+        <w:t>on the right</w:t>
+      </w:r>
+      <w:r>
+        <w:rPr>
+          <w:bCs/>
+          <w:sz w:val="22"/>
+          <w:szCs w:val="22"/>
+          <w:lang w:eastAsia="zh-CN"/>
+        </w:rPr>
+        <w:t>.</w:t>
+      </w:r>
     </w:p>
     <w:p>
       <w:pPr>
@@ -3067,6 +3510,7 @@
         </w:tabs>
         <w:jc w:val="both"/>
         <w:rPr>
+          <w:bCs/>
           <w:sz w:val="22"/>
           <w:szCs w:val="22"/>
           <w:lang w:eastAsia="zh-CN"/>
@@ -3080,7 +3524,8 @@
         </w:tabs>
         <w:jc w:val="both"/>
         <w:rPr>
-          <w:b/>
+          <w:rFonts w:hint="eastAsia"/>
+          <w:bCs/>
           <w:sz w:val="22"/>
           <w:szCs w:val="22"/>
           <w:lang w:eastAsia="zh-CN"/>
@@ -3094,6 +3539,8 @@
         </w:tabs>
         <w:jc w:val="both"/>
         <w:rPr>
+          <w:b/>
+          <w:bCs/>
           <w:sz w:val="28"/>
           <w:szCs w:val="28"/>
           <w:lang w:eastAsia="zh-CN"/>
@@ -3101,11 +3548,12 @@
       </w:pPr>
       <w:r>
         <w:rPr>
+          <w:b/>
+          <w:bCs/>
           <w:sz w:val="28"/>
           <w:szCs w:val="28"/>
           <w:lang w:eastAsia="zh-CN"/>
         </w:rPr>
-        <w:lastRenderedPageBreak/>
         <w:t>Interaction Control</w:t>
       </w:r>
     </w:p>
@@ -3130,6 +3578,100 @@
         <w:t>The VI developed in lab session 4a was completed by implementing two virtual walls (</w:t>
       </w:r>
       <w:proofErr w:type="spellStart"/>
+      <w:r>
+        <w:rPr>
+          <w:sz w:val="22"/>
+          <w:szCs w:val="22"/>
+          <w:lang w:eastAsia="zh-CN"/>
+        </w:rPr>
+        <w:t>Φ</w:t>
+      </w:r>
+      <w:r>
+        <w:rPr>
+          <w:sz w:val="22"/>
+          <w:szCs w:val="22"/>
+          <w:vertAlign w:val="subscript"/>
+          <w:lang w:eastAsia="zh-CN"/>
+        </w:rPr>
+        <w:t>d</w:t>
+      </w:r>
+      <w:proofErr w:type="spellEnd"/>
+      <w:r>
+        <w:rPr>
+          <w:sz w:val="22"/>
+          <w:szCs w:val="22"/>
+          <w:lang w:eastAsia="zh-CN"/>
+        </w:rPr>
+        <w:t xml:space="preserve"> </w:t>
+      </w:r>
+      <w:r>
+        <w:rPr>
+          <w:rFonts w:cstheme="minorHAnsi"/>
+          <w:sz w:val="22"/>
+          <w:szCs w:val="22"/>
+          <w:lang w:eastAsia="zh-CN"/>
+        </w:rPr>
+        <w:t>± 15</w:t>
+      </w:r>
+      <w:r>
+        <w:rPr>
+          <w:rFonts w:cstheme="minorHAnsi"/>
+          <w:sz w:val="22"/>
+          <w:szCs w:val="22"/>
+          <w:lang w:eastAsia="zh-CN"/>
+        </w:rPr>
+        <w:t>°</w:t>
+      </w:r>
+      <w:r>
+        <w:rPr>
+          <w:sz w:val="22"/>
+          <w:szCs w:val="22"/>
+          <w:lang w:eastAsia="zh-CN"/>
+        </w:rPr>
+        <w:t xml:space="preserve">). </w:t>
+      </w:r>
+      <w:r>
+        <w:rPr>
+          <w:sz w:val="22"/>
+          <w:szCs w:val="22"/>
+          <w:lang w:eastAsia="zh-CN"/>
+        </w:rPr>
+        <w:t xml:space="preserve">Additional </w:t>
+      </w:r>
+      <w:proofErr w:type="spellStart"/>
+      <w:r>
+        <w:rPr>
+          <w:sz w:val="22"/>
+          <w:szCs w:val="22"/>
+          <w:lang w:eastAsia="zh-CN"/>
+        </w:rPr>
+        <w:t>boolean</w:t>
+      </w:r>
+      <w:proofErr w:type="spellEnd"/>
+      <w:r>
+        <w:rPr>
+          <w:sz w:val="22"/>
+          <w:szCs w:val="22"/>
+          <w:lang w:eastAsia="zh-CN"/>
+        </w:rPr>
+        <w:t xml:space="preserve"> controls for the low-pass filter of position, velocity and the virtual walls itself were implemented.</w:t>
+      </w:r>
+      <w:r>
+        <w:rPr>
+          <w:sz w:val="22"/>
+          <w:szCs w:val="22"/>
+          <w:lang w:eastAsia="zh-CN"/>
+        </w:rPr>
+        <w:t xml:space="preserve"> </w:t>
+      </w:r>
+      <w:r>
+        <w:rPr>
+          <w:sz w:val="22"/>
+          <w:szCs w:val="22"/>
+          <w:lang w:eastAsia="zh-CN"/>
+        </w:rPr>
+        <w:t xml:space="preserve">Values for stiffness (K) and damping (B) were adjusted until the paddle was showing </w:t>
+      </w:r>
       <w:proofErr w:type="gramStart"/>
       <w:r>
         <w:rPr>
@@ -3137,19 +3679,775 @@
           <w:szCs w:val="22"/>
           <w:lang w:eastAsia="zh-CN"/>
         </w:rPr>
-        <w:t>Φ</w:t>
-      </w:r>
-      <w:r>
-        <w:rPr>
-          <w:sz w:val="22"/>
-          <w:szCs w:val="22"/>
-          <w:vertAlign w:val="subscript"/>
+        <w:t>a</w:t>
+      </w:r>
+      <w:proofErr w:type="gramEnd"/>
+      <w:r>
+        <w:rPr>
+          <w:sz w:val="22"/>
+          <w:szCs w:val="22"/>
+          <w:lang w:eastAsia="zh-CN"/>
+        </w:rPr>
+        <w:t xml:space="preserve"> unstable / oscillating behavior. The Z-width of the paddle for the compensation and non-compensation case was </w:t>
+      </w:r>
+      <w:r>
+        <w:rPr>
+          <w:sz w:val="22"/>
+          <w:szCs w:val="22"/>
+          <w:lang w:eastAsia="zh-CN"/>
+        </w:rPr>
+        <w:t>defined by plotting K and B.</w:t>
+      </w:r>
+    </w:p>
+    <w:p>
+      <w:pPr>
+        <w:tabs>
+          <w:tab w:val="left" w:pos="5760"/>
+        </w:tabs>
+        <w:jc w:val="both"/>
+        <w:rPr>
+          <w:rFonts w:hint="eastAsia"/>
+          <w:sz w:val="22"/>
+          <w:szCs w:val="22"/>
+          <w:lang w:eastAsia="zh-CN"/>
+        </w:rPr>
+      </w:pPr>
+    </w:p>
+    <w:p>
+      <w:pPr>
+        <w:pStyle w:val="ab"/>
+        <w:numPr>
+          <w:ilvl w:val="0"/>
+          <w:numId w:val="3"/>
+        </w:numPr>
+        <w:tabs>
+          <w:tab w:val="left" w:pos="5760"/>
+        </w:tabs>
+        <w:ind w:firstLineChars="0"/>
+        <w:jc w:val="both"/>
+        <w:rPr>
+          <w:b/>
+          <w:bCs/>
+          <w:sz w:val="22"/>
+          <w:szCs w:val="22"/>
+          <w:lang w:eastAsia="zh-CN"/>
+        </w:rPr>
+      </w:pPr>
+      <w:r>
+        <w:rPr>
+          <w:b/>
+          <w:bCs/>
+          <w:sz w:val="22"/>
+          <w:szCs w:val="22"/>
+          <w:lang w:eastAsia="zh-CN"/>
+        </w:rPr>
+        <w:t>As discussed in the lecture, it is crucial to low-pass filter your velocity but not your position signal to receive a stable virtual wall. Why is this the case?</w:t>
+      </w:r>
+    </w:p>
+    <w:p>
+      <w:pPr>
+        <w:tabs>
+          <w:tab w:val="left" w:pos="5760"/>
+        </w:tabs>
+        <w:jc w:val="both"/>
+        <w:rPr>
+          <w:sz w:val="22"/>
+          <w:szCs w:val="22"/>
+          <w:lang w:eastAsia="zh-CN"/>
+        </w:rPr>
+      </w:pPr>
+      <w:r>
+        <w:rPr>
+          <w:sz w:val="22"/>
+          <w:szCs w:val="22"/>
+          <w:lang w:eastAsia="zh-CN"/>
+        </w:rPr>
+        <w:t xml:space="preserve">When we want to achieve a stiffer wall, we should increase the sampling time. </w:t>
+      </w:r>
+      <w:r>
+        <w:rPr>
+          <w:sz w:val="22"/>
+          <w:szCs w:val="22"/>
+          <w:lang w:eastAsia="zh-CN"/>
+        </w:rPr>
+        <w:t xml:space="preserve">However, </w:t>
+      </w:r>
+      <w:r>
+        <w:rPr>
+          <w:sz w:val="22"/>
+          <w:szCs w:val="22"/>
+          <w:lang w:eastAsia="zh-CN"/>
+        </w:rPr>
+        <w:t>as</w:t>
+      </w:r>
+      <w:r>
+        <w:rPr>
+          <w:sz w:val="22"/>
+          <w:szCs w:val="22"/>
+          <w:lang w:eastAsia="zh-CN"/>
+        </w:rPr>
+        <w:t xml:space="preserve"> the sampling </w:t>
+      </w:r>
+      <w:r>
+        <w:rPr>
+          <w:sz w:val="22"/>
+          <w:szCs w:val="22"/>
+          <w:lang w:eastAsia="zh-CN"/>
+        </w:rPr>
+        <w:t>rate</w:t>
+      </w:r>
+      <w:r>
+        <w:rPr>
+          <w:sz w:val="22"/>
+          <w:szCs w:val="22"/>
+          <w:lang w:eastAsia="zh-CN"/>
+        </w:rPr>
+        <w:t xml:space="preserve"> increases, the velocity resolution will get very </w:t>
+      </w:r>
+      <w:r>
+        <w:rPr>
+          <w:sz w:val="22"/>
+          <w:szCs w:val="22"/>
+          <w:lang w:eastAsia="zh-CN"/>
+        </w:rPr>
+        <w:t>high</w:t>
+      </w:r>
+      <w:r>
+        <w:rPr>
+          <w:sz w:val="22"/>
+          <w:szCs w:val="22"/>
+          <w:lang w:eastAsia="zh-CN"/>
+        </w:rPr>
+        <w:t xml:space="preserve"> and we will get a much nois</w:t>
+      </w:r>
+      <w:r>
+        <w:rPr>
+          <w:sz w:val="22"/>
+          <w:szCs w:val="22"/>
+          <w:lang w:eastAsia="zh-CN"/>
+        </w:rPr>
+        <w:t>ier</w:t>
+      </w:r>
+      <w:r>
+        <w:rPr>
+          <w:sz w:val="22"/>
+          <w:szCs w:val="22"/>
+          <w:lang w:eastAsia="zh-CN"/>
+        </w:rPr>
+        <w:t xml:space="preserve"> velocity signal.</w:t>
+      </w:r>
+      <w:r>
+        <w:rPr>
+          <w:rFonts w:hint="eastAsia"/>
+          <w:sz w:val="22"/>
+          <w:szCs w:val="22"/>
+          <w:lang w:eastAsia="zh-CN"/>
+        </w:rPr>
+        <w:t xml:space="preserve"> </w:t>
+      </w:r>
+      <w:r>
+        <w:rPr>
+          <w:sz w:val="22"/>
+          <w:szCs w:val="22"/>
+          <w:lang w:eastAsia="zh-CN"/>
+        </w:rPr>
+        <w:t>But</w:t>
+      </w:r>
+      <w:r>
+        <w:rPr>
+          <w:sz w:val="22"/>
+          <w:szCs w:val="22"/>
+          <w:lang w:eastAsia="zh-CN"/>
+        </w:rPr>
+        <w:t xml:space="preserve"> a good velocity estimate is necessary to render the virtual damping. Thus, filtering the velocity signal is necessary to get a</w:t>
+      </w:r>
+      <w:r>
+        <w:rPr>
+          <w:sz w:val="22"/>
+          <w:szCs w:val="22"/>
+          <w:lang w:eastAsia="zh-CN"/>
+        </w:rPr>
+        <w:t xml:space="preserve"> more desirable performance</w:t>
+      </w:r>
+      <w:r>
+        <w:rPr>
+          <w:sz w:val="22"/>
+          <w:szCs w:val="22"/>
+          <w:lang w:eastAsia="zh-CN"/>
+        </w:rPr>
+        <w:t xml:space="preserve">. </w:t>
+      </w:r>
+      <w:r>
+        <w:rPr>
+          <w:sz w:val="22"/>
+          <w:szCs w:val="22"/>
+          <w:lang w:eastAsia="zh-CN"/>
+        </w:rPr>
+        <w:t xml:space="preserve">On the other hand, </w:t>
+      </w:r>
+      <w:r>
+        <w:rPr>
+          <w:sz w:val="22"/>
+          <w:szCs w:val="22"/>
+          <w:lang w:eastAsia="zh-CN"/>
+        </w:rPr>
+        <w:t xml:space="preserve">position’s estimate is still </w:t>
+      </w:r>
+      <w:r>
+        <w:rPr>
+          <w:sz w:val="22"/>
+          <w:szCs w:val="22"/>
+          <w:lang w:eastAsia="zh-CN"/>
+        </w:rPr>
+        <w:t xml:space="preserve">reasonable </w:t>
+      </w:r>
+      <w:r>
+        <w:rPr>
+          <w:sz w:val="22"/>
+          <w:szCs w:val="22"/>
+          <w:lang w:eastAsia="zh-CN"/>
+        </w:rPr>
+        <w:t xml:space="preserve">and </w:t>
+      </w:r>
+      <w:r>
+        <w:rPr>
+          <w:sz w:val="22"/>
+          <w:szCs w:val="22"/>
+          <w:lang w:eastAsia="zh-CN"/>
+        </w:rPr>
+        <w:t>f</w:t>
+      </w:r>
+      <w:r>
+        <w:rPr>
+          <w:sz w:val="22"/>
+          <w:szCs w:val="22"/>
+          <w:lang w:eastAsia="zh-CN"/>
+        </w:rPr>
+        <w:t>iltering a signal increases computational loa</w:t>
+      </w:r>
+      <w:r>
+        <w:rPr>
+          <w:sz w:val="22"/>
+          <w:szCs w:val="22"/>
           <w:lang w:eastAsia="zh-CN"/>
         </w:rPr>
         <w:t>d</w:t>
       </w:r>
+      <w:r>
+        <w:rPr>
+          <w:sz w:val="22"/>
+          <w:szCs w:val="22"/>
+          <w:lang w:eastAsia="zh-CN"/>
+        </w:rPr>
+        <w:t xml:space="preserve">. </w:t>
+      </w:r>
+      <w:r>
+        <w:rPr>
+          <w:sz w:val="22"/>
+          <w:szCs w:val="22"/>
+          <w:lang w:eastAsia="zh-CN"/>
+        </w:rPr>
+        <w:t xml:space="preserve">Increased computational load will result in a slower loop rate and maximal stiffness compromises. </w:t>
+      </w:r>
+      <w:r>
+        <w:rPr>
+          <w:sz w:val="22"/>
+          <w:szCs w:val="22"/>
+          <w:lang w:eastAsia="zh-CN"/>
+        </w:rPr>
+        <w:t>So, i</w:t>
+      </w:r>
+      <w:r>
+        <w:rPr>
+          <w:sz w:val="22"/>
+          <w:szCs w:val="22"/>
+          <w:lang w:eastAsia="zh-CN"/>
+        </w:rPr>
+        <w:t xml:space="preserve">n our application only the velocity signal was low-pass filtered to </w:t>
+      </w:r>
+      <w:r>
+        <w:rPr>
+          <w:sz w:val="22"/>
+          <w:szCs w:val="22"/>
+          <w:lang w:eastAsia="zh-CN"/>
+        </w:rPr>
+        <w:t>ensure accurate velocity signal</w:t>
+      </w:r>
+      <w:r>
+        <w:rPr>
+          <w:sz w:val="22"/>
+          <w:szCs w:val="22"/>
+          <w:lang w:eastAsia="zh-CN"/>
+        </w:rPr>
+        <w:t xml:space="preserve"> and </w:t>
+      </w:r>
+      <w:r>
+        <w:rPr>
+          <w:sz w:val="22"/>
+          <w:szCs w:val="22"/>
+          <w:lang w:eastAsia="zh-CN"/>
+        </w:rPr>
+        <w:t>reduce computational load</w:t>
+      </w:r>
+      <w:r>
+        <w:rPr>
+          <w:sz w:val="22"/>
+          <w:szCs w:val="22"/>
+          <w:lang w:eastAsia="zh-CN"/>
+        </w:rPr>
+        <w:t xml:space="preserve"> </w:t>
+      </w:r>
+      <w:r>
+        <w:rPr>
+          <w:sz w:val="22"/>
+          <w:szCs w:val="22"/>
+          <w:lang w:eastAsia="zh-CN"/>
+        </w:rPr>
+        <w:t>at the same time</w:t>
+      </w:r>
+      <w:r>
+        <w:rPr>
+          <w:sz w:val="22"/>
+          <w:szCs w:val="22"/>
+          <w:lang w:eastAsia="zh-CN"/>
+        </w:rPr>
+        <w:t>.</w:t>
+      </w:r>
+    </w:p>
+    <w:p>
+      <w:pPr>
+        <w:tabs>
+          <w:tab w:val="left" w:pos="5760"/>
+        </w:tabs>
+        <w:jc w:val="both"/>
+        <w:rPr>
+          <w:rFonts w:hint="eastAsia"/>
+          <w:sz w:val="22"/>
+          <w:szCs w:val="22"/>
+          <w:lang w:eastAsia="zh-CN"/>
+        </w:rPr>
+      </w:pPr>
+    </w:p>
+    <w:p>
+      <w:pPr>
+        <w:tabs>
+          <w:tab w:val="left" w:pos="5760"/>
+        </w:tabs>
+        <w:jc w:val="both"/>
+        <w:rPr>
+          <w:b/>
+          <w:bCs/>
+          <w:sz w:val="22"/>
+          <w:szCs w:val="22"/>
+          <w:lang w:eastAsia="zh-CN"/>
+        </w:rPr>
+      </w:pPr>
+      <w:r>
+        <w:rPr>
+          <w:b/>
+          <w:bCs/>
+          <w:sz w:val="22"/>
+          <w:szCs w:val="22"/>
+          <w:lang w:eastAsia="zh-CN"/>
+        </w:rPr>
+        <w:t>b) Write down your hypotheses about what you expect to observe in the two different conditions. Is there a difference?</w:t>
+      </w:r>
+    </w:p>
+    <w:p>
+      <w:pPr>
+        <w:tabs>
+          <w:tab w:val="left" w:pos="5760"/>
+        </w:tabs>
+        <w:jc w:val="both"/>
+        <w:rPr>
+          <w:sz w:val="22"/>
+          <w:szCs w:val="22"/>
+          <w:lang w:eastAsia="zh-CN"/>
+        </w:rPr>
+      </w:pPr>
+      <w:r>
+        <w:rPr>
+          <w:sz w:val="22"/>
+          <w:szCs w:val="22"/>
+          <w:lang w:eastAsia="zh-CN"/>
+        </w:rPr>
+        <w:t>When the friction and gravity compensation are ON, the motor will produce a compensation torque. The compensation torque and the torque generating the virtual wall have opposite directions. So</w:t>
+      </w:r>
+      <w:r>
+        <w:rPr>
+          <w:sz w:val="22"/>
+          <w:szCs w:val="22"/>
+          <w:lang w:eastAsia="zh-CN"/>
+        </w:rPr>
+        <w:t>,</w:t>
+      </w:r>
+      <w:r>
+        <w:rPr>
+          <w:sz w:val="22"/>
+          <w:szCs w:val="22"/>
+          <w:lang w:eastAsia="zh-CN"/>
+        </w:rPr>
+        <w:t xml:space="preserve"> we assume the virtual wall will be weaker</w:t>
+      </w:r>
+      <w:r>
+        <w:rPr>
+          <w:sz w:val="22"/>
+          <w:szCs w:val="22"/>
+          <w:lang w:eastAsia="zh-CN"/>
+        </w:rPr>
+        <w:t xml:space="preserve"> with the stiffness and damping coefficients. As a result, t</w:t>
+      </w:r>
+      <w:r>
+        <w:rPr>
+          <w:sz w:val="22"/>
+          <w:szCs w:val="22"/>
+          <w:lang w:eastAsia="zh-CN"/>
+        </w:rPr>
+        <w:t xml:space="preserve">he adding of friction and gravity compensation </w:t>
+      </w:r>
+      <w:r>
+        <w:rPr>
+          <w:sz w:val="22"/>
+          <w:szCs w:val="22"/>
+          <w:lang w:eastAsia="zh-CN"/>
+        </w:rPr>
+        <w:t>will</w:t>
+      </w:r>
+      <w:r>
+        <w:rPr>
+          <w:sz w:val="22"/>
+          <w:szCs w:val="22"/>
+          <w:lang w:eastAsia="zh-CN"/>
+        </w:rPr>
+        <w:t xml:space="preserve"> lead to a </w:t>
+      </w:r>
+      <w:r>
+        <w:rPr>
+          <w:sz w:val="22"/>
+          <w:szCs w:val="22"/>
+          <w:lang w:eastAsia="zh-CN"/>
+        </w:rPr>
+        <w:t>more stable behavior of the virtual wall. This leads to a larger</w:t>
+      </w:r>
+      <w:r>
+        <w:rPr>
+          <w:sz w:val="22"/>
+          <w:szCs w:val="22"/>
+          <w:lang w:eastAsia="zh-CN"/>
+        </w:rPr>
+        <w:t xml:space="preserve"> range of</w:t>
+      </w:r>
+      <w:r>
+        <w:rPr>
+          <w:sz w:val="22"/>
+          <w:szCs w:val="22"/>
+          <w:lang w:eastAsia="zh-CN"/>
+        </w:rPr>
+        <w:t xml:space="preserve"> stiffness K and damping B.</w:t>
+      </w:r>
+    </w:p>
+    <w:p>
+      <w:pPr>
+        <w:tabs>
+          <w:tab w:val="left" w:pos="5760"/>
+        </w:tabs>
+        <w:jc w:val="both"/>
+        <w:rPr>
+          <w:rFonts w:hint="eastAsia"/>
+          <w:sz w:val="22"/>
+          <w:szCs w:val="22"/>
+          <w:lang w:eastAsia="zh-CN"/>
+        </w:rPr>
+      </w:pPr>
+    </w:p>
+    <w:p>
+      <w:pPr>
+        <w:tabs>
+          <w:tab w:val="left" w:pos="5760"/>
+        </w:tabs>
+        <w:jc w:val="both"/>
+        <w:rPr>
+          <w:b/>
+          <w:bCs/>
+          <w:sz w:val="22"/>
+          <w:szCs w:val="22"/>
+          <w:lang w:eastAsia="zh-CN"/>
+        </w:rPr>
+      </w:pPr>
+      <w:r>
+        <w:rPr>
+          <w:b/>
+          <w:bCs/>
+          <w:sz w:val="22"/>
+          <w:szCs w:val="22"/>
+          <w:lang w:eastAsia="zh-CN"/>
+        </w:rPr>
+        <w:t xml:space="preserve">d) </w:t>
+      </w:r>
+      <w:r>
+        <w:rPr>
+          <w:b/>
+          <w:bCs/>
+          <w:sz w:val="22"/>
+          <w:szCs w:val="22"/>
+          <w:lang w:eastAsia="zh-CN"/>
+        </w:rPr>
+        <w:t>Discussion</w:t>
+      </w:r>
+    </w:p>
+    <w:p>
+      <w:pPr>
+        <w:tabs>
+          <w:tab w:val="left" w:pos="5760"/>
+        </w:tabs>
+        <w:jc w:val="both"/>
+        <w:rPr>
+          <w:sz w:val="22"/>
+          <w:szCs w:val="22"/>
+          <w:lang w:eastAsia="zh-CN"/>
+        </w:rPr>
+      </w:pPr>
+      <w:r>
+        <w:rPr>
+          <w:sz w:val="22"/>
+          <w:szCs w:val="22"/>
+          <w:lang w:eastAsia="zh-CN"/>
+        </w:rPr>
+        <w:t xml:space="preserve">When the compensations are ON, the same K and B values did result in a weaker virtual wall. </w:t>
+      </w:r>
+      <w:r>
+        <w:rPr>
+          <w:sz w:val="22"/>
+          <w:szCs w:val="22"/>
+          <w:lang w:eastAsia="zh-CN"/>
+        </w:rPr>
+        <w:t>The virtual wall was behaving little more stable</w:t>
+      </w:r>
+      <w:r>
+        <w:rPr>
+          <w:sz w:val="22"/>
+          <w:szCs w:val="22"/>
+          <w:lang w:eastAsia="zh-CN"/>
+        </w:rPr>
+        <w:t xml:space="preserve"> and the area of the new </w:t>
+      </w:r>
+      <w:r>
+        <w:rPr>
+          <w:sz w:val="22"/>
+          <w:szCs w:val="22"/>
+          <w:lang w:eastAsia="zh-CN"/>
+        </w:rPr>
+        <w:t>K-B plots</w:t>
+      </w:r>
+      <w:r>
+        <w:rPr>
+          <w:sz w:val="22"/>
+          <w:szCs w:val="22"/>
+          <w:lang w:eastAsia="zh-CN"/>
+        </w:rPr>
+        <w:t xml:space="preserve"> (the Z-width)</w:t>
+      </w:r>
+      <w:r>
+        <w:rPr>
+          <w:sz w:val="22"/>
+          <w:szCs w:val="22"/>
+          <w:lang w:eastAsia="zh-CN"/>
+        </w:rPr>
+        <w:t xml:space="preserve"> </w:t>
+      </w:r>
+      <w:r>
+        <w:rPr>
+          <w:sz w:val="22"/>
+          <w:szCs w:val="22"/>
+          <w:lang w:eastAsia="zh-CN"/>
+        </w:rPr>
+        <w:t xml:space="preserve">is bigger </w:t>
+      </w:r>
+      <w:r>
+        <w:rPr>
+          <w:sz w:val="22"/>
+          <w:szCs w:val="22"/>
+          <w:lang w:eastAsia="zh-CN"/>
+        </w:rPr>
+        <w:t>if compensation is switched on. Although differences are quit</w:t>
+      </w:r>
+      <w:r>
+        <w:rPr>
+          <w:sz w:val="22"/>
+          <w:szCs w:val="22"/>
+          <w:lang w:eastAsia="zh-CN"/>
+        </w:rPr>
+        <w:t>e</w:t>
+      </w:r>
+      <w:r>
+        <w:rPr>
+          <w:sz w:val="22"/>
+          <w:szCs w:val="22"/>
+          <w:lang w:eastAsia="zh-CN"/>
+        </w:rPr>
+        <w:t xml:space="preserve"> small and </w:t>
+      </w:r>
+      <w:r>
+        <w:rPr>
+          <w:sz w:val="22"/>
+          <w:szCs w:val="22"/>
+          <w:lang w:eastAsia="zh-CN"/>
+        </w:rPr>
+        <w:t xml:space="preserve">we observe that </w:t>
+      </w:r>
+      <w:r>
+        <w:rPr>
+          <w:sz w:val="22"/>
+          <w:szCs w:val="22"/>
+          <w:lang w:eastAsia="zh-CN"/>
+        </w:rPr>
+        <w:t xml:space="preserve">the term </w:t>
+      </w:r>
+      <w:r>
+        <w:rPr>
+          <w:i/>
+          <w:iCs/>
+          <w:sz w:val="22"/>
+          <w:szCs w:val="22"/>
+          <w:lang w:eastAsia="zh-CN"/>
+        </w:rPr>
+        <w:t>unstable</w:t>
+      </w:r>
+      <w:r>
+        <w:rPr>
+          <w:i/>
+          <w:iCs/>
+          <w:sz w:val="22"/>
+          <w:szCs w:val="22"/>
+          <w:lang w:eastAsia="zh-CN"/>
+        </w:rPr>
+        <w:t xml:space="preserve"> </w:t>
+      </w:r>
+      <w:r>
+        <w:rPr>
+          <w:sz w:val="22"/>
+          <w:szCs w:val="22"/>
+          <w:lang w:eastAsia="zh-CN"/>
+        </w:rPr>
+        <w:t xml:space="preserve">is depending on the operator very much. </w:t>
+      </w:r>
+      <w:r>
+        <w:rPr>
+          <w:sz w:val="22"/>
+          <w:szCs w:val="22"/>
+          <w:lang w:eastAsia="zh-CN"/>
+        </w:rPr>
+        <w:t xml:space="preserve"> The paddle is more stable when we are holding it harder.</w:t>
+      </w:r>
+    </w:p>
+    <w:p>
+      <w:pPr>
+        <w:tabs>
+          <w:tab w:val="left" w:pos="5760"/>
+        </w:tabs>
+        <w:jc w:val="both"/>
+        <w:rPr>
+          <w:sz w:val="22"/>
+          <w:szCs w:val="22"/>
+          <w:lang w:eastAsia="zh-CN"/>
+        </w:rPr>
+      </w:pPr>
+    </w:p>
+    <w:p>
+      <w:pPr>
+        <w:tabs>
+          <w:tab w:val="left" w:pos="5760"/>
+        </w:tabs>
+        <w:jc w:val="both"/>
+        <w:rPr>
+          <w:rFonts w:hint="eastAsia"/>
+          <w:sz w:val="22"/>
+          <w:szCs w:val="22"/>
+          <w:lang w:eastAsia="zh-CN"/>
+        </w:rPr>
+      </w:pPr>
+      <w:r>
+        <w:rPr>
+          <w:sz w:val="22"/>
+          <w:szCs w:val="22"/>
+          <w:lang w:eastAsia="zh-CN"/>
+        </w:rPr>
+        <w:t xml:space="preserve">We think our system is not sufficient for a </w:t>
+      </w:r>
+      <w:proofErr w:type="spellStart"/>
+      <w:r>
+        <w:rPr>
+          <w:sz w:val="22"/>
+          <w:szCs w:val="22"/>
+          <w:lang w:eastAsia="zh-CN"/>
+        </w:rPr>
+        <w:t>pHRI</w:t>
+      </w:r>
       <w:proofErr w:type="spellEnd"/>
-      <w:proofErr w:type="gramEnd"/>
+      <w:r>
+        <w:rPr>
+          <w:sz w:val="22"/>
+          <w:szCs w:val="22"/>
+          <w:lang w:eastAsia="zh-CN"/>
+        </w:rPr>
+        <w:t xml:space="preserve"> application cause of the lack of stiffness and stability. </w:t>
+      </w:r>
+      <w:r>
+        <w:rPr>
+          <w:sz w:val="22"/>
+          <w:szCs w:val="22"/>
+          <w:lang w:eastAsia="zh-CN"/>
+        </w:rPr>
+        <w:t>T</w:t>
+      </w:r>
+      <w:r>
+        <w:rPr>
+          <w:sz w:val="22"/>
+          <w:szCs w:val="22"/>
+          <w:lang w:eastAsia="zh-CN"/>
+        </w:rPr>
+        <w:t xml:space="preserve">he use of such a devise in a rehabilitation environment does have very high requirements. </w:t>
+      </w:r>
+      <w:r>
+        <w:rPr>
+          <w:sz w:val="22"/>
+          <w:szCs w:val="22"/>
+          <w:lang w:eastAsia="zh-CN"/>
+        </w:rPr>
+        <w:t xml:space="preserve">In terms of stiffness, in our system we can still move </w:t>
+      </w:r>
+      <w:r>
+        <w:rPr>
+          <w:sz w:val="22"/>
+          <w:szCs w:val="22"/>
+          <w:lang w:eastAsia="zh-CN"/>
+        </w:rPr>
+        <w:t xml:space="preserve">across the virtual wall if we push the paddles harder and the voltage hits its limit, which might not be sufficient to simulate a real stiff </w:t>
+      </w:r>
+      <w:r>
+        <w:rPr>
+          <w:sz w:val="22"/>
+          <w:szCs w:val="22"/>
+          <w:lang w:eastAsia="zh-CN"/>
+        </w:rPr>
+        <w:t>object like a wall</w:t>
+      </w:r>
+      <w:r>
+        <w:rPr>
+          <w:sz w:val="22"/>
+          <w:szCs w:val="22"/>
+          <w:lang w:eastAsia="zh-CN"/>
+        </w:rPr>
+        <w:t>. As for stableness, p</w:t>
+      </w:r>
+      <w:r>
+        <w:rPr>
+          <w:sz w:val="22"/>
+          <w:szCs w:val="22"/>
+          <w:lang w:eastAsia="zh-CN"/>
+        </w:rPr>
+        <w:t>atients with tremor or spasm need a much more stable system because of the movement patterns their impairment brings with it.</w:t>
+      </w:r>
       <w:r>
         <w:rPr>
           <w:sz w:val="22"/>
@@ -3158,64 +4456,866 @@
         </w:rPr>
         <w:t xml:space="preserve"> </w:t>
       </w:r>
-      <w:r>
-        <w:rPr>
-          <w:rFonts w:cstheme="minorHAnsi"/>
-          <w:sz w:val="22"/>
-          <w:szCs w:val="22"/>
-          <w:lang w:eastAsia="zh-CN"/>
-        </w:rPr>
-        <w:t>± 15</w:t>
-      </w:r>
-      <w:r>
-        <w:rPr>
-          <w:rFonts w:cstheme="minorHAnsi"/>
-          <w:sz w:val="22"/>
-          <w:szCs w:val="22"/>
-          <w:lang w:eastAsia="zh-CN"/>
-        </w:rPr>
-        <w:t>°</w:t>
-      </w:r>
-      <w:r>
-        <w:rPr>
-          <w:sz w:val="22"/>
-          <w:szCs w:val="22"/>
-          <w:lang w:eastAsia="zh-CN"/>
-        </w:rPr>
-        <w:t xml:space="preserve">). </w:t>
-      </w:r>
-      <w:r>
-        <w:rPr>
-          <w:sz w:val="22"/>
-          <w:szCs w:val="22"/>
-          <w:lang w:eastAsia="zh-CN"/>
-        </w:rPr>
-        <w:t xml:space="preserve">Additionally </w:t>
-      </w:r>
-      <w:proofErr w:type="spellStart"/>
-      <w:proofErr w:type="gramStart"/>
-      <w:r>
-        <w:rPr>
-          <w:sz w:val="22"/>
-          <w:szCs w:val="22"/>
-          <w:lang w:eastAsia="zh-CN"/>
-        </w:rPr>
-        <w:t>boolean</w:t>
-      </w:r>
-      <w:proofErr w:type="spellEnd"/>
-      <w:proofErr w:type="gramEnd"/>
-      <w:r>
-        <w:rPr>
-          <w:sz w:val="22"/>
-          <w:szCs w:val="22"/>
-          <w:lang w:eastAsia="zh-CN"/>
-        </w:rPr>
-        <w:t xml:space="preserve"> controls for the low-pass filter of the position, velocity and the virtual walls itself were implemented.</w:t>
-      </w:r>
+    </w:p>
+    <w:p>
+      <w:pPr>
+        <w:tabs>
+          <w:tab w:val="left" w:pos="5760"/>
+        </w:tabs>
+        <w:jc w:val="both"/>
+        <w:rPr>
+          <w:sz w:val="22"/>
+          <w:szCs w:val="22"/>
+          <w:lang w:eastAsia="zh-CN"/>
+        </w:rPr>
+      </w:pPr>
+      <w:r>
+        <w:rPr>
+          <w:sz w:val="22"/>
+          <w:szCs w:val="22"/>
+          <w:lang w:eastAsia="zh-CN"/>
+        </w:rPr>
+        <w:lastRenderedPageBreak/>
+        <w:t>The system can become stiffer at one end. If we take larger actuators</w:t>
+      </w:r>
+      <w:r>
+        <w:rPr>
+          <w:sz w:val="22"/>
+          <w:szCs w:val="22"/>
+          <w:lang w:eastAsia="zh-CN"/>
+        </w:rPr>
+        <w:t>,</w:t>
+      </w:r>
+      <w:r>
+        <w:rPr>
+          <w:sz w:val="22"/>
+          <w:szCs w:val="22"/>
+          <w:lang w:eastAsia="zh-CN"/>
+        </w:rPr>
+        <w:t xml:space="preserve"> we get more force and a higher upper end. This leads to more inertia and friction and </w:t>
+      </w:r>
+      <w:r>
+        <w:rPr>
+          <w:sz w:val="22"/>
+          <w:szCs w:val="22"/>
+          <w:lang w:eastAsia="zh-CN"/>
+        </w:rPr>
+        <w:t>performance reduction</w:t>
+      </w:r>
+      <w:r>
+        <w:rPr>
+          <w:sz w:val="22"/>
+          <w:szCs w:val="22"/>
+          <w:lang w:eastAsia="zh-CN"/>
+        </w:rPr>
+        <w:t xml:space="preserve"> on the lower end. </w:t>
+      </w:r>
+      <w:r>
+        <w:rPr>
+          <w:sz w:val="22"/>
+          <w:szCs w:val="22"/>
+          <w:lang w:eastAsia="zh-CN"/>
+        </w:rPr>
+        <w:t xml:space="preserve">We can also </w:t>
+      </w:r>
+      <w:r>
+        <w:rPr>
+          <w:sz w:val="22"/>
+          <w:szCs w:val="22"/>
+          <w:lang w:eastAsia="zh-CN"/>
+        </w:rPr>
+        <w:t>add a force feedback loop to our system</w:t>
+      </w:r>
+      <w:r>
+        <w:rPr>
+          <w:sz w:val="22"/>
+          <w:szCs w:val="22"/>
+          <w:lang w:eastAsia="zh-CN"/>
+        </w:rPr>
+        <w:t xml:space="preserve"> to compensate the device dynamics. T</w:t>
+      </w:r>
+      <w:r>
+        <w:rPr>
+          <w:sz w:val="22"/>
+          <w:szCs w:val="22"/>
+          <w:lang w:eastAsia="zh-CN"/>
+        </w:rPr>
+        <w:t xml:space="preserve">he feedback error </w:t>
+      </w:r>
+      <w:r>
+        <w:rPr>
+          <w:sz w:val="22"/>
+          <w:szCs w:val="22"/>
+          <w:lang w:eastAsia="zh-CN"/>
+        </w:rPr>
+        <w:t xml:space="preserve">will </w:t>
+      </w:r>
+      <w:r>
+        <w:rPr>
+          <w:sz w:val="22"/>
+          <w:szCs w:val="22"/>
+          <w:lang w:eastAsia="zh-CN"/>
+        </w:rPr>
+        <w:t>get smaller and a larger force control gain</w:t>
+      </w:r>
+      <w:r>
+        <w:rPr>
+          <w:sz w:val="22"/>
+          <w:szCs w:val="22"/>
+          <w:lang w:eastAsia="zh-CN"/>
+        </w:rPr>
+        <w:t xml:space="preserve"> with stable performance</w:t>
+      </w:r>
+      <w:r>
+        <w:rPr>
+          <w:sz w:val="22"/>
+          <w:szCs w:val="22"/>
+          <w:lang w:eastAsia="zh-CN"/>
+        </w:rPr>
+        <w:t xml:space="preserve"> is possible. </w:t>
+      </w:r>
+      <w:r>
+        <w:rPr>
+          <w:sz w:val="22"/>
+          <w:szCs w:val="22"/>
+          <w:lang w:eastAsia="zh-CN"/>
+        </w:rPr>
+        <w:t>Moreover, w</w:t>
+      </w:r>
+      <w:r>
+        <w:rPr>
+          <w:sz w:val="22"/>
+          <w:szCs w:val="22"/>
+          <w:lang w:eastAsia="zh-CN"/>
+        </w:rPr>
+        <w:t xml:space="preserve">e can increase computational power to ensure high loop rates and maximal stiffness. </w:t>
+      </w:r>
+      <w:r>
+        <w:rPr>
+          <w:sz w:val="22"/>
+          <w:szCs w:val="22"/>
+          <w:lang w:eastAsia="zh-CN"/>
+        </w:rPr>
+        <w:t>However, a high sampling rate will result in low accuracy for velocity estimation, which may lead to poor performance and instability. We need more filtering, higher resolution sensor</w:t>
+      </w:r>
+      <w:r>
+        <w:rPr>
+          <w:sz w:val="22"/>
+          <w:szCs w:val="22"/>
+          <w:lang w:eastAsia="zh-CN"/>
+        </w:rPr>
+        <w:t>s</w:t>
+      </w:r>
+      <w:r>
+        <w:rPr>
+          <w:sz w:val="22"/>
+          <w:szCs w:val="22"/>
+          <w:lang w:eastAsia="zh-CN"/>
+        </w:rPr>
+        <w:t>, or analog sensors to</w:t>
+      </w:r>
+      <w:r>
+        <w:rPr>
+          <w:sz w:val="22"/>
+          <w:szCs w:val="22"/>
+          <w:lang w:eastAsia="zh-CN"/>
+        </w:rPr>
+        <w:t xml:space="preserve"> deal with this situation. In conclusion, it’s a compromise between </w:t>
+      </w:r>
+      <w:r>
+        <w:rPr>
+          <w:sz w:val="22"/>
+          <w:szCs w:val="22"/>
+          <w:lang w:eastAsia="zh-CN"/>
+        </w:rPr>
+        <w:t>perfor</w:t>
+      </w:r>
+      <w:r>
+        <w:rPr>
+          <w:sz w:val="22"/>
+          <w:szCs w:val="22"/>
+          <w:lang w:eastAsia="zh-CN"/>
+        </w:rPr>
+        <w:t>mance in high imp</w:t>
+      </w:r>
+      <w:r>
+        <w:rPr>
+          <w:sz w:val="22"/>
+          <w:szCs w:val="22"/>
+          <w:lang w:eastAsia="zh-CN"/>
+        </w:rPr>
+        <w:t>eda</w:t>
+      </w:r>
+      <w:r>
+        <w:rPr>
+          <w:sz w:val="22"/>
+          <w:szCs w:val="22"/>
+          <w:lang w:eastAsia="zh-CN"/>
+        </w:rPr>
+        <w:t>nce</w:t>
+      </w:r>
+      <w:r>
+        <w:rPr>
+          <w:sz w:val="22"/>
+          <w:szCs w:val="22"/>
+          <w:lang w:eastAsia="zh-CN"/>
+        </w:rPr>
+        <w:t>, performance in low imped</w:t>
+      </w:r>
+      <w:r>
+        <w:rPr>
+          <w:sz w:val="22"/>
+          <w:szCs w:val="22"/>
+          <w:lang w:eastAsia="zh-CN"/>
+        </w:rPr>
+        <w:t>a</w:t>
+      </w:r>
+      <w:r>
+        <w:rPr>
+          <w:sz w:val="22"/>
+          <w:szCs w:val="22"/>
+          <w:lang w:eastAsia="zh-CN"/>
+        </w:rPr>
+        <w:t>nce</w:t>
+      </w:r>
+      <w:r>
+        <w:rPr>
+          <w:sz w:val="22"/>
+          <w:szCs w:val="22"/>
+          <w:lang w:eastAsia="zh-CN"/>
+        </w:rPr>
+        <w:t xml:space="preserve"> and stability</w:t>
+      </w:r>
+      <w:r>
+        <w:rPr>
+          <w:sz w:val="22"/>
+          <w:szCs w:val="22"/>
+          <w:lang w:eastAsia="zh-CN"/>
+        </w:rPr>
+        <w:t>.</w:t>
+      </w:r>
+    </w:p>
+    <w:p>
+      <w:pPr>
+        <w:tabs>
+          <w:tab w:val="left" w:pos="5760"/>
+        </w:tabs>
+        <w:jc w:val="both"/>
+        <w:rPr>
+          <w:rFonts w:hint="eastAsia"/>
+          <w:sz w:val="22"/>
+          <w:szCs w:val="22"/>
+          <w:lang w:eastAsia="zh-CN"/>
+        </w:rPr>
+      </w:pPr>
+    </w:p>
+    <w:p>
+      <w:pPr>
+        <w:tabs>
+          <w:tab w:val="left" w:pos="5760"/>
+        </w:tabs>
+        <w:jc w:val="both"/>
+        <w:rPr>
+          <w:b/>
+          <w:bCs/>
+          <w:sz w:val="22"/>
+          <w:szCs w:val="22"/>
+          <w:lang w:eastAsia="zh-CN"/>
+        </w:rPr>
+      </w:pPr>
+      <w:r>
+        <w:rPr>
+          <w:b/>
+          <w:bCs/>
+          <w:sz w:val="22"/>
+          <w:szCs w:val="22"/>
+          <w:lang w:eastAsia="zh-CN"/>
+        </w:rPr>
+        <w:t>K-B Plots</w:t>
+      </w:r>
+      <w:r>
+        <w:rPr>
+          <w:b/>
+          <w:bCs/>
+          <w:sz w:val="22"/>
+          <w:szCs w:val="22"/>
+          <w:lang w:eastAsia="zh-CN"/>
+        </w:rPr>
+        <w:t xml:space="preserve"> with Z-width value</w:t>
+      </w:r>
+    </w:p>
+    <w:p>
+      <w:pPr>
+        <w:tabs>
+          <w:tab w:val="left" w:pos="5760"/>
+        </w:tabs>
+        <w:jc w:val="both"/>
+        <w:rPr>
+          <w:b/>
+          <w:bCs/>
+          <w:sz w:val="22"/>
+          <w:szCs w:val="22"/>
+          <w:lang w:eastAsia="zh-CN"/>
+        </w:rPr>
+      </w:pPr>
+    </w:p>
+    <w:p>
+      <w:pPr>
+        <w:tabs>
+          <w:tab w:val="left" w:pos="5760"/>
+        </w:tabs>
+        <w:jc w:val="both"/>
+        <w:rPr>
+          <w:sz w:val="22"/>
+          <w:szCs w:val="22"/>
+          <w:lang w:eastAsia="zh-CN"/>
+        </w:rPr>
+      </w:pPr>
+      <w:r>
+        <w:rPr>
+          <w:noProof/>
+          <w:sz w:val="22"/>
+          <w:szCs w:val="22"/>
+          <w:lang w:eastAsia="zh-CN"/>
+        </w:rPr>
+        <w:drawing>
+          <wp:inline distT="0" distB="0" distL="0" distR="0" wp14:anchorId="32FAE297" wp14:editId="60F4CCED">
+            <wp:extent cx="5731510" cy="4298950"/>
+            <wp:effectExtent l="0" t="0" r="0" b="0"/>
+            <wp:docPr id="1" name="图形 1"/>
+            <wp:cNvGraphicFramePr>
+              <a:graphicFrameLocks xmlns:a="http://schemas.openxmlformats.org/drawingml/2006/main" noChangeAspect="1"/>
+            </wp:cNvGraphicFramePr>
+            <a:graphic xmlns:a="http://schemas.openxmlformats.org/drawingml/2006/main">
+              <a:graphicData uri="http://schemas.openxmlformats.org/drawingml/2006/picture">
+                <pic:pic xmlns:pic="http://schemas.openxmlformats.org/drawingml/2006/picture">
+                  <pic:nvPicPr>
+                    <pic:cNvPr id="1" name="图形 1"/>
+                    <pic:cNvPicPr/>
+                  </pic:nvPicPr>
+                  <pic:blipFill>
+                    <a:blip r:embed="rId8">
+                      <a:extLst>
+                        <a:ext uri="{28A0092B-C50C-407E-A947-70E740481C1C}">
+                          <a14:useLocalDpi xmlns:a14="http://schemas.microsoft.com/office/drawing/2010/main" val="0"/>
+                        </a:ext>
+                        <a:ext uri="{96DAC541-7B7A-43D3-8B79-37D633B846F1}">
+                          <asvg:svgBlip xmlns:asvg="http://schemas.microsoft.com/office/drawing/2016/SVG/main" r:embed="rId9"/>
+                        </a:ext>
+                      </a:extLst>
+                    </a:blip>
+                    <a:stretch>
+                      <a:fillRect/>
+                    </a:stretch>
+                  </pic:blipFill>
+                  <pic:spPr>
+                    <a:xfrm>
+                      <a:off x="0" y="0"/>
+                      <a:ext cx="5731510" cy="4298950"/>
+                    </a:xfrm>
+                    <a:prstGeom prst="rect">
+                      <a:avLst/>
+                    </a:prstGeom>
+                  </pic:spPr>
+                </pic:pic>
+              </a:graphicData>
+            </a:graphic>
+          </wp:inline>
+        </w:drawing>
+      </w:r>
+    </w:p>
+    <w:p>
+      <w:pPr>
+        <w:tabs>
+          <w:tab w:val="left" w:pos="5760"/>
+        </w:tabs>
+        <w:jc w:val="both"/>
+        <w:rPr>
+          <w:sz w:val="22"/>
+          <w:szCs w:val="22"/>
+          <w:lang w:eastAsia="zh-CN"/>
+        </w:rPr>
+      </w:pPr>
+    </w:p>
+    <w:p>
+      <w:pPr>
+        <w:tabs>
+          <w:tab w:val="left" w:pos="5760"/>
+        </w:tabs>
+        <w:jc w:val="both"/>
+        <w:rPr>
+          <w:i/>
+          <w:sz w:val="22"/>
+          <w:szCs w:val="22"/>
+          <w:lang w:eastAsia="zh-CN"/>
+        </w:rPr>
+      </w:pPr>
+      <m:oMathPara>
+        <m:oMath>
+          <m:sSub>
+            <m:sSubPr>
+              <m:ctrlPr>
+                <w:rPr>
+                  <w:rFonts w:ascii="Cambria Math" w:hAnsi="Cambria Math"/>
+                  <w:i/>
+                  <w:sz w:val="22"/>
+                  <w:szCs w:val="22"/>
+                  <w:lang w:eastAsia="zh-CN"/>
+                </w:rPr>
+              </m:ctrlPr>
+            </m:sSubPr>
+            <m:e>
+              <m:r>
+                <w:rPr>
+                  <w:rFonts w:ascii="Cambria Math" w:hAnsi="Cambria Math"/>
+                  <w:sz w:val="22"/>
+                  <w:szCs w:val="22"/>
+                  <w:lang w:eastAsia="zh-CN"/>
+                </w:rPr>
+                <m:t>Z_Width</m:t>
+              </m:r>
+            </m:e>
+            <m:sub>
+              <m:r>
+                <w:rPr>
+                  <w:rFonts w:ascii="Cambria Math" w:hAnsi="Cambria Math"/>
+                  <w:sz w:val="22"/>
+                  <w:szCs w:val="22"/>
+                  <w:lang w:eastAsia="zh-CN"/>
+                </w:rPr>
+                <m:t>without compensation</m:t>
+              </m:r>
+            </m:sub>
+          </m:sSub>
+          <m:r>
+            <w:rPr>
+              <w:rFonts w:ascii="Cambria Math" w:hAnsi="Cambria Math"/>
+              <w:sz w:val="22"/>
+              <w:szCs w:val="22"/>
+              <w:lang w:eastAsia="zh-CN"/>
+            </w:rPr>
+            <m:t>= 0.20933</m:t>
+          </m:r>
+          <m:f>
+            <m:fPr>
+              <m:ctrlPr>
+                <w:rPr>
+                  <w:rFonts w:ascii="Cambria Math" w:hAnsi="Cambria Math"/>
+                  <w:i/>
+                  <w:sz w:val="22"/>
+                  <w:szCs w:val="22"/>
+                  <w:lang w:eastAsia="zh-CN"/>
+                </w:rPr>
+              </m:ctrlPr>
+            </m:fPr>
+            <m:num>
+              <m:sSup>
+                <m:sSupPr>
+                  <m:ctrlPr>
+                    <w:rPr>
+                      <w:rFonts w:ascii="Cambria Math" w:hAnsi="Cambria Math"/>
+                      <w:i/>
+                      <w:sz w:val="22"/>
+                      <w:szCs w:val="22"/>
+                      <w:lang w:eastAsia="zh-CN"/>
+                    </w:rPr>
+                  </m:ctrlPr>
+                </m:sSupPr>
+                <m:e>
+                  <m:r>
+                    <w:rPr>
+                      <w:rFonts w:ascii="Cambria Math" w:hAnsi="Cambria Math"/>
+                      <w:sz w:val="22"/>
+                      <w:szCs w:val="22"/>
+                      <w:lang w:eastAsia="zh-CN"/>
+                    </w:rPr>
+                    <m:t>(Nm)</m:t>
+                  </m:r>
+                </m:e>
+                <m:sup>
+                  <m:r>
+                    <w:rPr>
+                      <w:rFonts w:ascii="Cambria Math" w:hAnsi="Cambria Math"/>
+                      <w:sz w:val="22"/>
+                      <w:szCs w:val="22"/>
+                      <w:lang w:eastAsia="zh-CN"/>
+                    </w:rPr>
+                    <m:t>2</m:t>
+                  </m:r>
+                </m:sup>
+              </m:sSup>
+              <m:r>
+                <w:rPr>
+                  <w:rFonts w:ascii="Cambria Math" w:hAnsi="Cambria Math"/>
+                  <w:sz w:val="22"/>
+                  <w:szCs w:val="22"/>
+                  <w:lang w:eastAsia="zh-CN"/>
+                </w:rPr>
+                <m:t>s</m:t>
+              </m:r>
+            </m:num>
+            <m:den>
+              <m:sSup>
+                <m:sSupPr>
+                  <m:ctrlPr>
+                    <w:rPr>
+                      <w:rFonts w:ascii="Cambria Math" w:hAnsi="Cambria Math"/>
+                      <w:i/>
+                      <w:sz w:val="22"/>
+                      <w:szCs w:val="22"/>
+                      <w:lang w:eastAsia="zh-CN"/>
+                    </w:rPr>
+                  </m:ctrlPr>
+                </m:sSupPr>
+                <m:e>
+                  <m:r>
+                    <w:rPr>
+                      <w:rFonts w:ascii="Cambria Math" w:hAnsi="Cambria Math"/>
+                      <w:sz w:val="22"/>
+                      <w:szCs w:val="22"/>
+                      <w:lang w:eastAsia="zh-CN"/>
+                    </w:rPr>
+                    <m:t>(</m:t>
+                  </m:r>
+                  <m:r>
+                    <w:rPr>
+                      <w:rFonts w:ascii="Cambria Math" w:hAnsi="Cambria Math"/>
+                      <w:sz w:val="22"/>
+                      <w:szCs w:val="22"/>
+                      <w:lang w:eastAsia="zh-CN"/>
+                    </w:rPr>
+                    <m:t>rad</m:t>
+                  </m:r>
+                  <m:r>
+                    <w:rPr>
+                      <w:rFonts w:ascii="Cambria Math" w:hAnsi="Cambria Math"/>
+                      <w:sz w:val="22"/>
+                      <w:szCs w:val="22"/>
+                      <w:lang w:eastAsia="zh-CN"/>
+                    </w:rPr>
+                    <m:t>)</m:t>
+                  </m:r>
+                </m:e>
+                <m:sup>
+                  <m:r>
+                    <w:rPr>
+                      <w:rFonts w:ascii="Cambria Math" w:hAnsi="Cambria Math"/>
+                      <w:sz w:val="22"/>
+                      <w:szCs w:val="22"/>
+                      <w:lang w:eastAsia="zh-CN"/>
+                    </w:rPr>
+                    <m:t>2</m:t>
+                  </m:r>
+                </m:sup>
+              </m:sSup>
+            </m:den>
+          </m:f>
+          <m:r>
+            <w:rPr>
+              <w:rFonts w:ascii="Cambria Math" w:hAnsi="Cambria Math"/>
+              <w:sz w:val="22"/>
+              <w:szCs w:val="22"/>
+              <w:lang w:eastAsia="zh-CN"/>
+            </w:rPr>
+            <m:t xml:space="preserve"> </m:t>
+          </m:r>
+        </m:oMath>
+      </m:oMathPara>
+    </w:p>
+    <w:p>
+      <w:pPr>
+        <w:tabs>
+          <w:tab w:val="left" w:pos="5760"/>
+        </w:tabs>
+        <w:jc w:val="both"/>
+        <w:rPr>
+          <w:sz w:val="22"/>
+          <w:szCs w:val="22"/>
+          <w:lang w:eastAsia="zh-CN"/>
+        </w:rPr>
+      </w:pPr>
+    </w:p>
+    <w:p>
+      <w:pPr>
+        <w:tabs>
+          <w:tab w:val="left" w:pos="5760"/>
+        </w:tabs>
+        <w:jc w:val="both"/>
+        <w:rPr>
+          <w:sz w:val="22"/>
+          <w:szCs w:val="22"/>
+          <w:lang w:eastAsia="zh-CN"/>
+        </w:rPr>
+      </w:pPr>
+    </w:p>
+    <w:p>
+      <w:pPr>
+        <w:tabs>
+          <w:tab w:val="left" w:pos="5760"/>
+        </w:tabs>
+        <w:jc w:val="both"/>
+        <w:rPr>
+          <w:sz w:val="22"/>
+          <w:szCs w:val="22"/>
+          <w:lang w:eastAsia="zh-CN"/>
+        </w:rPr>
+      </w:pPr>
+      <w:r>
+        <w:rPr>
+          <w:noProof/>
+          <w:sz w:val="22"/>
+          <w:szCs w:val="22"/>
+          <w:lang w:eastAsia="zh-CN"/>
+        </w:rPr>
+        <w:lastRenderedPageBreak/>
+        <w:drawing>
+          <wp:inline distT="0" distB="0" distL="0" distR="0" wp14:anchorId="53CDC9F1" wp14:editId="1F51F2E3">
+            <wp:extent cx="5731510" cy="4298950"/>
+            <wp:effectExtent l="0" t="0" r="0" b="0"/>
+            <wp:docPr id="3" name="图形 3"/>
+            <wp:cNvGraphicFramePr>
+              <a:graphicFrameLocks xmlns:a="http://schemas.openxmlformats.org/drawingml/2006/main" noChangeAspect="1"/>
+            </wp:cNvGraphicFramePr>
+            <a:graphic xmlns:a="http://schemas.openxmlformats.org/drawingml/2006/main">
+              <a:graphicData uri="http://schemas.openxmlformats.org/drawingml/2006/picture">
+                <pic:pic xmlns:pic="http://schemas.openxmlformats.org/drawingml/2006/picture">
+                  <pic:nvPicPr>
+                    <pic:cNvPr id="3" name="图形 3"/>
+                    <pic:cNvPicPr/>
+                  </pic:nvPicPr>
+                  <pic:blipFill>
+                    <a:blip r:embed="rId10">
+                      <a:extLst>
+                        <a:ext uri="{28A0092B-C50C-407E-A947-70E740481C1C}">
+                          <a14:useLocalDpi xmlns:a14="http://schemas.microsoft.com/office/drawing/2010/main" val="0"/>
+                        </a:ext>
+                        <a:ext uri="{96DAC541-7B7A-43D3-8B79-37D633B846F1}">
+                          <asvg:svgBlip xmlns:asvg="http://schemas.microsoft.com/office/drawing/2016/SVG/main" r:embed="rId11"/>
+                        </a:ext>
+                      </a:extLst>
+                    </a:blip>
+                    <a:stretch>
+                      <a:fillRect/>
+                    </a:stretch>
+                  </pic:blipFill>
+                  <pic:spPr>
+                    <a:xfrm>
+                      <a:off x="0" y="0"/>
+                      <a:ext cx="5731510" cy="4298950"/>
+                    </a:xfrm>
+                    <a:prstGeom prst="rect">
+                      <a:avLst/>
+                    </a:prstGeom>
+                  </pic:spPr>
+                </pic:pic>
+              </a:graphicData>
+            </a:graphic>
+          </wp:inline>
+        </w:drawing>
+      </w:r>
+    </w:p>
+    <w:p>
+      <w:pPr>
+        <w:tabs>
+          <w:tab w:val="left" w:pos="5760"/>
+        </w:tabs>
+        <w:jc w:val="both"/>
+        <w:rPr>
+          <w:i/>
+          <w:sz w:val="22"/>
+          <w:szCs w:val="22"/>
+          <w:lang w:eastAsia="zh-CN"/>
+        </w:rPr>
+      </w:pPr>
+      <m:oMathPara>
+        <m:oMath>
+          <m:sSub>
+            <m:sSubPr>
+              <m:ctrlPr>
+                <w:rPr>
+                  <w:rFonts w:ascii="Cambria Math" w:hAnsi="Cambria Math"/>
+                  <w:i/>
+                  <w:sz w:val="22"/>
+                  <w:szCs w:val="22"/>
+                  <w:lang w:eastAsia="zh-CN"/>
+                </w:rPr>
+              </m:ctrlPr>
+            </m:sSubPr>
+            <m:e>
+              <m:r>
+                <w:rPr>
+                  <w:rFonts w:ascii="Cambria Math" w:hAnsi="Cambria Math"/>
+                  <w:sz w:val="22"/>
+                  <w:szCs w:val="22"/>
+                  <w:lang w:eastAsia="zh-CN"/>
+                </w:rPr>
+                <m:t>Z_Width</m:t>
+              </m:r>
+            </m:e>
+            <m:sub>
+              <m:r>
+                <w:rPr>
+                  <w:rFonts w:ascii="Cambria Math" w:hAnsi="Cambria Math"/>
+                  <w:sz w:val="22"/>
+                  <w:szCs w:val="22"/>
+                  <w:lang w:eastAsia="zh-CN"/>
+                </w:rPr>
+                <m:t xml:space="preserve">with </m:t>
+              </m:r>
+              <m:r>
+                <w:rPr>
+                  <w:rFonts w:ascii="Cambria Math" w:hAnsi="Cambria Math"/>
+                  <w:sz w:val="22"/>
+                  <w:szCs w:val="22"/>
+                  <w:lang w:eastAsia="zh-CN"/>
+                </w:rPr>
+                <m:t>compensation</m:t>
+              </m:r>
+            </m:sub>
+          </m:sSub>
+          <m:r>
+            <w:rPr>
+              <w:rFonts w:ascii="Cambria Math" w:hAnsi="Cambria Math"/>
+              <w:sz w:val="22"/>
+              <w:szCs w:val="22"/>
+              <w:lang w:eastAsia="zh-CN"/>
+            </w:rPr>
+            <m:t>= 0.</m:t>
+          </m:r>
+          <m:r>
+            <w:rPr>
+              <w:rFonts w:ascii="Cambria Math" w:hAnsi="Cambria Math"/>
+              <w:sz w:val="22"/>
+              <w:szCs w:val="22"/>
+              <w:lang w:eastAsia="zh-CN"/>
+            </w:rPr>
+            <m:t>32083</m:t>
+          </m:r>
+          <m:f>
+            <m:fPr>
+              <m:ctrlPr>
+                <w:rPr>
+                  <w:rFonts w:ascii="Cambria Math" w:hAnsi="Cambria Math"/>
+                  <w:i/>
+                  <w:sz w:val="22"/>
+                  <w:szCs w:val="22"/>
+                  <w:lang w:eastAsia="zh-CN"/>
+                </w:rPr>
+              </m:ctrlPr>
+            </m:fPr>
+            <m:num>
+              <m:sSup>
+                <m:sSupPr>
+                  <m:ctrlPr>
+                    <w:rPr>
+                      <w:rFonts w:ascii="Cambria Math" w:hAnsi="Cambria Math"/>
+                      <w:i/>
+                      <w:sz w:val="22"/>
+                      <w:szCs w:val="22"/>
+                      <w:lang w:eastAsia="zh-CN"/>
+                    </w:rPr>
+                  </m:ctrlPr>
+                </m:sSupPr>
+                <m:e>
+                  <m:r>
+                    <w:rPr>
+                      <w:rFonts w:ascii="Cambria Math" w:hAnsi="Cambria Math"/>
+                      <w:sz w:val="22"/>
+                      <w:szCs w:val="22"/>
+                      <w:lang w:eastAsia="zh-CN"/>
+                    </w:rPr>
+                    <m:t>(Nm)</m:t>
+                  </m:r>
+                </m:e>
+                <m:sup>
+                  <m:r>
+                    <w:rPr>
+                      <w:rFonts w:ascii="Cambria Math" w:hAnsi="Cambria Math"/>
+                      <w:sz w:val="22"/>
+                      <w:szCs w:val="22"/>
+                      <w:lang w:eastAsia="zh-CN"/>
+                    </w:rPr>
+                    <m:t>2</m:t>
+                  </m:r>
+                </m:sup>
+              </m:sSup>
+              <m:r>
+                <w:rPr>
+                  <w:rFonts w:ascii="Cambria Math" w:hAnsi="Cambria Math"/>
+                  <w:sz w:val="22"/>
+                  <w:szCs w:val="22"/>
+                  <w:lang w:eastAsia="zh-CN"/>
+                </w:rPr>
+                <m:t>s</m:t>
+              </m:r>
+            </m:num>
+            <m:den>
+              <m:sSup>
+                <m:sSupPr>
+                  <m:ctrlPr>
+                    <w:rPr>
+                      <w:rFonts w:ascii="Cambria Math" w:hAnsi="Cambria Math"/>
+                      <w:i/>
+                      <w:sz w:val="22"/>
+                      <w:szCs w:val="22"/>
+                      <w:lang w:eastAsia="zh-CN"/>
+                    </w:rPr>
+                  </m:ctrlPr>
+                </m:sSupPr>
+                <m:e>
+                  <m:r>
+                    <w:rPr>
+                      <w:rFonts w:ascii="Cambria Math" w:hAnsi="Cambria Math"/>
+                      <w:sz w:val="22"/>
+                      <w:szCs w:val="22"/>
+                      <w:lang w:eastAsia="zh-CN"/>
+                    </w:rPr>
+                    <m:t>(rad)</m:t>
+                  </m:r>
+                </m:e>
+                <m:sup>
+                  <m:r>
+                    <w:rPr>
+                      <w:rFonts w:ascii="Cambria Math" w:hAnsi="Cambria Math"/>
+                      <w:sz w:val="22"/>
+                      <w:szCs w:val="22"/>
+                      <w:lang w:eastAsia="zh-CN"/>
+                    </w:rPr>
+                    <m:t>2</m:t>
+                  </m:r>
+                </m:sup>
+              </m:sSup>
+            </m:den>
+          </m:f>
+          <m:r>
+            <w:rPr>
+              <w:rFonts w:ascii="Cambria Math" w:hAnsi="Cambria Math"/>
+              <w:sz w:val="22"/>
+              <w:szCs w:val="22"/>
+              <w:lang w:eastAsia="zh-CN"/>
+            </w:rPr>
+            <m:t xml:space="preserve"> </m:t>
+          </m:r>
+        </m:oMath>
+      </m:oMathPara>
+    </w:p>
+    <w:p>
+      <w:pPr>
+        <w:tabs>
+          <w:tab w:val="left" w:pos="5760"/>
+        </w:tabs>
+        <w:jc w:val="both"/>
+        <w:rPr>
+          <w:rFonts w:hint="eastAsia"/>
+          <w:sz w:val="22"/>
+          <w:szCs w:val="22"/>
+          <w:lang w:eastAsia="zh-CN"/>
+        </w:rPr>
+      </w:pPr>
     </w:p>
     <w:sectPr>
-      <w:headerReference w:type="default" r:id="rId7"/>
-      <w:footerReference w:type="default" r:id="rId8"/>
+      <w:headerReference w:type="default" r:id="rId12"/>
+      <w:footerReference w:type="default" r:id="rId13"/>
       <w:pgSz w:w="11906" w:h="16838"/>
       <w:pgMar w:top="1440" w:right="1440" w:bottom="1440" w:left="1440" w:header="708" w:footer="708" w:gutter="0"/>
       <w:cols w:space="708"/>
@@ -3226,7 +5326,7 @@
 </file>
 
 <file path=word/endnotes.xml><?xml version="1.0" encoding="utf-8"?>
-<w:endnotes xmlns:ve="http://schemas.openxmlformats.org/markup-compatibility/2006" xmlns:o="urn:schemas-microsoft-com:office:office" xmlns:r="http://schemas.openxmlformats.org/officeDocument/2006/relationships" xmlns:m="http://schemas.openxmlformats.org/officeDocument/2006/math" xmlns:v="urn:schemas-microsoft-com:vml" xmlns:wp="http://schemas.openxmlformats.org/drawingml/2006/wordprocessingDrawing" xmlns:w10="urn:schemas-microsoft-com:office:word" xmlns:w="http://schemas.openxmlformats.org/wordprocessingml/2006/main" xmlns:wne="http://schemas.microsoft.com/office/word/2006/wordml">
+<w:endnotes xmlns:wpc="http://schemas.microsoft.com/office/word/2010/wordprocessingCanvas" xmlns:cx="http://schemas.microsoft.com/office/drawing/2014/chartex" xmlns:cx1="http://schemas.microsoft.com/office/drawing/2015/9/8/chartex" xmlns:cx2="http://schemas.microsoft.com/office/drawing/2015/10/21/chartex" xmlns:cx3="http://schemas.microsoft.com/office/drawing/2016/5/9/chartex" xmlns:cx4="http://schemas.microsoft.com/office/drawing/2016/5/10/chartex" xmlns:cx5="http://schemas.microsoft.com/office/drawing/2016/5/11/chartex" xmlns:cx6="http://schemas.microsoft.com/office/drawing/2016/5/12/chartex" xmlns:cx7="http://schemas.microsoft.com/office/drawing/2016/5/13/chartex" xmlns:cx8="http://schemas.microsoft.com/office/drawing/2016/5/14/chartex" xmlns:mc="http://schemas.openxmlformats.org/markup-compatibility/2006" xmlns:aink="http://schemas.microsoft.com/office/drawing/2016/ink" xmlns:am3d="http://schemas.microsoft.com/office/drawing/2017/model3d" xmlns:o="urn:schemas-microsoft-com:office:office" xmlns:r="http://schemas.openxmlformats.org/officeDocument/2006/relationships" xmlns:m="http://schemas.openxmlformats.org/officeDocument/2006/math" xmlns:v="urn:schemas-microsoft-com:vml" xmlns:wp14="http://schemas.microsoft.com/office/word/2010/wordprocessingDrawing" xmlns:wp="http://schemas.openxmlformats.org/drawingml/2006/wordprocessingDrawing" xmlns:w10="urn:schemas-microsoft-com:office:word" xmlns:w="http://schemas.openxmlformats.org/wordprocessingml/2006/main" xmlns:w14="http://schemas.microsoft.com/office/word/2010/wordml" xmlns:w15="http://schemas.microsoft.com/office/word/2012/wordml" xmlns:w16cex="http://schemas.microsoft.com/office/word/2018/wordml/cex" xmlns:w16cid="http://schemas.microsoft.com/office/word/2016/wordml/cid" xmlns:w16="http://schemas.microsoft.com/office/word/2018/wordml" xmlns:w16sdtdh="http://schemas.microsoft.com/office/word/2020/wordml/sdtdatahash" xmlns:w16se="http://schemas.microsoft.com/office/word/2015/wordml/symex" xmlns:wpg="http://schemas.microsoft.com/office/word/2010/wordprocessingGroup" xmlns:wpi="http://schemas.microsoft.com/office/word/2010/wordprocessingInk" xmlns:wne="http://schemas.microsoft.com/office/word/2006/wordml" xmlns:wps="http://schemas.microsoft.com/office/word/2010/wordprocessingShape" mc:Ignorable="w14 w15 w16se w16cid w16 w16cex w16sdtdh wp14">
   <w:endnote w:type="separator" w:id="-1">
     <w:p>
       <w:r>
@@ -3245,10 +5345,10 @@
 </file>
 
 <file path=word/footer1.xml><?xml version="1.0" encoding="utf-8"?>
-<w:ftr xmlns:ve="http://schemas.openxmlformats.org/markup-compatibility/2006" xmlns:o="urn:schemas-microsoft-com:office:office" xmlns:r="http://schemas.openxmlformats.org/officeDocument/2006/relationships" xmlns:m="http://schemas.openxmlformats.org/officeDocument/2006/math" xmlns:v="urn:schemas-microsoft-com:vml" xmlns:wp="http://schemas.openxmlformats.org/drawingml/2006/wordprocessingDrawing" xmlns:w10="urn:schemas-microsoft-com:office:word" xmlns:w="http://schemas.openxmlformats.org/wordprocessingml/2006/main" xmlns:wne="http://schemas.microsoft.com/office/word/2006/wordml">
+<w:ftr xmlns:wpc="http://schemas.microsoft.com/office/word/2010/wordprocessingCanvas" xmlns:cx="http://schemas.microsoft.com/office/drawing/2014/chartex" xmlns:cx1="http://schemas.microsoft.com/office/drawing/2015/9/8/chartex" xmlns:cx2="http://schemas.microsoft.com/office/drawing/2015/10/21/chartex" xmlns:cx3="http://schemas.microsoft.com/office/drawing/2016/5/9/chartex" xmlns:cx4="http://schemas.microsoft.com/office/drawing/2016/5/10/chartex" xmlns:cx5="http://schemas.microsoft.com/office/drawing/2016/5/11/chartex" xmlns:cx6="http://schemas.microsoft.com/office/drawing/2016/5/12/chartex" xmlns:cx7="http://schemas.microsoft.com/office/drawing/2016/5/13/chartex" xmlns:cx8="http://schemas.microsoft.com/office/drawing/2016/5/14/chartex" xmlns:mc="http://schemas.openxmlformats.org/markup-compatibility/2006" xmlns:aink="http://schemas.microsoft.com/office/drawing/2016/ink" xmlns:am3d="http://schemas.microsoft.com/office/drawing/2017/model3d" xmlns:o="urn:schemas-microsoft-com:office:office" xmlns:r="http://schemas.openxmlformats.org/officeDocument/2006/relationships" xmlns:m="http://schemas.openxmlformats.org/officeDocument/2006/math" xmlns:v="urn:schemas-microsoft-com:vml" xmlns:wp14="http://schemas.microsoft.com/office/word/2010/wordprocessingDrawing" xmlns:wp="http://schemas.openxmlformats.org/drawingml/2006/wordprocessingDrawing" xmlns:w10="urn:schemas-microsoft-com:office:word" xmlns:w="http://schemas.openxmlformats.org/wordprocessingml/2006/main" xmlns:w14="http://schemas.microsoft.com/office/word/2010/wordml" xmlns:w15="http://schemas.microsoft.com/office/word/2012/wordml" xmlns:w16cex="http://schemas.microsoft.com/office/word/2018/wordml/cex" xmlns:w16cid="http://schemas.microsoft.com/office/word/2016/wordml/cid" xmlns:w16="http://schemas.microsoft.com/office/word/2018/wordml" xmlns:w16sdtdh="http://schemas.microsoft.com/office/word/2020/wordml/sdtdatahash" xmlns:w16se="http://schemas.microsoft.com/office/word/2015/wordml/symex" xmlns:wpg="http://schemas.microsoft.com/office/word/2010/wordprocessingGroup" xmlns:wpi="http://schemas.microsoft.com/office/word/2010/wordprocessingInk" xmlns:wne="http://schemas.microsoft.com/office/word/2006/wordml" xmlns:wps="http://schemas.microsoft.com/office/word/2010/wordprocessingShape" mc:Ignorable="w14 w15 w16se w16cid w16 w16cex w16sdtdh wp14">
   <w:p>
     <w:pPr>
-      <w:pStyle w:val="Fuzeile"/>
+      <w:pStyle w:val="a5"/>
       <w:rPr>
         <w:color w:val="3B3838" w:themeColor="background2" w:themeShade="40"/>
         <w:sz w:val="20"/>
@@ -3336,23 +5436,39 @@
       </w:rPr>
       <w:t xml:space="preserve"> / </w:t>
     </w:r>
-    <w:fldSimple w:instr=" NUMPAGES  \* MERGEFORMAT ">
-      <w:r>
-        <w:rPr>
-          <w:noProof/>
-          <w:color w:val="3B3838" w:themeColor="background2" w:themeShade="40"/>
-          <w:sz w:val="20"/>
-          <w:szCs w:val="20"/>
-        </w:rPr>
-        <w:t>2</w:t>
-      </w:r>
-    </w:fldSimple>
+    <w:r>
+      <w:fldChar w:fldCharType="begin"/>
+    </w:r>
+    <w:r>
+      <w:instrText xml:space="preserve"> NUMPAGES  \* MERGEFORMAT </w:instrText>
+    </w:r>
+    <w:r>
+      <w:fldChar w:fldCharType="separate"/>
+    </w:r>
+    <w:r>
+      <w:rPr>
+        <w:noProof/>
+        <w:color w:val="3B3838" w:themeColor="background2" w:themeShade="40"/>
+        <w:sz w:val="20"/>
+        <w:szCs w:val="20"/>
+      </w:rPr>
+      <w:t>2</w:t>
+    </w:r>
+    <w:r>
+      <w:rPr>
+        <w:noProof/>
+        <w:color w:val="3B3838" w:themeColor="background2" w:themeShade="40"/>
+        <w:sz w:val="20"/>
+        <w:szCs w:val="20"/>
+      </w:rPr>
+      <w:fldChar w:fldCharType="end"/>
+    </w:r>
   </w:p>
 </w:ftr>
 </file>
 
 <file path=word/footnotes.xml><?xml version="1.0" encoding="utf-8"?>
-<w:footnotes xmlns:ve="http://schemas.openxmlformats.org/markup-compatibility/2006" xmlns:o="urn:schemas-microsoft-com:office:office" xmlns:r="http://schemas.openxmlformats.org/officeDocument/2006/relationships" xmlns:m="http://schemas.openxmlformats.org/officeDocument/2006/math" xmlns:v="urn:schemas-microsoft-com:vml" xmlns:wp="http://schemas.openxmlformats.org/drawingml/2006/wordprocessingDrawing" xmlns:w10="urn:schemas-microsoft-com:office:word" xmlns:w="http://schemas.openxmlformats.org/wordprocessingml/2006/main" xmlns:wne="http://schemas.microsoft.com/office/word/2006/wordml">
+<w:footnotes xmlns:wpc="http://schemas.microsoft.com/office/word/2010/wordprocessingCanvas" xmlns:cx="http://schemas.microsoft.com/office/drawing/2014/chartex" xmlns:cx1="http://schemas.microsoft.com/office/drawing/2015/9/8/chartex" xmlns:cx2="http://schemas.microsoft.com/office/drawing/2015/10/21/chartex" xmlns:cx3="http://schemas.microsoft.com/office/drawing/2016/5/9/chartex" xmlns:cx4="http://schemas.microsoft.com/office/drawing/2016/5/10/chartex" xmlns:cx5="http://schemas.microsoft.com/office/drawing/2016/5/11/chartex" xmlns:cx6="http://schemas.microsoft.com/office/drawing/2016/5/12/chartex" xmlns:cx7="http://schemas.microsoft.com/office/drawing/2016/5/13/chartex" xmlns:cx8="http://schemas.microsoft.com/office/drawing/2016/5/14/chartex" xmlns:mc="http://schemas.openxmlformats.org/markup-compatibility/2006" xmlns:aink="http://schemas.microsoft.com/office/drawing/2016/ink" xmlns:am3d="http://schemas.microsoft.com/office/drawing/2017/model3d" xmlns:o="urn:schemas-microsoft-com:office:office" xmlns:r="http://schemas.openxmlformats.org/officeDocument/2006/relationships" xmlns:m="http://schemas.openxmlformats.org/officeDocument/2006/math" xmlns:v="urn:schemas-microsoft-com:vml" xmlns:wp14="http://schemas.microsoft.com/office/word/2010/wordprocessingDrawing" xmlns:wp="http://schemas.openxmlformats.org/drawingml/2006/wordprocessingDrawing" xmlns:w10="urn:schemas-microsoft-com:office:word" xmlns:w="http://schemas.openxmlformats.org/wordprocessingml/2006/main" xmlns:w14="http://schemas.microsoft.com/office/word/2010/wordml" xmlns:w15="http://schemas.microsoft.com/office/word/2012/wordml" xmlns:w16cex="http://schemas.microsoft.com/office/word/2018/wordml/cex" xmlns:w16cid="http://schemas.microsoft.com/office/word/2016/wordml/cid" xmlns:w16="http://schemas.microsoft.com/office/word/2018/wordml" xmlns:w16sdtdh="http://schemas.microsoft.com/office/word/2020/wordml/sdtdatahash" xmlns:w16se="http://schemas.microsoft.com/office/word/2015/wordml/symex" xmlns:wpg="http://schemas.microsoft.com/office/word/2010/wordprocessingGroup" xmlns:wpi="http://schemas.microsoft.com/office/word/2010/wordprocessingInk" xmlns:wne="http://schemas.microsoft.com/office/word/2006/wordml" xmlns:wps="http://schemas.microsoft.com/office/word/2010/wordprocessingShape" mc:Ignorable="w14 w15 w16se w16cid w16 w16cex w16sdtdh wp14">
   <w:footnote w:type="separator" w:id="-1">
     <w:p>
       <w:r>
@@ -3371,10 +5487,10 @@
 </file>
 
 <file path=word/header1.xml><?xml version="1.0" encoding="utf-8"?>
-<w:hdr xmlns:ve="http://schemas.openxmlformats.org/markup-compatibility/2006" xmlns:o="urn:schemas-microsoft-com:office:office" xmlns:r="http://schemas.openxmlformats.org/officeDocument/2006/relationships" xmlns:m="http://schemas.openxmlformats.org/officeDocument/2006/math" xmlns:v="urn:schemas-microsoft-com:vml" xmlns:wp="http://schemas.openxmlformats.org/drawingml/2006/wordprocessingDrawing" xmlns:w10="urn:schemas-microsoft-com:office:word" xmlns:w="http://schemas.openxmlformats.org/wordprocessingml/2006/main" xmlns:wne="http://schemas.microsoft.com/office/word/2006/wordml">
+<w:hdr xmlns:wpc="http://schemas.microsoft.com/office/word/2010/wordprocessingCanvas" xmlns:cx="http://schemas.microsoft.com/office/drawing/2014/chartex" xmlns:cx1="http://schemas.microsoft.com/office/drawing/2015/9/8/chartex" xmlns:cx2="http://schemas.microsoft.com/office/drawing/2015/10/21/chartex" xmlns:cx3="http://schemas.microsoft.com/office/drawing/2016/5/9/chartex" xmlns:cx4="http://schemas.microsoft.com/office/drawing/2016/5/10/chartex" xmlns:cx5="http://schemas.microsoft.com/office/drawing/2016/5/11/chartex" xmlns:cx6="http://schemas.microsoft.com/office/drawing/2016/5/12/chartex" xmlns:cx7="http://schemas.microsoft.com/office/drawing/2016/5/13/chartex" xmlns:cx8="http://schemas.microsoft.com/office/drawing/2016/5/14/chartex" xmlns:mc="http://schemas.openxmlformats.org/markup-compatibility/2006" xmlns:aink="http://schemas.microsoft.com/office/drawing/2016/ink" xmlns:am3d="http://schemas.microsoft.com/office/drawing/2017/model3d" xmlns:o="urn:schemas-microsoft-com:office:office" xmlns:r="http://schemas.openxmlformats.org/officeDocument/2006/relationships" xmlns:m="http://schemas.openxmlformats.org/officeDocument/2006/math" xmlns:v="urn:schemas-microsoft-com:vml" xmlns:wp14="http://schemas.microsoft.com/office/word/2010/wordprocessingDrawing" xmlns:wp="http://schemas.openxmlformats.org/drawingml/2006/wordprocessingDrawing" xmlns:w10="urn:schemas-microsoft-com:office:word" xmlns:w="http://schemas.openxmlformats.org/wordprocessingml/2006/main" xmlns:w14="http://schemas.microsoft.com/office/word/2010/wordml" xmlns:w15="http://schemas.microsoft.com/office/word/2012/wordml" xmlns:w16cex="http://schemas.microsoft.com/office/word/2018/wordml/cex" xmlns:w16cid="http://schemas.microsoft.com/office/word/2016/wordml/cid" xmlns:w16="http://schemas.microsoft.com/office/word/2018/wordml" xmlns:w16sdtdh="http://schemas.microsoft.com/office/word/2020/wordml/sdtdatahash" xmlns:w16se="http://schemas.microsoft.com/office/word/2015/wordml/symex" xmlns:wpg="http://schemas.microsoft.com/office/word/2010/wordprocessingGroup" xmlns:wpi="http://schemas.microsoft.com/office/word/2010/wordprocessingInk" xmlns:wne="http://schemas.microsoft.com/office/word/2006/wordml" xmlns:wps="http://schemas.microsoft.com/office/word/2010/wordprocessingShape" mc:Ignorable="w14 w15 w16se w16cid w16 w16cex w16sdtdh wp14">
   <w:p>
     <w:pPr>
-      <w:pStyle w:val="Kopfzeile"/>
+      <w:pStyle w:val="a3"/>
       <w:rPr>
         <w:color w:val="3B3838" w:themeColor="background2" w:themeShade="40"/>
         <w:sz w:val="20"/>
@@ -3453,32 +5569,295 @@
         <w:sz w:val="20"/>
         <w:szCs w:val="20"/>
       </w:rPr>
-      <w:t xml:space="preserve">, </w:t>
-    </w:r>
-    <w:proofErr w:type="spellStart"/>
-    <w:r>
-      <w:rPr>
-        <w:color w:val="3B3838" w:themeColor="background2" w:themeShade="40"/>
-        <w:sz w:val="20"/>
-        <w:szCs w:val="20"/>
-      </w:rPr>
-      <w:t>Xiaowei</w:t>
-    </w:r>
-    <w:proofErr w:type="spellEnd"/>
-    <w:r>
-      <w:rPr>
-        <w:color w:val="3B3838" w:themeColor="background2" w:themeShade="40"/>
-        <w:sz w:val="20"/>
-        <w:szCs w:val="20"/>
-      </w:rPr>
-      <w:t xml:space="preserve"> Lin</w:t>
+      <w:t>, Xiaowei Lin</w:t>
     </w:r>
   </w:p>
 </w:hdr>
 </file>
 
+<file path=word/numbering.xml><?xml version="1.0" encoding="utf-8"?>
+<w:numbering xmlns:wpc="http://schemas.microsoft.com/office/word/2010/wordprocessingCanvas" xmlns:cx="http://schemas.microsoft.com/office/drawing/2014/chartex" xmlns:cx1="http://schemas.microsoft.com/office/drawing/2015/9/8/chartex" xmlns:cx2="http://schemas.microsoft.com/office/drawing/2015/10/21/chartex" xmlns:cx3="http://schemas.microsoft.com/office/drawing/2016/5/9/chartex" xmlns:cx4="http://schemas.microsoft.com/office/drawing/2016/5/10/chartex" xmlns:cx5="http://schemas.microsoft.com/office/drawing/2016/5/11/chartex" xmlns:cx6="http://schemas.microsoft.com/office/drawing/2016/5/12/chartex" xmlns:cx7="http://schemas.microsoft.com/office/drawing/2016/5/13/chartex" xmlns:cx8="http://schemas.microsoft.com/office/drawing/2016/5/14/chartex" xmlns:mc="http://schemas.openxmlformats.org/markup-compatibility/2006" xmlns:aink="http://schemas.microsoft.com/office/drawing/2016/ink" xmlns:am3d="http://schemas.microsoft.com/office/drawing/2017/model3d" xmlns:o="urn:schemas-microsoft-com:office:office" xmlns:r="http://schemas.openxmlformats.org/officeDocument/2006/relationships" xmlns:m="http://schemas.openxmlformats.org/officeDocument/2006/math" xmlns:v="urn:schemas-microsoft-com:vml" xmlns:wp14="http://schemas.microsoft.com/office/word/2010/wordprocessingDrawing" xmlns:wp="http://schemas.openxmlformats.org/drawingml/2006/wordprocessingDrawing" xmlns:w10="urn:schemas-microsoft-com:office:word" xmlns:w="http://schemas.openxmlformats.org/wordprocessingml/2006/main" xmlns:w14="http://schemas.microsoft.com/office/word/2010/wordml" xmlns:w15="http://schemas.microsoft.com/office/word/2012/wordml" xmlns:w16cex="http://schemas.microsoft.com/office/word/2018/wordml/cex" xmlns:w16cid="http://schemas.microsoft.com/office/word/2016/wordml/cid" xmlns:w16="http://schemas.microsoft.com/office/word/2018/wordml" xmlns:w16sdtdh="http://schemas.microsoft.com/office/word/2020/wordml/sdtdatahash" xmlns:w16se="http://schemas.microsoft.com/office/word/2015/wordml/symex" xmlns:wpg="http://schemas.microsoft.com/office/word/2010/wordprocessingGroup" xmlns:wpi="http://schemas.microsoft.com/office/word/2010/wordprocessingInk" xmlns:wne="http://schemas.microsoft.com/office/word/2006/wordml" xmlns:wps="http://schemas.microsoft.com/office/word/2010/wordprocessingShape" mc:Ignorable="w14 w15 w16se w16cid w16 w16cex w16sdtdh wp14">
+  <w:abstractNum w:abstractNumId="0" w15:restartNumberingAfterBreak="0">
+    <w:nsid w:val="07A27F90"/>
+    <w:multiLevelType w:val="hybridMultilevel"/>
+    <w:tmpl w:val="87E862D4"/>
+    <w:lvl w:ilvl="0" w:tplc="4F640970">
+      <w:start w:val="1"/>
+      <w:numFmt w:val="lowerLetter"/>
+      <w:lvlText w:val="%1)"/>
+      <w:lvlJc w:val="left"/>
+      <w:pPr>
+        <w:ind w:left="360" w:hanging="360"/>
+      </w:pPr>
+      <w:rPr>
+        <w:rFonts w:hint="default"/>
+      </w:rPr>
+    </w:lvl>
+    <w:lvl w:ilvl="1" w:tplc="04090019" w:tentative="1">
+      <w:start w:val="1"/>
+      <w:numFmt w:val="lowerLetter"/>
+      <w:lvlText w:val="%2)"/>
+      <w:lvlJc w:val="left"/>
+      <w:pPr>
+        <w:ind w:left="840" w:hanging="420"/>
+      </w:pPr>
+    </w:lvl>
+    <w:lvl w:ilvl="2" w:tplc="0409001B" w:tentative="1">
+      <w:start w:val="1"/>
+      <w:numFmt w:val="lowerRoman"/>
+      <w:lvlText w:val="%3."/>
+      <w:lvlJc w:val="right"/>
+      <w:pPr>
+        <w:ind w:left="1260" w:hanging="420"/>
+      </w:pPr>
+    </w:lvl>
+    <w:lvl w:ilvl="3" w:tplc="0409000F" w:tentative="1">
+      <w:start w:val="1"/>
+      <w:numFmt w:val="decimal"/>
+      <w:lvlText w:val="%4."/>
+      <w:lvlJc w:val="left"/>
+      <w:pPr>
+        <w:ind w:left="1680" w:hanging="420"/>
+      </w:pPr>
+    </w:lvl>
+    <w:lvl w:ilvl="4" w:tplc="04090019" w:tentative="1">
+      <w:start w:val="1"/>
+      <w:numFmt w:val="lowerLetter"/>
+      <w:lvlText w:val="%5)"/>
+      <w:lvlJc w:val="left"/>
+      <w:pPr>
+        <w:ind w:left="2100" w:hanging="420"/>
+      </w:pPr>
+    </w:lvl>
+    <w:lvl w:ilvl="5" w:tplc="0409001B" w:tentative="1">
+      <w:start w:val="1"/>
+      <w:numFmt w:val="lowerRoman"/>
+      <w:lvlText w:val="%6."/>
+      <w:lvlJc w:val="right"/>
+      <w:pPr>
+        <w:ind w:left="2520" w:hanging="420"/>
+      </w:pPr>
+    </w:lvl>
+    <w:lvl w:ilvl="6" w:tplc="0409000F" w:tentative="1">
+      <w:start w:val="1"/>
+      <w:numFmt w:val="decimal"/>
+      <w:lvlText w:val="%7."/>
+      <w:lvlJc w:val="left"/>
+      <w:pPr>
+        <w:ind w:left="2940" w:hanging="420"/>
+      </w:pPr>
+    </w:lvl>
+    <w:lvl w:ilvl="7" w:tplc="04090019" w:tentative="1">
+      <w:start w:val="1"/>
+      <w:numFmt w:val="lowerLetter"/>
+      <w:lvlText w:val="%8)"/>
+      <w:lvlJc w:val="left"/>
+      <w:pPr>
+        <w:ind w:left="3360" w:hanging="420"/>
+      </w:pPr>
+    </w:lvl>
+    <w:lvl w:ilvl="8" w:tplc="0409001B" w:tentative="1">
+      <w:start w:val="1"/>
+      <w:numFmt w:val="lowerRoman"/>
+      <w:lvlText w:val="%9."/>
+      <w:lvlJc w:val="right"/>
+      <w:pPr>
+        <w:ind w:left="3780" w:hanging="420"/>
+      </w:pPr>
+    </w:lvl>
+  </w:abstractNum>
+  <w:abstractNum w:abstractNumId="1" w15:restartNumberingAfterBreak="0">
+    <w:nsid w:val="41B50F9E"/>
+    <w:multiLevelType w:val="hybridMultilevel"/>
+    <w:tmpl w:val="B714E790"/>
+    <w:lvl w:ilvl="0" w:tplc="60B0C204">
+      <w:start w:val="1"/>
+      <w:numFmt w:val="lowerLetter"/>
+      <w:lvlText w:val="%1)"/>
+      <w:lvlJc w:val="left"/>
+      <w:pPr>
+        <w:ind w:left="360" w:hanging="360"/>
+      </w:pPr>
+      <w:rPr>
+        <w:rFonts w:hint="default"/>
+      </w:rPr>
+    </w:lvl>
+    <w:lvl w:ilvl="1" w:tplc="04090019" w:tentative="1">
+      <w:start w:val="1"/>
+      <w:numFmt w:val="lowerLetter"/>
+      <w:lvlText w:val="%2)"/>
+      <w:lvlJc w:val="left"/>
+      <w:pPr>
+        <w:ind w:left="840" w:hanging="420"/>
+      </w:pPr>
+    </w:lvl>
+    <w:lvl w:ilvl="2" w:tplc="0409001B" w:tentative="1">
+      <w:start w:val="1"/>
+      <w:numFmt w:val="lowerRoman"/>
+      <w:lvlText w:val="%3."/>
+      <w:lvlJc w:val="right"/>
+      <w:pPr>
+        <w:ind w:left="1260" w:hanging="420"/>
+      </w:pPr>
+    </w:lvl>
+    <w:lvl w:ilvl="3" w:tplc="0409000F" w:tentative="1">
+      <w:start w:val="1"/>
+      <w:numFmt w:val="decimal"/>
+      <w:lvlText w:val="%4."/>
+      <w:lvlJc w:val="left"/>
+      <w:pPr>
+        <w:ind w:left="1680" w:hanging="420"/>
+      </w:pPr>
+    </w:lvl>
+    <w:lvl w:ilvl="4" w:tplc="04090019" w:tentative="1">
+      <w:start w:val="1"/>
+      <w:numFmt w:val="lowerLetter"/>
+      <w:lvlText w:val="%5)"/>
+      <w:lvlJc w:val="left"/>
+      <w:pPr>
+        <w:ind w:left="2100" w:hanging="420"/>
+      </w:pPr>
+    </w:lvl>
+    <w:lvl w:ilvl="5" w:tplc="0409001B" w:tentative="1">
+      <w:start w:val="1"/>
+      <w:numFmt w:val="lowerRoman"/>
+      <w:lvlText w:val="%6."/>
+      <w:lvlJc w:val="right"/>
+      <w:pPr>
+        <w:ind w:left="2520" w:hanging="420"/>
+      </w:pPr>
+    </w:lvl>
+    <w:lvl w:ilvl="6" w:tplc="0409000F" w:tentative="1">
+      <w:start w:val="1"/>
+      <w:numFmt w:val="decimal"/>
+      <w:lvlText w:val="%7."/>
+      <w:lvlJc w:val="left"/>
+      <w:pPr>
+        <w:ind w:left="2940" w:hanging="420"/>
+      </w:pPr>
+    </w:lvl>
+    <w:lvl w:ilvl="7" w:tplc="04090019" w:tentative="1">
+      <w:start w:val="1"/>
+      <w:numFmt w:val="lowerLetter"/>
+      <w:lvlText w:val="%8)"/>
+      <w:lvlJc w:val="left"/>
+      <w:pPr>
+        <w:ind w:left="3360" w:hanging="420"/>
+      </w:pPr>
+    </w:lvl>
+    <w:lvl w:ilvl="8" w:tplc="0409001B" w:tentative="1">
+      <w:start w:val="1"/>
+      <w:numFmt w:val="lowerRoman"/>
+      <w:lvlText w:val="%9."/>
+      <w:lvlJc w:val="right"/>
+      <w:pPr>
+        <w:ind w:left="3780" w:hanging="420"/>
+      </w:pPr>
+    </w:lvl>
+  </w:abstractNum>
+  <w:abstractNum w:abstractNumId="2" w15:restartNumberingAfterBreak="0">
+    <w:nsid w:val="576C0693"/>
+    <w:multiLevelType w:val="hybridMultilevel"/>
+    <w:tmpl w:val="A70C13BA"/>
+    <w:lvl w:ilvl="0" w:tplc="55180F70">
+      <w:start w:val="1"/>
+      <w:numFmt w:val="lowerLetter"/>
+      <w:lvlText w:val="%1)"/>
+      <w:lvlJc w:val="left"/>
+      <w:pPr>
+        <w:ind w:left="360" w:hanging="360"/>
+      </w:pPr>
+      <w:rPr>
+        <w:rFonts w:hint="default"/>
+      </w:rPr>
+    </w:lvl>
+    <w:lvl w:ilvl="1" w:tplc="04090019" w:tentative="1">
+      <w:start w:val="1"/>
+      <w:numFmt w:val="lowerLetter"/>
+      <w:lvlText w:val="%2)"/>
+      <w:lvlJc w:val="left"/>
+      <w:pPr>
+        <w:ind w:left="840" w:hanging="420"/>
+      </w:pPr>
+    </w:lvl>
+    <w:lvl w:ilvl="2" w:tplc="0409001B" w:tentative="1">
+      <w:start w:val="1"/>
+      <w:numFmt w:val="lowerRoman"/>
+      <w:lvlText w:val="%3."/>
+      <w:lvlJc w:val="right"/>
+      <w:pPr>
+        <w:ind w:left="1260" w:hanging="420"/>
+      </w:pPr>
+    </w:lvl>
+    <w:lvl w:ilvl="3" w:tplc="0409000F" w:tentative="1">
+      <w:start w:val="1"/>
+      <w:numFmt w:val="decimal"/>
+      <w:lvlText w:val="%4."/>
+      <w:lvlJc w:val="left"/>
+      <w:pPr>
+        <w:ind w:left="1680" w:hanging="420"/>
+      </w:pPr>
+    </w:lvl>
+    <w:lvl w:ilvl="4" w:tplc="04090019" w:tentative="1">
+      <w:start w:val="1"/>
+      <w:numFmt w:val="lowerLetter"/>
+      <w:lvlText w:val="%5)"/>
+      <w:lvlJc w:val="left"/>
+      <w:pPr>
+        <w:ind w:left="2100" w:hanging="420"/>
+      </w:pPr>
+    </w:lvl>
+    <w:lvl w:ilvl="5" w:tplc="0409001B" w:tentative="1">
+      <w:start w:val="1"/>
+      <w:numFmt w:val="lowerRoman"/>
+      <w:lvlText w:val="%6."/>
+      <w:lvlJc w:val="right"/>
+      <w:pPr>
+        <w:ind w:left="2520" w:hanging="420"/>
+      </w:pPr>
+    </w:lvl>
+    <w:lvl w:ilvl="6" w:tplc="0409000F" w:tentative="1">
+      <w:start w:val="1"/>
+      <w:numFmt w:val="decimal"/>
+      <w:lvlText w:val="%7."/>
+      <w:lvlJc w:val="left"/>
+      <w:pPr>
+        <w:ind w:left="2940" w:hanging="420"/>
+      </w:pPr>
+    </w:lvl>
+    <w:lvl w:ilvl="7" w:tplc="04090019" w:tentative="1">
+      <w:start w:val="1"/>
+      <w:numFmt w:val="lowerLetter"/>
+      <w:lvlText w:val="%8)"/>
+      <w:lvlJc w:val="left"/>
+      <w:pPr>
+        <w:ind w:left="3360" w:hanging="420"/>
+      </w:pPr>
+    </w:lvl>
+    <w:lvl w:ilvl="8" w:tplc="0409001B" w:tentative="1">
+      <w:start w:val="1"/>
+      <w:numFmt w:val="lowerRoman"/>
+      <w:lvlText w:val="%9."/>
+      <w:lvlJc w:val="right"/>
+      <w:pPr>
+        <w:ind w:left="3780" w:hanging="420"/>
+      </w:pPr>
+    </w:lvl>
+  </w:abstractNum>
+  <w:num w:numId="1">
+    <w:abstractNumId w:val="2"/>
+  </w:num>
+  <w:num w:numId="2">
+    <w:abstractNumId w:val="0"/>
+  </w:num>
+  <w:num w:numId="3">
+    <w:abstractNumId w:val="1"/>
+  </w:num>
+</w:numbering>
+</file>
+
 <file path=word/styles.xml><?xml version="1.0" encoding="utf-8"?>
-<w:styles xmlns:r="http://schemas.openxmlformats.org/officeDocument/2006/relationships" xmlns:w="http://schemas.openxmlformats.org/wordprocessingml/2006/main">
+<w:styles xmlns:mc="http://schemas.openxmlformats.org/markup-compatibility/2006" xmlns:r="http://schemas.openxmlformats.org/officeDocument/2006/relationships" xmlns:w="http://schemas.openxmlformats.org/wordprocessingml/2006/main" xmlns:w14="http://schemas.microsoft.com/office/word/2010/wordml" xmlns:w15="http://schemas.microsoft.com/office/word/2012/wordml" xmlns:w16cex="http://schemas.microsoft.com/office/word/2018/wordml/cex" xmlns:w16cid="http://schemas.microsoft.com/office/word/2016/wordml/cid" xmlns:w16="http://schemas.microsoft.com/office/word/2018/wordml" xmlns:w16sdtdh="http://schemas.microsoft.com/office/word/2020/wordml/sdtdatahash" xmlns:w16se="http://schemas.microsoft.com/office/word/2015/wordml/symex" mc:Ignorable="w14 w15 w16se w16cid w16 w16cex w16sdtdh">
   <w:docDefaults>
     <w:rPrDefault>
       <w:rPr>
@@ -3490,162 +5869,400 @@
     </w:rPrDefault>
     <w:pPrDefault/>
   </w:docDefaults>
-  <w:latentStyles w:defLockedState="0" w:defUIPriority="99" w:defSemiHidden="1" w:defUnhideWhenUsed="1" w:defQFormat="0" w:count="267">
-    <w:lsdException w:name="Normal" w:semiHidden="0" w:uiPriority="0" w:unhideWhenUsed="0" w:qFormat="1"/>
-    <w:lsdException w:name="heading 1" w:semiHidden="0" w:uiPriority="9" w:unhideWhenUsed="0" w:qFormat="1"/>
-    <w:lsdException w:name="heading 2" w:uiPriority="9" w:qFormat="1"/>
-    <w:lsdException w:name="heading 3" w:uiPriority="9" w:qFormat="1"/>
-    <w:lsdException w:name="heading 4" w:uiPriority="9" w:qFormat="1"/>
-    <w:lsdException w:name="heading 5" w:uiPriority="9" w:qFormat="1"/>
-    <w:lsdException w:name="heading 6" w:uiPriority="9" w:qFormat="1"/>
-    <w:lsdException w:name="heading 7" w:uiPriority="9" w:qFormat="1"/>
-    <w:lsdException w:name="heading 8" w:uiPriority="9" w:qFormat="1"/>
-    <w:lsdException w:name="heading 9" w:uiPriority="9" w:qFormat="1"/>
-    <w:lsdException w:name="toc 1" w:uiPriority="39"/>
-    <w:lsdException w:name="toc 2" w:uiPriority="39"/>
-    <w:lsdException w:name="toc 3" w:uiPriority="39"/>
-    <w:lsdException w:name="toc 4" w:uiPriority="39"/>
-    <w:lsdException w:name="toc 5" w:uiPriority="39"/>
-    <w:lsdException w:name="toc 6" w:uiPriority="39"/>
-    <w:lsdException w:name="toc 7" w:uiPriority="39"/>
-    <w:lsdException w:name="toc 8" w:uiPriority="39"/>
-    <w:lsdException w:name="toc 9" w:uiPriority="39"/>
-    <w:lsdException w:name="caption" w:uiPriority="35" w:qFormat="1"/>
-    <w:lsdException w:name="Title" w:semiHidden="0" w:uiPriority="10" w:unhideWhenUsed="0" w:qFormat="1"/>
-    <w:lsdException w:name="Default Paragraph Font" w:uiPriority="1"/>
-    <w:lsdException w:name="Subtitle" w:semiHidden="0" w:uiPriority="11" w:unhideWhenUsed="0" w:qFormat="1"/>
-    <w:lsdException w:name="Strong" w:semiHidden="0" w:uiPriority="22" w:unhideWhenUsed="0" w:qFormat="1"/>
-    <w:lsdException w:name="Emphasis" w:semiHidden="0" w:uiPriority="20" w:unhideWhenUsed="0" w:qFormat="1"/>
-    <w:lsdException w:name="Table Grid" w:semiHidden="0" w:uiPriority="39" w:unhideWhenUsed="0"/>
-    <w:lsdException w:name="Placeholder Text" w:unhideWhenUsed="0"/>
-    <w:lsdException w:name="No Spacing" w:semiHidden="0" w:uiPriority="1" w:unhideWhenUsed="0" w:qFormat="1"/>
-    <w:lsdException w:name="Light Shading" w:semiHidden="0" w:uiPriority="60" w:unhideWhenUsed="0"/>
-    <w:lsdException w:name="Light List" w:semiHidden="0" w:uiPriority="61" w:unhideWhenUsed="0"/>
-    <w:lsdException w:name="Light Grid" w:semiHidden="0" w:uiPriority="62" w:unhideWhenUsed="0"/>
-    <w:lsdException w:name="Medium Shading 1" w:semiHidden="0" w:uiPriority="63" w:unhideWhenUsed="0"/>
-    <w:lsdException w:name="Medium Shading 2" w:semiHidden="0" w:uiPriority="64" w:unhideWhenUsed="0"/>
-    <w:lsdException w:name="Medium List 1" w:semiHidden="0" w:uiPriority="65" w:unhideWhenUsed="0"/>
-    <w:lsdException w:name="Medium List 2" w:semiHidden="0" w:uiPriority="66" w:unhideWhenUsed="0"/>
-    <w:lsdException w:name="Medium Grid 1" w:semiHidden="0" w:uiPriority="67" w:unhideWhenUsed="0"/>
-    <w:lsdException w:name="Medium Grid 2" w:semiHidden="0" w:uiPriority="68" w:unhideWhenUsed="0"/>
-    <w:lsdException w:name="Medium Grid 3" w:semiHidden="0" w:uiPriority="69" w:unhideWhenUsed="0"/>
-    <w:lsdException w:name="Dark List" w:semiHidden="0" w:uiPriority="70" w:unhideWhenUsed="0"/>
-    <w:lsdException w:name="Colorful Shading" w:semiHidden="0" w:uiPriority="71" w:unhideWhenUsed="0"/>
-    <w:lsdException w:name="Colorful List" w:semiHidden="0" w:uiPriority="72" w:unhideWhenUsed="0"/>
-    <w:lsdException w:name="Colorful Grid" w:semiHidden="0" w:uiPriority="73" w:unhideWhenUsed="0"/>
-    <w:lsdException w:name="Light Shading Accent 1" w:semiHidden="0" w:uiPriority="60" w:unhideWhenUsed="0"/>
-    <w:lsdException w:name="Light List Accent 1" w:semiHidden="0" w:uiPriority="61" w:unhideWhenUsed="0"/>
-    <w:lsdException w:name="Light Grid Accent 1" w:semiHidden="0" w:uiPriority="62" w:unhideWhenUsed="0"/>
-    <w:lsdException w:name="Medium Shading 1 Accent 1" w:semiHidden="0" w:uiPriority="63" w:unhideWhenUsed="0"/>
-    <w:lsdException w:name="Medium Shading 2 Accent 1" w:semiHidden="0" w:uiPriority="64" w:unhideWhenUsed="0"/>
-    <w:lsdException w:name="Medium List 1 Accent 1" w:semiHidden="0" w:uiPriority="65" w:unhideWhenUsed="0"/>
-    <w:lsdException w:name="Revision" w:unhideWhenUsed="0"/>
-    <w:lsdException w:name="List Paragraph" w:semiHidden="0" w:uiPriority="34" w:unhideWhenUsed="0" w:qFormat="1"/>
-    <w:lsdException w:name="Quote" w:semiHidden="0" w:uiPriority="29" w:unhideWhenUsed="0" w:qFormat="1"/>
-    <w:lsdException w:name="Intense Quote" w:semiHidden="0" w:uiPriority="30" w:unhideWhenUsed="0" w:qFormat="1"/>
-    <w:lsdException w:name="Medium List 2 Accent 1" w:semiHidden="0" w:uiPriority="66" w:unhideWhenUsed="0"/>
-    <w:lsdException w:name="Medium Grid 1 Accent 1" w:semiHidden="0" w:uiPriority="67" w:unhideWhenUsed="0"/>
-    <w:lsdException w:name="Medium Grid 2 Accent 1" w:semiHidden="0" w:uiPriority="68" w:unhideWhenUsed="0"/>
-    <w:lsdException w:name="Medium Grid 3 Accent 1" w:semiHidden="0" w:uiPriority="69" w:unhideWhenUsed="0"/>
-    <w:lsdException w:name="Dark List Accent 1" w:semiHidden="0" w:uiPriority="70" w:unhideWhenUsed="0"/>
-    <w:lsdException w:name="Colorful Shading Accent 1" w:semiHidden="0" w:uiPriority="71" w:unhideWhenUsed="0"/>
-    <w:lsdException w:name="Colorful List Accent 1" w:semiHidden="0" w:uiPriority="72" w:unhideWhenUsed="0"/>
-    <w:lsdException w:name="Colorful Grid Accent 1" w:semiHidden="0" w:uiPriority="73" w:unhideWhenUsed="0"/>
-    <w:lsdException w:name="Light Shading Accent 2" w:semiHidden="0" w:uiPriority="60" w:unhideWhenUsed="0"/>
-    <w:lsdException w:name="Light List Accent 2" w:semiHidden="0" w:uiPriority="61" w:unhideWhenUsed="0"/>
-    <w:lsdException w:name="Light Grid Accent 2" w:semiHidden="0" w:uiPriority="62" w:unhideWhenUsed="0"/>
-    <w:lsdException w:name="Medium Shading 1 Accent 2" w:semiHidden="0" w:uiPriority="63" w:unhideWhenUsed="0"/>
-    <w:lsdException w:name="Medium Shading 2 Accent 2" w:semiHidden="0" w:uiPriority="64" w:unhideWhenUsed="0"/>
-    <w:lsdException w:name="Medium List 1 Accent 2" w:semiHidden="0" w:uiPriority="65" w:unhideWhenUsed="0"/>
-    <w:lsdException w:name="Medium List 2 Accent 2" w:semiHidden="0" w:uiPriority="66" w:unhideWhenUsed="0"/>
-    <w:lsdException w:name="Medium Grid 1 Accent 2" w:semiHidden="0" w:uiPriority="67" w:unhideWhenUsed="0"/>
-    <w:lsdException w:name="Medium Grid 2 Accent 2" w:semiHidden="0" w:uiPriority="68" w:unhideWhenUsed="0"/>
-    <w:lsdException w:name="Medium Grid 3 Accent 2" w:semiHidden="0" w:uiPriority="69" w:unhideWhenUsed="0"/>
-    <w:lsdException w:name="Dark List Accent 2" w:semiHidden="0" w:uiPriority="70" w:unhideWhenUsed="0"/>
-    <w:lsdException w:name="Colorful Shading Accent 2" w:semiHidden="0" w:uiPriority="71" w:unhideWhenUsed="0"/>
-    <w:lsdException w:name="Colorful List Accent 2" w:semiHidden="0" w:uiPriority="72" w:unhideWhenUsed="0"/>
-    <w:lsdException w:name="Colorful Grid Accent 2" w:semiHidden="0" w:uiPriority="73" w:unhideWhenUsed="0"/>
-    <w:lsdException w:name="Light Shading Accent 3" w:semiHidden="0" w:uiPriority="60" w:unhideWhenUsed="0"/>
-    <w:lsdException w:name="Light List Accent 3" w:semiHidden="0" w:uiPriority="61" w:unhideWhenUsed="0"/>
-    <w:lsdException w:name="Light Grid Accent 3" w:semiHidden="0" w:uiPriority="62" w:unhideWhenUsed="0"/>
-    <w:lsdException w:name="Medium Shading 1 Accent 3" w:semiHidden="0" w:uiPriority="63" w:unhideWhenUsed="0"/>
-    <w:lsdException w:name="Medium Shading 2 Accent 3" w:semiHidden="0" w:uiPriority="64" w:unhideWhenUsed="0"/>
-    <w:lsdException w:name="Medium List 1 Accent 3" w:semiHidden="0" w:uiPriority="65" w:unhideWhenUsed="0"/>
-    <w:lsdException w:name="Medium List 2 Accent 3" w:semiHidden="0" w:uiPriority="66" w:unhideWhenUsed="0"/>
-    <w:lsdException w:name="Medium Grid 1 Accent 3" w:semiHidden="0" w:uiPriority="67" w:unhideWhenUsed="0"/>
-    <w:lsdException w:name="Medium Grid 2 Accent 3" w:semiHidden="0" w:uiPriority="68" w:unhideWhenUsed="0"/>
-    <w:lsdException w:name="Medium Grid 3 Accent 3" w:semiHidden="0" w:uiPriority="69" w:unhideWhenUsed="0"/>
-    <w:lsdException w:name="Dark List Accent 3" w:semiHidden="0" w:uiPriority="70" w:unhideWhenUsed="0"/>
-    <w:lsdException w:name="Colorful Shading Accent 3" w:semiHidden="0" w:uiPriority="71" w:unhideWhenUsed="0"/>
-    <w:lsdException w:name="Colorful List Accent 3" w:semiHidden="0" w:uiPriority="72" w:unhideWhenUsed="0"/>
-    <w:lsdException w:name="Colorful Grid Accent 3" w:semiHidden="0" w:uiPriority="73" w:unhideWhenUsed="0"/>
-    <w:lsdException w:name="Light Shading Accent 4" w:semiHidden="0" w:uiPriority="60" w:unhideWhenUsed="0"/>
-    <w:lsdException w:name="Light List Accent 4" w:semiHidden="0" w:uiPriority="61" w:unhideWhenUsed="0"/>
-    <w:lsdException w:name="Light Grid Accent 4" w:semiHidden="0" w:uiPriority="62" w:unhideWhenUsed="0"/>
-    <w:lsdException w:name="Medium Shading 1 Accent 4" w:semiHidden="0" w:uiPriority="63" w:unhideWhenUsed="0"/>
-    <w:lsdException w:name="Medium Shading 2 Accent 4" w:semiHidden="0" w:uiPriority="64" w:unhideWhenUsed="0"/>
-    <w:lsdException w:name="Medium List 1 Accent 4" w:semiHidden="0" w:uiPriority="65" w:unhideWhenUsed="0"/>
-    <w:lsdException w:name="Medium List 2 Accent 4" w:semiHidden="0" w:uiPriority="66" w:unhideWhenUsed="0"/>
-    <w:lsdException w:name="Medium Grid 1 Accent 4" w:semiHidden="0" w:uiPriority="67" w:unhideWhenUsed="0"/>
-    <w:lsdException w:name="Medium Grid 2 Accent 4" w:semiHidden="0" w:uiPriority="68" w:unhideWhenUsed="0"/>
-    <w:lsdException w:name="Medium Grid 3 Accent 4" w:semiHidden="0" w:uiPriority="69" w:unhideWhenUsed="0"/>
-    <w:lsdException w:name="Dark List Accent 4" w:semiHidden="0" w:uiPriority="70" w:unhideWhenUsed="0"/>
-    <w:lsdException w:name="Colorful Shading Accent 4" w:semiHidden="0" w:uiPriority="71" w:unhideWhenUsed="0"/>
-    <w:lsdException w:name="Colorful List Accent 4" w:semiHidden="0" w:uiPriority="72" w:unhideWhenUsed="0"/>
-    <w:lsdException w:name="Colorful Grid Accent 4" w:semiHidden="0" w:uiPriority="73" w:unhideWhenUsed="0"/>
-    <w:lsdException w:name="Light Shading Accent 5" w:semiHidden="0" w:uiPriority="60" w:unhideWhenUsed="0"/>
-    <w:lsdException w:name="Light List Accent 5" w:semiHidden="0" w:uiPriority="61" w:unhideWhenUsed="0"/>
-    <w:lsdException w:name="Light Grid Accent 5" w:semiHidden="0" w:uiPriority="62" w:unhideWhenUsed="0"/>
-    <w:lsdException w:name="Medium Shading 1 Accent 5" w:semiHidden="0" w:uiPriority="63" w:unhideWhenUsed="0"/>
-    <w:lsdException w:name="Medium Shading 2 Accent 5" w:semiHidden="0" w:uiPriority="64" w:unhideWhenUsed="0"/>
-    <w:lsdException w:name="Medium List 1 Accent 5" w:semiHidden="0" w:uiPriority="65" w:unhideWhenUsed="0"/>
-    <w:lsdException w:name="Medium List 2 Accent 5" w:semiHidden="0" w:uiPriority="66" w:unhideWhenUsed="0"/>
-    <w:lsdException w:name="Medium Grid 1 Accent 5" w:semiHidden="0" w:uiPriority="67" w:unhideWhenUsed="0"/>
-    <w:lsdException w:name="Medium Grid 2 Accent 5" w:semiHidden="0" w:uiPriority="68" w:unhideWhenUsed="0"/>
-    <w:lsdException w:name="Medium Grid 3 Accent 5" w:semiHidden="0" w:uiPriority="69" w:unhideWhenUsed="0"/>
-    <w:lsdException w:name="Dark List Accent 5" w:semiHidden="0" w:uiPriority="70" w:unhideWhenUsed="0"/>
-    <w:lsdException w:name="Colorful Shading Accent 5" w:semiHidden="0" w:uiPriority="71" w:unhideWhenUsed="0"/>
-    <w:lsdException w:name="Colorful List Accent 5" w:semiHidden="0" w:uiPriority="72" w:unhideWhenUsed="0"/>
-    <w:lsdException w:name="Colorful Grid Accent 5" w:semiHidden="0" w:uiPriority="73" w:unhideWhenUsed="0"/>
-    <w:lsdException w:name="Light Shading Accent 6" w:semiHidden="0" w:uiPriority="60" w:unhideWhenUsed="0"/>
-    <w:lsdException w:name="Light List Accent 6" w:semiHidden="0" w:uiPriority="61" w:unhideWhenUsed="0"/>
-    <w:lsdException w:name="Light Grid Accent 6" w:semiHidden="0" w:uiPriority="62" w:unhideWhenUsed="0"/>
-    <w:lsdException w:name="Medium Shading 1 Accent 6" w:semiHidden="0" w:uiPriority="63" w:unhideWhenUsed="0"/>
-    <w:lsdException w:name="Medium Shading 2 Accent 6" w:semiHidden="0" w:uiPriority="64" w:unhideWhenUsed="0"/>
-    <w:lsdException w:name="Medium List 1 Accent 6" w:semiHidden="0" w:uiPriority="65" w:unhideWhenUsed="0"/>
-    <w:lsdException w:name="Medium List 2 Accent 6" w:semiHidden="0" w:uiPriority="66" w:unhideWhenUsed="0"/>
-    <w:lsdException w:name="Medium Grid 1 Accent 6" w:semiHidden="0" w:uiPriority="67" w:unhideWhenUsed="0"/>
-    <w:lsdException w:name="Medium Grid 2 Accent 6" w:semiHidden="0" w:uiPriority="68" w:unhideWhenUsed="0"/>
-    <w:lsdException w:name="Medium Grid 3 Accent 6" w:semiHidden="0" w:uiPriority="69" w:unhideWhenUsed="0"/>
-    <w:lsdException w:name="Dark List Accent 6" w:semiHidden="0" w:uiPriority="70" w:unhideWhenUsed="0"/>
-    <w:lsdException w:name="Colorful Shading Accent 6" w:semiHidden="0" w:uiPriority="71" w:unhideWhenUsed="0"/>
-    <w:lsdException w:name="Colorful List Accent 6" w:semiHidden="0" w:uiPriority="72" w:unhideWhenUsed="0"/>
-    <w:lsdException w:name="Colorful Grid Accent 6" w:semiHidden="0" w:uiPriority="73" w:unhideWhenUsed="0"/>
-    <w:lsdException w:name="Subtle Emphasis" w:semiHidden="0" w:uiPriority="19" w:unhideWhenUsed="0" w:qFormat="1"/>
-    <w:lsdException w:name="Intense Emphasis" w:semiHidden="0" w:uiPriority="21" w:unhideWhenUsed="0" w:qFormat="1"/>
-    <w:lsdException w:name="Subtle Reference" w:semiHidden="0" w:uiPriority="31" w:unhideWhenUsed="0" w:qFormat="1"/>
-    <w:lsdException w:name="Intense Reference" w:semiHidden="0" w:uiPriority="32" w:unhideWhenUsed="0" w:qFormat="1"/>
-    <w:lsdException w:name="Book Title" w:semiHidden="0" w:uiPriority="33" w:unhideWhenUsed="0" w:qFormat="1"/>
-    <w:lsdException w:name="Bibliography" w:uiPriority="37"/>
-    <w:lsdException w:name="TOC Heading" w:uiPriority="39" w:qFormat="1"/>
+  <w:latentStyles w:defLockedState="0" w:defUIPriority="99" w:defSemiHidden="0" w:defUnhideWhenUsed="0" w:defQFormat="0" w:count="376">
+    <w:lsdException w:name="Normal" w:uiPriority="0" w:qFormat="1"/>
+    <w:lsdException w:name="heading 1" w:uiPriority="9" w:qFormat="1"/>
+    <w:lsdException w:name="heading 2" w:semiHidden="1" w:uiPriority="9" w:unhideWhenUsed="1" w:qFormat="1"/>
+    <w:lsdException w:name="heading 3" w:semiHidden="1" w:uiPriority="9" w:unhideWhenUsed="1" w:qFormat="1"/>
+    <w:lsdException w:name="heading 4" w:semiHidden="1" w:uiPriority="9" w:unhideWhenUsed="1" w:qFormat="1"/>
+    <w:lsdException w:name="heading 5" w:semiHidden="1" w:uiPriority="9" w:unhideWhenUsed="1" w:qFormat="1"/>
+    <w:lsdException w:name="heading 6" w:semiHidden="1" w:uiPriority="9" w:unhideWhenUsed="1" w:qFormat="1"/>
+    <w:lsdException w:name="heading 7" w:semiHidden="1" w:uiPriority="9" w:unhideWhenUsed="1" w:qFormat="1"/>
+    <w:lsdException w:name="heading 8" w:semiHidden="1" w:uiPriority="9" w:unhideWhenUsed="1" w:qFormat="1"/>
+    <w:lsdException w:name="heading 9" w:semiHidden="1" w:uiPriority="9" w:unhideWhenUsed="1" w:qFormat="1"/>
+    <w:lsdException w:name="index 1" w:semiHidden="1" w:unhideWhenUsed="1"/>
+    <w:lsdException w:name="index 2" w:semiHidden="1" w:unhideWhenUsed="1"/>
+    <w:lsdException w:name="index 3" w:semiHidden="1" w:unhideWhenUsed="1"/>
+    <w:lsdException w:name="index 4" w:semiHidden="1" w:unhideWhenUsed="1"/>
+    <w:lsdException w:name="index 5" w:semiHidden="1" w:unhideWhenUsed="1"/>
+    <w:lsdException w:name="index 6" w:semiHidden="1" w:unhideWhenUsed="1"/>
+    <w:lsdException w:name="index 7" w:semiHidden="1" w:unhideWhenUsed="1"/>
+    <w:lsdException w:name="index 8" w:semiHidden="1" w:unhideWhenUsed="1"/>
+    <w:lsdException w:name="index 9" w:semiHidden="1" w:unhideWhenUsed="1"/>
+    <w:lsdException w:name="toc 1" w:semiHidden="1" w:uiPriority="39" w:unhideWhenUsed="1"/>
+    <w:lsdException w:name="toc 2" w:semiHidden="1" w:uiPriority="39" w:unhideWhenUsed="1"/>
+    <w:lsdException w:name="toc 3" w:semiHidden="1" w:uiPriority="39" w:unhideWhenUsed="1"/>
+    <w:lsdException w:name="toc 4" w:semiHidden="1" w:uiPriority="39" w:unhideWhenUsed="1"/>
+    <w:lsdException w:name="toc 5" w:semiHidden="1" w:uiPriority="39" w:unhideWhenUsed="1"/>
+    <w:lsdException w:name="toc 6" w:semiHidden="1" w:uiPriority="39" w:unhideWhenUsed="1"/>
+    <w:lsdException w:name="toc 7" w:semiHidden="1" w:uiPriority="39" w:unhideWhenUsed="1"/>
+    <w:lsdException w:name="toc 8" w:semiHidden="1" w:uiPriority="39" w:unhideWhenUsed="1"/>
+    <w:lsdException w:name="toc 9" w:semiHidden="1" w:uiPriority="39" w:unhideWhenUsed="1"/>
+    <w:lsdException w:name="Normal Indent" w:semiHidden="1" w:unhideWhenUsed="1"/>
+    <w:lsdException w:name="footnote text" w:semiHidden="1" w:unhideWhenUsed="1"/>
+    <w:lsdException w:name="annotation text" w:semiHidden="1" w:unhideWhenUsed="1"/>
+    <w:lsdException w:name="header" w:semiHidden="1" w:unhideWhenUsed="1"/>
+    <w:lsdException w:name="footer" w:semiHidden="1" w:unhideWhenUsed="1"/>
+    <w:lsdException w:name="index heading" w:semiHidden="1" w:unhideWhenUsed="1"/>
+    <w:lsdException w:name="caption" w:semiHidden="1" w:uiPriority="35" w:unhideWhenUsed="1" w:qFormat="1"/>
+    <w:lsdException w:name="table of figures" w:semiHidden="1" w:unhideWhenUsed="1"/>
+    <w:lsdException w:name="envelope address" w:semiHidden="1" w:unhideWhenUsed="1"/>
+    <w:lsdException w:name="envelope return" w:semiHidden="1" w:unhideWhenUsed="1"/>
+    <w:lsdException w:name="footnote reference" w:semiHidden="1" w:unhideWhenUsed="1"/>
+    <w:lsdException w:name="annotation reference" w:semiHidden="1" w:unhideWhenUsed="1"/>
+    <w:lsdException w:name="line number" w:semiHidden="1" w:unhideWhenUsed="1"/>
+    <w:lsdException w:name="page number" w:semiHidden="1" w:unhideWhenUsed="1"/>
+    <w:lsdException w:name="endnote reference" w:semiHidden="1" w:unhideWhenUsed="1"/>
+    <w:lsdException w:name="endnote text" w:semiHidden="1" w:unhideWhenUsed="1"/>
+    <w:lsdException w:name="table of authorities" w:semiHidden="1" w:unhideWhenUsed="1"/>
+    <w:lsdException w:name="macro" w:semiHidden="1" w:unhideWhenUsed="1"/>
+    <w:lsdException w:name="toa heading" w:semiHidden="1" w:unhideWhenUsed="1"/>
+    <w:lsdException w:name="List" w:semiHidden="1" w:unhideWhenUsed="1"/>
+    <w:lsdException w:name="List Bullet" w:semiHidden="1" w:unhideWhenUsed="1"/>
+    <w:lsdException w:name="List Number" w:semiHidden="1" w:unhideWhenUsed="1"/>
+    <w:lsdException w:name="List 2" w:semiHidden="1" w:unhideWhenUsed="1"/>
+    <w:lsdException w:name="List 3" w:semiHidden="1" w:unhideWhenUsed="1"/>
+    <w:lsdException w:name="List 4" w:semiHidden="1" w:unhideWhenUsed="1"/>
+    <w:lsdException w:name="List 5" w:semiHidden="1" w:unhideWhenUsed="1"/>
+    <w:lsdException w:name="List Bullet 2" w:semiHidden="1" w:unhideWhenUsed="1"/>
+    <w:lsdException w:name="List Bullet 3" w:semiHidden="1" w:unhideWhenUsed="1"/>
+    <w:lsdException w:name="List Bullet 4" w:semiHidden="1" w:unhideWhenUsed="1"/>
+    <w:lsdException w:name="List Bullet 5" w:semiHidden="1" w:unhideWhenUsed="1"/>
+    <w:lsdException w:name="List Number 2" w:semiHidden="1" w:unhideWhenUsed="1"/>
+    <w:lsdException w:name="List Number 3" w:semiHidden="1" w:unhideWhenUsed="1"/>
+    <w:lsdException w:name="List Number 4" w:semiHidden="1" w:unhideWhenUsed="1"/>
+    <w:lsdException w:name="List Number 5" w:semiHidden="1" w:unhideWhenUsed="1"/>
+    <w:lsdException w:name="Title" w:uiPriority="10" w:qFormat="1"/>
+    <w:lsdException w:name="Closing" w:semiHidden="1" w:unhideWhenUsed="1"/>
+    <w:lsdException w:name="Signature" w:semiHidden="1" w:unhideWhenUsed="1"/>
+    <w:lsdException w:name="Default Paragraph Font" w:semiHidden="1" w:uiPriority="1" w:unhideWhenUsed="1"/>
+    <w:lsdException w:name="Body Text" w:semiHidden="1" w:unhideWhenUsed="1"/>
+    <w:lsdException w:name="Body Text Indent" w:semiHidden="1" w:unhideWhenUsed="1"/>
+    <w:lsdException w:name="List Continue" w:semiHidden="1" w:unhideWhenUsed="1"/>
+    <w:lsdException w:name="List Continue 2" w:semiHidden="1" w:unhideWhenUsed="1"/>
+    <w:lsdException w:name="List Continue 3" w:semiHidden="1" w:unhideWhenUsed="1"/>
+    <w:lsdException w:name="List Continue 4" w:semiHidden="1" w:unhideWhenUsed="1"/>
+    <w:lsdException w:name="List Continue 5" w:semiHidden="1" w:unhideWhenUsed="1"/>
+    <w:lsdException w:name="Message Header" w:semiHidden="1" w:unhideWhenUsed="1"/>
+    <w:lsdException w:name="Subtitle" w:uiPriority="11" w:qFormat="1"/>
+    <w:lsdException w:name="Salutation" w:semiHidden="1" w:unhideWhenUsed="1"/>
+    <w:lsdException w:name="Date" w:semiHidden="1" w:unhideWhenUsed="1"/>
+    <w:lsdException w:name="Body Text First Indent" w:semiHidden="1" w:unhideWhenUsed="1"/>
+    <w:lsdException w:name="Body Text First Indent 2" w:semiHidden="1" w:unhideWhenUsed="1"/>
+    <w:lsdException w:name="Note Heading" w:semiHidden="1" w:unhideWhenUsed="1"/>
+    <w:lsdException w:name="Body Text 2" w:semiHidden="1" w:unhideWhenUsed="1"/>
+    <w:lsdException w:name="Body Text 3" w:semiHidden="1" w:unhideWhenUsed="1"/>
+    <w:lsdException w:name="Body Text Indent 2" w:semiHidden="1" w:unhideWhenUsed="1"/>
+    <w:lsdException w:name="Body Text Indent 3" w:semiHidden="1" w:unhideWhenUsed="1"/>
+    <w:lsdException w:name="Block Text" w:semiHidden="1" w:unhideWhenUsed="1"/>
+    <w:lsdException w:name="Hyperlink" w:semiHidden="1" w:unhideWhenUsed="1"/>
+    <w:lsdException w:name="FollowedHyperlink" w:semiHidden="1" w:unhideWhenUsed="1"/>
+    <w:lsdException w:name="Strong" w:uiPriority="22" w:qFormat="1"/>
+    <w:lsdException w:name="Emphasis" w:uiPriority="20" w:qFormat="1"/>
+    <w:lsdException w:name="Document Map" w:semiHidden="1" w:unhideWhenUsed="1"/>
+    <w:lsdException w:name="Plain Text" w:semiHidden="1" w:unhideWhenUsed="1"/>
+    <w:lsdException w:name="E-mail Signature" w:semiHidden="1" w:unhideWhenUsed="1"/>
+    <w:lsdException w:name="HTML Top of Form" w:semiHidden="1" w:unhideWhenUsed="1"/>
+    <w:lsdException w:name="HTML Bottom of Form" w:semiHidden="1" w:unhideWhenUsed="1"/>
+    <w:lsdException w:name="Normal (Web)" w:semiHidden="1" w:unhideWhenUsed="1"/>
+    <w:lsdException w:name="HTML Acronym" w:semiHidden="1" w:unhideWhenUsed="1"/>
+    <w:lsdException w:name="HTML Address" w:semiHidden="1" w:unhideWhenUsed="1"/>
+    <w:lsdException w:name="HTML Cite" w:semiHidden="1" w:unhideWhenUsed="1"/>
+    <w:lsdException w:name="HTML Code" w:semiHidden="1" w:unhideWhenUsed="1"/>
+    <w:lsdException w:name="HTML Definition" w:semiHidden="1" w:unhideWhenUsed="1"/>
+    <w:lsdException w:name="HTML Keyboard" w:semiHidden="1" w:unhideWhenUsed="1"/>
+    <w:lsdException w:name="HTML Preformatted" w:semiHidden="1" w:unhideWhenUsed="1"/>
+    <w:lsdException w:name="HTML Sample" w:semiHidden="1" w:unhideWhenUsed="1"/>
+    <w:lsdException w:name="HTML Typewriter" w:semiHidden="1" w:unhideWhenUsed="1"/>
+    <w:lsdException w:name="HTML Variable" w:semiHidden="1" w:unhideWhenUsed="1"/>
+    <w:lsdException w:name="Normal Table" w:semiHidden="1" w:unhideWhenUsed="1"/>
+    <w:lsdException w:name="annotation subject" w:semiHidden="1" w:unhideWhenUsed="1"/>
+    <w:lsdException w:name="No List" w:semiHidden="1" w:unhideWhenUsed="1"/>
+    <w:lsdException w:name="Outline List 1" w:semiHidden="1" w:unhideWhenUsed="1"/>
+    <w:lsdException w:name="Outline List 2" w:semiHidden="1" w:unhideWhenUsed="1"/>
+    <w:lsdException w:name="Outline List 3" w:semiHidden="1" w:unhideWhenUsed="1"/>
+    <w:lsdException w:name="Table Simple 1" w:semiHidden="1" w:unhideWhenUsed="1"/>
+    <w:lsdException w:name="Table Simple 2" w:semiHidden="1" w:unhideWhenUsed="1"/>
+    <w:lsdException w:name="Table Simple 3" w:semiHidden="1" w:unhideWhenUsed="1"/>
+    <w:lsdException w:name="Table Classic 1" w:semiHidden="1" w:unhideWhenUsed="1"/>
+    <w:lsdException w:name="Table Classic 2" w:semiHidden="1" w:unhideWhenUsed="1"/>
+    <w:lsdException w:name="Table Classic 3" w:semiHidden="1" w:unhideWhenUsed="1"/>
+    <w:lsdException w:name="Table Classic 4" w:semiHidden="1" w:unhideWhenUsed="1"/>
+    <w:lsdException w:name="Table Colorful 1" w:semiHidden="1" w:unhideWhenUsed="1"/>
+    <w:lsdException w:name="Table Colorful 2" w:semiHidden="1" w:unhideWhenUsed="1"/>
+    <w:lsdException w:name="Table Colorful 3" w:semiHidden="1" w:unhideWhenUsed="1"/>
+    <w:lsdException w:name="Table Columns 1" w:semiHidden="1" w:unhideWhenUsed="1"/>
+    <w:lsdException w:name="Table Columns 2" w:semiHidden="1" w:unhideWhenUsed="1"/>
+    <w:lsdException w:name="Table Columns 3" w:semiHidden="1" w:unhideWhenUsed="1"/>
+    <w:lsdException w:name="Table Columns 4" w:semiHidden="1" w:unhideWhenUsed="1"/>
+    <w:lsdException w:name="Table Columns 5" w:semiHidden="1" w:unhideWhenUsed="1"/>
+    <w:lsdException w:name="Table Grid 1" w:semiHidden="1" w:unhideWhenUsed="1"/>
+    <w:lsdException w:name="Table Grid 2" w:semiHidden="1" w:unhideWhenUsed="1"/>
+    <w:lsdException w:name="Table Grid 3" w:semiHidden="1" w:unhideWhenUsed="1"/>
+    <w:lsdException w:name="Table Grid 4" w:semiHidden="1" w:unhideWhenUsed="1"/>
+    <w:lsdException w:name="Table Grid 5" w:semiHidden="1" w:unhideWhenUsed="1"/>
+    <w:lsdException w:name="Table Grid 6" w:semiHidden="1" w:unhideWhenUsed="1"/>
+    <w:lsdException w:name="Table Grid 7" w:semiHidden="1" w:unhideWhenUsed="1"/>
+    <w:lsdException w:name="Table Grid 8" w:semiHidden="1" w:unhideWhenUsed="1"/>
+    <w:lsdException w:name="Table List 1" w:semiHidden="1" w:unhideWhenUsed="1"/>
+    <w:lsdException w:name="Table List 2" w:semiHidden="1" w:unhideWhenUsed="1"/>
+    <w:lsdException w:name="Table List 3" w:semiHidden="1" w:unhideWhenUsed="1"/>
+    <w:lsdException w:name="Table List 4" w:semiHidden="1" w:unhideWhenUsed="1"/>
+    <w:lsdException w:name="Table List 5" w:semiHidden="1" w:unhideWhenUsed="1"/>
+    <w:lsdException w:name="Table List 6" w:semiHidden="1" w:unhideWhenUsed="1"/>
+    <w:lsdException w:name="Table List 7" w:semiHidden="1" w:unhideWhenUsed="1"/>
+    <w:lsdException w:name="Table List 8" w:semiHidden="1" w:unhideWhenUsed="1"/>
+    <w:lsdException w:name="Table 3D effects 1" w:semiHidden="1" w:unhideWhenUsed="1"/>
+    <w:lsdException w:name="Table 3D effects 2" w:semiHidden="1" w:unhideWhenUsed="1"/>
+    <w:lsdException w:name="Table 3D effects 3" w:semiHidden="1" w:unhideWhenUsed="1"/>
+    <w:lsdException w:name="Table Contemporary" w:semiHidden="1" w:unhideWhenUsed="1"/>
+    <w:lsdException w:name="Table Elegant" w:semiHidden="1" w:unhideWhenUsed="1"/>
+    <w:lsdException w:name="Table Professional" w:semiHidden="1" w:unhideWhenUsed="1"/>
+    <w:lsdException w:name="Table Subtle 1" w:semiHidden="1" w:unhideWhenUsed="1"/>
+    <w:lsdException w:name="Table Subtle 2" w:semiHidden="1" w:unhideWhenUsed="1"/>
+    <w:lsdException w:name="Table Web 1" w:semiHidden="1" w:unhideWhenUsed="1"/>
+    <w:lsdException w:name="Table Web 2" w:semiHidden="1" w:unhideWhenUsed="1"/>
+    <w:lsdException w:name="Table Web 3" w:semiHidden="1" w:unhideWhenUsed="1"/>
+    <w:lsdException w:name="Balloon Text" w:semiHidden="1" w:unhideWhenUsed="1"/>
+    <w:lsdException w:name="Table Grid" w:uiPriority="39"/>
+    <w:lsdException w:name="Table Theme" w:semiHidden="1" w:unhideWhenUsed="1"/>
+    <w:lsdException w:name="Placeholder Text" w:semiHidden="1"/>
+    <w:lsdException w:name="No Spacing" w:uiPriority="1" w:qFormat="1"/>
+    <w:lsdException w:name="Light Shading" w:uiPriority="60"/>
+    <w:lsdException w:name="Light List" w:uiPriority="61"/>
+    <w:lsdException w:name="Light Grid" w:uiPriority="62"/>
+    <w:lsdException w:name="Medium Shading 1" w:uiPriority="63"/>
+    <w:lsdException w:name="Medium Shading 2" w:uiPriority="64"/>
+    <w:lsdException w:name="Medium List 1" w:uiPriority="65"/>
+    <w:lsdException w:name="Medium List 2" w:uiPriority="66"/>
+    <w:lsdException w:name="Medium Grid 1" w:uiPriority="67"/>
+    <w:lsdException w:name="Medium Grid 2" w:uiPriority="68"/>
+    <w:lsdException w:name="Medium Grid 3" w:uiPriority="69"/>
+    <w:lsdException w:name="Dark List" w:uiPriority="70"/>
+    <w:lsdException w:name="Colorful Shading" w:uiPriority="71"/>
+    <w:lsdException w:name="Colorful List" w:uiPriority="72"/>
+    <w:lsdException w:name="Colorful Grid" w:uiPriority="73"/>
+    <w:lsdException w:name="Light Shading Accent 1" w:uiPriority="60"/>
+    <w:lsdException w:name="Light List Accent 1" w:uiPriority="61"/>
+    <w:lsdException w:name="Light Grid Accent 1" w:uiPriority="62"/>
+    <w:lsdException w:name="Medium Shading 1 Accent 1" w:uiPriority="63"/>
+    <w:lsdException w:name="Medium Shading 2 Accent 1" w:uiPriority="64"/>
+    <w:lsdException w:name="Medium List 1 Accent 1" w:uiPriority="65"/>
+    <w:lsdException w:name="Revision" w:semiHidden="1"/>
+    <w:lsdException w:name="List Paragraph" w:uiPriority="34" w:qFormat="1"/>
+    <w:lsdException w:name="Quote" w:uiPriority="29" w:qFormat="1"/>
+    <w:lsdException w:name="Intense Quote" w:uiPriority="30" w:qFormat="1"/>
+    <w:lsdException w:name="Medium List 2 Accent 1" w:uiPriority="66"/>
+    <w:lsdException w:name="Medium Grid 1 Accent 1" w:uiPriority="67"/>
+    <w:lsdException w:name="Medium Grid 2 Accent 1" w:uiPriority="68"/>
+    <w:lsdException w:name="Medium Grid 3 Accent 1" w:uiPriority="69"/>
+    <w:lsdException w:name="Dark List Accent 1" w:uiPriority="70"/>
+    <w:lsdException w:name="Colorful Shading Accent 1" w:uiPriority="71"/>
+    <w:lsdException w:name="Colorful List Accent 1" w:uiPriority="72"/>
+    <w:lsdException w:name="Colorful Grid Accent 1" w:uiPriority="73"/>
+    <w:lsdException w:name="Light Shading Accent 2" w:uiPriority="60"/>
+    <w:lsdException w:name="Light List Accent 2" w:uiPriority="61"/>
+    <w:lsdException w:name="Light Grid Accent 2" w:uiPriority="62"/>
+    <w:lsdException w:name="Medium Shading 1 Accent 2" w:uiPriority="63"/>
+    <w:lsdException w:name="Medium Shading 2 Accent 2" w:uiPriority="64"/>
+    <w:lsdException w:name="Medium List 1 Accent 2" w:uiPriority="65"/>
+    <w:lsdException w:name="Medium List 2 Accent 2" w:uiPriority="66"/>
+    <w:lsdException w:name="Medium Grid 1 Accent 2" w:uiPriority="67"/>
+    <w:lsdException w:name="Medium Grid 2 Accent 2" w:uiPriority="68"/>
+    <w:lsdException w:name="Medium Grid 3 Accent 2" w:uiPriority="69"/>
+    <w:lsdException w:name="Dark List Accent 2" w:uiPriority="70"/>
+    <w:lsdException w:name="Colorful Shading Accent 2" w:uiPriority="71"/>
+    <w:lsdException w:name="Colorful List Accent 2" w:uiPriority="72"/>
+    <w:lsdException w:name="Colorful Grid Accent 2" w:uiPriority="73"/>
+    <w:lsdException w:name="Light Shading Accent 3" w:uiPriority="60"/>
+    <w:lsdException w:name="Light List Accent 3" w:uiPriority="61"/>
+    <w:lsdException w:name="Light Grid Accent 3" w:uiPriority="62"/>
+    <w:lsdException w:name="Medium Shading 1 Accent 3" w:uiPriority="63"/>
+    <w:lsdException w:name="Medium Shading 2 Accent 3" w:uiPriority="64"/>
+    <w:lsdException w:name="Medium List 1 Accent 3" w:uiPriority="65"/>
+    <w:lsdException w:name="Medium List 2 Accent 3" w:uiPriority="66"/>
+    <w:lsdException w:name="Medium Grid 1 Accent 3" w:uiPriority="67"/>
+    <w:lsdException w:name="Medium Grid 2 Accent 3" w:uiPriority="68"/>
+    <w:lsdException w:name="Medium Grid 3 Accent 3" w:uiPriority="69"/>
+    <w:lsdException w:name="Dark List Accent 3" w:uiPriority="70"/>
+    <w:lsdException w:name="Colorful Shading Accent 3" w:uiPriority="71"/>
+    <w:lsdException w:name="Colorful List Accent 3" w:uiPriority="72"/>
+    <w:lsdException w:name="Colorful Grid Accent 3" w:uiPriority="73"/>
+    <w:lsdException w:name="Light Shading Accent 4" w:uiPriority="60"/>
+    <w:lsdException w:name="Light List Accent 4" w:uiPriority="61"/>
+    <w:lsdException w:name="Light Grid Accent 4" w:uiPriority="62"/>
+    <w:lsdException w:name="Medium Shading 1 Accent 4" w:uiPriority="63"/>
+    <w:lsdException w:name="Medium Shading 2 Accent 4" w:uiPriority="64"/>
+    <w:lsdException w:name="Medium List 1 Accent 4" w:uiPriority="65"/>
+    <w:lsdException w:name="Medium List 2 Accent 4" w:uiPriority="66"/>
+    <w:lsdException w:name="Medium Grid 1 Accent 4" w:uiPriority="67"/>
+    <w:lsdException w:name="Medium Grid 2 Accent 4" w:uiPriority="68"/>
+    <w:lsdException w:name="Medium Grid 3 Accent 4" w:uiPriority="69"/>
+    <w:lsdException w:name="Dark List Accent 4" w:uiPriority="70"/>
+    <w:lsdException w:name="Colorful Shading Accent 4" w:uiPriority="71"/>
+    <w:lsdException w:name="Colorful List Accent 4" w:uiPriority="72"/>
+    <w:lsdException w:name="Colorful Grid Accent 4" w:uiPriority="73"/>
+    <w:lsdException w:name="Light Shading Accent 5" w:uiPriority="60"/>
+    <w:lsdException w:name="Light List Accent 5" w:uiPriority="61"/>
+    <w:lsdException w:name="Light Grid Accent 5" w:uiPriority="62"/>
+    <w:lsdException w:name="Medium Shading 1 Accent 5" w:uiPriority="63"/>
+    <w:lsdException w:name="Medium Shading 2 Accent 5" w:uiPriority="64"/>
+    <w:lsdException w:name="Medium List 1 Accent 5" w:uiPriority="65"/>
+    <w:lsdException w:name="Medium List 2 Accent 5" w:uiPriority="66"/>
+    <w:lsdException w:name="Medium Grid 1 Accent 5" w:uiPriority="67"/>
+    <w:lsdException w:name="Medium Grid 2 Accent 5" w:uiPriority="68"/>
+    <w:lsdException w:name="Medium Grid 3 Accent 5" w:uiPriority="69"/>
+    <w:lsdException w:name="Dark List Accent 5" w:uiPriority="70"/>
+    <w:lsdException w:name="Colorful Shading Accent 5" w:uiPriority="71"/>
+    <w:lsdException w:name="Colorful List Accent 5" w:uiPriority="72"/>
+    <w:lsdException w:name="Colorful Grid Accent 5" w:uiPriority="73"/>
+    <w:lsdException w:name="Light Shading Accent 6" w:uiPriority="60"/>
+    <w:lsdException w:name="Light List Accent 6" w:uiPriority="61"/>
+    <w:lsdException w:name="Light Grid Accent 6" w:uiPriority="62"/>
+    <w:lsdException w:name="Medium Shading 1 Accent 6" w:uiPriority="63"/>
+    <w:lsdException w:name="Medium Shading 2 Accent 6" w:uiPriority="64"/>
+    <w:lsdException w:name="Medium List 1 Accent 6" w:uiPriority="65"/>
+    <w:lsdException w:name="Medium List 2 Accent 6" w:uiPriority="66"/>
+    <w:lsdException w:name="Medium Grid 1 Accent 6" w:uiPriority="67"/>
+    <w:lsdException w:name="Medium Grid 2 Accent 6" w:uiPriority="68"/>
+    <w:lsdException w:name="Medium Grid 3 Accent 6" w:uiPriority="69"/>
+    <w:lsdException w:name="Dark List Accent 6" w:uiPriority="70"/>
+    <w:lsdException w:name="Colorful Shading Accent 6" w:uiPriority="71"/>
+    <w:lsdException w:name="Colorful List Accent 6" w:uiPriority="72"/>
+    <w:lsdException w:name="Colorful Grid Accent 6" w:uiPriority="73"/>
+    <w:lsdException w:name="Subtle Emphasis" w:uiPriority="19" w:qFormat="1"/>
+    <w:lsdException w:name="Intense Emphasis" w:uiPriority="21" w:qFormat="1"/>
+    <w:lsdException w:name="Subtle Reference" w:uiPriority="31" w:qFormat="1"/>
+    <w:lsdException w:name="Intense Reference" w:uiPriority="32" w:qFormat="1"/>
+    <w:lsdException w:name="Book Title" w:uiPriority="33" w:qFormat="1"/>
+    <w:lsdException w:name="Bibliography" w:semiHidden="1" w:uiPriority="37" w:unhideWhenUsed="1"/>
+    <w:lsdException w:name="TOC Heading" w:semiHidden="1" w:uiPriority="39" w:unhideWhenUsed="1" w:qFormat="1"/>
+    <w:lsdException w:name="Plain Table 1" w:uiPriority="41"/>
+    <w:lsdException w:name="Plain Table 2" w:uiPriority="42"/>
+    <w:lsdException w:name="Plain Table 3" w:uiPriority="43"/>
+    <w:lsdException w:name="Plain Table 4" w:uiPriority="44"/>
+    <w:lsdException w:name="Plain Table 5" w:uiPriority="45"/>
+    <w:lsdException w:name="Grid Table Light" w:uiPriority="40"/>
+    <w:lsdException w:name="Grid Table 1 Light" w:uiPriority="46"/>
+    <w:lsdException w:name="Grid Table 2" w:uiPriority="47"/>
+    <w:lsdException w:name="Grid Table 3" w:uiPriority="48"/>
+    <w:lsdException w:name="Grid Table 4" w:uiPriority="49"/>
+    <w:lsdException w:name="Grid Table 5 Dark" w:uiPriority="50"/>
+    <w:lsdException w:name="Grid Table 6 Colorful" w:uiPriority="51"/>
+    <w:lsdException w:name="Grid Table 7 Colorful" w:uiPriority="52"/>
+    <w:lsdException w:name="Grid Table 1 Light Accent 1" w:uiPriority="46"/>
+    <w:lsdException w:name="Grid Table 2 Accent 1" w:uiPriority="47"/>
+    <w:lsdException w:name="Grid Table 3 Accent 1" w:uiPriority="48"/>
+    <w:lsdException w:name="Grid Table 4 Accent 1" w:uiPriority="49"/>
+    <w:lsdException w:name="Grid Table 5 Dark Accent 1" w:uiPriority="50"/>
+    <w:lsdException w:name="Grid Table 6 Colorful Accent 1" w:uiPriority="51"/>
+    <w:lsdException w:name="Grid Table 7 Colorful Accent 1" w:uiPriority="52"/>
+    <w:lsdException w:name="Grid Table 1 Light Accent 2" w:uiPriority="46"/>
+    <w:lsdException w:name="Grid Table 2 Accent 2" w:uiPriority="47"/>
+    <w:lsdException w:name="Grid Table 3 Accent 2" w:uiPriority="48"/>
+    <w:lsdException w:name="Grid Table 4 Accent 2" w:uiPriority="49"/>
+    <w:lsdException w:name="Grid Table 5 Dark Accent 2" w:uiPriority="50"/>
+    <w:lsdException w:name="Grid Table 6 Colorful Accent 2" w:uiPriority="51"/>
+    <w:lsdException w:name="Grid Table 7 Colorful Accent 2" w:uiPriority="52"/>
+    <w:lsdException w:name="Grid Table 1 Light Accent 3" w:uiPriority="46"/>
+    <w:lsdException w:name="Grid Table 2 Accent 3" w:uiPriority="47"/>
+    <w:lsdException w:name="Grid Table 3 Accent 3" w:uiPriority="48"/>
+    <w:lsdException w:name="Grid Table 4 Accent 3" w:uiPriority="49"/>
+    <w:lsdException w:name="Grid Table 5 Dark Accent 3" w:uiPriority="50"/>
+    <w:lsdException w:name="Grid Table 6 Colorful Accent 3" w:uiPriority="51"/>
+    <w:lsdException w:name="Grid Table 7 Colorful Accent 3" w:uiPriority="52"/>
+    <w:lsdException w:name="Grid Table 1 Light Accent 4" w:uiPriority="46"/>
+    <w:lsdException w:name="Grid Table 2 Accent 4" w:uiPriority="47"/>
+    <w:lsdException w:name="Grid Table 3 Accent 4" w:uiPriority="48"/>
+    <w:lsdException w:name="Grid Table 4 Accent 4" w:uiPriority="49"/>
+    <w:lsdException w:name="Grid Table 5 Dark Accent 4" w:uiPriority="50"/>
+    <w:lsdException w:name="Grid Table 6 Colorful Accent 4" w:uiPriority="51"/>
+    <w:lsdException w:name="Grid Table 7 Colorful Accent 4" w:uiPriority="52"/>
+    <w:lsdException w:name="Grid Table 1 Light Accent 5" w:uiPriority="46"/>
+    <w:lsdException w:name="Grid Table 2 Accent 5" w:uiPriority="47"/>
+    <w:lsdException w:name="Grid Table 3 Accent 5" w:uiPriority="48"/>
+    <w:lsdException w:name="Grid Table 4 Accent 5" w:uiPriority="49"/>
+    <w:lsdException w:name="Grid Table 5 Dark Accent 5" w:uiPriority="50"/>
+    <w:lsdException w:name="Grid Table 6 Colorful Accent 5" w:uiPriority="51"/>
+    <w:lsdException w:name="Grid Table 7 Colorful Accent 5" w:uiPriority="52"/>
+    <w:lsdException w:name="Grid Table 1 Light Accent 6" w:uiPriority="46"/>
+    <w:lsdException w:name="Grid Table 2 Accent 6" w:uiPriority="47"/>
+    <w:lsdException w:name="Grid Table 3 Accent 6" w:uiPriority="48"/>
+    <w:lsdException w:name="Grid Table 4 Accent 6" w:uiPriority="49"/>
+    <w:lsdException w:name="Grid Table 5 Dark Accent 6" w:uiPriority="50"/>
+    <w:lsdException w:name="Grid Table 6 Colorful Accent 6" w:uiPriority="51"/>
+    <w:lsdException w:name="Grid Table 7 Colorful Accent 6" w:uiPriority="52"/>
+    <w:lsdException w:name="List Table 1 Light" w:uiPriority="46"/>
+    <w:lsdException w:name="List Table 2" w:uiPriority="47"/>
+    <w:lsdException w:name="List Table 3" w:uiPriority="48"/>
+    <w:lsdException w:name="List Table 4" w:uiPriority="49"/>
+    <w:lsdException w:name="List Table 5 Dark" w:uiPriority="50"/>
+    <w:lsdException w:name="List Table 6 Colorful" w:uiPriority="51"/>
+    <w:lsdException w:name="List Table 7 Colorful" w:uiPriority="52"/>
+    <w:lsdException w:name="List Table 1 Light Accent 1" w:uiPriority="46"/>
+    <w:lsdException w:name="List Table 2 Accent 1" w:uiPriority="47"/>
+    <w:lsdException w:name="List Table 3 Accent 1" w:uiPriority="48"/>
+    <w:lsdException w:name="List Table 4 Accent 1" w:uiPriority="49"/>
+    <w:lsdException w:name="List Table 5 Dark Accent 1" w:uiPriority="50"/>
+    <w:lsdException w:name="List Table 6 Colorful Accent 1" w:uiPriority="51"/>
+    <w:lsdException w:name="List Table 7 Colorful Accent 1" w:uiPriority="52"/>
+    <w:lsdException w:name="List Table 1 Light Accent 2" w:uiPriority="46"/>
+    <w:lsdException w:name="List Table 2 Accent 2" w:uiPriority="47"/>
+    <w:lsdException w:name="List Table 3 Accent 2" w:uiPriority="48"/>
+    <w:lsdException w:name="List Table 4 Accent 2" w:uiPriority="49"/>
+    <w:lsdException w:name="List Table 5 Dark Accent 2" w:uiPriority="50"/>
+    <w:lsdException w:name="List Table 6 Colorful Accent 2" w:uiPriority="51"/>
+    <w:lsdException w:name="List Table 7 Colorful Accent 2" w:uiPriority="52"/>
+    <w:lsdException w:name="List Table 1 Light Accent 3" w:uiPriority="46"/>
+    <w:lsdException w:name="List Table 2 Accent 3" w:uiPriority="47"/>
+    <w:lsdException w:name="List Table 3 Accent 3" w:uiPriority="48"/>
+    <w:lsdException w:name="List Table 4 Accent 3" w:uiPriority="49"/>
+    <w:lsdException w:name="List Table 5 Dark Accent 3" w:uiPriority="50"/>
+    <w:lsdException w:name="List Table 6 Colorful Accent 3" w:uiPriority="51"/>
+    <w:lsdException w:name="List Table 7 Colorful Accent 3" w:uiPriority="52"/>
+    <w:lsdException w:name="List Table 1 Light Accent 4" w:uiPriority="46"/>
+    <w:lsdException w:name="List Table 2 Accent 4" w:uiPriority="47"/>
+    <w:lsdException w:name="List Table 3 Accent 4" w:uiPriority="48"/>
+    <w:lsdException w:name="List Table 4 Accent 4" w:uiPriority="49"/>
+    <w:lsdException w:name="List Table 5 Dark Accent 4" w:uiPriority="50"/>
+    <w:lsdException w:name="List Table 6 Colorful Accent 4" w:uiPriority="51"/>
+    <w:lsdException w:name="List Table 7 Colorful Accent 4" w:uiPriority="52"/>
+    <w:lsdException w:name="List Table 1 Light Accent 5" w:uiPriority="46"/>
+    <w:lsdException w:name="List Table 2 Accent 5" w:uiPriority="47"/>
+    <w:lsdException w:name="List Table 3 Accent 5" w:uiPriority="48"/>
+    <w:lsdException w:name="List Table 4 Accent 5" w:uiPriority="49"/>
+    <w:lsdException w:name="List Table 5 Dark Accent 5" w:uiPriority="50"/>
+    <w:lsdException w:name="List Table 6 Colorful Accent 5" w:uiPriority="51"/>
+    <w:lsdException w:name="List Table 7 Colorful Accent 5" w:uiPriority="52"/>
+    <w:lsdException w:name="List Table 1 Light Accent 6" w:uiPriority="46"/>
+    <w:lsdException w:name="List Table 2 Accent 6" w:uiPriority="47"/>
+    <w:lsdException w:name="List Table 3 Accent 6" w:uiPriority="48"/>
+    <w:lsdException w:name="List Table 4 Accent 6" w:uiPriority="49"/>
+    <w:lsdException w:name="List Table 5 Dark Accent 6" w:uiPriority="50"/>
+    <w:lsdException w:name="List Table 6 Colorful Accent 6" w:uiPriority="51"/>
+    <w:lsdException w:name="List Table 7 Colorful Accent 6" w:uiPriority="52"/>
+    <w:lsdException w:name="Mention" w:semiHidden="1" w:unhideWhenUsed="1"/>
+    <w:lsdException w:name="Smart Hyperlink" w:semiHidden="1" w:unhideWhenUsed="1"/>
+    <w:lsdException w:name="Hashtag" w:semiHidden="1" w:unhideWhenUsed="1"/>
+    <w:lsdException w:name="Unresolved Mention" w:semiHidden="1" w:unhideWhenUsed="1"/>
+    <w:lsdException w:name="Smart Link" w:semiHidden="1" w:unhideWhenUsed="1"/>
   </w:latentStyles>
-  <w:style w:type="paragraph" w:default="1" w:styleId="Standard">
+  <w:style w:type="paragraph" w:default="1" w:styleId="a">
     <w:name w:val="Normal"/>
     <w:qFormat/>
     <w:rsid w:val="00460898"/>
   </w:style>
-  <w:style w:type="character" w:default="1" w:styleId="Absatz-Standardschriftart">
+  <w:style w:type="character" w:default="1" w:styleId="a0">
     <w:name w:val="Default Paragraph Font"/>
     <w:uiPriority w:val="1"/>
     <w:semiHidden/>
     <w:unhideWhenUsed/>
   </w:style>
-  <w:style w:type="table" w:default="1" w:styleId="NormaleTabelle">
+  <w:style w:type="table" w:default="1" w:styleId="a1">
     <w:name w:val="Normal Table"/>
     <w:uiPriority w:val="99"/>
     <w:semiHidden/>
     <w:unhideWhenUsed/>
-    <w:qFormat/>
     <w:tblPr>
       <w:tblInd w:w="0" w:type="dxa"/>
       <w:tblCellMar>
@@ -3656,16 +6273,16 @@
       </w:tblCellMar>
     </w:tblPr>
   </w:style>
-  <w:style w:type="numbering" w:default="1" w:styleId="KeineListe">
+  <w:style w:type="numbering" w:default="1" w:styleId="a2">
     <w:name w:val="No List"/>
     <w:uiPriority w:val="99"/>
     <w:semiHidden/>
     <w:unhideWhenUsed/>
   </w:style>
-  <w:style w:type="paragraph" w:styleId="Kopfzeile">
+  <w:style w:type="paragraph" w:styleId="a3">
     <w:name w:val="header"/>
-    <w:basedOn w:val="Standard"/>
-    <w:link w:val="KopfzeileZchn"/>
+    <w:basedOn w:val="a"/>
+    <w:link w:val="a4"/>
     <w:uiPriority w:val="99"/>
     <w:unhideWhenUsed/>
     <w:rsid w:val="00C7113A"/>
@@ -3676,17 +6293,17 @@
       </w:tabs>
     </w:pPr>
   </w:style>
-  <w:style w:type="character" w:customStyle="1" w:styleId="KopfzeileZchn">
-    <w:name w:val="Kopfzeile Zchn"/>
-    <w:basedOn w:val="Absatz-Standardschriftart"/>
-    <w:link w:val="Kopfzeile"/>
+  <w:style w:type="character" w:customStyle="1" w:styleId="a4">
+    <w:name w:val="页眉 字符"/>
+    <w:basedOn w:val="a0"/>
+    <w:link w:val="a3"/>
     <w:uiPriority w:val="99"/>
     <w:rsid w:val="00C7113A"/>
   </w:style>
-  <w:style w:type="paragraph" w:styleId="Fuzeile">
+  <w:style w:type="paragraph" w:styleId="a5">
     <w:name w:val="footer"/>
-    <w:basedOn w:val="Standard"/>
-    <w:link w:val="FuzeileZchn"/>
+    <w:basedOn w:val="a"/>
+    <w:link w:val="a6"/>
     <w:uiPriority w:val="99"/>
     <w:unhideWhenUsed/>
     <w:rsid w:val="00C7113A"/>
@@ -3697,16 +6314,16 @@
       </w:tabs>
     </w:pPr>
   </w:style>
-  <w:style w:type="character" w:customStyle="1" w:styleId="FuzeileZchn">
-    <w:name w:val="Fußzeile Zchn"/>
-    <w:basedOn w:val="Absatz-Standardschriftart"/>
-    <w:link w:val="Fuzeile"/>
+  <w:style w:type="character" w:customStyle="1" w:styleId="a6">
+    <w:name w:val="页脚 字符"/>
+    <w:basedOn w:val="a0"/>
+    <w:link w:val="a5"/>
     <w:uiPriority w:val="99"/>
     <w:rsid w:val="00C7113A"/>
   </w:style>
-  <w:style w:type="character" w:styleId="Platzhaltertext">
+  <w:style w:type="character" w:styleId="a7">
     <w:name w:val="Placeholder Text"/>
-    <w:basedOn w:val="Absatz-Standardschriftart"/>
+    <w:basedOn w:val="a0"/>
     <w:uiPriority w:val="99"/>
     <w:semiHidden/>
     <w:rsid w:val="00430D60"/>
@@ -3714,13 +6331,12 @@
       <w:color w:val="808080"/>
     </w:rPr>
   </w:style>
-  <w:style w:type="table" w:styleId="Tabellengitternetz">
+  <w:style w:type="table" w:styleId="a8">
     <w:name w:val="Table Grid"/>
-    <w:basedOn w:val="NormaleTabelle"/>
+    <w:basedOn w:val="a1"/>
     <w:uiPriority w:val="39"/>
     <w:rsid w:val="00514D61"/>
     <w:tblPr>
-      <w:tblInd w:w="0" w:type="dxa"/>
       <w:tblBorders>
         <w:top w:val="single" w:sz="4" w:space="0" w:color="auto"/>
         <w:left w:val="single" w:sz="4" w:space="0" w:color="auto"/>
@@ -3729,18 +6345,12 @@
         <w:insideH w:val="single" w:sz="4" w:space="0" w:color="auto"/>
         <w:insideV w:val="single" w:sz="4" w:space="0" w:color="auto"/>
       </w:tblBorders>
-      <w:tblCellMar>
-        <w:top w:w="0" w:type="dxa"/>
-        <w:left w:w="108" w:type="dxa"/>
-        <w:bottom w:w="0" w:type="dxa"/>
-        <w:right w:w="108" w:type="dxa"/>
-      </w:tblCellMar>
     </w:tblPr>
   </w:style>
-  <w:style w:type="paragraph" w:styleId="Sprechblasentext">
+  <w:style w:type="paragraph" w:styleId="a9">
     <w:name w:val="Balloon Text"/>
-    <w:basedOn w:val="Standard"/>
-    <w:link w:val="SprechblasentextZchn"/>
+    <w:basedOn w:val="a"/>
+    <w:link w:val="aa"/>
     <w:uiPriority w:val="99"/>
     <w:semiHidden/>
     <w:unhideWhenUsed/>
@@ -3751,10 +6361,10 @@
       <w:szCs w:val="16"/>
     </w:rPr>
   </w:style>
-  <w:style w:type="character" w:customStyle="1" w:styleId="SprechblasentextZchn">
-    <w:name w:val="Sprechblasentext Zchn"/>
-    <w:basedOn w:val="Absatz-Standardschriftart"/>
-    <w:link w:val="Sprechblasentext"/>
+  <w:style w:type="character" w:customStyle="1" w:styleId="aa">
+    <w:name w:val="批注框文本 字符"/>
+    <w:basedOn w:val="a0"/>
+    <w:link w:val="a9"/>
     <w:uiPriority w:val="99"/>
     <w:semiHidden/>
     <w:rsid w:val="00CC6E83"/>
@@ -3764,9 +6374,9 @@
       <w:szCs w:val="16"/>
     </w:rPr>
   </w:style>
-  <w:style w:type="table" w:customStyle="1" w:styleId="HelleSchattierung">
-    <w:name w:val="Light Shading"/>
-    <w:basedOn w:val="NormaleTabelle"/>
+  <w:style w:type="table" w:customStyle="1" w:styleId="LightShading1">
+    <w:name w:val="Light Shading1"/>
+    <w:basedOn w:val="a1"/>
     <w:uiPriority w:val="60"/>
     <w:rsid w:val="00817620"/>
     <w:rPr>
@@ -3775,17 +6385,10 @@
     <w:tblPr>
       <w:tblStyleRowBandSize w:val="1"/>
       <w:tblStyleColBandSize w:val="1"/>
-      <w:tblInd w:w="0" w:type="dxa"/>
       <w:tblBorders>
         <w:top w:val="single" w:sz="8" w:space="0" w:color="000000" w:themeColor="text1"/>
         <w:bottom w:val="single" w:sz="8" w:space="0" w:color="000000" w:themeColor="text1"/>
       </w:tblBorders>
-      <w:tblCellMar>
-        <w:top w:w="0" w:type="dxa"/>
-        <w:left w:w="108" w:type="dxa"/>
-        <w:bottom w:w="0" w:type="dxa"/>
-        <w:right w:w="108" w:type="dxa"/>
-      </w:tblCellMar>
     </w:tblPr>
     <w:tblStylePr w:type="firstRow">
       <w:pPr>
@@ -3877,6 +6480,16 @@
       <w:color w:val="000000"/>
       <w:lang w:val="de-CH"/>
     </w:rPr>
+  </w:style>
+  <w:style w:type="paragraph" w:styleId="ab">
+    <w:name w:val="List Paragraph"/>
+    <w:basedOn w:val="a"/>
+    <w:uiPriority w:val="34"/>
+    <w:qFormat/>
+    <w:rsid w:val="00EB332F"/>
+    <w:pPr>
+      <w:ind w:firstLineChars="200" w:firstLine="420"/>
+    </w:pPr>
   </w:style>
 </w:styles>
 </file>
@@ -4170,7 +6783,7 @@
   <a:extraClrSchemeLst/>
   <a:extLst>
     <a:ext uri="{05A4C25C-085E-4340-85A3-A5531E510DB2}">
-      <thm15:themeFamily xmlns:thm15="http://schemas.microsoft.com/office/thememl/2012/main" xmlns="" name="Office Theme" id="{62F939B6-93AF-4DB8-9C6B-D6C7DFDC589F}" vid="{4A3C46E8-61CC-4603-A589-7422A47A8E4A}"/>
+      <thm15:themeFamily xmlns:thm15="http://schemas.microsoft.com/office/thememl/2012/main" name="Office Theme" id="{62F939B6-93AF-4DB8-9C6B-D6C7DFDC589F}" vid="{4A3C46E8-61CC-4603-A589-7422A47A8E4A}"/>
     </a:ext>
   </a:extLst>
 </a:theme>

</xml_diff>